<commit_message>
set line width for readability
</commit_message>
<xml_diff>
--- a/submission/manuscript.docx
+++ b/submission/manuscript.docx
@@ -117,7 +117,37 @@
         <w:t xml:space="preserve"> </w:t>
       </w:r>
       <w:r>
-        <w:t xml:space="preserve">One of the aims of the Observation Health Data Sciences and Informatics (OHDSI) initiative is population-level treatment effect estimation in large observational databases. Since treatment effects are well-known to vary across groups of patients with different baseline risk, we aimed to extend the OHDSI methods library with a framework for risk-based assessment of treatment effect heterogeneity.</w:t>
+        <w:t xml:space="preserve">One of the aims of the Observation Health Data Sciences</w:t>
+      </w:r>
+      <w:r>
+        <w:t xml:space="preserve"> </w:t>
+      </w:r>
+      <w:r>
+        <w:t xml:space="preserve">and Informatics (OHDSI) initiative is population-level treatment effect</w:t>
+      </w:r>
+      <w:r>
+        <w:t xml:space="preserve"> </w:t>
+      </w:r>
+      <w:r>
+        <w:t xml:space="preserve">estimation in large observational databases. Since treatment effects are</w:t>
+      </w:r>
+      <w:r>
+        <w:t xml:space="preserve"> </w:t>
+      </w:r>
+      <w:r>
+        <w:t xml:space="preserve">well-known to vary across groups of patients with different baseline risk, we</w:t>
+      </w:r>
+      <w:r>
+        <w:t xml:space="preserve"> </w:t>
+      </w:r>
+      <w:r>
+        <w:t xml:space="preserve">aimed to extend the OHDSI methods library with a framework for risk-based</w:t>
+      </w:r>
+      <w:r>
+        <w:t xml:space="preserve"> </w:t>
+      </w:r>
+      <w:r>
+        <w:t xml:space="preserve">assessment of treatment effect heterogeneity.</w:t>
       </w:r>
     </w:p>
     <w:p>
@@ -134,7 +164,43 @@
         <w:t xml:space="preserve"> </w:t>
       </w:r>
       <w:r>
-        <w:t xml:space="preserve">The proposed framework consists of five steps: 1) definition of the problem, i.e. the population, the treatment, the comparator and the outcome(s) of interest; 2) identification of relevant databases; 3) development of a prediction model for the outcome(s) of interest; 4) estimation of propensity scores within strata of predicted risk and estimation of relative and absolute treatment effect within strata of predicted risk; 5) evaluation and presentation of results.</w:t>
+        <w:t xml:space="preserve">The proposed framework consists of five steps: 1)</w:t>
+      </w:r>
+      <w:r>
+        <w:t xml:space="preserve"> </w:t>
+      </w:r>
+      <w:r>
+        <w:t xml:space="preserve">definition of the problem, i.e. the population, the treatment, the comparator</w:t>
+      </w:r>
+      <w:r>
+        <w:t xml:space="preserve"> </w:t>
+      </w:r>
+      <w:r>
+        <w:t xml:space="preserve">and the outcome(s) of interest; 2) identification of relevant databases; 3)</w:t>
+      </w:r>
+      <w:r>
+        <w:t xml:space="preserve"> </w:t>
+      </w:r>
+      <w:r>
+        <w:t xml:space="preserve">development of a prediction model for the outcome(s) of interest; 4) estimation</w:t>
+      </w:r>
+      <w:r>
+        <w:t xml:space="preserve"> </w:t>
+      </w:r>
+      <w:r>
+        <w:t xml:space="preserve">of propensity scores within strata of predicted risk and estimation of relative</w:t>
+      </w:r>
+      <w:r>
+        <w:t xml:space="preserve"> </w:t>
+      </w:r>
+      <w:r>
+        <w:t xml:space="preserve">and absolute treatment effect within strata of predicted risk; 5) evaluation and</w:t>
+      </w:r>
+      <w:r>
+        <w:t xml:space="preserve"> </w:t>
+      </w:r>
+      <w:r>
+        <w:t xml:space="preserve">presentation of results.</w:t>
       </w:r>
     </w:p>
     <w:p>
@@ -151,7 +217,37 @@
         <w:t xml:space="preserve"> </w:t>
       </w:r>
       <w:r>
-        <w:t xml:space="preserve">We demonstrate our framework by evaluating heterogeneity of the effect of angiotensin-converting enzyme (ACE) inhibitors versus beta blockers on a set of 9 outcomes of interest across three observational databases. With increasing risk of acute myocardial infarction we observed increasing absolute benefits, i.e. from -0.03% to 0.54% in the lowest to highest risk groups. Cough-related absolute harms decreased from 4.1% to 2.6%.</w:t>
+        <w:t xml:space="preserve">We demonstrate our framework by evaluating heterogeneity of the</w:t>
+      </w:r>
+      <w:r>
+        <w:t xml:space="preserve"> </w:t>
+      </w:r>
+      <w:r>
+        <w:t xml:space="preserve">effect of angiotensin-converting enzyme (ACE) inhibitors versus beta blockers on</w:t>
+      </w:r>
+      <w:r>
+        <w:t xml:space="preserve"> </w:t>
+      </w:r>
+      <w:r>
+        <w:t xml:space="preserve">a set of 9 outcomes of interest across three observational databases. With</w:t>
+      </w:r>
+      <w:r>
+        <w:t xml:space="preserve"> </w:t>
+      </w:r>
+      <w:r>
+        <w:t xml:space="preserve">increasing risk of acute myocardial infarction we observed increasing absolute</w:t>
+      </w:r>
+      <w:r>
+        <w:t xml:space="preserve"> </w:t>
+      </w:r>
+      <w:r>
+        <w:t xml:space="preserve">benefits, i.e. from -0.03% to 0.54% in the lowest to highest risk groups.</w:t>
+      </w:r>
+      <w:r>
+        <w:t xml:space="preserve"> </w:t>
+      </w:r>
+      <w:r>
+        <w:t xml:space="preserve">Cough-related absolute harms decreased from 4.1% to 2.6%.</w:t>
       </w:r>
     </w:p>
     <w:p>
@@ -168,7 +264,31 @@
         <w:t xml:space="preserve"> </w:t>
       </w:r>
       <w:r>
-        <w:t xml:space="preserve">The proposed framework may be useful for the evaluation of heterogeneity of treatment effect on observational data that are mapped to the OMOP Common Data Model. The proof of concept study demonstrates its feasibility in large observational data. Further insights may arise by application to safety and effectiveness questions across the global data network.</w:t>
+        <w:t xml:space="preserve">The proposed framework may be useful for the evaluation of</w:t>
+      </w:r>
+      <w:r>
+        <w:t xml:space="preserve"> </w:t>
+      </w:r>
+      <w:r>
+        <w:t xml:space="preserve">heterogeneity of treatment effect on observational data that are mapped to the</w:t>
+      </w:r>
+      <w:r>
+        <w:t xml:space="preserve"> </w:t>
+      </w:r>
+      <w:r>
+        <w:t xml:space="preserve">OMOP Common Data Model. The proof of concept study demonstrates its feasibility</w:t>
+      </w:r>
+      <w:r>
+        <w:t xml:space="preserve"> </w:t>
+      </w:r>
+      <w:r>
+        <w:t xml:space="preserve">in large observational data. Further insights may arise by application to safety</w:t>
+      </w:r>
+      <w:r>
+        <w:t xml:space="preserve"> </w:t>
+      </w:r>
+      <w:r>
+        <w:t xml:space="preserve">and effectiveness questions across the global data network.</w:t>
       </w:r>
     </w:p>
     <w:p>
@@ -186,7 +306,67 @@
         <w:pStyle w:val="FirstParagraph"/>
       </w:pPr>
       <w:r>
-        <w:t xml:space="preserve">Interest in understanding how a treatment’s effect varies across patients—a concept described as heterogeneity of treatment effects (HTE)—has been growing. This concept is central to the agenda for both personalized (or precision) medicine and comparative effectiveness research. More formally, HTE has been defined as non-random variability in the direction or magnitude of a treatment effect, in which the effect is measured using clinical outcomes. Usually, analyses focus on the relative scale, where treatment effects are assessed one at a time in patient subgroups defined from single covariates, an approach that suffers from low power and multiplicity issues. However, even with well-established constant relative effects, treatment benefit (or harm) may vary substantially on the absolute scale.</w:t>
+        <w:t xml:space="preserve">Interest in understanding how a treatment’s effect varies across patients—a</w:t>
+      </w:r>
+      <w:r>
+        <w:t xml:space="preserve"> </w:t>
+      </w:r>
+      <w:r>
+        <w:t xml:space="preserve">concept described as heterogeneity of treatment effects (HTE)—has been growing.</w:t>
+      </w:r>
+      <w:r>
+        <w:t xml:space="preserve"> </w:t>
+      </w:r>
+      <w:r>
+        <w:t xml:space="preserve">This concept is central to the agenda for both personalized (or precision)</w:t>
+      </w:r>
+      <w:r>
+        <w:t xml:space="preserve"> </w:t>
+      </w:r>
+      <w:r>
+        <w:t xml:space="preserve">medicine and comparative effectiveness research. More formally, HTE has been</w:t>
+      </w:r>
+      <w:r>
+        <w:t xml:space="preserve"> </w:t>
+      </w:r>
+      <w:r>
+        <w:t xml:space="preserve">defined as non-random variability in the direction or magnitude of a treatment</w:t>
+      </w:r>
+      <w:r>
+        <w:t xml:space="preserve"> </w:t>
+      </w:r>
+      <w:r>
+        <w:t xml:space="preserve">effect, in which the effect is measured using clinical outcomes. Usually,</w:t>
+      </w:r>
+      <w:r>
+        <w:t xml:space="preserve"> </w:t>
+      </w:r>
+      <w:r>
+        <w:t xml:space="preserve">analyses focus on the relative scale, where treatment effects are assessed one</w:t>
+      </w:r>
+      <w:r>
+        <w:t xml:space="preserve"> </w:t>
+      </w:r>
+      <w:r>
+        <w:t xml:space="preserve">at a time in patient subgroups defined from single covariates, an approach that</w:t>
+      </w:r>
+      <w:r>
+        <w:t xml:space="preserve"> </w:t>
+      </w:r>
+      <w:r>
+        <w:t xml:space="preserve">suffers from low power and multiplicity issues. However, even with</w:t>
+      </w:r>
+      <w:r>
+        <w:t xml:space="preserve"> </w:t>
+      </w:r>
+      <w:r>
+        <w:t xml:space="preserve">well-established constant relative effects, treatment benefit (or harm) may vary</w:t>
+      </w:r>
+      <w:r>
+        <w:t xml:space="preserve"> </w:t>
+      </w:r>
+      <w:r>
+        <w:t xml:space="preserve">substantially on the absolute scale.</w:t>
       </w:r>
     </w:p>
     <w:p>
@@ -212,7 +392,13 @@
         <w:t xml:space="preserve"> </w:t>
       </w:r>
       <w:r>
-        <w:t xml:space="preserve">HTE analyses have been described (and contrasted with</w:t>
+        <w:t xml:space="preserve">HTE analyses have been described (and contrasted</w:t>
+      </w:r>
+      <w:r>
+        <w:t xml:space="preserve"> </w:t>
+      </w:r>
+      <w:r>
+        <w:t xml:space="preserve">with</w:t>
       </w:r>
       <w:r>
         <w:t xml:space="preserve"> </w:t>
@@ -230,7 +416,25 @@
         <w:t xml:space="preserve"> </w:t>
       </w:r>
       <w:r>
-        <w:t xml:space="preserve">subgroup analysis) as approaches that provide predictions of potential outcomes in a particular patient with one intervention versus an alternative, taking into account multiple relevant patient characteristics. One promising approach is</w:t>
+        <w:t xml:space="preserve">subgroup analysis) as approaches that provide</w:t>
+      </w:r>
+      <w:r>
+        <w:t xml:space="preserve"> </w:t>
+      </w:r>
+      <w:r>
+        <w:t xml:space="preserve">predictions of potential outcomes in a particular patient with one intervention</w:t>
+      </w:r>
+      <w:r>
+        <w:t xml:space="preserve"> </w:t>
+      </w:r>
+      <w:r>
+        <w:t xml:space="preserve">versus an alternative, taking into account multiple relevant patient</w:t>
+      </w:r>
+      <w:r>
+        <w:t xml:space="preserve"> </w:t>
+      </w:r>
+      <w:r>
+        <w:t xml:space="preserve">characteristics. One promising approach is</w:t>
       </w:r>
       <w:r>
         <w:t xml:space="preserve"> </w:t>
@@ -245,7 +449,31 @@
         <w:t xml:space="preserve">”</w:t>
       </w:r>
       <w:r>
-        <w:t xml:space="preserve">, in which treatment effects are estimated in strata of predicted risk. Such a risk-based approach first stratifies patients according to baseline risk predictions, using either an existing or an internally developed risk prediction model. Then, relative and absolute treatment effects are estimated within risk strata.</w:t>
+        <w:t xml:space="preserve">, in which treatment</w:t>
+      </w:r>
+      <w:r>
+        <w:t xml:space="preserve"> </w:t>
+      </w:r>
+      <w:r>
+        <w:t xml:space="preserve">effects are estimated in strata of predicted risk. Such a risk-based approach</w:t>
+      </w:r>
+      <w:r>
+        <w:t xml:space="preserve"> </w:t>
+      </w:r>
+      <w:r>
+        <w:t xml:space="preserve">first stratifies patients according to baseline risk predictions, using either</w:t>
+      </w:r>
+      <w:r>
+        <w:t xml:space="preserve"> </w:t>
+      </w:r>
+      <w:r>
+        <w:t xml:space="preserve">an existing or an internally developed risk prediction model. Then, relative and</w:t>
+      </w:r>
+      <w:r>
+        <w:t xml:space="preserve"> </w:t>
+      </w:r>
+      <w:r>
+        <w:t xml:space="preserve">absolute treatment effects are estimated within risk strata.</w:t>
       </w:r>
     </w:p>
     <w:p>
@@ -253,7 +481,55 @@
         <w:pStyle w:val="BodyText"/>
       </w:pPr>
       <w:r>
-        <w:t xml:space="preserve">While these approaches have generally been recommended for application to clinical trials, observational databases are also an appealing substrate. Observational healthcare databases, such as administrative claims and electronic health records, are already highly available for the analysis of pharmacoepidemiologic research questions. They are also often larger than many typical trials, providing excellent power for HTE analysis, and include heterogeneous populations. However, unlike trials, treatment effects are subject to confounding and the unique structure of different databases calls for database-specific analysis plans that are often not easily transportable.</w:t>
+        <w:t xml:space="preserve">While these approaches have generally been recommended for application to</w:t>
+      </w:r>
+      <w:r>
+        <w:t xml:space="preserve"> </w:t>
+      </w:r>
+      <w:r>
+        <w:t xml:space="preserve">clinical trials, observational databases are also an appealing substrate.</w:t>
+      </w:r>
+      <w:r>
+        <w:t xml:space="preserve"> </w:t>
+      </w:r>
+      <w:r>
+        <w:t xml:space="preserve">Observational healthcare databases, such as administrative claims and electronic</w:t>
+      </w:r>
+      <w:r>
+        <w:t xml:space="preserve"> </w:t>
+      </w:r>
+      <w:r>
+        <w:t xml:space="preserve">health records, are already highly available for the analysis of</w:t>
+      </w:r>
+      <w:r>
+        <w:t xml:space="preserve"> </w:t>
+      </w:r>
+      <w:r>
+        <w:t xml:space="preserve">pharmacoepidemiologic research questions. They are also often larger than many</w:t>
+      </w:r>
+      <w:r>
+        <w:t xml:space="preserve"> </w:t>
+      </w:r>
+      <w:r>
+        <w:t xml:space="preserve">typical trials, providing excellent power for HTE analysis, and include</w:t>
+      </w:r>
+      <w:r>
+        <w:t xml:space="preserve"> </w:t>
+      </w:r>
+      <w:r>
+        <w:t xml:space="preserve">heterogeneous populations. However, unlike trials, treatment effects are subject</w:t>
+      </w:r>
+      <w:r>
+        <w:t xml:space="preserve"> </w:t>
+      </w:r>
+      <w:r>
+        <w:t xml:space="preserve">to confounding and the unique structure of different databases calls for</w:t>
+      </w:r>
+      <w:r>
+        <w:t xml:space="preserve"> </w:t>
+      </w:r>
+      <w:r>
+        <w:t xml:space="preserve">database-specific analysis plans that are often not easily transportable.</w:t>
       </w:r>
     </w:p>
     <w:p>
@@ -261,7 +537,49 @@
         <w:pStyle w:val="BodyText"/>
       </w:pPr>
       <w:r>
-        <w:t xml:space="preserve">The Observational Health Data Sciences and Informatics (OHDSI) collaborative has established an international network of data partners and researchers that aim to bring out the value of health data through large-scale analytics by mapping all available databases to the Observational Medical Outcomes Partnership (OMOP) Common Data Model (CDM). The common data structure enables analyses at a very large scale. For example, in a recent study, a large set of first-line treatments for hypertension was compared with respect to 55 outcomes in a network of databases, including 4.9 million patients from around the world.</w:t>
+        <w:t xml:space="preserve">The Observational Health Data Sciences and Informatics (OHDSI) collaborative has</w:t>
+      </w:r>
+      <w:r>
+        <w:t xml:space="preserve"> </w:t>
+      </w:r>
+      <w:r>
+        <w:t xml:space="preserve">established an international network of data partners and researchers that aim</w:t>
+      </w:r>
+      <w:r>
+        <w:t xml:space="preserve"> </w:t>
+      </w:r>
+      <w:r>
+        <w:t xml:space="preserve">to bring out the value of health data through large-scale analytics by mapping</w:t>
+      </w:r>
+      <w:r>
+        <w:t xml:space="preserve"> </w:t>
+      </w:r>
+      <w:r>
+        <w:t xml:space="preserve">all available databases to the Observational Medical Outcomes Partnership (OMOP)</w:t>
+      </w:r>
+      <w:r>
+        <w:t xml:space="preserve"> </w:t>
+      </w:r>
+      <w:r>
+        <w:t xml:space="preserve">Common Data Model (CDM). The common data structure enables analyses at a very</w:t>
+      </w:r>
+      <w:r>
+        <w:t xml:space="preserve"> </w:t>
+      </w:r>
+      <w:r>
+        <w:t xml:space="preserve">large scale. For example, in a recent study, a large set of first-line</w:t>
+      </w:r>
+      <w:r>
+        <w:t xml:space="preserve"> </w:t>
+      </w:r>
+      <w:r>
+        <w:t xml:space="preserve">treatments for hypertension was compared with respect to 55 outcomes in a</w:t>
+      </w:r>
+      <w:r>
+        <w:t xml:space="preserve"> </w:t>
+      </w:r>
+      <w:r>
+        <w:t xml:space="preserve">network of databases, including 4.9 million patients from around the world.</w:t>
       </w:r>
     </w:p>
     <w:p>
@@ -269,7 +587,49 @@
         <w:pStyle w:val="BodyText"/>
       </w:pPr>
       <w:r>
-        <w:t xml:space="preserve">We aimed to develop a framework for risk-based assessment of treatment effect heterogeneity in high-dimensional observational data. We implemented the framework using existing OHDSI methods for use in the OMOP-CDM, including the patient-level prediction framework and the population-level effect estimation framework based on new-user cohort design. As a proof-of-concept we analyzed heterogeneity of the effects of first-line hypertension treatment: we compared the effect of angiotensin converting enzyme (ACE) inhibitors to beta blockers on 9 outcomes across three different US claims databases.</w:t>
+        <w:t xml:space="preserve">We aimed to develop a framework for risk-based assessment of treatment effect</w:t>
+      </w:r>
+      <w:r>
+        <w:t xml:space="preserve"> </w:t>
+      </w:r>
+      <w:r>
+        <w:t xml:space="preserve">heterogeneity in high-dimensional observational data. We implemented the</w:t>
+      </w:r>
+      <w:r>
+        <w:t xml:space="preserve"> </w:t>
+      </w:r>
+      <w:r>
+        <w:t xml:space="preserve">framework using existing OHDSI methods for use in the OMOP-CDM, including the</w:t>
+      </w:r>
+      <w:r>
+        <w:t xml:space="preserve"> </w:t>
+      </w:r>
+      <w:r>
+        <w:t xml:space="preserve">patient-level prediction framework and the population-level effect estimation</w:t>
+      </w:r>
+      <w:r>
+        <w:t xml:space="preserve"> </w:t>
+      </w:r>
+      <w:r>
+        <w:t xml:space="preserve">framework based on new-user cohort design. As a proof-of-concept we analyzed</w:t>
+      </w:r>
+      <w:r>
+        <w:t xml:space="preserve"> </w:t>
+      </w:r>
+      <w:r>
+        <w:t xml:space="preserve">heterogeneity of the effects of first-line hypertension treatment: we compared</w:t>
+      </w:r>
+      <w:r>
+        <w:t xml:space="preserve"> </w:t>
+      </w:r>
+      <w:r>
+        <w:t xml:space="preserve">the effect of angiotensin converting enzyme (ACE) inhibitors to beta blockers on</w:t>
+      </w:r>
+      <w:r>
+        <w:t xml:space="preserve"> </w:t>
+      </w:r>
+      <w:r>
+        <w:t xml:space="preserve">9 outcomes across three different US claims databases.</w:t>
       </w:r>
     </w:p>
     <w:p>
@@ -287,16 +647,64 @@
         <w:pStyle w:val="FirstParagraph"/>
       </w:pPr>
       <w:r>
-        <w:t xml:space="preserve">The proposed framework defines 5 distinct steps that enable a standardized approach for risk-based assessment of treatment effect heterogeneity for databases mapped to the OMOP-CDM. These are: 1) general definition of the research aim; 2) identification of the database within which the analyses will be performed; 3) a prediction step where internal or external prediction models are used to assign patient-level risk predictions; 4) an estimation step where absolute and relative treatment effects are estimated within risk strata; 5) presentation and evaluation of the results. A simple overview of the procedure can be seen in Figure XXXX.</w:t>
+        <w:t xml:space="preserve">The proposed framework defines 5 distinct steps that enable a standardized</w:t>
+      </w:r>
+      <w:r>
+        <w:t xml:space="preserve"> </w:t>
+      </w:r>
+      <w:r>
+        <w:t xml:space="preserve">approach for risk-based assessment of treatment effect heterogeneity for</w:t>
+      </w:r>
+      <w:r>
+        <w:t xml:space="preserve"> </w:t>
+      </w:r>
+      <w:r>
+        <w:t xml:space="preserve">databases mapped to the OMOP-CDM. These are: 1) general definition of the</w:t>
+      </w:r>
+      <w:r>
+        <w:t xml:space="preserve"> </w:t>
+      </w:r>
+      <w:r>
+        <w:t xml:space="preserve">research aim; 2) identification of the database within which the analyses will</w:t>
+      </w:r>
+      <w:r>
+        <w:t xml:space="preserve"> </w:t>
+      </w:r>
+      <w:r>
+        <w:t xml:space="preserve">be performed; 3) a prediction step where internal or external prediction models</w:t>
+      </w:r>
+      <w:r>
+        <w:t xml:space="preserve"> </w:t>
+      </w:r>
+      <w:r>
+        <w:t xml:space="preserve">are used to assign patient-level risk predictions; 4) an estimation step where</w:t>
+      </w:r>
+      <w:r>
+        <w:t xml:space="preserve"> </w:t>
+      </w:r>
+      <w:r>
+        <w:t xml:space="preserve">absolute and relative treatment effects are estimated within risk strata; 5)</w:t>
+      </w:r>
+      <w:r>
+        <w:t xml:space="preserve"> </w:t>
+      </w:r>
+      <w:r>
+        <w:t xml:space="preserve">presentation and evaluation of the results. A simple overview of the procedure</w:t>
+      </w:r>
+      <w:r>
+        <w:t xml:space="preserve"> </w:t>
+      </w:r>
+      <w:r>
+        <w:t xml:space="preserve">can be seen in Figure XXXX.</w:t>
       </w:r>
     </w:p>
     <w:p>
       <w:pPr>
         <w:pStyle w:val="Heading2"/>
       </w:pPr>
-      <w:bookmarkStart w:id="23" w:name="step-1-general-definition-of-the-problem"/>
-      <w:r>
-        <w:t xml:space="preserve">3.1	Step 1: General definition of the problem</w:t>
+      <w:bookmarkStart w:id="23" w:name="Xd109043b192bf1686aeed4ebbd1d218f850160e"/>
+      <w:r>
+        <w:t xml:space="preserve">3.1	Step 1: General definition of the problem The typical research aim is: "to</w:t>
       </w:r>
       <w:bookmarkEnd w:id="23"/>
     </w:p>
@@ -305,16 +713,7 @@
         <w:pStyle w:val="FirstParagraph"/>
       </w:pPr>
       <w:r>
-        <w:t xml:space="preserve">The typical research aim is:</w:t>
-      </w:r>
-      <w:r>
-        <w:t xml:space="preserve"> </w:t>
-      </w:r>
-      <w:r>
-        <w:t xml:space="preserve">“</w:t>
-      </w:r>
-      <w:r>
-        <w:t xml:space="preserve">to compare the effect of treatment</w:t>
+        <w:t xml:space="preserve">compare the effect of treatment</w:t>
       </w:r>
       <w:r>
         <w:t xml:space="preserve"> </w:t>
@@ -342,7 +741,13 @@
         <w:t xml:space="preserve"> </w:t>
       </w:r>
       <w:r>
-        <w:t xml:space="preserve">in patients with disease</w:t>
+        <w:t xml:space="preserve">in patients</w:t>
+      </w:r>
+      <w:r>
+        <w:t xml:space="preserve"> </w:t>
+      </w:r>
+      <w:r>
+        <w:t xml:space="preserve">with disease</w:t>
       </w:r>
       <w:r>
         <w:t xml:space="preserve"> </w:t>
@@ -397,10 +802,13 @@
         </m:sSub>
       </m:oMath>
       <w:r>
-        <w:t xml:space="preserve">”</w:t>
-      </w:r>
-      <w:r>
-        <w:t xml:space="preserve">. At least three cohorts are defined:</w:t>
+        <w:t xml:space="preserve">". At least three</w:t>
+      </w:r>
+      <w:r>
+        <w:t xml:space="preserve"> </w:t>
+      </w:r>
+      <w:r>
+        <w:t xml:space="preserve">cohorts are defined:</w:t>
       </w:r>
     </w:p>
     <w:p>
@@ -434,7 +842,19 @@
         <w:t xml:space="preserve"> </w:t>
       </w:r>
       <w:r>
-        <w:t xml:space="preserve">receiving the target treatment of interest. For example, a set of hypertension patients within a database that receive angiotensin-converting enzyme inhibitors, followed from the time of initiation until the time of censoring.</w:t>
+        <w:t xml:space="preserve">receiving the target treatment of interest. For example, a set of hypertension</w:t>
+      </w:r>
+      <w:r>
+        <w:t xml:space="preserve"> </w:t>
+      </w:r>
+      <w:r>
+        <w:t xml:space="preserve">patients within a database that receive angiotensin-converting enzyme</w:t>
+      </w:r>
+      <w:r>
+        <w:t xml:space="preserve"> </w:t>
+      </w:r>
+      <w:r>
+        <w:t xml:space="preserve">inhibitors, followed from the time of initiation until the time of censoring.</w:t>
       </w:r>
     </w:p>
     <w:p>
@@ -468,7 +888,19 @@
         <w:t xml:space="preserve"> </w:t>
       </w:r>
       <w:r>
-        <w:t xml:space="preserve">receiving the comparator (control) treatment. For example, a set of patients in a database that receive beta blockers, followed from the time of initiation until the time of censoring.</w:t>
+        <w:t xml:space="preserve">receiving the comparator (control) treatment. For example, a set of patients</w:t>
+      </w:r>
+      <w:r>
+        <w:t xml:space="preserve"> </w:t>
+      </w:r>
+      <w:r>
+        <w:t xml:space="preserve">in a database that receive beta blockers, followed from the time of initiation</w:t>
+      </w:r>
+      <w:r>
+        <w:t xml:space="preserve"> </w:t>
+      </w:r>
+      <w:r>
+        <w:t xml:space="preserve">until the time of censoring.</w:t>
       </w:r>
     </w:p>
     <w:p>
@@ -518,16 +950,34 @@
         </m:sSub>
       </m:oMath>
       <w:r>
-        <w:t xml:space="preserve">) that contain patients developing the outcomes of interest. For example, the set of patients in a database that have at least one occurrence of acute myocardial infarction in their record.</w:t>
+        <w:t xml:space="preserve">) that contain patients</w:t>
+      </w:r>
+      <w:r>
+        <w:t xml:space="preserve"> </w:t>
+      </w:r>
+      <w:r>
+        <w:t xml:space="preserve">developing the outcomes of interest. For example, the</w:t>
+      </w:r>
+      <w:r>
+        <w:t xml:space="preserve"> </w:t>
+      </w:r>
+      <w:r>
+        <w:t xml:space="preserve">set of patients in a database that have at least one occurrence of acute</w:t>
+      </w:r>
+      <w:r>
+        <w:t xml:space="preserve"> </w:t>
+      </w:r>
+      <w:r>
+        <w:t xml:space="preserve">myocardial infarction in their record.</w:t>
       </w:r>
     </w:p>
     <w:p>
       <w:pPr>
         <w:pStyle w:val="Heading2"/>
       </w:pPr>
-      <w:bookmarkStart w:id="24" w:name="step-2-identification-of-the-database"/>
-      <w:r>
-        <w:t xml:space="preserve">3.2	Step 2: Identification of the database</w:t>
+      <w:bookmarkStart w:id="24" w:name="X31aef9c2f5920c85f769858352e3d9176b8ce96"/>
+      <w:r>
+        <w:t xml:space="preserve">3.2	Step 2: Identification of the database The aim of this step is the inclusion</w:t>
       </w:r>
       <w:bookmarkEnd w:id="24"/>
     </w:p>
@@ -536,16 +986,34 @@
         <w:pStyle w:val="FirstParagraph"/>
       </w:pPr>
       <w:r>
-        <w:t xml:space="preserve">The aim of this step is the inclusion of databases that represent the patient population of interest. The inclusion of multiple databases potentially increases the generalizability of results. Furthermore, the cohorts should preferably have adequate sample size to ensure precise effect estimation, even within smaller risk strata.</w:t>
+        <w:t xml:space="preserve">of databases that represent the patient population of interest. The inclusion of</w:t>
+      </w:r>
+      <w:r>
+        <w:t xml:space="preserve"> </w:t>
+      </w:r>
+      <w:r>
+        <w:t xml:space="preserve">multiple databases potentially increases the generalizability of results.</w:t>
+      </w:r>
+      <w:r>
+        <w:t xml:space="preserve"> </w:t>
+      </w:r>
+      <w:r>
+        <w:t xml:space="preserve">Furthermore, the cohorts should preferably have adequate sample size to ensure</w:t>
+      </w:r>
+      <w:r>
+        <w:t xml:space="preserve"> </w:t>
+      </w:r>
+      <w:r>
+        <w:t xml:space="preserve">precise effect estimation, even within smaller risk strata.</w:t>
       </w:r>
     </w:p>
     <w:p>
       <w:pPr>
         <w:pStyle w:val="Heading2"/>
       </w:pPr>
-      <w:bookmarkStart w:id="25" w:name="step-3-prediction"/>
-      <w:r>
-        <w:t xml:space="preserve">3.3	Step 3: Prediction</w:t>
+      <w:bookmarkStart w:id="25" w:name="Xfb7164b39f5f544a49bcbe4bacb7a35be084afe"/>
+      <w:r>
+        <w:t xml:space="preserve">3.3	Step 3: Prediction We adopt the standardized framework for the generation of</w:t>
       </w:r>
       <w:bookmarkEnd w:id="25"/>
     </w:p>
@@ -554,7 +1022,19 @@
         <w:pStyle w:val="FirstParagraph"/>
       </w:pPr>
       <w:r>
-        <w:t xml:space="preserve">We adopt the standardized framework for the generation of patient-level prediction models using observational data that ensures adherence to existing guidelines. This prediction framework requires the definition of two essential cohorts: a target cohort and an outcome cohort.</w:t>
+        <w:t xml:space="preserve">patient-level prediction models using observational data that ensures adherence</w:t>
+      </w:r>
+      <w:r>
+        <w:t xml:space="preserve"> </w:t>
+      </w:r>
+      <w:r>
+        <w:t xml:space="preserve">to existing guidelines. This prediction framework requires the definition of two</w:t>
+      </w:r>
+      <w:r>
+        <w:t xml:space="preserve"> </w:t>
+      </w:r>
+      <w:r>
+        <w:t xml:space="preserve">essential cohorts: a target cohort and an outcome cohort.</w:t>
       </w:r>
     </w:p>
     <w:p>
@@ -562,16 +1042,100 @@
         <w:pStyle w:val="BodyText"/>
       </w:pPr>
       <w:r>
-        <w:t xml:space="preserve">To generate the target cohort we pool the already defined treatment cohort and comparator cohort . However, for risk-based analysis of treatment effects it is necessary to avoid deferentially fitting the prediction model to patients across the treatment arm in order to avoid inducing spurious interactions. To do this, we developed the patient-level prediction model in the propensity score-matched subset of the population (1:1), where treatment assignment is well-balanced. The propensity scores are based on LASSO logistic regression for modeling the association between treatment assignment and all available demographics, drug exposures, diagnoses, measurements and medical procedures. Finally, we need to define the time horizon for which we aim to make predictions and we need to select the machine-learning algorithm we want to use to generate patient-level predictions. Currently, the available options are regularized logistic regression, random forest, gradient boosting machines, decision tree, naive Bayes, K-nearest neighbors, neural network and deep learning (convolutional neural networks, recurrent neural network and deep nets).</w:t>
+        <w:t xml:space="preserve">To generate the target cohort we pool the already defined treatment cohort and</w:t>
+      </w:r>
+      <w:r>
+        <w:t xml:space="preserve"> </w:t>
+      </w:r>
+      <w:r>
+        <w:t xml:space="preserve">comparator cohort . However, for risk-based analysis of treatment effects it is</w:t>
+      </w:r>
+      <w:r>
+        <w:t xml:space="preserve"> </w:t>
+      </w:r>
+      <w:r>
+        <w:t xml:space="preserve">necessary to avoid deferentially fitting the prediction model to patients across</w:t>
+      </w:r>
+      <w:r>
+        <w:t xml:space="preserve"> </w:t>
+      </w:r>
+      <w:r>
+        <w:t xml:space="preserve">the treatment arm in order to avoid inducing spurious interactions. To do this,</w:t>
+      </w:r>
+      <w:r>
+        <w:t xml:space="preserve"> </w:t>
+      </w:r>
+      <w:r>
+        <w:t xml:space="preserve">we developed the patient-level prediction model in the propensity score-matched</w:t>
+      </w:r>
+      <w:r>
+        <w:t xml:space="preserve"> </w:t>
+      </w:r>
+      <w:r>
+        <w:t xml:space="preserve">subset of the population (1:1), where treatment assignment is well-balanced. The</w:t>
+      </w:r>
+      <w:r>
+        <w:t xml:space="preserve"> </w:t>
+      </w:r>
+      <w:r>
+        <w:t xml:space="preserve">propensity scores are based on LASSO logistic regression for modeling the</w:t>
+      </w:r>
+      <w:r>
+        <w:t xml:space="preserve"> </w:t>
+      </w:r>
+      <w:r>
+        <w:t xml:space="preserve">association between treatment assignment and all available demographics, drug</w:t>
+      </w:r>
+      <w:r>
+        <w:t xml:space="preserve"> </w:t>
+      </w:r>
+      <w:r>
+        <w:t xml:space="preserve">exposures, diagnoses, measurements and medical procedures. Finally, we need to</w:t>
+      </w:r>
+      <w:r>
+        <w:t xml:space="preserve"> </w:t>
+      </w:r>
+      <w:r>
+        <w:t xml:space="preserve">define the time horizon for which we aim to make predictions and we need to</w:t>
+      </w:r>
+      <w:r>
+        <w:t xml:space="preserve"> </w:t>
+      </w:r>
+      <w:r>
+        <w:t xml:space="preserve">select the machine-learning algorithm we want to use to generate patient-level</w:t>
+      </w:r>
+      <w:r>
+        <w:t xml:space="preserve"> </w:t>
+      </w:r>
+      <w:r>
+        <w:t xml:space="preserve">predictions. Currently, the available options are regularized logistic</w:t>
+      </w:r>
+      <w:r>
+        <w:t xml:space="preserve"> </w:t>
+      </w:r>
+      <w:r>
+        <w:t xml:space="preserve">regression, random forest, gradient boosting machines, decision tree, naive</w:t>
+      </w:r>
+      <w:r>
+        <w:t xml:space="preserve"> </w:t>
+      </w:r>
+      <w:r>
+        <w:t xml:space="preserve">Bayes, K-nearest neighbors, neural network and deep learning (convolutional</w:t>
+      </w:r>
+      <w:r>
+        <w:t xml:space="preserve"> </w:t>
+      </w:r>
+      <w:r>
+        <w:t xml:space="preserve">neural networks, recurrent neural network and deep nets).</w:t>
       </w:r>
     </w:p>
     <w:p>
       <w:pPr>
         <w:pStyle w:val="Heading2"/>
       </w:pPr>
-      <w:bookmarkStart w:id="26" w:name="step-4-estimation"/>
-      <w:r>
-        <w:t xml:space="preserve">3.4	Step 4: Estimation</w:t>
+      <w:bookmarkStart w:id="26" w:name="Xcb84cd1ecfc781e647a71c860a3053d91f46c01"/>
+      <w:r>
+        <w:t xml:space="preserve">3.4	Step 4: Estimation We use the patient-level prediction model to divide the</w:t>
       </w:r>
       <w:bookmarkEnd w:id="26"/>
     </w:p>
@@ -580,16 +1144,82 @@
         <w:pStyle w:val="FirstParagraph"/>
       </w:pPr>
       <w:r>
-        <w:t xml:space="preserve">We use the patient-level prediction model to divide the target population into a set of equally-sized risk strata, typically 4 risk quarters. Then, we estimate propensity scores within risk strata. These propensity scores are used when estimating treatment effects, either by matching of patients from different treatment cohorts, by stratification of patients into groups with similar propensity scores, or by weighing patients’ contribution to the estimation process. Within risk strata we estimate treatment effect both on the relative and the absolute scale. It is important to evaluate treatment effects in both scales, as effect cannot remain constant on both the relative and the absolute scale at the same time, assuming a non-zero treatment effect—treatment. Any appropriate method for the evaluation of relative and absolute treatment effects can be considered, as long as the this is done consistently in all risk strata.</w:t>
+        <w:t xml:space="preserve">target population into a set of equally-sized risk strata, typically 4 risk</w:t>
+      </w:r>
+      <w:r>
+        <w:t xml:space="preserve"> </w:t>
+      </w:r>
+      <w:r>
+        <w:t xml:space="preserve">quarters. Then, we estimate propensity scores within risk strata. These</w:t>
+      </w:r>
+      <w:r>
+        <w:t xml:space="preserve"> </w:t>
+      </w:r>
+      <w:r>
+        <w:t xml:space="preserve">propensity scores are used when estimating treatment effects, either by matching</w:t>
+      </w:r>
+      <w:r>
+        <w:t xml:space="preserve"> </w:t>
+      </w:r>
+      <w:r>
+        <w:t xml:space="preserve">of patients from different treatment cohorts, by stratification of patients into</w:t>
+      </w:r>
+      <w:r>
+        <w:t xml:space="preserve"> </w:t>
+      </w:r>
+      <w:r>
+        <w:t xml:space="preserve">groups with similar propensity scores, or by weighing patients’ contribution to</w:t>
+      </w:r>
+      <w:r>
+        <w:t xml:space="preserve"> </w:t>
+      </w:r>
+      <w:r>
+        <w:t xml:space="preserve">the estimation process. Within risk strata we estimate treatment effect both on</w:t>
+      </w:r>
+      <w:r>
+        <w:t xml:space="preserve"> </w:t>
+      </w:r>
+      <w:r>
+        <w:t xml:space="preserve">the relative and the absolute scale. It is important to evaluate treatment</w:t>
+      </w:r>
+      <w:r>
+        <w:t xml:space="preserve"> </w:t>
+      </w:r>
+      <w:r>
+        <w:t xml:space="preserve">effects in both scales, as effect cannot remain constant on both the relative</w:t>
+      </w:r>
+      <w:r>
+        <w:t xml:space="preserve"> </w:t>
+      </w:r>
+      <w:r>
+        <w:t xml:space="preserve">and the absolute scale at the same time, assuming a non-zero treatment</w:t>
+      </w:r>
+      <w:r>
+        <w:t xml:space="preserve"> </w:t>
+      </w:r>
+      <w:r>
+        <w:t xml:space="preserve">effect—treatment. Any appropriate method for the evaluation of relative and</w:t>
+      </w:r>
+      <w:r>
+        <w:t xml:space="preserve"> </w:t>
+      </w:r>
+      <w:r>
+        <w:t xml:space="preserve">absolute treatment effects can be considered, as long as the this is done</w:t>
+      </w:r>
+      <w:r>
+        <w:t xml:space="preserve"> </w:t>
+      </w:r>
+      <w:r>
+        <w:t xml:space="preserve">consistently in all risk strata.</w:t>
       </w:r>
     </w:p>
     <w:p>
       <w:pPr>
         <w:pStyle w:val="Heading2"/>
       </w:pPr>
-      <w:bookmarkStart w:id="27" w:name="X27fd54aa5334e1e877819cb9f41899728639f0d"/>
-      <w:r>
-        <w:t xml:space="preserve">3.5	Step 5: Result presentation and evaluation</w:t>
+      <w:bookmarkStart w:id="27" w:name="X4bdd2a88949316df276a1c2556019166eff9d4e"/>
+      <w:r>
+        <w:t xml:space="preserve">3.5	Step 5: Result presentation and evaluation Our framework provides</w:t>
       </w:r>
       <w:bookmarkEnd w:id="27"/>
     </w:p>
@@ -598,7 +1228,85 @@
         <w:pStyle w:val="FirstParagraph"/>
       </w:pPr>
       <w:r>
-        <w:t xml:space="preserve">Our framework provides standardized output for each step of the analysis. The number of patients and person years by treatment arm along with the number of outcomes. A performance overview of the derived prediction models, including discrimination and calibration both in the propensity score matched subset, the entire population and separately for treated and comparator patients. This is rather relevant as the performance of the prediction models is directly related to our ability to single out patient subgroups where treatment may be highly beneficial or unsafe. Kent et al demonstrated that the event rate and the discriminative ability of the prediction model can predict very well the distribution of predicted risk. The lower the event rate and the higher the c-statistic (given good calibration) result in high risk heterogeneity, thus making estimated average treatment effects uninformative. In this case, risk stratified analysis of HTE can be more effective in singling out patient subgroups that stand to benefit (or be harmed) most by treatment in question.</w:t>
+        <w:t xml:space="preserve">standardized output for each step of the analysis. The number of patients and</w:t>
+      </w:r>
+      <w:r>
+        <w:t xml:space="preserve"> </w:t>
+      </w:r>
+      <w:r>
+        <w:t xml:space="preserve">person years by treatment arm along with the number of outcomes. A performance</w:t>
+      </w:r>
+      <w:r>
+        <w:t xml:space="preserve"> </w:t>
+      </w:r>
+      <w:r>
+        <w:t xml:space="preserve">overview of the derived prediction models, including discrimination and</w:t>
+      </w:r>
+      <w:r>
+        <w:t xml:space="preserve"> </w:t>
+      </w:r>
+      <w:r>
+        <w:t xml:space="preserve">calibration both in the propensity score matched subset, the entire population</w:t>
+      </w:r>
+      <w:r>
+        <w:t xml:space="preserve"> </w:t>
+      </w:r>
+      <w:r>
+        <w:t xml:space="preserve">and separately for treated and comparator patients. This is rather relevant as</w:t>
+      </w:r>
+      <w:r>
+        <w:t xml:space="preserve"> </w:t>
+      </w:r>
+      <w:r>
+        <w:t xml:space="preserve">the performance of the prediction models is directly related to our ability to</w:t>
+      </w:r>
+      <w:r>
+        <w:t xml:space="preserve"> </w:t>
+      </w:r>
+      <w:r>
+        <w:t xml:space="preserve">single out patient subgroups where treatment may be highly beneficial or unsafe.</w:t>
+      </w:r>
+      <w:r>
+        <w:t xml:space="preserve"> </w:t>
+      </w:r>
+      <w:r>
+        <w:t xml:space="preserve">Kent et al demonstrated that the event rate and the discriminative ability of</w:t>
+      </w:r>
+      <w:r>
+        <w:t xml:space="preserve"> </w:t>
+      </w:r>
+      <w:r>
+        <w:t xml:space="preserve">the prediction model can predict very well the distribution of predicted risk.</w:t>
+      </w:r>
+      <w:r>
+        <w:t xml:space="preserve"> </w:t>
+      </w:r>
+      <w:r>
+        <w:t xml:space="preserve">The lower the event rate and the higher the c-statistic (given good calibration)</w:t>
+      </w:r>
+      <w:r>
+        <w:t xml:space="preserve"> </w:t>
+      </w:r>
+      <w:r>
+        <w:t xml:space="preserve">result in high risk heterogeneity, thus making estimated average treatment</w:t>
+      </w:r>
+      <w:r>
+        <w:t xml:space="preserve"> </w:t>
+      </w:r>
+      <w:r>
+        <w:t xml:space="preserve">effects uninformative. In this case, risk stratified analysis of HTE can be more</w:t>
+      </w:r>
+      <w:r>
+        <w:t xml:space="preserve"> </w:t>
+      </w:r>
+      <w:r>
+        <w:t xml:space="preserve">effective in singling out patient subgroups that stand to benefit (or be harmed)</w:t>
+      </w:r>
+      <w:r>
+        <w:t xml:space="preserve"> </w:t>
+      </w:r>
+      <w:r>
+        <w:t xml:space="preserve">most by treatment in question.</w:t>
       </w:r>
     </w:p>
     <w:p>
@@ -606,7 +1314,37 @@
         <w:pStyle w:val="BodyText"/>
       </w:pPr>
       <w:r>
-        <w:t xml:space="preserve">Propensity score distributions by treatment group and covariate balance plots for each risk stratum. Event rates, hazard ratios and absolute risk differences in risk strata for a selected outcome, both in tables and in graphs. Hazard ratios and absolute risk differences for all analyzed outcomes by risk stratum. Finally, shiny application can be generated to enable easy sharing of the results.</w:t>
+        <w:t xml:space="preserve">Propensity score distributions by treatment group and covariate balance plots</w:t>
+      </w:r>
+      <w:r>
+        <w:t xml:space="preserve"> </w:t>
+      </w:r>
+      <w:r>
+        <w:t xml:space="preserve">for each risk stratum. Event rates, hazard ratios and absolute risk differences</w:t>
+      </w:r>
+      <w:r>
+        <w:t xml:space="preserve"> </w:t>
+      </w:r>
+      <w:r>
+        <w:t xml:space="preserve">in risk strata for a selected outcome, both in tables and in graphs. Hazard</w:t>
+      </w:r>
+      <w:r>
+        <w:t xml:space="preserve"> </w:t>
+      </w:r>
+      <w:r>
+        <w:t xml:space="preserve">ratios and absolute risk differences for all analyzed outcomes by risk stratum.</w:t>
+      </w:r>
+      <w:r>
+        <w:t xml:space="preserve"> </w:t>
+      </w:r>
+      <w:r>
+        <w:t xml:space="preserve">Finally, shiny application can be generated to enable easy sharing of the</w:t>
+      </w:r>
+      <w:r>
+        <w:t xml:space="preserve"> </w:t>
+      </w:r>
+      <w:r>
+        <w:t xml:space="preserve">results.</w:t>
       </w:r>
     </w:p>
     <w:p>
@@ -624,16 +1362,82 @@
         <w:pStyle w:val="FirstParagraph"/>
       </w:pPr>
       <w:r>
-        <w:t xml:space="preserve">As a proof of concept, we focus on the comparison of angiotensin converting enzyme (ACE) inhibitors to beta blockers. ACE inhibitors are among the most common treatment classes for hypertension, with a well-established effectiveness. Beta blockers, even though initially widely used for the treatment of hypertension, more recent trials and meta-analyses have cast doubt on their relative effectiveness. As a result, newer US guidelines do not consider them for initial treatment for hypertension while in the EU guidelines combination with other antihypertensive treatments is recommended. However, another meta-analysis suggested that the efficacy profile of beta blockers is similar to other major treatment classes in younger hypertensive patients and, thus, countries like Canada still include them as a first-line candidate for the treatment.</w:t>
+        <w:t xml:space="preserve">As a proof of concept, we focus on the comparison of angiotensin converting</w:t>
+      </w:r>
+      <w:r>
+        <w:t xml:space="preserve"> </w:t>
+      </w:r>
+      <w:r>
+        <w:t xml:space="preserve">enzyme (ACE) inhibitors to beta blockers. ACE inhibitors are among the most</w:t>
+      </w:r>
+      <w:r>
+        <w:t xml:space="preserve"> </w:t>
+      </w:r>
+      <w:r>
+        <w:t xml:space="preserve">common treatment classes for hypertension, with a well-established</w:t>
+      </w:r>
+      <w:r>
+        <w:t xml:space="preserve"> </w:t>
+      </w:r>
+      <w:r>
+        <w:t xml:space="preserve">effectiveness. Beta blockers, even though initially widely used for the</w:t>
+      </w:r>
+      <w:r>
+        <w:t xml:space="preserve"> </w:t>
+      </w:r>
+      <w:r>
+        <w:t xml:space="preserve">treatment of hypertension, more recent trials and meta-analyses have cast doubt</w:t>
+      </w:r>
+      <w:r>
+        <w:t xml:space="preserve"> </w:t>
+      </w:r>
+      <w:r>
+        <w:t xml:space="preserve">on their relative effectiveness. As a result, newer US guidelines do not</w:t>
+      </w:r>
+      <w:r>
+        <w:t xml:space="preserve"> </w:t>
+      </w:r>
+      <w:r>
+        <w:t xml:space="preserve">consider them for initial treatment for hypertension while in the EU guidelines</w:t>
+      </w:r>
+      <w:r>
+        <w:t xml:space="preserve"> </w:t>
+      </w:r>
+      <w:r>
+        <w:t xml:space="preserve">combination with other antihypertensive treatments is recommended. However,</w:t>
+      </w:r>
+      <w:r>
+        <w:t xml:space="preserve"> </w:t>
+      </w:r>
+      <w:r>
+        <w:t xml:space="preserve">another meta-analysis suggested that the efficacy profile of beta blockers is</w:t>
+      </w:r>
+      <w:r>
+        <w:t xml:space="preserve"> </w:t>
+      </w:r>
+      <w:r>
+        <w:t xml:space="preserve">similar to other major treatment classes in younger hypertensive patients and,</w:t>
+      </w:r>
+      <w:r>
+        <w:t xml:space="preserve"> </w:t>
+      </w:r>
+      <w:r>
+        <w:t xml:space="preserve">thus, countries like Canada still include them as a first-line candidate for the</w:t>
+      </w:r>
+      <w:r>
+        <w:t xml:space="preserve"> </w:t>
+      </w:r>
+      <w:r>
+        <w:t xml:space="preserve">treatment.</w:t>
       </w:r>
     </w:p>
     <w:p>
       <w:pPr>
         <w:pStyle w:val="Heading2"/>
       </w:pPr>
-      <w:bookmarkStart w:id="29" w:name="X9a13c38e6a8499ec40a4a5828fbd07963eef224"/>
-      <w:r>
-        <w:t xml:space="preserve">4.1	Step 1: General definition of the problem</w:t>
+      <w:bookmarkStart w:id="29" w:name="X067e24af760051df14ec94caeab539de7be7f50"/>
+      <w:r>
+        <w:t xml:space="preserve">4.1	Step 1: General definition of the problem We demonstrate the framework with</w:t>
       </w:r>
       <w:bookmarkEnd w:id="29"/>
     </w:p>
@@ -642,7 +1446,7 @@
         <w:pStyle w:val="FirstParagraph"/>
       </w:pPr>
       <w:r>
-        <w:t xml:space="preserve">We demonstrate the framework with the following research aim:</w:t>
+        <w:t xml:space="preserve">the following research aim:</w:t>
       </w:r>
       <w:r>
         <w:t xml:space="preserve"> </w:t>
@@ -659,7 +1463,13 @@
         </m:r>
       </m:oMath>
       <w:r>
-        <w:t xml:space="preserve">) to the effect of beta blockers (</w:t>
+        <w:t xml:space="preserve">) to</w:t>
+      </w:r>
+      <w:r>
+        <w:t xml:space="preserve"> </w:t>
+      </w:r>
+      <w:r>
+        <w:t xml:space="preserve">the effect of beta blockers (</w:t>
       </w:r>
       <m:oMath>
         <m:r>
@@ -667,7 +1477,13 @@
         </m:r>
       </m:oMath>
       <w:r>
-        <w:t xml:space="preserve">) in patients with established hypertension (</w:t>
+        <w:t xml:space="preserve">) in patients with established hypertension</w:t>
+      </w:r>
+      <w:r>
+        <w:t xml:space="preserve"> </w:t>
+      </w:r>
+      <w:r>
+        <w:t xml:space="preserve">(</w:t>
       </w:r>
       <m:oMath>
         <m:r>
@@ -731,7 +1547,19 @@
         <w:pStyle w:val="Compact"/>
       </w:pPr>
       <w:r>
-        <w:t xml:space="preserve">Treatment cohort: Patients receiving any drug within the ACE-inhibitor class with at least one year of follow-up before treatment start and a recorded hypertension diagnosis within that year.</w:t>
+        <w:t xml:space="preserve">Treatment cohort: Patients receiving any drug within the ACE-inhibitor class</w:t>
+      </w:r>
+      <w:r>
+        <w:t xml:space="preserve"> </w:t>
+      </w:r>
+      <w:r>
+        <w:t xml:space="preserve">with at least one year of follow-up before treatment start and a recorded</w:t>
+      </w:r>
+      <w:r>
+        <w:t xml:space="preserve"> </w:t>
+      </w:r>
+      <w:r>
+        <w:t xml:space="preserve">hypertension diagnosis within that year.</w:t>
       </w:r>
     </w:p>
     <w:p>
@@ -743,7 +1571,25 @@
         <w:pStyle w:val="Compact"/>
       </w:pPr>
       <w:r>
-        <w:t xml:space="preserve">Comparator cohort: Patients receiving any drug within the beta blocker class with at least one year of follow-up before treatment start and a recorded hypertension diagnosis within that year.</w:t>
+        <w:t xml:space="preserve">Comparator cohort: Patients</w:t>
+      </w:r>
+      <w:r>
+        <w:t xml:space="preserve"> </w:t>
+      </w:r>
+      <w:r>
+        <w:t xml:space="preserve">receiving any drug within the beta blocker class with at least one year of</w:t>
+      </w:r>
+      <w:r>
+        <w:t xml:space="preserve"> </w:t>
+      </w:r>
+      <w:r>
+        <w:t xml:space="preserve">follow-up before treatment start and a recorded hypertension diagnosis within</w:t>
+      </w:r>
+      <w:r>
+        <w:t xml:space="preserve"> </w:t>
+      </w:r>
+      <w:r>
+        <w:t xml:space="preserve">that year.</w:t>
       </w:r>
     </w:p>
     <w:p>
@@ -755,7 +1601,31 @@
         <w:pStyle w:val="Compact"/>
       </w:pPr>
       <w:r>
-        <w:t xml:space="preserve">Outcome cohorts: We consider 3 main and 6 safety outcome cohorts. These are patients in the database with a diagnosis of: acute myocardial infarction (MI); hospitalization with heart failure; ischemic or hemorrhagic stroke (efficacy outcomes); hypokalemia; hyperkalemia; hypotension; angioedema; cough; abnormal weight gain (safety outcomes).</w:t>
+        <w:t xml:space="preserve">Outcome cohorts: We consider 3 main and 6 safety outcome cohorts.</w:t>
+      </w:r>
+      <w:r>
+        <w:t xml:space="preserve"> </w:t>
+      </w:r>
+      <w:r>
+        <w:t xml:space="preserve">These are patients in the database with a diagnosis of: acute myocardial</w:t>
+      </w:r>
+      <w:r>
+        <w:t xml:space="preserve"> </w:t>
+      </w:r>
+      <w:r>
+        <w:t xml:space="preserve">infarction (MI); hospitalization with heart failure; ischemic or hemorrhagic</w:t>
+      </w:r>
+      <w:r>
+        <w:t xml:space="preserve"> </w:t>
+      </w:r>
+      <w:r>
+        <w:t xml:space="preserve">stroke (efficacy outcomes); hypokalemia; hyperkalemia; hypotension;</w:t>
+      </w:r>
+      <w:r>
+        <w:t xml:space="preserve"> </w:t>
+      </w:r>
+      <w:r>
+        <w:t xml:space="preserve">angioedema; cough; abnormal weight gain (safety outcomes).</w:t>
       </w:r>
     </w:p>
     <w:p>
@@ -770,19 +1640,11 @@
       <w:pPr>
         <w:pStyle w:val="Heading2"/>
       </w:pPr>
-      <w:bookmarkStart w:id="30" w:name="step-2-identification-of-the-databases"/>
-      <w:r>
-        <w:t xml:space="preserve">4.2	Step 2: Identification of the databases</w:t>
+      <w:bookmarkStart w:id="30" w:name="X3ff1a365e78a8e09d79470d8aa27f6fecd92b74"/>
+      <w:r>
+        <w:t xml:space="preserve">4.2	Step 2: Identification of the databases We used the following databases:</w:t>
       </w:r>
       <w:bookmarkEnd w:id="30"/>
-    </w:p>
-    <w:p>
-      <w:pPr>
-        <w:pStyle w:val="FirstParagraph"/>
-      </w:pPr>
-      <w:r>
-        <w:t xml:space="preserve">We used the following databases:</w:t>
-      </w:r>
     </w:p>
     <w:p>
       <w:pPr>
@@ -793,7 +1655,37 @@
         <w:pStyle w:val="Compact"/>
       </w:pPr>
       <w:r>
-        <w:t xml:space="preserve">IBM MarketScan Medicare Supplemental Beneficiaries (MDCR): Represents health services of retirees (aged 65 or older) in the United States with primary or Medicare supplemental coverage through privately insured fee-for-service, point-of-service or capitated health plans. These data include adjudicated health insurance claims (e.g. inpatient, outpatient and outpatient pharmacy). Additionally, it captures laboratory tests for a subset of the covered lives.</w:t>
+        <w:t xml:space="preserve">IBM MarketScan Medicare Supplemental Beneficiaries (MDCR): Represents health</w:t>
+      </w:r>
+      <w:r>
+        <w:t xml:space="preserve"> </w:t>
+      </w:r>
+      <w:r>
+        <w:t xml:space="preserve">services of retirees (aged 65 or older) in the United States with primary or</w:t>
+      </w:r>
+      <w:r>
+        <w:t xml:space="preserve"> </w:t>
+      </w:r>
+      <w:r>
+        <w:t xml:space="preserve">Medicare supplemental coverage through privately insured fee-for-service,</w:t>
+      </w:r>
+      <w:r>
+        <w:t xml:space="preserve"> </w:t>
+      </w:r>
+      <w:r>
+        <w:t xml:space="preserve">point-of-service or capitated health plans. These data include adjudicated</w:t>
+      </w:r>
+      <w:r>
+        <w:t xml:space="preserve"> </w:t>
+      </w:r>
+      <w:r>
+        <w:t xml:space="preserve">health insurance claims (e.g. inpatient, outpatient and outpatient pharmacy).</w:t>
+      </w:r>
+      <w:r>
+        <w:t xml:space="preserve"> </w:t>
+      </w:r>
+      <w:r>
+        <w:t xml:space="preserve">Additionally, it captures laboratory tests for a subset of the covered lives.</w:t>
       </w:r>
     </w:p>
     <w:p>
@@ -805,7 +1697,25 @@
         <w:pStyle w:val="Compact"/>
       </w:pPr>
       <w:r>
-        <w:t xml:space="preserve">IBM MarketScan Medicaid (MDCD): Adjudicated US health insurance claims for Medicaid enrollees from multiple states. It includes hospital discharge diagnoses, outpatient diagnoses and procedures and outpatient pharmacy claims as well as ethnicity and Medicare eligibility.</w:t>
+        <w:t xml:space="preserve">IBM MarketScan Medicaid (MDCD): Adjudicated US health insurance claims for</w:t>
+      </w:r>
+      <w:r>
+        <w:t xml:space="preserve"> </w:t>
+      </w:r>
+      <w:r>
+        <w:t xml:space="preserve">Medicaid enrollees from multiple states. It includes hospital discharge</w:t>
+      </w:r>
+      <w:r>
+        <w:t xml:space="preserve"> </w:t>
+      </w:r>
+      <w:r>
+        <w:t xml:space="preserve">diagnoses, outpatient diagnoses and procedures and outpatient pharmacy claims</w:t>
+      </w:r>
+      <w:r>
+        <w:t xml:space="preserve"> </w:t>
+      </w:r>
+      <w:r>
+        <w:t xml:space="preserve">as well as ethnicity and Medicare eligibility. IBM MarketScan Commercial</w:t>
       </w:r>
     </w:p>
     <w:p>
@@ -817,16 +1727,52 @@
         <w:pStyle w:val="Compact"/>
       </w:pPr>
       <w:r>
-        <w:t xml:space="preserve">IBM MarketScan Commercial Claims and Encounters (CCAE): Data from individuals enrolled in US employer-sponsored insurance health plans. The data includes adjudicated health insurance claims (e.g. inpatient, outpatient, and outpatient pharmacy) as well as enrollment data from large employers and health plans who provide private healthcare coverage to employees, their spouses and dependents. Additionally, it captures laboratory tests for a subset of the covered lives.</w:t>
+        <w:t xml:space="preserve">Claims and Encounters (CCAE): Data from individuals enrolled in US</w:t>
+      </w:r>
+      <w:r>
+        <w:t xml:space="preserve"> </w:t>
+      </w:r>
+      <w:r>
+        <w:t xml:space="preserve">employer-sponsored insurance health plans. The data includes adjudicated</w:t>
+      </w:r>
+      <w:r>
+        <w:t xml:space="preserve"> </w:t>
+      </w:r>
+      <w:r>
+        <w:t xml:space="preserve">health insurance claims (e.g. inpatient, outpatient, and outpatient</w:t>
+      </w:r>
+      <w:r>
+        <w:t xml:space="preserve"> </w:t>
+      </w:r>
+      <w:r>
+        <w:t xml:space="preserve">pharmacy) as well as enrollment data from large employers and health plans who</w:t>
+      </w:r>
+      <w:r>
+        <w:t xml:space="preserve"> </w:t>
+      </w:r>
+      <w:r>
+        <w:t xml:space="preserve">provide private healthcare coverage to employees, their spouses and</w:t>
+      </w:r>
+      <w:r>
+        <w:t xml:space="preserve"> </w:t>
+      </w:r>
+      <w:r>
+        <w:t xml:space="preserve">dependents. Additionally, it captures laboratory tests for a subset of the</w:t>
+      </w:r>
+      <w:r>
+        <w:t xml:space="preserve"> </w:t>
+      </w:r>
+      <w:r>
+        <w:t xml:space="preserve">covered lives.</w:t>
       </w:r>
     </w:p>
     <w:p>
       <w:pPr>
         <w:pStyle w:val="Heading2"/>
       </w:pPr>
-      <w:bookmarkStart w:id="31" w:name="step-3-prediction-1"/>
-      <w:r>
-        <w:t xml:space="preserve">4.3	Step 3: Prediction</w:t>
+      <w:bookmarkStart w:id="31" w:name="Xf04af6d51cd511a75eccb49db6cd2eb5e1b0aa1"/>
+      <w:r>
+        <w:t xml:space="preserve">4.3	Step 3: Prediction To obtain a target cohort for developing patient-level</w:t>
       </w:r>
       <w:bookmarkEnd w:id="31"/>
     </w:p>
@@ -835,16 +1781,64 @@
         <w:pStyle w:val="FirstParagraph"/>
       </w:pPr>
       <w:r>
-        <w:t xml:space="preserve">To obtain a target cohort for developing patient-level predictions we first merged the ACE-inhibitors cohort with the beta blockers cohort. We then matched patients in the ACE-inhibitor cohort to patients in the beta blockers cohort on the propensity score. We focused on the efficacy outcomes (acute MI, hospitalization with heart failure and hemorrhagic or ischemic stroke) for risk stratification of the patient population. In each database, for each main outcome, we developed a prediction model. We chose a time horizon of 2 years after inclusion into the target cohort. We developed the prediction models using LASSO logistic regression with 3-fold cross validation for hyper-parameter selection.</w:t>
+        <w:t xml:space="preserve">predictions we first merged the ACE-inhibitors cohort with the beta blockers</w:t>
+      </w:r>
+      <w:r>
+        <w:t xml:space="preserve"> </w:t>
+      </w:r>
+      <w:r>
+        <w:t xml:space="preserve">cohort. We then matched patients in the ACE-inhibitor cohort to patients in the</w:t>
+      </w:r>
+      <w:r>
+        <w:t xml:space="preserve"> </w:t>
+      </w:r>
+      <w:r>
+        <w:t xml:space="preserve">beta blockers cohort on the propensity score. We focused on the efficacy</w:t>
+      </w:r>
+      <w:r>
+        <w:t xml:space="preserve"> </w:t>
+      </w:r>
+      <w:r>
+        <w:t xml:space="preserve">outcomes (acute MI, hospitalization with heart failure and hemorrhagic or</w:t>
+      </w:r>
+      <w:r>
+        <w:t xml:space="preserve"> </w:t>
+      </w:r>
+      <w:r>
+        <w:t xml:space="preserve">ischemic stroke) for risk stratification of the patient population. In each</w:t>
+      </w:r>
+      <w:r>
+        <w:t xml:space="preserve"> </w:t>
+      </w:r>
+      <w:r>
+        <w:t xml:space="preserve">database, for each main outcome, we developed a prediction model. We chose a</w:t>
+      </w:r>
+      <w:r>
+        <w:t xml:space="preserve"> </w:t>
+      </w:r>
+      <w:r>
+        <w:t xml:space="preserve">time horizon of 2 years after inclusion into the target cohort. We developed the</w:t>
+      </w:r>
+      <w:r>
+        <w:t xml:space="preserve"> </w:t>
+      </w:r>
+      <w:r>
+        <w:t xml:space="preserve">prediction models using LASSO logistic regression with 3-fold cross validation</w:t>
+      </w:r>
+      <w:r>
+        <w:t xml:space="preserve"> </w:t>
+      </w:r>
+      <w:r>
+        <w:t xml:space="preserve">for hyper-parameter selection.</w:t>
       </w:r>
     </w:p>
     <w:p>
       <w:pPr>
         <w:pStyle w:val="Heading2"/>
       </w:pPr>
-      <w:bookmarkStart w:id="32" w:name="step-4-estimation-1"/>
-      <w:r>
-        <w:t xml:space="preserve">4.4	Step 4: Estimation</w:t>
+      <w:bookmarkStart w:id="32" w:name="X622bf920f0fcc374b4f7415aca2110788529654"/>
+      <w:r>
+        <w:t xml:space="preserve">4.4	Step 4: Estimation We used patient-level predictions to stratify the patient</w:t>
       </w:r>
       <w:bookmarkEnd w:id="32"/>
     </w:p>
@@ -853,16 +1847,40 @@
         <w:pStyle w:val="FirstParagraph"/>
       </w:pPr>
       <w:r>
-        <w:t xml:space="preserve">We used patient-level predictions to stratify the patient population into 4 risk quarters. We estimated relative and absolute treatment effects for all 9 outcomes of interest. In order to estimate risk quarter-specific treatment effects we first estimated propensity scores within risk quarters. We then used the propensity scores to stratify patients into 5 strata.</w:t>
+        <w:t xml:space="preserve">population into 4 risk quarters. We estimated relative and absolute treatment</w:t>
+      </w:r>
+      <w:r>
+        <w:t xml:space="preserve"> </w:t>
+      </w:r>
+      <w:r>
+        <w:t xml:space="preserve">effects for all 9 outcomes of interest. In order to estimate risk</w:t>
+      </w:r>
+      <w:r>
+        <w:t xml:space="preserve"> </w:t>
+      </w:r>
+      <w:r>
+        <w:t xml:space="preserve">quarter-specific treatment effects we first estimated propensity scores within</w:t>
+      </w:r>
+      <w:r>
+        <w:t xml:space="preserve"> </w:t>
+      </w:r>
+      <w:r>
+        <w:t xml:space="preserve">risk quarters. We then used the propensity scores to stratify patients into 5</w:t>
+      </w:r>
+      <w:r>
+        <w:t xml:space="preserve"> </w:t>
+      </w:r>
+      <w:r>
+        <w:t xml:space="preserve">strata.</w:t>
       </w:r>
     </w:p>
     <w:p>
       <w:pPr>
         <w:pStyle w:val="Heading2"/>
       </w:pPr>
-      <w:bookmarkStart w:id="33" w:name="X6610edf120bf8fdf7010e841aa9dbe0ced291b7"/>
-      <w:r>
-        <w:t xml:space="preserve">4.5	Step 5: Result presentation and evaluation</w:t>
+      <w:bookmarkStart w:id="33" w:name="X4bc70dfd0248db4142834085eb2efbefc032e02"/>
+      <w:r>
+        <w:t xml:space="preserve">4.5	Step 5: Result presentation and evaluation In the main manuscript we present</w:t>
       </w:r>
       <w:bookmarkEnd w:id="33"/>
     </w:p>
@@ -871,7 +1889,19 @@
         <w:pStyle w:val="FirstParagraph"/>
       </w:pPr>
       <w:r>
-        <w:t xml:space="preserve">In the main manuscript we present the results of the analysis in the CCAE database with stratification based on risk predictions of acute MI. Results of analyses in the other databases and with other risk stratifications are included in the supplementary material.</w:t>
+        <w:t xml:space="preserve">the results of the analysis in the CCAE database with stratification based on</w:t>
+      </w:r>
+      <w:r>
+        <w:t xml:space="preserve"> </w:t>
+      </w:r>
+      <w:r>
+        <w:t xml:space="preserve">risk predictions of acute MI. Results of analyses in the other databases and</w:t>
+      </w:r>
+      <w:r>
+        <w:t xml:space="preserve"> </w:t>
+      </w:r>
+      <w:r>
+        <w:t xml:space="preserve">with other risk stratifications are included in the supplementary material.</w:t>
       </w:r>
     </w:p>
     <w:p>
@@ -879,7 +1909,55 @@
         <w:pStyle w:val="BodyText"/>
       </w:pPr>
       <w:r>
-        <w:t xml:space="preserve">For each outcome and in each risk stratum there were adequate numbers of patients (Table XXXX). The discriminative ability of the prediction models was moderate in the matched development subset (c-index 0.76 for acute MI ; 0.79 for hospitalization with heart failure; 0.74 for stroke; ), in the general population (c-index 0.74 for acute MI; 0.77 for hospitalization with heart failure; 0.73 for stroke), in the treatment cohort (c-index for acute MI it was 0.71, for hospitalization with heart failure was 0.76 and for stroke it was 0.72) and in the comparator cohort (c-index for acute MI it was 0.79 for hospitalization with heart failure was 0.79 and for stroke it was 0.75).</w:t>
+        <w:t xml:space="preserve">For each outcome and in each risk stratum there were adequate numbers of</w:t>
+      </w:r>
+      <w:r>
+        <w:t xml:space="preserve"> </w:t>
+      </w:r>
+      <w:r>
+        <w:t xml:space="preserve">patients (Table XXXX). The discriminative ability of the prediction models was</w:t>
+      </w:r>
+      <w:r>
+        <w:t xml:space="preserve"> </w:t>
+      </w:r>
+      <w:r>
+        <w:t xml:space="preserve">moderate in the matched development subset (c-index 0.76 for acute MI ; 0.79 for</w:t>
+      </w:r>
+      <w:r>
+        <w:t xml:space="preserve"> </w:t>
+      </w:r>
+      <w:r>
+        <w:t xml:space="preserve">hospitalization with heart failure; 0.74 for stroke; ), in the general</w:t>
+      </w:r>
+      <w:r>
+        <w:t xml:space="preserve"> </w:t>
+      </w:r>
+      <w:r>
+        <w:t xml:space="preserve">population (c-index 0.74 for acute MI; 0.77 for hospitalization with heart</w:t>
+      </w:r>
+      <w:r>
+        <w:t xml:space="preserve"> </w:t>
+      </w:r>
+      <w:r>
+        <w:t xml:space="preserve">failure; 0.73 for stroke), in the treatment cohort (c-index for acute MI it was</w:t>
+      </w:r>
+      <w:r>
+        <w:t xml:space="preserve"> </w:t>
+      </w:r>
+      <w:r>
+        <w:t xml:space="preserve">0.71, for hospitalization with heart failure was 0.76 and for stroke it was</w:t>
+      </w:r>
+      <w:r>
+        <w:t xml:space="preserve"> </w:t>
+      </w:r>
+      <w:r>
+        <w:t xml:space="preserve">0.72) and in the comparator cohort (c-index for acute MI it was 0.79 for</w:t>
+      </w:r>
+      <w:r>
+        <w:t xml:space="preserve"> </w:t>
+      </w:r>
+      <w:r>
+        <w:t xml:space="preserve">hospitalization with heart failure was 0.79 and for stroke it was 0.75).</w:t>
       </w:r>
     </w:p>
     <w:p>
@@ -887,7 +1965,61 @@
         <w:pStyle w:val="BodyText"/>
       </w:pPr>
       <w:r>
-        <w:t xml:space="preserve">Relative treatment effects of ACE-inhibitors vs beta blockers increased (hazard ratios decreased) with increasing acute MI risk, resulting in more pronounced increases of absolute treatment effects (ARD) with increasing acute MI risk (Figure XXXX). Patients in the low risk quarter did not receive absolute treatment benefit (ARD -0.03%) while absolute risk was 0.54% lower (95% confidence interval 0.36%—0.71%) for patients in the high-risk quarter. In contrast, the absolute and relative effects of ACE-inhibitors on safety outcomes (e.g. cough and angioedema) are approximately constant or even slightly decreasing with increasing acute MI risk (Figure XXXX and XXXX). Similar results were observed in the other two databases (see supplementary material).</w:t>
+        <w:t xml:space="preserve">Relative treatment effects of ACE-inhibitors vs beta blockers increased (hazard</w:t>
+      </w:r>
+      <w:r>
+        <w:t xml:space="preserve"> </w:t>
+      </w:r>
+      <w:r>
+        <w:t xml:space="preserve">ratios decreased) with increasing acute MI risk, resulting in more pronounced</w:t>
+      </w:r>
+      <w:r>
+        <w:t xml:space="preserve"> </w:t>
+      </w:r>
+      <w:r>
+        <w:t xml:space="preserve">increases of absolute treatment effects (ARD) with increasing acute MI risk</w:t>
+      </w:r>
+      <w:r>
+        <w:t xml:space="preserve"> </w:t>
+      </w:r>
+      <w:r>
+        <w:t xml:space="preserve">(Figure XXXX). Patients in the low risk quarter did not receive absolute</w:t>
+      </w:r>
+      <w:r>
+        <w:t xml:space="preserve"> </w:t>
+      </w:r>
+      <w:r>
+        <w:t xml:space="preserve">treatment benefit (ARD -0.03%) while absolute risk was 0.54% lower (95%</w:t>
+      </w:r>
+      <w:r>
+        <w:t xml:space="preserve"> </w:t>
+      </w:r>
+      <w:r>
+        <w:t xml:space="preserve">confidence interval 0.36%—0.71%) for patients in the high-risk quarter. In</w:t>
+      </w:r>
+      <w:r>
+        <w:t xml:space="preserve"> </w:t>
+      </w:r>
+      <w:r>
+        <w:t xml:space="preserve">contrast, the absolute and relative effects of ACE-inhibitors on safety outcomes</w:t>
+      </w:r>
+      <w:r>
+        <w:t xml:space="preserve"> </w:t>
+      </w:r>
+      <w:r>
+        <w:t xml:space="preserve">(e.g. cough and angioedema) are approximately constant or even slightly</w:t>
+      </w:r>
+      <w:r>
+        <w:t xml:space="preserve"> </w:t>
+      </w:r>
+      <w:r>
+        <w:t xml:space="preserve">decreasing with increasing acute MI risk (Figure XXXX and XXXX). Similar results</w:t>
+      </w:r>
+      <w:r>
+        <w:t xml:space="preserve"> </w:t>
+      </w:r>
+      <w:r>
+        <w:t xml:space="preserve">were observed in the other two databases (see supplementary material).</w:t>
       </w:r>
     </w:p>
     <w:p>
@@ -895,7 +2027,61 @@
         <w:pStyle w:val="BodyText"/>
       </w:pPr>
       <w:r>
-        <w:t xml:space="preserve">This example nicely illustrates heterogeneity of absolute treatment effects, i.e. differences in absolute benefits and harms of ACE-inhibitors vs beta blockers for patients with different baseline risk. The results suggest that treatment with ACE-inhibitors, compared to treatment with beta blockers, may be focused on the higher risk patients, in whom the benefits outweigh the harms. However, treatment with beta blockers may be a viable option in lower risk patients, in whom the benefit-harm tradeoff is in favor of beta blockers. This is in accordance with earlier findings that beta blockers should be considered as first-line treatment for younger hypertensive patients. More thorough evaluation of these results is required in future research.</w:t>
+        <w:t xml:space="preserve">This example nicely illustrates heterogeneity of absolute treatment effects,</w:t>
+      </w:r>
+      <w:r>
+        <w:t xml:space="preserve"> </w:t>
+      </w:r>
+      <w:r>
+        <w:t xml:space="preserve">i.e. differences in absolute benefits and harms of ACE-inhibitors vs beta</w:t>
+      </w:r>
+      <w:r>
+        <w:t xml:space="preserve"> </w:t>
+      </w:r>
+      <w:r>
+        <w:t xml:space="preserve">blockers for patients with different baseline risk. The results suggest that</w:t>
+      </w:r>
+      <w:r>
+        <w:t xml:space="preserve"> </w:t>
+      </w:r>
+      <w:r>
+        <w:t xml:space="preserve">treatment with ACE-inhibitors, compared to treatment with beta blockers, may be</w:t>
+      </w:r>
+      <w:r>
+        <w:t xml:space="preserve"> </w:t>
+      </w:r>
+      <w:r>
+        <w:t xml:space="preserve">focused on the higher risk patients, in whom the benefits outweigh the harms.</w:t>
+      </w:r>
+      <w:r>
+        <w:t xml:space="preserve"> </w:t>
+      </w:r>
+      <w:r>
+        <w:t xml:space="preserve">However, treatment with beta blockers may be a viable option in lower risk</w:t>
+      </w:r>
+      <w:r>
+        <w:t xml:space="preserve"> </w:t>
+      </w:r>
+      <w:r>
+        <w:t xml:space="preserve">patients, in whom the benefit-harm tradeoff is in favor of beta blockers. This</w:t>
+      </w:r>
+      <w:r>
+        <w:t xml:space="preserve"> </w:t>
+      </w:r>
+      <w:r>
+        <w:t xml:space="preserve">is in accordance with earlier findings that beta blockers should be considered</w:t>
+      </w:r>
+      <w:r>
+        <w:t xml:space="preserve"> </w:t>
+      </w:r>
+      <w:r>
+        <w:t xml:space="preserve">as first-line treatment for younger hypertensive patients. More thorough</w:t>
+      </w:r>
+      <w:r>
+        <w:t xml:space="preserve"> </w:t>
+      </w:r>
+      <w:r>
+        <w:t xml:space="preserve">evaluation of these results is required in future research.</w:t>
       </w:r>
     </w:p>
     <w:p>
@@ -903,7 +2089,13 @@
         <w:pStyle w:val="BodyText"/>
       </w:pPr>
       <w:r>
-        <w:t xml:space="preserve">The results of the analyses performed can be accessed and assessed through a publicly available web application (</w:t>
+        <w:t xml:space="preserve">The results of the analyses performed can be accessed and assessed through a</w:t>
+      </w:r>
+      <w:r>
+        <w:t xml:space="preserve"> </w:t>
+      </w:r>
+      <w:r>
+        <w:t xml:space="preserve">publicly available web application (</w:t>
       </w:r>
       <w:hyperlink r:id="rId34">
         <w:r>
@@ -932,7 +2124,25 @@
         <w:pStyle w:val="FirstParagraph"/>
       </w:pPr>
       <w:r>
-        <w:t xml:space="preserve">We developed a framework for the assessment of heterogeneity of treatment effect in large observational databases using a risk modeling approach. The framework is implemented in an open source R-package in the OHDSI methods library (</w:t>
+        <w:t xml:space="preserve">We developed a framework for the assessment of heterogeneity of treatment effect</w:t>
+      </w:r>
+      <w:r>
+        <w:t xml:space="preserve"> </w:t>
+      </w:r>
+      <w:r>
+        <w:t xml:space="preserve">in large observational databases using a risk modeling approach. The framework</w:t>
+      </w:r>
+      <w:r>
+        <w:t xml:space="preserve"> </w:t>
+      </w:r>
+      <w:r>
+        <w:t xml:space="preserve">is implemented in an open source R-package in the OHDSI methods library</w:t>
+      </w:r>
+      <w:r>
+        <w:t xml:space="preserve"> </w:t>
+      </w:r>
+      <w:r>
+        <w:t xml:space="preserve">(</w:t>
       </w:r>
       <w:hyperlink r:id="rId36">
         <w:r>
@@ -943,7 +2153,19 @@
         </w:r>
       </w:hyperlink>
       <w:r>
-        <w:t xml:space="preserve">). As a proof-of-concept, we used our framework to evaluate heterogeneity of the effect of treatment with ACE-inhibitors compared to beta blockers on 3 efficacy and 6 safety outcomes.</w:t>
+        <w:t xml:space="preserve">). As a proof-of-concept, we</w:t>
+      </w:r>
+      <w:r>
+        <w:t xml:space="preserve"> </w:t>
+      </w:r>
+      <w:r>
+        <w:t xml:space="preserve">used our framework to evaluate heterogeneity of the effect of treatment with</w:t>
+      </w:r>
+      <w:r>
+        <w:t xml:space="preserve"> </w:t>
+      </w:r>
+      <w:r>
+        <w:t xml:space="preserve">ACE-inhibitors compared to beta blockers on 3 efficacy and 6 safety outcomes.</w:t>
       </w:r>
     </w:p>
     <w:p>
@@ -951,7 +2173,79 @@
         <w:pStyle w:val="BodyText"/>
       </w:pPr>
       <w:r>
-        <w:t xml:space="preserve">In recent years several methods for the evaluation of treatment effect heterogeneity have been developed in the setting of RCTs. However, low power and restricted prior knowledge on the mechanisms of variation in treatment effect are often inherent in RCTs, which are often adequately powered only for the analysis of the primary outcome. Observational databases contain a large amount of information on treatment assignment and outcomes of interest, while also capturing key patient characteristics. Our framework provides a standardized approach that can be used to leverage available information from these data sources, allowing for large-scale assessment of treatment effect heterogeneity. Multiple outcomes can be evaluated in patient subgroups of similar baseline outcome risk, where different outcome risk stratification schemes can be considered. The standardized nature of the framework enables transportability to multiple databases, provided that they are mapped to the OMOP-CDM.</w:t>
+        <w:t xml:space="preserve">In recent years several methods for the evaluation of treatment effect</w:t>
+      </w:r>
+      <w:r>
+        <w:t xml:space="preserve"> </w:t>
+      </w:r>
+      <w:r>
+        <w:t xml:space="preserve">heterogeneity have been developed in the setting of RCTs. However, low power and</w:t>
+      </w:r>
+      <w:r>
+        <w:t xml:space="preserve"> </w:t>
+      </w:r>
+      <w:r>
+        <w:t xml:space="preserve">restricted prior knowledge on the mechanisms of variation in treatment effect</w:t>
+      </w:r>
+      <w:r>
+        <w:t xml:space="preserve"> </w:t>
+      </w:r>
+      <w:r>
+        <w:t xml:space="preserve">are often inherent in RCTs, which are often adequately powered only for the</w:t>
+      </w:r>
+      <w:r>
+        <w:t xml:space="preserve"> </w:t>
+      </w:r>
+      <w:r>
+        <w:t xml:space="preserve">analysis of the primary outcome. Observational databases contain a large amount</w:t>
+      </w:r>
+      <w:r>
+        <w:t xml:space="preserve"> </w:t>
+      </w:r>
+      <w:r>
+        <w:t xml:space="preserve">of information on treatment assignment and outcomes of interest, while also</w:t>
+      </w:r>
+      <w:r>
+        <w:t xml:space="preserve"> </w:t>
+      </w:r>
+      <w:r>
+        <w:t xml:space="preserve">capturing key patient characteristics. Our framework provides a standardized</w:t>
+      </w:r>
+      <w:r>
+        <w:t xml:space="preserve"> </w:t>
+      </w:r>
+      <w:r>
+        <w:t xml:space="preserve">approach that can be used to leverage available information from these data</w:t>
+      </w:r>
+      <w:r>
+        <w:t xml:space="preserve"> </w:t>
+      </w:r>
+      <w:r>
+        <w:t xml:space="preserve">sources, allowing for large-scale assessment of treatment effect heterogeneity.</w:t>
+      </w:r>
+      <w:r>
+        <w:t xml:space="preserve"> </w:t>
+      </w:r>
+      <w:r>
+        <w:t xml:space="preserve">Multiple outcomes can be evaluated in patient subgroups of similar baseline</w:t>
+      </w:r>
+      <w:r>
+        <w:t xml:space="preserve"> </w:t>
+      </w:r>
+      <w:r>
+        <w:t xml:space="preserve">outcome risk, where different outcome risk stratification schemes can be</w:t>
+      </w:r>
+      <w:r>
+        <w:t xml:space="preserve"> </w:t>
+      </w:r>
+      <w:r>
+        <w:t xml:space="preserve">considered. The standardized nature of the framework enables transportability to</w:t>
+      </w:r>
+      <w:r>
+        <w:t xml:space="preserve"> </w:t>
+      </w:r>
+      <w:r>
+        <w:t xml:space="preserve">multiple databases, provided that they are mapped to the OMOP-CDM.</w:t>
       </w:r>
     </w:p>
     <w:p>
@@ -959,7 +2253,109 @@
         <w:pStyle w:val="BodyText"/>
       </w:pPr>
       <w:r>
-        <w:t xml:space="preserve">Recently, guidelines on the application of risk modeling approaches for the assessment of heterogeneity of treatment effect in RCT settings have been proposed. Our framework aims to translate these guidelines to the observational setting while also providing a toolset for its implementation. Several considerations need to be made. First, estimates may be biased due to the observational nature of the data. We attempt to account for potential confounding by estimating propensity scores within strata of predicted risk. These scores are estimated using regularized logistic regression on a large set of pre-defined covariates. This specific approach gave accurate results in extensive simulation studies. However, such approaches do not account for unobserved confounding. Several sensitivity analyses have been proposed in the literature for measuring the robustness of results in the presence of unobserved confounding. Another approach is to calibrate estimates and confidence intervals based on a large set of negative controls. Negative controls are treatment-outcome pairs for which a null effect has been established. Estimating these effects within available data provides an approximation of the null distribution that can be used to empirically recalibrate effect estimates. Future work may extend our framework with this type of analyses.</w:t>
+        <w:t xml:space="preserve">Recently, guidelines on the application of risk modeling approaches for the</w:t>
+      </w:r>
+      <w:r>
+        <w:t xml:space="preserve"> </w:t>
+      </w:r>
+      <w:r>
+        <w:t xml:space="preserve">assessment of heterogeneity of treatment effect in RCT settings have been</w:t>
+      </w:r>
+      <w:r>
+        <w:t xml:space="preserve"> </w:t>
+      </w:r>
+      <w:r>
+        <w:t xml:space="preserve">proposed. Our framework aims to translate these guidelines to the observational</w:t>
+      </w:r>
+      <w:r>
+        <w:t xml:space="preserve"> </w:t>
+      </w:r>
+      <w:r>
+        <w:t xml:space="preserve">setting while also providing a toolset for its implementation. Several</w:t>
+      </w:r>
+      <w:r>
+        <w:t xml:space="preserve"> </w:t>
+      </w:r>
+      <w:r>
+        <w:t xml:space="preserve">considerations need to be made. First, estimates may be biased due to the</w:t>
+      </w:r>
+      <w:r>
+        <w:t xml:space="preserve"> </w:t>
+      </w:r>
+      <w:r>
+        <w:t xml:space="preserve">observational nature of the data. We attempt to account for potential</w:t>
+      </w:r>
+      <w:r>
+        <w:t xml:space="preserve"> </w:t>
+      </w:r>
+      <w:r>
+        <w:t xml:space="preserve">confounding by estimating propensity scores within strata of predicted risk.</w:t>
+      </w:r>
+      <w:r>
+        <w:t xml:space="preserve"> </w:t>
+      </w:r>
+      <w:r>
+        <w:t xml:space="preserve">These scores are estimated using regularized logistic regression on a large set</w:t>
+      </w:r>
+      <w:r>
+        <w:t xml:space="preserve"> </w:t>
+      </w:r>
+      <w:r>
+        <w:t xml:space="preserve">of pre-defined covariates. This specific approach gave accurate results in</w:t>
+      </w:r>
+      <w:r>
+        <w:t xml:space="preserve"> </w:t>
+      </w:r>
+      <w:r>
+        <w:t xml:space="preserve">extensive simulation studies. However, such approaches do not account for</w:t>
+      </w:r>
+      <w:r>
+        <w:t xml:space="preserve"> </w:t>
+      </w:r>
+      <w:r>
+        <w:t xml:space="preserve">unobserved confounding. Several sensitivity analyses have been proposed in the</w:t>
+      </w:r>
+      <w:r>
+        <w:t xml:space="preserve"> </w:t>
+      </w:r>
+      <w:r>
+        <w:t xml:space="preserve">literature for measuring the robustness of results in the presence of unobserved</w:t>
+      </w:r>
+      <w:r>
+        <w:t xml:space="preserve"> </w:t>
+      </w:r>
+      <w:r>
+        <w:t xml:space="preserve">confounding. Another approach is to calibrate estimates and confidence intervals</w:t>
+      </w:r>
+      <w:r>
+        <w:t xml:space="preserve"> </w:t>
+      </w:r>
+      <w:r>
+        <w:t xml:space="preserve">based on a large set of negative controls. Negative controls are</w:t>
+      </w:r>
+      <w:r>
+        <w:t xml:space="preserve"> </w:t>
+      </w:r>
+      <w:r>
+        <w:t xml:space="preserve">treatment-outcome pairs for which a null effect has been established. Estimating</w:t>
+      </w:r>
+      <w:r>
+        <w:t xml:space="preserve"> </w:t>
+      </w:r>
+      <w:r>
+        <w:t xml:space="preserve">these effects within available data provides an approximation of the null</w:t>
+      </w:r>
+      <w:r>
+        <w:t xml:space="preserve"> </w:t>
+      </w:r>
+      <w:r>
+        <w:t xml:space="preserve">distribution that can be used to empirically recalibrate effect estimates.</w:t>
+      </w:r>
+      <w:r>
+        <w:t xml:space="preserve"> </w:t>
+      </w:r>
+      <w:r>
+        <w:t xml:space="preserve">Future work may extend our framework with this type of analyses.</w:t>
       </w:r>
     </w:p>
     <w:p>
@@ -967,7 +2363,43 @@
         <w:pStyle w:val="BodyText"/>
       </w:pPr>
       <w:r>
-        <w:t xml:space="preserve">Our method provides a risk-stratified assessment of treatment effect heterogeneity. However, even though stratification can provide a rough guide for clinical interpretation, it is not appropriate to guide clinical practice, where decisions need to be made at the individual level. Presentation of treatment effects as a continuous function of risk would be more helpful, but is methodologically challenging. Future research is necessary for the development of methods for continuous risk-based assessment of HTE.</w:t>
+        <w:t xml:space="preserve">Our method provides a risk-stratified assessment of treatment effect</w:t>
+      </w:r>
+      <w:r>
+        <w:t xml:space="preserve"> </w:t>
+      </w:r>
+      <w:r>
+        <w:t xml:space="preserve">heterogeneity. However, even though stratification can provide a rough guide for</w:t>
+      </w:r>
+      <w:r>
+        <w:t xml:space="preserve"> </w:t>
+      </w:r>
+      <w:r>
+        <w:t xml:space="preserve">clinical interpretation, it is not appropriate to guide clinical practice, where</w:t>
+      </w:r>
+      <w:r>
+        <w:t xml:space="preserve"> </w:t>
+      </w:r>
+      <w:r>
+        <w:t xml:space="preserve">decisions need to be made at the individual level. Presentation of treatment</w:t>
+      </w:r>
+      <w:r>
+        <w:t xml:space="preserve"> </w:t>
+      </w:r>
+      <w:r>
+        <w:t xml:space="preserve">effects as a continuous function of risk would be more helpful, but is</w:t>
+      </w:r>
+      <w:r>
+        <w:t xml:space="preserve"> </w:t>
+      </w:r>
+      <w:r>
+        <w:t xml:space="preserve">methodologically challenging. Future research is necessary for the development</w:t>
+      </w:r>
+      <w:r>
+        <w:t xml:space="preserve"> </w:t>
+      </w:r>
+      <w:r>
+        <w:t xml:space="preserve">of methods for continuous risk-based assessment of HTE.</w:t>
       </w:r>
     </w:p>
     <w:p>
@@ -975,7 +2407,73 @@
         <w:pStyle w:val="BodyText"/>
       </w:pPr>
       <w:r>
-        <w:t xml:space="preserve">Externally derived prediction models are preferred for analyzing treatment effect heterogeneity. Such external models should be well transportable. In the absence of such prediction models, simulations of RCTs have shown that internally derived models can be used to provide unbiased estimates of treatment effect across the spectrum of baseline risk. However, in observational databases treatment arms may significantly differ in sample size. Because the prediction model will possibly better fit to the larger treatment arm, this may introduce spurious treatment-covariate interactions in the prediction model, leading to sub-optimal risk stratification. As a remedy, we first match the patients in the treatment and the comparator cohorts on the basis of propensity scores. Additionally, we propose to assess model performance in the separate treatment arms to evaluate its aptness for risk stratification.</w:t>
+        <w:t xml:space="preserve">Externally derived prediction models are preferred for analyzing treatment</w:t>
+      </w:r>
+      <w:r>
+        <w:t xml:space="preserve"> </w:t>
+      </w:r>
+      <w:r>
+        <w:t xml:space="preserve">effect heterogeneity. Such external models should be well transportable. In the</w:t>
+      </w:r>
+      <w:r>
+        <w:t xml:space="preserve"> </w:t>
+      </w:r>
+      <w:r>
+        <w:t xml:space="preserve">absence of such prediction models, simulations of RCTs have shown that</w:t>
+      </w:r>
+      <w:r>
+        <w:t xml:space="preserve"> </w:t>
+      </w:r>
+      <w:r>
+        <w:t xml:space="preserve">internally derived models can be used to provide unbiased estimates of treatment</w:t>
+      </w:r>
+      <w:r>
+        <w:t xml:space="preserve"> </w:t>
+      </w:r>
+      <w:r>
+        <w:t xml:space="preserve">effect across the spectrum of baseline risk. However, in observational databases</w:t>
+      </w:r>
+      <w:r>
+        <w:t xml:space="preserve"> </w:t>
+      </w:r>
+      <w:r>
+        <w:t xml:space="preserve">treatment arms may significantly differ in sample size. Because the prediction</w:t>
+      </w:r>
+      <w:r>
+        <w:t xml:space="preserve"> </w:t>
+      </w:r>
+      <w:r>
+        <w:t xml:space="preserve">model will possibly better fit to the larger treatment arm, this may introduce</w:t>
+      </w:r>
+      <w:r>
+        <w:t xml:space="preserve"> </w:t>
+      </w:r>
+      <w:r>
+        <w:t xml:space="preserve">spurious treatment-covariate interactions in the prediction model, leading to</w:t>
+      </w:r>
+      <w:r>
+        <w:t xml:space="preserve"> </w:t>
+      </w:r>
+      <w:r>
+        <w:t xml:space="preserve">sub-optimal risk stratification. As a remedy, we first match the patients in the</w:t>
+      </w:r>
+      <w:r>
+        <w:t xml:space="preserve"> </w:t>
+      </w:r>
+      <w:r>
+        <w:t xml:space="preserve">treatment and the comparator cohorts on the basis of propensity scores.</w:t>
+      </w:r>
+      <w:r>
+        <w:t xml:space="preserve"> </w:t>
+      </w:r>
+      <w:r>
+        <w:t xml:space="preserve">Additionally, we propose to assess model performance in the separate treatment</w:t>
+      </w:r>
+      <w:r>
+        <w:t xml:space="preserve"> </w:t>
+      </w:r>
+      <w:r>
+        <w:t xml:space="preserve">arms to evaluate its aptness for risk stratification.</w:t>
       </w:r>
     </w:p>
     <w:p>
@@ -983,7 +2481,73 @@
         <w:pStyle w:val="BodyText"/>
       </w:pPr>
       <w:r>
-        <w:t xml:space="preserve">Our contribution is a translation of the PATH statement principles to the OHDSI methods library. Our methods encourage open science as it requires clear definition of the research questions translated into clear and reproducible cohort definitions that can easily be shared among researchers. Our R-package provides a standardized stepwise procedure for the assessment of HTE. This enables source code to be easily shared and evaluated. The results of these analyses can be reproduced in a straightforward manner. Researchers with access to different databases mapped to OMOP-CDM can also very easily extend their overall analyses with risk-based assessment of treatment effect heterogeneity. This enables collaboration among multiple sites with access to different patient populations. We propose that the framework is implemented any time treatment effect estimation in high-dimensional observational data is undertaken.</w:t>
+        <w:t xml:space="preserve">Our contribution is a translation of the PATH statement principles to the OHDSI</w:t>
+      </w:r>
+      <w:r>
+        <w:t xml:space="preserve"> </w:t>
+      </w:r>
+      <w:r>
+        <w:t xml:space="preserve">methods library. Our methods encourage open science as it requires clear</w:t>
+      </w:r>
+      <w:r>
+        <w:t xml:space="preserve"> </w:t>
+      </w:r>
+      <w:r>
+        <w:t xml:space="preserve">definition of the research questions translated into clear and reproducible</w:t>
+      </w:r>
+      <w:r>
+        <w:t xml:space="preserve"> </w:t>
+      </w:r>
+      <w:r>
+        <w:t xml:space="preserve">cohort definitions that can easily be shared among researchers. Our R-package</w:t>
+      </w:r>
+      <w:r>
+        <w:t xml:space="preserve"> </w:t>
+      </w:r>
+      <w:r>
+        <w:t xml:space="preserve">provides a standardized stepwise procedure for the assessment of HTE. This</w:t>
+      </w:r>
+      <w:r>
+        <w:t xml:space="preserve"> </w:t>
+      </w:r>
+      <w:r>
+        <w:t xml:space="preserve">enables source code to be easily shared and evaluated. The results of these</w:t>
+      </w:r>
+      <w:r>
+        <w:t xml:space="preserve"> </w:t>
+      </w:r>
+      <w:r>
+        <w:t xml:space="preserve">analyses can be reproduced in a straightforward manner. Researchers with access</w:t>
+      </w:r>
+      <w:r>
+        <w:t xml:space="preserve"> </w:t>
+      </w:r>
+      <w:r>
+        <w:t xml:space="preserve">to different databases mapped to OMOP-CDM can also very easily extend their</w:t>
+      </w:r>
+      <w:r>
+        <w:t xml:space="preserve"> </w:t>
+      </w:r>
+      <w:r>
+        <w:t xml:space="preserve">overall analyses with risk-based assessment of treatment effect heterogeneity.</w:t>
+      </w:r>
+      <w:r>
+        <w:t xml:space="preserve"> </w:t>
+      </w:r>
+      <w:r>
+        <w:t xml:space="preserve">This enables collaboration among multiple sites with access to different patient</w:t>
+      </w:r>
+      <w:r>
+        <w:t xml:space="preserve"> </w:t>
+      </w:r>
+      <w:r>
+        <w:t xml:space="preserve">populations. We propose that the framework is implemented any time treatment</w:t>
+      </w:r>
+      <w:r>
+        <w:t xml:space="preserve"> </w:t>
+      </w:r>
+      <w:r>
+        <w:t xml:space="preserve">effect estimation in high-dimensional observational data is undertaken.</w:t>
       </w:r>
     </w:p>
     <w:p>
@@ -991,7 +2555,55 @@
         <w:pStyle w:val="BodyText"/>
       </w:pPr>
       <w:r>
-        <w:t xml:space="preserve">Recently, disease risk scores have been explored as an alternative to propensity scores for balancing covariates. In our method, the objective of risk stratification is not balancing, but assessing the variation of treatment effects on multiple outcomes across patients with different levels of baseline risk. Although using the same risk model for balancing and risk-based HTE analysis may sound attractive, we note that our method only uses one risk model for stratification and one propensity score model for balancing, while separate disease risk score models would be required to analyze treatment effects for each of the multiple outcomes.</w:t>
+        <w:t xml:space="preserve">Recently, disease risk scores have been explored as an alternative to propensity</w:t>
+      </w:r>
+      <w:r>
+        <w:t xml:space="preserve"> </w:t>
+      </w:r>
+      <w:r>
+        <w:t xml:space="preserve">scores for balancing covariates. In our method, the objective of risk</w:t>
+      </w:r>
+      <w:r>
+        <w:t xml:space="preserve"> </w:t>
+      </w:r>
+      <w:r>
+        <w:t xml:space="preserve">stratification is not balancing, but assessing the variation of treatment</w:t>
+      </w:r>
+      <w:r>
+        <w:t xml:space="preserve"> </w:t>
+      </w:r>
+      <w:r>
+        <w:t xml:space="preserve">effects on multiple outcomes across patients with different levels of baseline</w:t>
+      </w:r>
+      <w:r>
+        <w:t xml:space="preserve"> </w:t>
+      </w:r>
+      <w:r>
+        <w:t xml:space="preserve">risk. Although using the same risk model for balancing and risk-based HTE</w:t>
+      </w:r>
+      <w:r>
+        <w:t xml:space="preserve"> </w:t>
+      </w:r>
+      <w:r>
+        <w:t xml:space="preserve">analysis may sound attractive, we note that our method only uses one risk model</w:t>
+      </w:r>
+      <w:r>
+        <w:t xml:space="preserve"> </w:t>
+      </w:r>
+      <w:r>
+        <w:t xml:space="preserve">for stratification and one propensity score model for balancing, while separate</w:t>
+      </w:r>
+      <w:r>
+        <w:t xml:space="preserve"> </w:t>
+      </w:r>
+      <w:r>
+        <w:t xml:space="preserve">disease risk score models would be required to analyze treatment effects for</w:t>
+      </w:r>
+      <w:r>
+        <w:t xml:space="preserve"> </w:t>
+      </w:r>
+      <w:r>
+        <w:t xml:space="preserve">each of the multiple outcomes.</w:t>
       </w:r>
     </w:p>
     <w:p>
@@ -999,7 +2611,49 @@
         <w:pStyle w:val="BodyText"/>
       </w:pPr>
       <w:r>
-        <w:t xml:space="preserve">In conclusion, the proof-of-concept study demonstrates the feasibility of our framework for risk-based assessment of treatment effect heterogeneity in large observational data. The standardized framework is easily applicable and highly informative whenever treatment effect estimation in high-dimensional observational data is of interest. Our framework is a supplement to the population-level effect estimation framework developed within OHDSI and, in the presence of an adequately discriminating prediction model, can be used to make the overall results more actionable for medical decision making.</w:t>
+        <w:t xml:space="preserve">In conclusion, the proof-of-concept study demonstrates the feasibility of our</w:t>
+      </w:r>
+      <w:r>
+        <w:t xml:space="preserve"> </w:t>
+      </w:r>
+      <w:r>
+        <w:t xml:space="preserve">framework for risk-based assessment of treatment effect heterogeneity in large</w:t>
+      </w:r>
+      <w:r>
+        <w:t xml:space="preserve"> </w:t>
+      </w:r>
+      <w:r>
+        <w:t xml:space="preserve">observational data. The standardized framework is easily applicable and highly</w:t>
+      </w:r>
+      <w:r>
+        <w:t xml:space="preserve"> </w:t>
+      </w:r>
+      <w:r>
+        <w:t xml:space="preserve">informative whenever treatment effect estimation in high-dimensional</w:t>
+      </w:r>
+      <w:r>
+        <w:t xml:space="preserve"> </w:t>
+      </w:r>
+      <w:r>
+        <w:t xml:space="preserve">observational data is of interest. Our framework is a supplement to the</w:t>
+      </w:r>
+      <w:r>
+        <w:t xml:space="preserve"> </w:t>
+      </w:r>
+      <w:r>
+        <w:t xml:space="preserve">population-level effect estimation framework developed within OHDSI and, in the</w:t>
+      </w:r>
+      <w:r>
+        <w:t xml:space="preserve"> </w:t>
+      </w:r>
+      <w:r>
+        <w:t xml:space="preserve">presence of an adequately discriminating prediction model, can be used to make</w:t>
+      </w:r>
+      <w:r>
+        <w:t xml:space="preserve"> </w:t>
+      </w:r>
+      <w:r>
+        <w:t xml:space="preserve">the overall results more actionable for medical decision making.</w:t>
       </w:r>
     </w:p>
     <w:sectPr>

</xml_diff>

<commit_message>
changes based on previous reviewer comments
</commit_message>
<xml_diff>
--- a/submission/manuscript.docx
+++ b/submission/manuscript.docx
@@ -893,13 +893,34 @@
         <w:t xml:space="preserve"> </w:t>
       </w:r>
       <w:r>
-        <w:t xml:space="preserve">HTE analyses have been described (and contrasted</w:t>
-      </w:r>
-      <w:r>
-        <w:t xml:space="preserve"> </w:t>
-      </w:r>
-      <w:r>
-        <w:t xml:space="preserve">with</w:t>
+        <w:t xml:space="preserve">HTE analyses have been described as approaches that</w:t>
+      </w:r>
+      <w:r>
+        <w:t xml:space="preserve"> </w:t>
+      </w:r>
+      <w:r>
+        <w:t xml:space="preserve">provide predictions of potential outcomes in a particular patient with one</w:t>
+      </w:r>
+      <w:r>
+        <w:t xml:space="preserve"> </w:t>
+      </w:r>
+      <w:r>
+        <w:t xml:space="preserve">intervention versus an alternative, taking into account multiple relevant</w:t>
+      </w:r>
+      <w:r>
+        <w:t xml:space="preserve"> </w:t>
+      </w:r>
+      <w:r>
+        <w:t xml:space="preserve">patient characteristics</w:t>
+      </w:r>
+      <w:r>
+        <w:t xml:space="preserve"> </w:t>
+      </w:r>
+      <w:r>
+        <w:t xml:space="preserve">[4]</w:t>
+      </w:r>
+      <w:r>
+        <w:t xml:space="preserve">. We focus on</w:t>
       </w:r>
       <w:r>
         <w:t xml:space="preserve"> </w:t>
@@ -908,7 +929,7 @@
         <w:t xml:space="preserve">“</w:t>
       </w:r>
       <w:r>
-        <w:t xml:space="preserve">one-variable-at-a-time</w:t>
+        <w:t xml:space="preserve">risk modeling</w:t>
       </w:r>
       <w:r>
         <w:t xml:space="preserve">”</w:t>
@@ -917,55 +938,31 @@
         <w:t xml:space="preserve"> </w:t>
       </w:r>
       <w:r>
-        <w:t xml:space="preserve">subgroup analysis) as approaches that provide</w:t>
-      </w:r>
-      <w:r>
-        <w:t xml:space="preserve"> </w:t>
-      </w:r>
-      <w:r>
-        <w:t xml:space="preserve">predictions of potential outcomes in a particular patient with one intervention</w:t>
-      </w:r>
-      <w:r>
-        <w:t xml:space="preserve"> </w:t>
-      </w:r>
-      <w:r>
-        <w:t xml:space="preserve">versus an alternative, taking into account multiple relevant patient</w:t>
-      </w:r>
-      <w:r>
-        <w:t xml:space="preserve"> </w:t>
-      </w:r>
-      <w:r>
-        <w:t xml:space="preserve">characteristics</w:t>
-      </w:r>
-      <w:r>
-        <w:t xml:space="preserve"> </w:t>
-      </w:r>
-      <w:r>
-        <w:t xml:space="preserve">[4]</w:t>
-      </w:r>
-      <w:r>
-        <w:t xml:space="preserve">. One promising approach is</w:t>
-      </w:r>
-      <w:r>
-        <w:t xml:space="preserve"> </w:t>
-      </w:r>
-      <w:r>
-        <w:t xml:space="preserve">“</w:t>
-      </w:r>
-      <w:r>
-        <w:t xml:space="preserve">risk modeling</w:t>
-      </w:r>
-      <w:r>
-        <w:t xml:space="preserve">”</w:t>
-      </w:r>
-      <w:r>
-        <w:t xml:space="preserve">, in</w:t>
-      </w:r>
-      <w:r>
-        <w:t xml:space="preserve"> </w:t>
-      </w:r>
-      <w:r>
-        <w:t xml:space="preserve">which treatment effects are estimated in strata of predicted risk</w:t>
+        <w:t xml:space="preserve">approaches where patients are divided into risk strata using either an existing</w:t>
+      </w:r>
+      <w:r>
+        <w:t xml:space="preserve"> </w:t>
+      </w:r>
+      <w:r>
+        <w:t xml:space="preserve">or an internally developed risk prediction model. Risk-stratum-specific</w:t>
+      </w:r>
+      <w:r>
+        <w:t xml:space="preserve"> </w:t>
+      </w:r>
+      <w:r>
+        <w:t xml:space="preserve">estimates provide an overview of the evolution of treatment effects with</w:t>
+      </w:r>
+      <w:r>
+        <w:t xml:space="preserve"> </w:t>
+      </w:r>
+      <w:r>
+        <w:t xml:space="preserve">increasing risk both on the relative and the absolute scale. Recently,</w:t>
+      </w:r>
+      <w:r>
+        <w:t xml:space="preserve"> </w:t>
+      </w:r>
+      <w:r>
+        <w:t xml:space="preserve">systematic guidance on the application of such methods has been developed</w:t>
       </w:r>
       <w:r>
         <w:t xml:space="preserve"> </w:t>
@@ -974,34 +971,7 @@
         <w:t xml:space="preserve">[5,6]</w:t>
       </w:r>
       <w:r>
-        <w:t xml:space="preserve">. Such a risk-based approach first stratifies patients according to</w:t>
-      </w:r>
-      <w:r>
-        <w:t xml:space="preserve"> </w:t>
-      </w:r>
-      <w:r>
-        <w:t xml:space="preserve">baseline risk predictions, using either an existing or an internally developed</w:t>
-      </w:r>
-      <w:r>
-        <w:t xml:space="preserve"> </w:t>
-      </w:r>
-      <w:r>
-        <w:t xml:space="preserve">risk prediction model</w:t>
-      </w:r>
-      <w:r>
-        <w:t xml:space="preserve"> </w:t>
-      </w:r>
-      <w:r>
-        <w:t xml:space="preserve">[5]</w:t>
-      </w:r>
-      <w:r>
-        <w:t xml:space="preserve">. Then, relative and absolute treatment</w:t>
-      </w:r>
-      <w:r>
-        <w:t xml:space="preserve"> </w:t>
-      </w:r>
-      <w:r>
-        <w:t xml:space="preserve">effects are estimated within risk strata.</w:t>
+        <w:t xml:space="preserve">.</w:t>
       </w:r>
     </w:p>
     <w:p>
@@ -1009,13 +979,13 @@
         <w:pStyle w:val="BodyText"/>
       </w:pPr>
       <w:r>
-        <w:t xml:space="preserve">While these approaches have generally been recommended for application to</w:t>
-      </w:r>
-      <w:r>
-        <w:t xml:space="preserve"> </w:t>
-      </w:r>
-      <w:r>
-        <w:t xml:space="preserve">clinical trials, observational databases are also an appealing substrate.</w:t>
+        <w:t xml:space="preserve">While these approaches were developed for application in randomized controlled</w:t>
+      </w:r>
+      <w:r>
+        <w:t xml:space="preserve"> </w:t>
+      </w:r>
+      <w:r>
+        <w:t xml:space="preserve">trials (RCTs), observational databases are also an appealing substrate.</w:t>
       </w:r>
       <w:r>
         <w:t xml:space="preserve"> </w:t>
@@ -1054,7 +1024,7 @@
         <w:t xml:space="preserve"> </w:t>
       </w:r>
       <w:r>
-        <w:t xml:space="preserve">for HTE analysis, and include heterogeneous populations. However, unlike trials,</w:t>
+        <w:t xml:space="preserve">for HTE analysis, including heterogeneous populations. However, unlike RCTs,</w:t>
       </w:r>
       <w:r>
         <w:t xml:space="preserve"> </w:t>
@@ -1160,25 +1130,31 @@
         <w:t xml:space="preserve"> </w:t>
       </w:r>
       <w:r>
-        <w:t xml:space="preserve">heterogeneity in high-dimensional observational data. We implemented the</w:t>
-      </w:r>
-      <w:r>
-        <w:t xml:space="preserve"> </w:t>
-      </w:r>
-      <w:r>
-        <w:t xml:space="preserve">framework using existing OHDSI methods for use in the OMOP-CDM, including the</w:t>
-      </w:r>
-      <w:r>
-        <w:t xml:space="preserve"> </w:t>
-      </w:r>
-      <w:r>
-        <w:t xml:space="preserve">patient-level prediction framework and the population-level effect estimation</w:t>
-      </w:r>
-      <w:r>
-        <w:t xml:space="preserve"> </w:t>
-      </w:r>
-      <w:r>
-        <w:t xml:space="preserve">framework based on new-user cohort design</w:t>
+        <w:t xml:space="preserve">heterogeneity in high-dimensional observational data, which extends the existing</w:t>
+      </w:r>
+      <w:r>
+        <w:t xml:space="preserve"> </w:t>
+      </w:r>
+      <w:r>
+        <w:t xml:space="preserve">guidelines of the RCT setting. We implemented the framework using existing OHDSI</w:t>
+      </w:r>
+      <w:r>
+        <w:t xml:space="preserve"> </w:t>
+      </w:r>
+      <w:r>
+        <w:t xml:space="preserve">methods for use in the OMOP-CDM, including the patient-level prediction</w:t>
+      </w:r>
+      <w:r>
+        <w:t xml:space="preserve"> </w:t>
+      </w:r>
+      <w:r>
+        <w:t xml:space="preserve">framework and the population-level effect estimation framework based on new-user</w:t>
+      </w:r>
+      <w:r>
+        <w:t xml:space="preserve"> </w:t>
+      </w:r>
+      <w:r>
+        <w:t xml:space="preserve">cohort design</w:t>
       </w:r>
       <w:r>
         <w:t xml:space="preserve"> </w:t>
@@ -1187,34 +1163,25 @@
         <w:t xml:space="preserve">[12,13]</w:t>
       </w:r>
       <w:r>
-        <w:t xml:space="preserve"> </w:t>
-      </w:r>
-      <w:r>
-        <w:t xml:space="preserve">. As a</w:t>
-      </w:r>
-      <w:r>
-        <w:t xml:space="preserve"> </w:t>
-      </w:r>
-      <w:r>
-        <w:t xml:space="preserve">proof-of-concept we analyzed heterogeneity of the effects of first-line</w:t>
-      </w:r>
-      <w:r>
-        <w:t xml:space="preserve"> </w:t>
-      </w:r>
-      <w:r>
-        <w:t xml:space="preserve">hypertension treatment: we compared the effect of angiotensin converting enzyme</w:t>
-      </w:r>
-      <w:r>
-        <w:t xml:space="preserve"> </w:t>
-      </w:r>
-      <w:r>
-        <w:t xml:space="preserve">(ACE) inhibitors to beta blockers on 9 outcomes across three different US claims</w:t>
-      </w:r>
-      <w:r>
-        <w:t xml:space="preserve"> </w:t>
-      </w:r>
-      <w:r>
-        <w:t xml:space="preserve">databases.</w:t>
+        <w:t xml:space="preserve">. As a proof-of-concept we analyzed</w:t>
+      </w:r>
+      <w:r>
+        <w:t xml:space="preserve"> </w:t>
+      </w:r>
+      <w:r>
+        <w:t xml:space="preserve">heterogeneity of the effects of first-line hypertension treatment: we compared</w:t>
+      </w:r>
+      <w:r>
+        <w:t xml:space="preserve"> </w:t>
+      </w:r>
+      <w:r>
+        <w:t xml:space="preserve">the effect of angiotensin converting enzyme (ACE) inhibitors to beta blockers</w:t>
+      </w:r>
+      <w:r>
+        <w:t xml:space="preserve"> </w:t>
+      </w:r>
+      <w:r>
+        <w:t xml:space="preserve">on 9 outcomes across three different US claims databases.</w:t>
       </w:r>
     </w:p>
     <w:p>
@@ -1274,7 +1241,7 @@
         <w:t xml:space="preserve"> </w:t>
       </w:r>
       <w:r>
-        <w:t xml:space="preserve">presentation and evaluation of the results. A simple overview of the procedure</w:t>
+        <w:t xml:space="preserve">presentation and evaluation of the results. A overview of the procedure</w:t>
       </w:r>
       <w:r>
         <w:t xml:space="preserve"> </w:t>
@@ -1634,6 +1601,38 @@
     </w:p>
     <w:p>
       <w:pPr>
+        <w:pStyle w:val="FirstParagraph"/>
+      </w:pPr>
+      <w:r>
+        <w:t xml:space="preserve">Note</w:t>
+      </w:r>
+      <w:r>
+        <w:t xml:space="preserve"> </w:t>
+      </w:r>
+      <w:r>
+        <w:t xml:space="preserve">“</w:t>
+      </w:r>
+      <w:r>
+        <w:t xml:space="preserve">cohort</w:t>
+      </w:r>
+      <w:r>
+        <w:t xml:space="preserve">”</w:t>
+      </w:r>
+      <w:r>
+        <w:t xml:space="preserve"> </w:t>
+      </w:r>
+      <w:r>
+        <w:t xml:space="preserve">refers to a set of persons who satisfy one or more criteria for a</w:t>
+      </w:r>
+      <w:r>
+        <w:t xml:space="preserve"> </w:t>
+      </w:r>
+      <w:r>
+        <w:t xml:space="preserve">duration of time. The term can be used interchangeably with the term phenotype.</w:t>
+      </w:r>
+    </w:p>
+    <w:p>
+      <w:pPr>
         <w:pStyle w:val="Heading2"/>
       </w:pPr>
       <w:bookmarkStart w:id="26" w:name="step-2-identification-of-the-database"/>
@@ -1730,19 +1729,19 @@
         <w:t xml:space="preserve"> </w:t>
       </w:r>
       <w:r>
-        <w:t xml:space="preserve">comparator cohort. However, for risk-based analysis of treatment effects it is</w:t>
-      </w:r>
-      <w:r>
-        <w:t xml:space="preserve"> </w:t>
-      </w:r>
-      <w:r>
-        <w:t xml:space="preserve">necessary to avoid deferentially fitting the prediction model to patients across</w:t>
-      </w:r>
-      <w:r>
-        <w:t xml:space="preserve"> </w:t>
-      </w:r>
-      <w:r>
-        <w:t xml:space="preserve">the treatment arms in order to avoid inducing spurious interactions</w:t>
+        <w:t xml:space="preserve">comparator cohort. To avoid deferentially fitting the prediction model to</w:t>
+      </w:r>
+      <w:r>
+        <w:t xml:space="preserve"> </w:t>
+      </w:r>
+      <w:r>
+        <w:t xml:space="preserve">patients across treatment arms, thus introducing spurious interactions with</w:t>
+      </w:r>
+      <w:r>
+        <w:t xml:space="preserve"> </w:t>
+      </w:r>
+      <w:r>
+        <w:t xml:space="preserve">treatment</w:t>
       </w:r>
       <w:r>
         <w:t xml:space="preserve"> </w:t>
@@ -1751,73 +1750,55 @@
         <w:t xml:space="preserve">[16,17]</w:t>
       </w:r>
       <w:r>
-        <w:t xml:space="preserve">. To do this, we develop the patient-level</w:t>
-      </w:r>
-      <w:r>
-        <w:t xml:space="preserve"> </w:t>
-      </w:r>
-      <w:r>
-        <w:t xml:space="preserve">prediction model in the propensity score-matched subset of the population (1:1),</w:t>
-      </w:r>
-      <w:r>
-        <w:t xml:space="preserve"> </w:t>
-      </w:r>
-      <w:r>
-        <w:t xml:space="preserve">where treatment assignment is well-balanced. The propensity scores are based on</w:t>
-      </w:r>
-      <w:r>
-        <w:t xml:space="preserve"> </w:t>
-      </w:r>
-      <w:r>
-        <w:t xml:space="preserve">LASSO logistic regression for modeling the association between treatment</w:t>
-      </w:r>
-      <w:r>
-        <w:t xml:space="preserve"> </w:t>
-      </w:r>
-      <w:r>
-        <w:t xml:space="preserve">assignment and all available demographics, drug exposures, diagnoses,</w:t>
-      </w:r>
-      <w:r>
-        <w:t xml:space="preserve"> </w:t>
-      </w:r>
-      <w:r>
-        <w:t xml:space="preserve">measurements and medical procedures. Finally, we need to define the time horizon</w:t>
-      </w:r>
-      <w:r>
-        <w:t xml:space="preserve"> </w:t>
-      </w:r>
-      <w:r>
-        <w:t xml:space="preserve">within which we aim to make predictions and we also need to select the</w:t>
-      </w:r>
-      <w:r>
-        <w:t xml:space="preserve"> </w:t>
-      </w:r>
-      <w:r>
-        <w:t xml:space="preserve">machine-learning algorithm we want to use to generate patient-level predictions.</w:t>
-      </w:r>
-      <w:r>
-        <w:t xml:space="preserve"> </w:t>
-      </w:r>
-      <w:r>
-        <w:t xml:space="preserve">Currently, the available options are regularized logistic regression, random</w:t>
-      </w:r>
-      <w:r>
-        <w:t xml:space="preserve"> </w:t>
-      </w:r>
-      <w:r>
-        <w:t xml:space="preserve">forest, gradient boosting machines, decision tree, naive Bayes, K-nearest</w:t>
-      </w:r>
-      <w:r>
-        <w:t xml:space="preserve"> </w:t>
-      </w:r>
-      <w:r>
-        <w:t xml:space="preserve">neighbors, neural network and deep learning (convolutional neural networks,</w:t>
-      </w:r>
-      <w:r>
-        <w:t xml:space="preserve"> </w:t>
-      </w:r>
-      <w:r>
-        <w:t xml:space="preserve">recurrent neural network and deep nets).</w:t>
+        <w:t xml:space="preserve">, we develop the patient-level</w:t>
+      </w:r>
+      <w:r>
+        <w:t xml:space="preserve"> </w:t>
+      </w:r>
+      <w:r>
+        <w:t xml:space="preserve">prediction model in the propensity score-matched (1:1) subset of the population.</w:t>
+      </w:r>
+      <w:r>
+        <w:t xml:space="preserve"> </w:t>
+      </w:r>
+      <w:r>
+        <w:t xml:space="preserve">Finally, we need to define the time horizon within which we aim to make</w:t>
+      </w:r>
+      <w:r>
+        <w:t xml:space="preserve"> </w:t>
+      </w:r>
+      <w:r>
+        <w:t xml:space="preserve">predictions and we also need to select the machine-learning algorithm we want to</w:t>
+      </w:r>
+      <w:r>
+        <w:t xml:space="preserve"> </w:t>
+      </w:r>
+      <w:r>
+        <w:t xml:space="preserve">use to generate patient-level predictions. Currently, the available options are</w:t>
+      </w:r>
+      <w:r>
+        <w:t xml:space="preserve"> </w:t>
+      </w:r>
+      <w:r>
+        <w:t xml:space="preserve">regularized logistic regression, random forest, gradient boosting machines,</w:t>
+      </w:r>
+      <w:r>
+        <w:t xml:space="preserve"> </w:t>
+      </w:r>
+      <w:r>
+        <w:t xml:space="preserve">decision tree, naive Bayes, K-nearest neighbors, neural network and deep</w:t>
+      </w:r>
+      <w:r>
+        <w:t xml:space="preserve"> </w:t>
+      </w:r>
+      <w:r>
+        <w:t xml:space="preserve">learning (convolutional neural networks, recurrent neural network and deep</w:t>
+      </w:r>
+      <w:r>
+        <w:t xml:space="preserve"> </w:t>
+      </w:r>
+      <w:r>
+        <w:t xml:space="preserve">nets).</w:t>
       </w:r>
     </w:p>
     <w:p>
@@ -1835,73 +1816,76 @@
         <w:pStyle w:val="FirstParagraph"/>
       </w:pPr>
       <w:r>
-        <w:t xml:space="preserve">We use the patient-level prediction model to divide the target population into a</w:t>
-      </w:r>
-      <w:r>
-        <w:t xml:space="preserve"> </w:t>
-      </w:r>
-      <w:r>
-        <w:t xml:space="preserve">set of equally-sized risk strata, typically 4 risk quarters. Then, we estimate</w:t>
-      </w:r>
-      <w:r>
-        <w:t xml:space="preserve"> </w:t>
-      </w:r>
-      <w:r>
-        <w:t xml:space="preserve">propensity scores within risk strata. These propensity scores are used when</w:t>
-      </w:r>
-      <w:r>
-        <w:t xml:space="preserve"> </w:t>
-      </w:r>
-      <w:r>
-        <w:t xml:space="preserve">estimating treatment effects, either by matching of patients from different</w:t>
-      </w:r>
-      <w:r>
-        <w:t xml:space="preserve"> </w:t>
-      </w:r>
-      <w:r>
-        <w:t xml:space="preserve">treatment cohorts, by stratification of patients into groups with similar</w:t>
-      </w:r>
-      <w:r>
-        <w:t xml:space="preserve"> </w:t>
-      </w:r>
-      <w:r>
-        <w:t xml:space="preserve">propensity scores, or by weighing patients’ contribution to the estimation</w:t>
-      </w:r>
-      <w:r>
-        <w:t xml:space="preserve"> </w:t>
-      </w:r>
-      <w:r>
-        <w:t xml:space="preserve">process. Within risk strata we estimate treatment effect both on the relative</w:t>
-      </w:r>
-      <w:r>
-        <w:t xml:space="preserve"> </w:t>
-      </w:r>
-      <w:r>
-        <w:t xml:space="preserve">and the absolute scale. It is important to evaluate treatment effects in both</w:t>
-      </w:r>
-      <w:r>
-        <w:t xml:space="preserve"> </w:t>
-      </w:r>
-      <w:r>
-        <w:t xml:space="preserve">scales, as effect cannot remain constant on both the relative and the absolute</w:t>
-      </w:r>
-      <w:r>
-        <w:t xml:space="preserve"> </w:t>
-      </w:r>
-      <w:r>
-        <w:t xml:space="preserve">scale at the same time, assuming a non-zero treatment effect. Any appropriate</w:t>
-      </w:r>
-      <w:r>
-        <w:t xml:space="preserve"> </w:t>
-      </w:r>
-      <w:r>
-        <w:t xml:space="preserve">method for the evaluation of relative and absolute treatment effects can be</w:t>
-      </w:r>
-      <w:r>
-        <w:t xml:space="preserve"> </w:t>
-      </w:r>
-      <w:r>
-        <w:t xml:space="preserve">considered, as long as the this is done consistently in all risk strata.</w:t>
+        <w:t xml:space="preserve">The aim of this step is the estimation of treatment effects (both on the</w:t>
+      </w:r>
+      <w:r>
+        <w:t xml:space="preserve"> </w:t>
+      </w:r>
+      <w:r>
+        <w:t xml:space="preserve">relative and the absolute scale) within risk strata—typically 4 risk</w:t>
+      </w:r>
+      <w:r>
+        <w:t xml:space="preserve"> </w:t>
+      </w:r>
+      <w:r>
+        <w:t xml:space="preserve">quarters—defined using the prediction model of step 3. Any appropriate method</w:t>
+      </w:r>
+      <w:r>
+        <w:t xml:space="preserve"> </w:t>
+      </w:r>
+      <w:r>
+        <w:t xml:space="preserve">for the evaluation of relative and absolute treatment effects can be considered,</w:t>
+      </w:r>
+      <w:r>
+        <w:t xml:space="preserve"> </w:t>
+      </w:r>
+      <w:r>
+        <w:t xml:space="preserve">as long as the this is done consistently in all risk strata. Common approaches</w:t>
+      </w:r>
+      <w:r>
+        <w:t xml:space="preserve"> </w:t>
+      </w:r>
+      <w:r>
+        <w:t xml:space="preserve">are odds ratios or hazard ratios for the relative scale and differences in</w:t>
+      </w:r>
+      <w:r>
+        <w:t xml:space="preserve"> </w:t>
+      </w:r>
+      <w:r>
+        <w:t xml:space="preserve">proportions or differences in Kaplan-Meier estimates on the absolute scale,</w:t>
+      </w:r>
+      <w:r>
+        <w:t xml:space="preserve"> </w:t>
+      </w:r>
+      <w:r>
+        <w:t xml:space="preserve">depending on the problem at hand. We estimate propensity scores within risk</w:t>
+      </w:r>
+      <w:r>
+        <w:t xml:space="preserve"> </w:t>
+      </w:r>
+      <w:r>
+        <w:t xml:space="preserve">strata which we then use to match patients from different treatment cohorts</w:t>
+      </w:r>
+      <w:r>
+        <w:t xml:space="preserve"> </w:t>
+      </w:r>
+      <w:r>
+        <w:t xml:space="preserve">or stratify them into groups with similar propensity scores or to weigh</w:t>
+      </w:r>
+      <w:r>
+        <w:t xml:space="preserve"> </w:t>
+      </w:r>
+      <w:r>
+        <w:t xml:space="preserve">each patient’s contribution to the estimation process</w:t>
+      </w:r>
+      <w:r>
+        <w:t xml:space="preserve"> </w:t>
+      </w:r>
+      <w:r>
+        <w:t xml:space="preserve">[18]</w:t>
+      </w:r>
+      <w:r>
+        <w:t xml:space="preserve">.</w:t>
       </w:r>
     </w:p>
     <w:p>
@@ -1919,91 +1903,37 @@
         <w:pStyle w:val="FirstParagraph"/>
       </w:pPr>
       <w:r>
-        <w:t xml:space="preserve">The number of patients and person years by treatment arm along with the number</w:t>
-      </w:r>
-      <w:r>
-        <w:t xml:space="preserve"> </w:t>
-      </w:r>
-      <w:r>
-        <w:t xml:space="preserve">of outcomes should be reported. A performance overview of the derived prediction</w:t>
-      </w:r>
-      <w:r>
-        <w:t xml:space="preserve"> </w:t>
-      </w:r>
-      <w:r>
-        <w:t xml:space="preserve">models, including discrimination and calibration both in the propensity score</w:t>
-      </w:r>
-      <w:r>
-        <w:t xml:space="preserve"> </w:t>
-      </w:r>
-      <w:r>
-        <w:t xml:space="preserve">matched subset, the entire population and separately for treated and comparator</w:t>
-      </w:r>
-      <w:r>
-        <w:t xml:space="preserve"> </w:t>
-      </w:r>
-      <w:r>
-        <w:t xml:space="preserve">patients should also be reported. This is quite relevant as the performance of</w:t>
-      </w:r>
-      <w:r>
-        <w:t xml:space="preserve"> </w:t>
-      </w:r>
-      <w:r>
-        <w:t xml:space="preserve">the prediction models is directly related to our ability to single out patient</w:t>
-      </w:r>
-      <w:r>
-        <w:t xml:space="preserve"> </w:t>
-      </w:r>
-      <w:r>
-        <w:t xml:space="preserve">subgroups where treatment may be highly beneficial or unsafe. Kent et al</w:t>
-      </w:r>
-      <w:r>
-        <w:t xml:space="preserve"> </w:t>
-      </w:r>
-      <w:r>
-        <w:t xml:space="preserve">[18]</w:t>
-      </w:r>
-      <w:r>
-        <w:t xml:space="preserve"> </w:t>
-      </w:r>
-      <w:r>
-        <w:t xml:space="preserve">demonstrated that the event rate and the discriminative ability of</w:t>
-      </w:r>
-      <w:r>
-        <w:t xml:space="preserve"> </w:t>
-      </w:r>
-      <w:r>
-        <w:t xml:space="preserve">the prediction model can predict very well the distribution of predicted risk.</w:t>
-      </w:r>
-      <w:r>
-        <w:t xml:space="preserve"> </w:t>
-      </w:r>
-      <w:r>
-        <w:t xml:space="preserve">Lower event rate and higher c-statistic (given good calibration) result in high</w:t>
-      </w:r>
-      <w:r>
-        <w:t xml:space="preserve"> </w:t>
-      </w:r>
-      <w:r>
-        <w:t xml:space="preserve">risk heterogeneity, thus making estimated average treatment effects</w:t>
-      </w:r>
-      <w:r>
-        <w:t xml:space="preserve"> </w:t>
-      </w:r>
-      <w:r>
-        <w:t xml:space="preserve">uninformative. In this case, risk stratified analysis of HTE can be more</w:t>
-      </w:r>
-      <w:r>
-        <w:t xml:space="preserve"> </w:t>
-      </w:r>
-      <w:r>
-        <w:t xml:space="preserve">effective in singling out patient subgroups that stand to benefit (or be harmed)</w:t>
-      </w:r>
-      <w:r>
-        <w:t xml:space="preserve"> </w:t>
-      </w:r>
-      <w:r>
-        <w:t xml:space="preserve">most by treatment in question.</w:t>
+        <w:t xml:space="preserve">In the presence of a positive treatment effect and a well-discriminating</w:t>
+      </w:r>
+      <w:r>
+        <w:t xml:space="preserve"> </w:t>
+      </w:r>
+      <w:r>
+        <w:t xml:space="preserve">prediction model we expect an increasing pattern of the differences in the</w:t>
+      </w:r>
+      <w:r>
+        <w:t xml:space="preserve"> </w:t>
+      </w:r>
+      <w:r>
+        <w:t xml:space="preserve">absolute scale, even if the relative effects remain constant on the relative</w:t>
+      </w:r>
+      <w:r>
+        <w:t xml:space="preserve"> </w:t>
+      </w:r>
+      <w:r>
+        <w:t xml:space="preserve">scale across risk strata. Results should be presented side-by-side on a</w:t>
+      </w:r>
+      <w:r>
+        <w:t xml:space="preserve"> </w:t>
+      </w:r>
+      <w:r>
+        <w:t xml:space="preserve">forest-plot-like format, so that the evolution of treatment effects across risk</w:t>
+      </w:r>
+      <w:r>
+        <w:t xml:space="preserve"> </w:t>
+      </w:r>
+      <w:r>
+        <w:t xml:space="preserve">strata is visible both on the relative and the absolute scale.</w:t>
       </w:r>
     </w:p>
     <w:p>
@@ -2011,37 +1941,117 @@
         <w:pStyle w:val="BodyText"/>
       </w:pPr>
       <w:r>
-        <w:t xml:space="preserve">In every risk stratum propensity score distributions by treatment group and</w:t>
-      </w:r>
-      <w:r>
-        <w:t xml:space="preserve"> </w:t>
-      </w:r>
-      <w:r>
-        <w:t xml:space="preserve">covariate balance plots should be made available along with event rates, hazard</w:t>
-      </w:r>
-      <w:r>
-        <w:t xml:space="preserve"> </w:t>
-      </w:r>
-      <w:r>
-        <w:t xml:space="preserve">ratios and absolute risk differences. Finally, the results should be generated</w:t>
-      </w:r>
-      <w:r>
-        <w:t xml:space="preserve"> </w:t>
-      </w:r>
-      <w:r>
-        <w:t xml:space="preserve">with a standardized format to allow for combination of results from multiple</w:t>
-      </w:r>
-      <w:r>
-        <w:t xml:space="preserve"> </w:t>
-      </w:r>
-      <w:r>
-        <w:t xml:space="preserve">data sources. This also enables the development of scalable demonstration tools</w:t>
-      </w:r>
-      <w:r>
-        <w:t xml:space="preserve"> </w:t>
-      </w:r>
-      <w:r>
-        <w:t xml:space="preserve">such as R-shiny applications, interactive tables and figures.</w:t>
+        <w:t xml:space="preserve">A performance overview of the derived prediction models, including</w:t>
+      </w:r>
+      <w:r>
+        <w:t xml:space="preserve"> </w:t>
+      </w:r>
+      <w:r>
+        <w:t xml:space="preserve">discrimination and calibration both in the propensity score matched subset, the</w:t>
+      </w:r>
+      <w:r>
+        <w:t xml:space="preserve"> </w:t>
+      </w:r>
+      <w:r>
+        <w:t xml:space="preserve">entire population and separately for treated and comparator patients should also</w:t>
+      </w:r>
+      <w:r>
+        <w:t xml:space="preserve"> </w:t>
+      </w:r>
+      <w:r>
+        <w:t xml:space="preserve">be reported. This is quite relevant as the performance of the prediction models</w:t>
+      </w:r>
+      <w:r>
+        <w:t xml:space="preserve"> </w:t>
+      </w:r>
+      <w:r>
+        <w:t xml:space="preserve">is directly related to our ability to single out patient subgroups where</w:t>
+      </w:r>
+      <w:r>
+        <w:t xml:space="preserve"> </w:t>
+      </w:r>
+      <w:r>
+        <w:t xml:space="preserve">treatment may be highly beneficial or unsafe. Kent et al</w:t>
+      </w:r>
+      <w:r>
+        <w:t xml:space="preserve"> </w:t>
+      </w:r>
+      <w:r>
+        <w:t xml:space="preserve">[19]</w:t>
+      </w:r>
+      <w:r>
+        <w:t xml:space="preserve"> </w:t>
+      </w:r>
+      <w:r>
+        <w:t xml:space="preserve">demonstrated that the event rate and the discriminative ability of the</w:t>
+      </w:r>
+      <w:r>
+        <w:t xml:space="preserve"> </w:t>
+      </w:r>
+      <w:r>
+        <w:t xml:space="preserve">prediction model can predict very well the distribution of predicted risk. Lower</w:t>
+      </w:r>
+      <w:r>
+        <w:t xml:space="preserve"> </w:t>
+      </w:r>
+      <w:r>
+        <w:t xml:space="preserve">event rate and higher c-statistic (given good calibration) result in high risk</w:t>
+      </w:r>
+      <w:r>
+        <w:t xml:space="preserve"> </w:t>
+      </w:r>
+      <w:r>
+        <w:t xml:space="preserve">heterogeneity, thus making estimated average treatment effects uninformative. In</w:t>
+      </w:r>
+      <w:r>
+        <w:t xml:space="preserve"> </w:t>
+      </w:r>
+      <w:r>
+        <w:t xml:space="preserve">this case, risk stratified analysis of HTE can be more effective in singling out</w:t>
+      </w:r>
+      <w:r>
+        <w:t xml:space="preserve"> </w:t>
+      </w:r>
+      <w:r>
+        <w:t xml:space="preserve">patient subgroups that stand to benefit (or be harmed) most by treatment in</w:t>
+      </w:r>
+      <w:r>
+        <w:t xml:space="preserve"> </w:t>
+      </w:r>
+      <w:r>
+        <w:t xml:space="preserve">question.</w:t>
+      </w:r>
+    </w:p>
+    <w:p>
+      <w:pPr>
+        <w:pStyle w:val="BodyText"/>
+      </w:pPr>
+      <w:r>
+        <w:t xml:space="preserve">In each risk stratum we need to evaluate if adequate covariate balance was</w:t>
+      </w:r>
+      <w:r>
+        <w:t xml:space="preserve"> </w:t>
+      </w:r>
+      <w:r>
+        <w:t xml:space="preserve">achieved accounting for measured confounding. If that is not the case,</w:t>
+      </w:r>
+      <w:r>
+        <w:t xml:space="preserve"> </w:t>
+      </w:r>
+      <w:r>
+        <w:t xml:space="preserve">interpretation of the results may be problematic. Common approaches include</w:t>
+      </w:r>
+      <w:r>
+        <w:t xml:space="preserve"> </w:t>
+      </w:r>
+      <w:r>
+        <w:t xml:space="preserve">evaluation of the overlap of propensity score distributions and calculation of</w:t>
+      </w:r>
+      <w:r>
+        <w:t xml:space="preserve"> </w:t>
+      </w:r>
+      <w:r>
+        <w:t xml:space="preserve">standardized covariate differences before and after propensity score adjustment.</w:t>
       </w:r>
     </w:p>
     <w:p>
@@ -2095,7 +2105,7 @@
         <w:t xml:space="preserve"> </w:t>
       </w:r>
       <w:r>
-        <w:t xml:space="preserve">[19]</w:t>
+        <w:t xml:space="preserve">[20]</w:t>
       </w:r>
       <w:r>
         <w:t xml:space="preserve">. As a result, newer US guidelines</w:t>
@@ -2116,7 +2126,7 @@
         <w:t xml:space="preserve"> </w:t>
       </w:r>
       <w:r>
-        <w:t xml:space="preserve">[20,21]</w:t>
+        <w:t xml:space="preserve">[21,22]</w:t>
       </w:r>
       <w:r>
         <w:t xml:space="preserve">. However, another meta-analysis suggested that</w:t>
@@ -2143,7 +2153,7 @@
         <w:t xml:space="preserve"> </w:t>
       </w:r>
       <w:r>
-        <w:t xml:space="preserve">[22,23]</w:t>
+        <w:t xml:space="preserve">[23,24]</w:t>
       </w:r>
       <w:r>
         <w:t xml:space="preserve">.</w:t>
@@ -2164,7 +2174,7 @@
         <w:pStyle w:val="FirstParagraph"/>
       </w:pPr>
       <w:r>
-        <w:t xml:space="preserve">We demonstrate the framework with the following research aim:</w:t>
+        <w:t xml:space="preserve">We consider the following research aim:</w:t>
       </w:r>
       <w:r>
         <w:t xml:space="preserve"> </w:t>
@@ -2173,13 +2183,13 @@
         <w:t xml:space="preserve">“</w:t>
       </w:r>
       <w:r>
-        <w:t xml:space="preserve">to compare the</w:t>
-      </w:r>
-      <w:r>
-        <w:t xml:space="preserve"> </w:t>
-      </w:r>
-      <w:r>
-        <w:t xml:space="preserve">effect of ACE-inhibitors (</w:t>
+        <w:t xml:space="preserve">compare the effect of ACE-inhibitors</w:t>
+      </w:r>
+      <w:r>
+        <w:t xml:space="preserve"> </w:t>
+      </w:r>
+      <w:r>
+        <w:t xml:space="preserve">(</w:t>
       </w:r>
       <m:oMath>
         <m:r>
@@ -2195,13 +2205,13 @@
         </m:r>
       </m:oMath>
       <w:r>
-        <w:t xml:space="preserve">) in patients</w:t>
-      </w:r>
-      <w:r>
-        <w:t xml:space="preserve"> </w:t>
-      </w:r>
-      <w:r>
-        <w:t xml:space="preserve">with established hypertension (</w:t>
+        <w:t xml:space="preserve">) in patients with established</w:t>
+      </w:r>
+      <w:r>
+        <w:t xml:space="preserve"> </w:t>
+      </w:r>
+      <w:r>
+        <w:t xml:space="preserve">hypertension (</w:t>
       </w:r>
       <m:oMath>
         <m:r>
@@ -2209,13 +2219,7 @@
         </m:r>
       </m:oMath>
       <w:r>
-        <w:t xml:space="preserve">) with respect to 9 outcomes</w:t>
-      </w:r>
-      <w:r>
-        <w:t xml:space="preserve"> </w:t>
-      </w:r>
-      <w:r>
-        <w:t xml:space="preserve">(</w:t>
+        <w:t xml:space="preserve">) with respect to 9 outcomes (</w:t>
       </w:r>
       <m:oMath>
         <m:sSub>
@@ -2259,7 +2263,13 @@
         <w:t xml:space="preserve">”</w:t>
       </w:r>
       <w:r>
-        <w:t xml:space="preserve">. The cohorts are:</w:t>
+        <w:t xml:space="preserve">. The cohorts</w:t>
+      </w:r>
+      <w:r>
+        <w:t xml:space="preserve"> </w:t>
+      </w:r>
+      <w:r>
+        <w:t xml:space="preserve">are:</w:t>
       </w:r>
     </w:p>
     <w:p>
@@ -2513,61 +2523,85 @@
         <w:pStyle w:val="FirstParagraph"/>
       </w:pPr>
       <w:r>
-        <w:t xml:space="preserve">To obtain a target cohort for developing patient-level predictions we first</w:t>
-      </w:r>
-      <w:r>
-        <w:t xml:space="preserve"> </w:t>
-      </w:r>
-      <w:r>
-        <w:t xml:space="preserve">merged the ACE-inhibitors cohort with the beta blockers cohort. We then matched</w:t>
-      </w:r>
-      <w:r>
-        <w:t xml:space="preserve"> </w:t>
-      </w:r>
-      <w:r>
-        <w:t xml:space="preserve">patients in the ACE-inhibitor cohort to patients in the beta blockers cohort on</w:t>
-      </w:r>
-      <w:r>
-        <w:t xml:space="preserve"> </w:t>
-      </w:r>
-      <w:r>
-        <w:t xml:space="preserve">the propensity score. We focused on the efficacy outcomes (acute MI,</w:t>
-      </w:r>
-      <w:r>
-        <w:t xml:space="preserve"> </w:t>
-      </w:r>
-      <w:r>
-        <w:t xml:space="preserve">hospitalization with heart failure and hemorrhagic or ischemic stroke) for risk</w:t>
-      </w:r>
-      <w:r>
-        <w:t xml:space="preserve"> </w:t>
-      </w:r>
-      <w:r>
-        <w:t xml:space="preserve">stratification of the patient population. In each database, for each main</w:t>
-      </w:r>
-      <w:r>
-        <w:t xml:space="preserve"> </w:t>
-      </w:r>
-      <w:r>
-        <w:t xml:space="preserve">outcome, we developed a different prediction model. We chose a time horizon of 2</w:t>
-      </w:r>
-      <w:r>
-        <w:t xml:space="preserve"> </w:t>
-      </w:r>
-      <w:r>
-        <w:t xml:space="preserve">years after inclusion into the target cohort. We developed the prediction models</w:t>
-      </w:r>
-      <w:r>
-        <w:t xml:space="preserve"> </w:t>
-      </w:r>
-      <w:r>
-        <w:t xml:space="preserve">using LASSO logistic regression with 3-fold cross validation for hyper-parameter</w:t>
-      </w:r>
-      <w:r>
-        <w:t xml:space="preserve"> </w:t>
-      </w:r>
-      <w:r>
-        <w:t xml:space="preserve">selection.</w:t>
+        <w:t xml:space="preserve">We developed separate prediction models for all efficacy outcomes (acute MI,</w:t>
+      </w:r>
+      <w:r>
+        <w:t xml:space="preserve"> </w:t>
+      </w:r>
+      <w:r>
+        <w:t xml:space="preserve">hospitalization with heart failure and hemorrhagic or ischemic stroke) in each</w:t>
+      </w:r>
+      <w:r>
+        <w:t xml:space="preserve"> </w:t>
+      </w:r>
+      <w:r>
+        <w:t xml:space="preserve">database. More specifically, we first estimated propensity scores using LASSO</w:t>
+      </w:r>
+      <w:r>
+        <w:t xml:space="preserve"> </w:t>
+      </w:r>
+      <w:r>
+        <w:t xml:space="preserve">logistic regression and a large set of baseline covariates including</w:t>
+      </w:r>
+      <w:r>
+        <w:t xml:space="preserve"> </w:t>
+      </w:r>
+      <w:r>
+        <w:t xml:space="preserve">demographics, drug exposures, diagnoses, measurements and medical devices. The</w:t>
+      </w:r>
+      <w:r>
+        <w:t xml:space="preserve"> </w:t>
+      </w:r>
+      <w:r>
+        <w:t xml:space="preserve">prediction models were estimated on the propensity score matched (1:1) subset of</w:t>
+      </w:r>
+      <w:r>
+        <w:t xml:space="preserve"> </w:t>
+      </w:r>
+      <w:r>
+        <w:t xml:space="preserve">the population, using caliper of 0.2 and after excluding patients having the</w:t>
+      </w:r>
+      <w:r>
+        <w:t xml:space="preserve"> </w:t>
+      </w:r>
+      <w:r>
+        <w:t xml:space="preserve">outcomes any time prior to treatment initiation. We chose a time horizon of 2</w:t>
+      </w:r>
+      <w:r>
+        <w:t xml:space="preserve"> </w:t>
+      </w:r>
+      <w:r>
+        <w:t xml:space="preserve">years after inclusion into the target cohort. For this demonstration, we</w:t>
+      </w:r>
+      <w:r>
+        <w:t xml:space="preserve"> </w:t>
+      </w:r>
+      <w:r>
+        <w:t xml:space="preserve">developed the prediction models using LASSO logistic regression with 3-fold</w:t>
+      </w:r>
+      <w:r>
+        <w:t xml:space="preserve"> </w:t>
+      </w:r>
+      <w:r>
+        <w:t xml:space="preserve">cross validation for hyper-parameter selection. We chose a time horizon of 2</w:t>
+      </w:r>
+      <w:r>
+        <w:t xml:space="preserve"> </w:t>
+      </w:r>
+      <w:r>
+        <w:t xml:space="preserve">years after inclusion into the target cohort. For this demonstration, we</w:t>
+      </w:r>
+      <w:r>
+        <w:t xml:space="preserve"> </w:t>
+      </w:r>
+      <w:r>
+        <w:t xml:space="preserve">developed the prediction models using LASSO logistic regression with 3-fold</w:t>
+      </w:r>
+      <w:r>
+        <w:t xml:space="preserve"> </w:t>
+      </w:r>
+      <w:r>
+        <w:t xml:space="preserve">cross validation for hyper-parameter selection.</w:t>
       </w:r>
     </w:p>
     <w:p>
@@ -2591,25 +2625,37 @@
         <w:t xml:space="preserve"> </w:t>
       </w:r>
       <w:r>
-        <w:t xml:space="preserve">quarters. We estimated relative and absolute treatment effects for all 9</w:t>
-      </w:r>
-      <w:r>
-        <w:t xml:space="preserve"> </w:t>
-      </w:r>
-      <w:r>
-        <w:t xml:space="preserve">outcomes of interest. In order to estimate risk quarter-specific treatment</w:t>
-      </w:r>
-      <w:r>
-        <w:t xml:space="preserve"> </w:t>
-      </w:r>
-      <w:r>
-        <w:t xml:space="preserve">effects we first estimated propensity scores within risk quarters. We then used</w:t>
-      </w:r>
-      <w:r>
-        <w:t xml:space="preserve"> </w:t>
-      </w:r>
-      <w:r>
-        <w:t xml:space="preserve">the propensity scores to stratify patients into 5 strata.</w:t>
+        <w:t xml:space="preserve">quarters. Within risk strata, relative effects were estimated using Cox</w:t>
+      </w:r>
+      <w:r>
+        <w:t xml:space="preserve"> </w:t>
+      </w:r>
+      <w:r>
+        <w:t xml:space="preserve">regression and absolute effects were estimated from the Kaplan-Meier estimate</w:t>
+      </w:r>
+      <w:r>
+        <w:t xml:space="preserve"> </w:t>
+      </w:r>
+      <w:r>
+        <w:t xml:space="preserve">differences at 2 years after treatment initiation. To adjust for observed</w:t>
+      </w:r>
+      <w:r>
+        <w:t xml:space="preserve"> </w:t>
+      </w:r>
+      <w:r>
+        <w:t xml:space="preserve">confounding within risk strata, we estimated propensity scores using the same</w:t>
+      </w:r>
+      <w:r>
+        <w:t xml:space="preserve"> </w:t>
+      </w:r>
+      <w:r>
+        <w:t xml:space="preserve">approach as in the development of prediction models. We used the estimated</w:t>
+      </w:r>
+      <w:r>
+        <w:t xml:space="preserve"> </w:t>
+      </w:r>
+      <w:r>
+        <w:t xml:space="preserve">propensity scores to stratify patients into 5 strata, within each risk quarter.</w:t>
       </w:r>
     </w:p>
     <w:p>
@@ -2627,7 +2673,7 @@
         <w:pStyle w:val="FirstParagraph"/>
       </w:pPr>
       <w:r>
-        <w:t xml:space="preserve">Here we present the results of the analysis in the CCAE database with</w:t>
+        <w:t xml:space="preserve">We present the results of the analysis in the CCAE database with</w:t>
       </w:r>
       <w:r>
         <w:t xml:space="preserve"> </w:t>
@@ -2721,19 +2767,25 @@
         <w:pStyle w:val="BodyText"/>
       </w:pPr>
       <w:r>
-        <w:t xml:space="preserve">Relative treatment effects of ACE-inhibitors vs beta blockers increased (hazard</w:t>
-      </w:r>
-      <w:r>
-        <w:t xml:space="preserve"> </w:t>
-      </w:r>
-      <w:r>
-        <w:t xml:space="preserve">ratios decreased) with increasing acute MI risk, resulting in more pronounced</w:t>
-      </w:r>
-      <w:r>
-        <w:t xml:space="preserve"> </w:t>
-      </w:r>
-      <w:r>
-        <w:t xml:space="preserve">absolute risk differences (ARD) with increasing acute MI risk (Figure</w:t>
+        <w:t xml:space="preserve">Relative treatment effects of ACE-inhibitors vs beta blockers increased in favor</w:t>
+      </w:r>
+      <w:r>
+        <w:t xml:space="preserve"> </w:t>
+      </w:r>
+      <w:r>
+        <w:t xml:space="preserve">of ACE-inhibitors (hazard ratios decreased) with increasing acute MI risk,</w:t>
+      </w:r>
+      <w:r>
+        <w:t xml:space="preserve"> </w:t>
+      </w:r>
+      <w:r>
+        <w:t xml:space="preserve">resulting in more pronounced absolute risk differences (ARD) with increasing</w:t>
+      </w:r>
+      <w:r>
+        <w:t xml:space="preserve"> </w:t>
+      </w:r>
+      <w:r>
+        <w:t xml:space="preserve">acute MI risk (Figure</w:t>
       </w:r>
       <w:r>
         <w:t xml:space="preserve"> </w:t>
@@ -2805,37 +2857,49 @@
         <w:pStyle w:val="BodyText"/>
       </w:pPr>
       <w:r>
-        <w:t xml:space="preserve">Patients in the low risk quarter did not receive absolute benefit (-0.03%)</w:t>
-      </w:r>
-      <w:r>
-        <w:t xml:space="preserve"> </w:t>
-      </w:r>
-      <w:r>
-        <w:t xml:space="preserve">while absolute risk was 0.54% lower (95% confidence interval 0.36%—0.71%) for</w:t>
-      </w:r>
-      <w:r>
-        <w:t xml:space="preserve"> </w:t>
-      </w:r>
-      <w:r>
-        <w:t xml:space="preserve">patients in the high-risk quarter. In contrast, the absolute and relative</w:t>
-      </w:r>
-      <w:r>
-        <w:t xml:space="preserve"> </w:t>
-      </w:r>
-      <w:r>
-        <w:t xml:space="preserve">effects of ACE-inhibitors on safety outcomes (e.g. cough and angioedema) are</w:t>
-      </w:r>
-      <w:r>
-        <w:t xml:space="preserve"> </w:t>
-      </w:r>
-      <w:r>
-        <w:t xml:space="preserve">approximately constant or even slightly decreasing with increasing acute MI risk</w:t>
-      </w:r>
-      <w:r>
-        <w:t xml:space="preserve"> </w:t>
-      </w:r>
-      <w:r>
-        <w:t xml:space="preserve">(Figure</w:t>
+        <w:t xml:space="preserve">In general, with increasing acute MI risk we observed an increasing pattern in</w:t>
+      </w:r>
+      <w:r>
+        <w:t xml:space="preserve"> </w:t>
+      </w:r>
+      <w:r>
+        <w:t xml:space="preserve">terms of absolute benefit for the main outcomes, while the absolute harms did</w:t>
+      </w:r>
+      <w:r>
+        <w:t xml:space="preserve"> </w:t>
+      </w:r>
+      <w:r>
+        <w:t xml:space="preserve">not increase for the safety outcomes. More specifically, patients in the low</w:t>
+      </w:r>
+      <w:r>
+        <w:t xml:space="preserve"> </w:t>
+      </w:r>
+      <w:r>
+        <w:t xml:space="preserve">risk quarter did not receive absolute benefit (-0.03%) while absolute risk</w:t>
+      </w:r>
+      <w:r>
+        <w:t xml:space="preserve"> </w:t>
+      </w:r>
+      <w:r>
+        <w:t xml:space="preserve">was 0.54% lower (95% confidence interval 0.36%—0.71%) for patients in the</w:t>
+      </w:r>
+      <w:r>
+        <w:t xml:space="preserve"> </w:t>
+      </w:r>
+      <w:r>
+        <w:t xml:space="preserve">highest risk quarter. In contrast, the absolute and relative effects of</w:t>
+      </w:r>
+      <w:r>
+        <w:t xml:space="preserve"> </w:t>
+      </w:r>
+      <w:r>
+        <w:t xml:space="preserve">ACE-inhibitors on safety outcomes (e.g. cough and angioedema) are slightly</w:t>
+      </w:r>
+      <w:r>
+        <w:t xml:space="preserve"> </w:t>
+      </w:r>
+      <w:r>
+        <w:t xml:space="preserve">decreasing with increasing acute MI risk (Figure</w:t>
       </w:r>
       <w:r>
         <w:t xml:space="preserve"> </w:t>
@@ -2856,13 +2920,13 @@
         <w:t xml:space="preserve">3.3</w:t>
       </w:r>
       <w:r>
-        <w:t xml:space="preserve">). Similar results were observed</w:t>
-      </w:r>
-      <w:r>
-        <w:t xml:space="preserve"> </w:t>
-      </w:r>
-      <w:r>
-        <w:t xml:space="preserve">in the other two databases (see supplementary material).</w:t>
+        <w:t xml:space="preserve">). Similar results were observed in the other two databases</w:t>
+      </w:r>
+      <w:r>
+        <w:t xml:space="preserve"> </w:t>
+      </w:r>
+      <w:r>
+        <w:t xml:space="preserve">(see supplementary material).</w:t>
       </w:r>
     </w:p>
     <w:p>
@@ -2980,70 +3044,52 @@
         <w:pStyle w:val="BodyText"/>
       </w:pPr>
       <w:r>
-        <w:t xml:space="preserve">This example nicely illustrates heterogeneity of absolute treatment effects,</w:t>
-      </w:r>
-      <w:r>
-        <w:t xml:space="preserve"> </w:t>
-      </w:r>
-      <w:r>
-        <w:t xml:space="preserve">i.e. differences in absolute benefits and harms of ACE-inhibitors vs beta</w:t>
-      </w:r>
-      <w:r>
-        <w:t xml:space="preserve"> </w:t>
-      </w:r>
-      <w:r>
-        <w:t xml:space="preserve">blockers for patients with different baseline risk. The results suggest that</w:t>
-      </w:r>
-      <w:r>
-        <w:t xml:space="preserve"> </w:t>
-      </w:r>
-      <w:r>
-        <w:t xml:space="preserve">treatment with ACE-inhibitors, compared to treatment with beta blockers, may be</w:t>
-      </w:r>
-      <w:r>
-        <w:t xml:space="preserve"> </w:t>
-      </w:r>
-      <w:r>
-        <w:t xml:space="preserve">focused on the higher risk patients, in whom the benefits outweigh the harms.</w:t>
-      </w:r>
-      <w:r>
-        <w:t xml:space="preserve"> </w:t>
-      </w:r>
-      <w:r>
-        <w:t xml:space="preserve">However, treatment with beta blockers may be a viable option in lower risk</w:t>
-      </w:r>
-      <w:r>
-        <w:t xml:space="preserve"> </w:t>
-      </w:r>
-      <w:r>
-        <w:t xml:space="preserve">patients, in whom the benefit-harm tradeoff is in favor of beta blockers. This</w:t>
-      </w:r>
-      <w:r>
-        <w:t xml:space="preserve"> </w:t>
-      </w:r>
-      <w:r>
-        <w:t xml:space="preserve">is in accordance with earlier findings that beta blockers should also be</w:t>
-      </w:r>
-      <w:r>
-        <w:t xml:space="preserve"> </w:t>
-      </w:r>
-      <w:r>
-        <w:t xml:space="preserve">considered as first-line treatment for younger hypertensive patients</w:t>
-      </w:r>
-      <w:r>
-        <w:t xml:space="preserve"> </w:t>
-      </w:r>
-      <w:r>
-        <w:t xml:space="preserve">[22,24]</w:t>
-      </w:r>
-      <w:r>
-        <w:t xml:space="preserve">. More thorough evaluation of these results is</w:t>
-      </w:r>
-      <w:r>
-        <w:t xml:space="preserve"> </w:t>
-      </w:r>
-      <w:r>
-        <w:t xml:space="preserve">required in future research, however.</w:t>
+        <w:t xml:space="preserve">These results suggest that treatment with ACE-inhibitors, compared to treatment</w:t>
+      </w:r>
+      <w:r>
+        <w:t xml:space="preserve"> </w:t>
+      </w:r>
+      <w:r>
+        <w:t xml:space="preserve">with beta blockers, may be focused on the higher risk patients, in whom the</w:t>
+      </w:r>
+      <w:r>
+        <w:t xml:space="preserve"> </w:t>
+      </w:r>
+      <w:r>
+        <w:t xml:space="preserve">benefits outweigh the harms, while beta blockers may be a viable option in lower</w:t>
+      </w:r>
+      <w:r>
+        <w:t xml:space="preserve"> </w:t>
+      </w:r>
+      <w:r>
+        <w:t xml:space="preserve">risk patients, in whom the benefit-harm tradeoff is more favorable. This is in</w:t>
+      </w:r>
+      <w:r>
+        <w:t xml:space="preserve"> </w:t>
+      </w:r>
+      <w:r>
+        <w:t xml:space="preserve">accordance with earlier findings that beta blockers should also be considered as</w:t>
+      </w:r>
+      <w:r>
+        <w:t xml:space="preserve"> </w:t>
+      </w:r>
+      <w:r>
+        <w:t xml:space="preserve">first-line treatment for younger hypertensive patients</w:t>
+      </w:r>
+      <w:r>
+        <w:t xml:space="preserve"> </w:t>
+      </w:r>
+      <w:r>
+        <w:t xml:space="preserve">[23,25]</w:t>
+      </w:r>
+      <w:r>
+        <w:t xml:space="preserve">. More thorough evaluation of these results is required in future</w:t>
+      </w:r>
+      <w:r>
+        <w:t xml:space="preserve"> </w:t>
+      </w:r>
+      <w:r>
+        <w:t xml:space="preserve">research, however.</w:t>
       </w:r>
     </w:p>
     <w:p>
@@ -3147,7 +3193,7 @@
         <w:t xml:space="preserve"> </w:t>
       </w:r>
       <w:r>
-        <w:t xml:space="preserve">[25]</w:t>
+        <w:t xml:space="preserve">[26]</w:t>
       </w:r>
       <w:r>
         <w:t xml:space="preserve">.</w:t>
@@ -3192,19 +3238,19 @@
         <w:t xml:space="preserve"> </w:t>
       </w:r>
       <w:r>
-        <w:t xml:space="preserve">information from these data sources, allowing for large-scale assessment of</w:t>
-      </w:r>
-      <w:r>
-        <w:t xml:space="preserve"> </w:t>
-      </w:r>
-      <w:r>
-        <w:t xml:space="preserve">treatment effect heterogeneity. Multiple outcomes can be evaluated in patient</w:t>
-      </w:r>
-      <w:r>
-        <w:t xml:space="preserve"> </w:t>
-      </w:r>
-      <w:r>
-        <w:t xml:space="preserve">subgroups of similar baseline outcome risk. Different outcome risk</w:t>
+        <w:t xml:space="preserve">information from these data sources, allowing for large-scale risk-based</w:t>
+      </w:r>
+      <w:r>
+        <w:t xml:space="preserve"> </w:t>
+      </w:r>
+      <w:r>
+        <w:t xml:space="preserve">assessment of treatment effect heterogeneity. Multiple outcomes can be evaluated</w:t>
+      </w:r>
+      <w:r>
+        <w:t xml:space="preserve"> </w:t>
+      </w:r>
+      <w:r>
+        <w:t xml:space="preserve">in patient subgroups of similar baseline outcome risk. Different outcome risk</w:t>
       </w:r>
       <w:r>
         <w:t xml:space="preserve"> </w:t>
@@ -3248,7 +3294,7 @@
         <w:t xml:space="preserve"> </w:t>
       </w:r>
       <w:r>
-        <w:t xml:space="preserve">[26,27]</w:t>
+        <w:t xml:space="preserve">[27,28]</w:t>
       </w:r>
       <w:r>
         <w:t xml:space="preserve">. Our framework aims to translate these</w:t>
@@ -3287,28 +3333,13 @@
         <w:t xml:space="preserve"> </w:t>
       </w:r>
       <w:r>
-        <w:t xml:space="preserve">large set of pre-defined covariates. This specific approach gave accurate</w:t>
-      </w:r>
-      <w:r>
-        <w:t xml:space="preserve"> </w:t>
-      </w:r>
-      <w:r>
-        <w:t xml:space="preserve">results in extensive simulation studies</w:t>
-      </w:r>
-      <w:r>
-        <w:t xml:space="preserve"> </w:t>
-      </w:r>
-      <w:r>
-        <w:t xml:space="preserve">[28]</w:t>
-      </w:r>
-      <w:r>
-        <w:t xml:space="preserve">. However, such approaches</w:t>
-      </w:r>
-      <w:r>
-        <w:t xml:space="preserve"> </w:t>
-      </w:r>
-      <w:r>
-        <w:t xml:space="preserve">do not account for unobserved confounding</w:t>
+        <w:t xml:space="preserve">large set of pre-defined covariates. However, such approaches do not account for</w:t>
+      </w:r>
+      <w:r>
+        <w:t xml:space="preserve"> </w:t>
+      </w:r>
+      <w:r>
+        <w:t xml:space="preserve">unobserved confounding</w:t>
       </w:r>
       <w:r>
         <w:t xml:space="preserve"> </w:t>
@@ -3317,31 +3348,25 @@
         <w:t xml:space="preserve">[29]</w:t>
       </w:r>
       <w:r>
-        <w:t xml:space="preserve">. Several sensitivity</w:t>
-      </w:r>
-      <w:r>
-        <w:t xml:space="preserve"> </w:t>
-      </w:r>
-      <w:r>
-        <w:t xml:space="preserve">analyses have been proposed in the literature for measuring the robustness of</w:t>
-      </w:r>
-      <w:r>
-        <w:t xml:space="preserve"> </w:t>
-      </w:r>
-      <w:r>
-        <w:t xml:space="preserve">results in the presence of unobserved confounding. Another approach is to</w:t>
-      </w:r>
-      <w:r>
-        <w:t xml:space="preserve"> </w:t>
-      </w:r>
-      <w:r>
-        <w:t xml:space="preserve">calibrate estimates and confidence intervals based on a large set of negative</w:t>
-      </w:r>
-      <w:r>
-        <w:t xml:space="preserve"> </w:t>
-      </w:r>
-      <w:r>
-        <w:t xml:space="preserve">controls</w:t>
+        <w:t xml:space="preserve">. Several sensitivity analyses have been</w:t>
+      </w:r>
+      <w:r>
+        <w:t xml:space="preserve"> </w:t>
+      </w:r>
+      <w:r>
+        <w:t xml:space="preserve">proposed in the literature for measuring the robustness of results in the</w:t>
+      </w:r>
+      <w:r>
+        <w:t xml:space="preserve"> </w:t>
+      </w:r>
+      <w:r>
+        <w:t xml:space="preserve">presence of unobserved confounding. Another approach is to calibrate estimates</w:t>
+      </w:r>
+      <w:r>
+        <w:t xml:space="preserve"> </w:t>
+      </w:r>
+      <w:r>
+        <w:t xml:space="preserve">and confidence intervals based on a large set of negative controls</w:t>
       </w:r>
       <w:r>
         <w:t xml:space="preserve"> </w:t>
@@ -3350,31 +3375,31 @@
         <w:t xml:space="preserve">[30,31]</w:t>
       </w:r>
       <w:r>
-        <w:t xml:space="preserve">. Negative controls are</w:t>
-      </w:r>
-      <w:r>
-        <w:t xml:space="preserve"> </w:t>
-      </w:r>
-      <w:r>
-        <w:t xml:space="preserve">treatment-outcome pairs for which a null effect has been established. Estimating</w:t>
-      </w:r>
-      <w:r>
-        <w:t xml:space="preserve"> </w:t>
-      </w:r>
-      <w:r>
-        <w:t xml:space="preserve">these effects within available data provides an approximation of the null</w:t>
-      </w:r>
-      <w:r>
-        <w:t xml:space="preserve"> </w:t>
-      </w:r>
-      <w:r>
-        <w:t xml:space="preserve">distribution that can be used to empirically recalibrate effect estimates.</w:t>
-      </w:r>
-      <w:r>
-        <w:t xml:space="preserve"> </w:t>
-      </w:r>
-      <w:r>
-        <w:t xml:space="preserve">Future work may extend our framework with this type of analyses.</w:t>
+        <w:t xml:space="preserve">. Negative controls are treatment-outcome pairs</w:t>
+      </w:r>
+      <w:r>
+        <w:t xml:space="preserve"> </w:t>
+      </w:r>
+      <w:r>
+        <w:t xml:space="preserve">for which a null effect has been established. Estimating these effects within</w:t>
+      </w:r>
+      <w:r>
+        <w:t xml:space="preserve"> </w:t>
+      </w:r>
+      <w:r>
+        <w:t xml:space="preserve">available data provides an approximation of the null distribution that can be</w:t>
+      </w:r>
+      <w:r>
+        <w:t xml:space="preserve"> </w:t>
+      </w:r>
+      <w:r>
+        <w:t xml:space="preserve">used to empirically recalibrate effect estimates. Future work may extend our</w:t>
+      </w:r>
+      <w:r>
+        <w:t xml:space="preserve"> </w:t>
+      </w:r>
+      <w:r>
+        <w:t xml:space="preserve">framework with this type of analyses.</w:t>
       </w:r>
     </w:p>
     <w:p>
@@ -3394,19 +3419,13 @@
         <w:t xml:space="preserve"> </w:t>
       </w:r>
       <w:r>
-        <w:t xml:space="preserve">for clinical interpretation, it is not appropriate to guide clinical practice,</w:t>
-      </w:r>
-      <w:r>
-        <w:t xml:space="preserve"> </w:t>
-      </w:r>
-      <w:r>
-        <w:t xml:space="preserve">where decisions need to be made at the individual level</w:t>
-      </w:r>
-      <w:r>
-        <w:t xml:space="preserve"> </w:t>
-      </w:r>
-      <w:r>
-        <w:t xml:space="preserve">[26]</w:t>
+        <w:t xml:space="preserve">for clinical interpretation, these results cannot be applied to individuals in a straightforward manner, as we are still estimating subgroup effects</w:t>
+      </w:r>
+      <w:r>
+        <w:t xml:space="preserve"> </w:t>
+      </w:r>
+      <w:r>
+        <w:t xml:space="preserve">[27]</w:t>
       </w:r>
       <w:r>
         <w:t xml:space="preserve">.</w:t>
@@ -3539,7 +3558,7 @@
         <w:t xml:space="preserve"> </w:t>
       </w:r>
       <w:r>
-        <w:t xml:space="preserve">[26,27]</w:t>
+        <w:t xml:space="preserve">[27,28]</w:t>
       </w:r>
       <w:r>
         <w:t xml:space="preserve">. Our method encourages open science as</w:t>
@@ -3548,25 +3567,25 @@
         <w:t xml:space="preserve"> </w:t>
       </w:r>
       <w:r>
-        <w:t xml:space="preserve">it requires clear definition of the research questions translated into clear and</w:t>
-      </w:r>
-      <w:r>
-        <w:t xml:space="preserve"> </w:t>
-      </w:r>
-      <w:r>
-        <w:t xml:space="preserve">reproducible cohort definitions that can easily be shared among researchers. Our</w:t>
-      </w:r>
-      <w:r>
-        <w:t xml:space="preserve"> </w:t>
-      </w:r>
-      <w:r>
-        <w:t xml:space="preserve">R-package provides a standardized stepwise procedure for the assessment of HTE.</w:t>
-      </w:r>
-      <w:r>
-        <w:t xml:space="preserve"> </w:t>
-      </w:r>
-      <w:r>
-        <w:t xml:space="preserve">This enables source code to be easily shared and evaluated, allowing for</w:t>
+        <w:t xml:space="preserve">it requires accurate definition of the research questions translated into clear</w:t>
+      </w:r>
+      <w:r>
+        <w:t xml:space="preserve"> </w:t>
+      </w:r>
+      <w:r>
+        <w:t xml:space="preserve">and reproducible cohort definitions that can easily be shared among researchers.</w:t>
+      </w:r>
+      <w:r>
+        <w:t xml:space="preserve"> </w:t>
+      </w:r>
+      <w:r>
+        <w:t xml:space="preserve">Our R-package provides a standardized stepwise procedure for the assessment of</w:t>
+      </w:r>
+      <w:r>
+        <w:t xml:space="preserve"> </w:t>
+      </w:r>
+      <w:r>
+        <w:t xml:space="preserve">HTE. This enables source code to be easily shared and evaluated, allowing for</w:t>
       </w:r>
       <w:r>
         <w:t xml:space="preserve"> </w:t>
@@ -4633,13 +4652,55 @@
       </w:hyperlink>
     </w:p>
     <w:bookmarkEnd w:id="75"/>
-    <w:bookmarkStart w:id="77" w:name="ref-Kent2016"/>
+    <w:bookmarkStart w:id="77" w:name="ref-Austin2011"/>
     <w:p>
       <w:pPr>
         <w:pStyle w:val="Bibliography"/>
       </w:pPr>
       <w:r>
-        <w:t xml:space="preserve">18 Kent DM, Nelson J, Dahabreh IJ</w:t>
+        <w:t xml:space="preserve">18 Austin PC. An introduction to propensity score methods for reducing the effects of confounding in observational studies.</w:t>
+      </w:r>
+      <w:r>
+        <w:t xml:space="preserve"> </w:t>
+      </w:r>
+      <w:r>
+        <w:rPr>
+          <w:i/>
+        </w:rPr>
+        <w:t xml:space="preserve">Multivariate Behavioral Research</w:t>
+      </w:r>
+      <w:r>
+        <w:t xml:space="preserve"> </w:t>
+      </w:r>
+      <w:r>
+        <w:t xml:space="preserve">2011;</w:t>
+      </w:r>
+      <w:r>
+        <w:rPr>
+          <w:b/>
+        </w:rPr>
+        <w:t xml:space="preserve">46</w:t>
+      </w:r>
+      <w:r>
+        <w:t xml:space="preserve">:399–424. doi:</w:t>
+      </w:r>
+      <w:hyperlink r:id="rId76">
+        <w:r>
+          <w:rPr>
+            <w:rStyle w:val="Hyperlink"/>
+          </w:rPr>
+          <w:t xml:space="preserve">10.1080/00273171.2011.568786</w:t>
+        </w:r>
+      </w:hyperlink>
+    </w:p>
+    <w:bookmarkEnd w:id="77"/>
+    <w:bookmarkStart w:id="79" w:name="ref-Kent2016"/>
+    <w:p>
+      <w:pPr>
+        <w:pStyle w:val="Bibliography"/>
+      </w:pPr>
+      <w:r>
+        <w:t xml:space="preserve">19 Kent DM, Nelson J, Dahabreh IJ</w:t>
       </w:r>
       <w:r>
         <w:t xml:space="preserve"> </w:t>
@@ -4671,7 +4732,7 @@
       <w:r>
         <w:t xml:space="preserve">2016;dyw118. doi:</w:t>
       </w:r>
-      <w:hyperlink r:id="rId76">
+      <w:hyperlink r:id="rId78">
         <w:r>
           <w:rPr>
             <w:rStyle w:val="Hyperlink"/>
@@ -4680,14 +4741,14 @@
         </w:r>
       </w:hyperlink>
     </w:p>
-    <w:bookmarkEnd w:id="77"/>
-    <w:bookmarkStart w:id="78" w:name="ref-wiysonge2017beta"/>
+    <w:bookmarkEnd w:id="79"/>
+    <w:bookmarkStart w:id="80" w:name="ref-wiysonge2017beta"/>
     <w:p>
       <w:pPr>
         <w:pStyle w:val="Bibliography"/>
       </w:pPr>
       <w:r>
-        <w:t xml:space="preserve">19 Wiysonge CS, Bradley HA, Volmink J</w:t>
+        <w:t xml:space="preserve">20 Wiysonge CS, Bradley HA, Volmink J</w:t>
       </w:r>
       <w:r>
         <w:t xml:space="preserve"> </w:t>
@@ -4720,14 +4781,14 @@
         <w:t xml:space="preserve">2017.</w:t>
       </w:r>
     </w:p>
-    <w:bookmarkEnd w:id="78"/>
-    <w:bookmarkStart w:id="80" w:name="ref-Whelton2018"/>
+    <w:bookmarkEnd w:id="80"/>
+    <w:bookmarkStart w:id="82" w:name="ref-Whelton2018"/>
     <w:p>
       <w:pPr>
         <w:pStyle w:val="Bibliography"/>
       </w:pPr>
       <w:r>
-        <w:t xml:space="preserve">20 Whelton PK, Carey RM, Aronow WS</w:t>
+        <w:t xml:space="preserve">21 Whelton PK, Carey RM, Aronow WS</w:t>
       </w:r>
       <w:r>
         <w:t xml:space="preserve"> </w:t>
@@ -4768,7 +4829,7 @@
       <w:r>
         <w:t xml:space="preserve">. doi:</w:t>
       </w:r>
-      <w:hyperlink r:id="rId79">
+      <w:hyperlink r:id="rId81">
         <w:r>
           <w:rPr>
             <w:rStyle w:val="Hyperlink"/>
@@ -4777,14 +4838,14 @@
         </w:r>
       </w:hyperlink>
     </w:p>
-    <w:bookmarkEnd w:id="80"/>
-    <w:bookmarkStart w:id="82" w:name="ref-Williams2018"/>
+    <w:bookmarkEnd w:id="82"/>
+    <w:bookmarkStart w:id="84" w:name="ref-Williams2018"/>
     <w:p>
       <w:pPr>
         <w:pStyle w:val="Bibliography"/>
       </w:pPr>
       <w:r>
-        <w:t xml:space="preserve">21 Williams B, Mancia G, Spiering W</w:t>
+        <w:t xml:space="preserve">22 Williams B, Mancia G, Spiering W</w:t>
       </w:r>
       <w:r>
         <w:t xml:space="preserve"> </w:t>
@@ -4825,7 +4886,7 @@
       <w:r>
         <w:t xml:space="preserve">:3021–104. doi:</w:t>
       </w:r>
-      <w:hyperlink r:id="rId81">
+      <w:hyperlink r:id="rId83">
         <w:r>
           <w:rPr>
             <w:rStyle w:val="Hyperlink"/>
@@ -4834,14 +4895,14 @@
         </w:r>
       </w:hyperlink>
     </w:p>
-    <w:bookmarkEnd w:id="82"/>
-    <w:bookmarkStart w:id="84" w:name="ref-Khan2006"/>
+    <w:bookmarkEnd w:id="84"/>
+    <w:bookmarkStart w:id="86" w:name="ref-Khan2006"/>
     <w:p>
       <w:pPr>
         <w:pStyle w:val="Bibliography"/>
       </w:pPr>
       <w:r>
-        <w:t xml:space="preserve">22 Khan N. Re-examining the efficacy of  -blockers for the treatment of hypertension: A meta-analysis.</w:t>
+        <w:t xml:space="preserve">23 Khan N. Re-examining the efficacy of  -blockers for the treatment of hypertension: A meta-analysis.</w:t>
       </w:r>
       <w:r>
         <w:t xml:space="preserve"> </w:t>
@@ -4867,7 +4928,7 @@
       <w:r>
         <w:t xml:space="preserve">:1737–42. doi:</w:t>
       </w:r>
-      <w:hyperlink r:id="rId83">
+      <w:hyperlink r:id="rId85">
         <w:r>
           <w:rPr>
             <w:rStyle w:val="Hyperlink"/>
@@ -4876,14 +4937,14 @@
         </w:r>
       </w:hyperlink>
     </w:p>
-    <w:bookmarkEnd w:id="84"/>
-    <w:bookmarkStart w:id="86" w:name="ref-Rabi2020"/>
+    <w:bookmarkEnd w:id="86"/>
+    <w:bookmarkStart w:id="88" w:name="ref-Rabi2020"/>
     <w:p>
       <w:pPr>
         <w:pStyle w:val="Bibliography"/>
       </w:pPr>
       <w:r>
-        <w:t xml:space="preserve">23 Rabi DM, McBrien KA, Sapir-Pichhadze R</w:t>
+        <w:t xml:space="preserve">24 Rabi DM, McBrien KA, Sapir-Pichhadze R</w:t>
       </w:r>
       <w:r>
         <w:t xml:space="preserve"> </w:t>
@@ -4924,7 +4985,7 @@
       <w:r>
         <w:t xml:space="preserve">:596–624. doi:</w:t>
       </w:r>
-      <w:hyperlink r:id="rId85">
+      <w:hyperlink r:id="rId87">
         <w:r>
           <w:rPr>
             <w:rStyle w:val="Hyperlink"/>
@@ -4933,14 +4994,14 @@
         </w:r>
       </w:hyperlink>
     </w:p>
-    <w:bookmarkEnd w:id="86"/>
-    <w:bookmarkStart w:id="88" w:name="ref-Cruickshank2007"/>
+    <w:bookmarkEnd w:id="88"/>
+    <w:bookmarkStart w:id="90" w:name="ref-Cruickshank2007"/>
     <w:p>
       <w:pPr>
         <w:pStyle w:val="Bibliography"/>
       </w:pPr>
       <w:r>
-        <w:t xml:space="preserve">24 Cruickshank JM. Are we misunderstanding beta-blockers.</w:t>
+        <w:t xml:space="preserve">25 Cruickshank JM. Are we misunderstanding beta-blockers.</w:t>
       </w:r>
       <w:r>
         <w:t xml:space="preserve"> </w:t>
@@ -4966,7 +5027,7 @@
       <w:r>
         <w:t xml:space="preserve">:10–27. doi:</w:t>
       </w:r>
-      <w:hyperlink r:id="rId87">
+      <w:hyperlink r:id="rId89">
         <w:r>
           <w:rPr>
             <w:rStyle w:val="Hyperlink"/>
@@ -4975,14 +5036,14 @@
         </w:r>
       </w:hyperlink>
     </w:p>
-    <w:bookmarkEnd w:id="88"/>
-    <w:bookmarkStart w:id="90" w:name="ref-Rekkas2020"/>
+    <w:bookmarkEnd w:id="90"/>
+    <w:bookmarkStart w:id="92" w:name="ref-Rekkas2020"/>
     <w:p>
       <w:pPr>
         <w:pStyle w:val="Bibliography"/>
       </w:pPr>
       <w:r>
-        <w:t xml:space="preserve">25 Rekkas A, Paulus JK, Raman G</w:t>
+        <w:t xml:space="preserve">26 Rekkas A, Paulus JK, Raman G</w:t>
       </w:r>
       <w:r>
         <w:t xml:space="preserve"> </w:t>
@@ -5023,7 +5084,7 @@
       <w:r>
         <w:t xml:space="preserve">. doi:</w:t>
       </w:r>
-      <w:hyperlink r:id="rId89">
+      <w:hyperlink r:id="rId91">
         <w:r>
           <w:rPr>
             <w:rStyle w:val="Hyperlink"/>
@@ -5032,14 +5093,14 @@
         </w:r>
       </w:hyperlink>
     </w:p>
-    <w:bookmarkEnd w:id="90"/>
-    <w:bookmarkStart w:id="92" w:name="ref-Kent2019"/>
+    <w:bookmarkEnd w:id="92"/>
+    <w:bookmarkStart w:id="94" w:name="ref-Kent2019"/>
     <w:p>
       <w:pPr>
         <w:pStyle w:val="Bibliography"/>
       </w:pPr>
       <w:r>
-        <w:t xml:space="preserve">26 Kent DM, Paulus JK, Klaveren D van</w:t>
+        <w:t xml:space="preserve">27 Kent DM, Paulus JK, Klaveren D van</w:t>
       </w:r>
       <w:r>
         <w:t xml:space="preserve"> </w:t>
@@ -5080,7 +5141,7 @@
       <w:r>
         <w:t xml:space="preserve">:35. doi:</w:t>
       </w:r>
-      <w:hyperlink r:id="rId91">
+      <w:hyperlink r:id="rId93">
         <w:r>
           <w:rPr>
             <w:rStyle w:val="Hyperlink"/>
@@ -5089,14 +5150,14 @@
         </w:r>
       </w:hyperlink>
     </w:p>
-    <w:bookmarkEnd w:id="92"/>
-    <w:bookmarkStart w:id="94" w:name="ref-PathEnE"/>
+    <w:bookmarkEnd w:id="94"/>
+    <w:bookmarkStart w:id="96" w:name="ref-PathEnE"/>
     <w:p>
       <w:pPr>
         <w:pStyle w:val="Bibliography"/>
       </w:pPr>
       <w:r>
-        <w:t xml:space="preserve">27 The predictive approaches to treatment effect heterogeneity (path) statement: Explanation and elaboration.</w:t>
+        <w:t xml:space="preserve">28 The predictive approaches to treatment effect heterogeneity (path) statement: Explanation and elaboration.</w:t>
       </w:r>
       <w:r>
         <w:t xml:space="preserve"> </w:t>
@@ -5122,54 +5183,12 @@
       <w:r>
         <w:t xml:space="preserve">:W1–W25. doi:</w:t>
       </w:r>
-      <w:hyperlink r:id="rId93">
+      <w:hyperlink r:id="rId95">
         <w:r>
           <w:rPr>
             <w:rStyle w:val="Hyperlink"/>
           </w:rPr>
           <w:t xml:space="preserve">10.7326/M18-3668</w:t>
-        </w:r>
-      </w:hyperlink>
-    </w:p>
-    <w:bookmarkEnd w:id="94"/>
-    <w:bookmarkStart w:id="96" w:name="ref-Tian2018"/>
-    <w:p>
-      <w:pPr>
-        <w:pStyle w:val="Bibliography"/>
-      </w:pPr>
-      <w:r>
-        <w:t xml:space="preserve">28 Tian Y, Schuemie MJ, Suchard MA. Evaluating large-scale propensity score performance through real-world and synthetic data experiments.</w:t>
-      </w:r>
-      <w:r>
-        <w:t xml:space="preserve"> </w:t>
-      </w:r>
-      <w:r>
-        <w:rPr>
-          <w:i/>
-        </w:rPr>
-        <w:t xml:space="preserve">International Journal of Epidemiology</w:t>
-      </w:r>
-      <w:r>
-        <w:t xml:space="preserve"> </w:t>
-      </w:r>
-      <w:r>
-        <w:t xml:space="preserve">2018;</w:t>
-      </w:r>
-      <w:r>
-        <w:rPr>
-          <w:b/>
-        </w:rPr>
-        <w:t xml:space="preserve">47</w:t>
-      </w:r>
-      <w:r>
-        <w:t xml:space="preserve">:2005–14. doi:</w:t>
-      </w:r>
-      <w:hyperlink r:id="rId95">
-        <w:r>
-          <w:rPr>
-            <w:rStyle w:val="Hyperlink"/>
-          </w:rPr>
-          <w:t xml:space="preserve">10.1093/ije/dyy120</w:t>
         </w:r>
       </w:hyperlink>
     </w:p>

</xml_diff>

<commit_message>
minor changes in discussion
</commit_message>
<xml_diff>
--- a/submission/manuscript.docx
+++ b/submission/manuscript.docx
@@ -3236,19 +3236,7 @@
         <w:t xml:space="preserve"> </w:t>
       </w:r>
       <w:r>
-        <w:t xml:space="preserve">manner as typical subgroup analyses. The standardized nature of the framework</w:t>
-      </w:r>
-      <w:r>
-        <w:t xml:space="preserve"> </w:t>
-      </w:r>
-      <w:r>
-        <w:t xml:space="preserve">enables transportability to multiple databases, provided that they are mapped to</w:t>
-      </w:r>
-      <w:r>
-        <w:t xml:space="preserve"> </w:t>
-      </w:r>
-      <w:r>
-        <w:t xml:space="preserve">the OMOP-CDM.</w:t>
+        <w:t xml:space="preserve">manner as typical subgroup analyses.</w:t>
       </w:r>
     </w:p>
     <w:p>
@@ -3283,13 +3271,69 @@
         <w:t xml:space="preserve"> </w:t>
       </w:r>
       <w:r>
-        <w:t xml:space="preserve">guidelines to the observational setting while also providing a toolset for its</w:t>
-      </w:r>
-      <w:r>
-        <w:t xml:space="preserve"> </w:t>
-      </w:r>
-      <w:r>
-        <w:t xml:space="preserve">implementation. Several considerations need to be made. First, estimates may be</w:t>
+        <w:t xml:space="preserve">guidelines to the observational setting while also providing a toolkit for its</w:t>
+      </w:r>
+      <w:r>
+        <w:t xml:space="preserve"> </w:t>
+      </w:r>
+      <w:r>
+        <w:t xml:space="preserve">implementation within OHDSI. It encourages open science as it requires accurate</w:t>
+      </w:r>
+      <w:r>
+        <w:t xml:space="preserve"> </w:t>
+      </w:r>
+      <w:r>
+        <w:t xml:space="preserve">definition of the research questions translated into clear and reproducible</w:t>
+      </w:r>
+      <w:r>
+        <w:t xml:space="preserve"> </w:t>
+      </w:r>
+      <w:r>
+        <w:t xml:space="preserve">cohort definitions that can easily be shared among researchers. Researchers with</w:t>
+      </w:r>
+      <w:r>
+        <w:t xml:space="preserve"> </w:t>
+      </w:r>
+      <w:r>
+        <w:t xml:space="preserve">access to different databases mapped to OMOP-CDM can also very easily extend</w:t>
+      </w:r>
+      <w:r>
+        <w:t xml:space="preserve"> </w:t>
+      </w:r>
+      <w:r>
+        <w:t xml:space="preserve">their overall analyses with risk-based assessment of treatment effect</w:t>
+      </w:r>
+      <w:r>
+        <w:t xml:space="preserve"> </w:t>
+      </w:r>
+      <w:r>
+        <w:t xml:space="preserve">heterogeneity. This enables collaboration among multiple sites with access to</w:t>
+      </w:r>
+      <w:r>
+        <w:t xml:space="preserve"> </w:t>
+      </w:r>
+      <w:r>
+        <w:t xml:space="preserve">different patient populations. We propose that the framework is implemented any</w:t>
+      </w:r>
+      <w:r>
+        <w:t xml:space="preserve"> </w:t>
+      </w:r>
+      <w:r>
+        <w:t xml:space="preserve">time treatment effect estimation in high-dimensional observational data is</w:t>
+      </w:r>
+      <w:r>
+        <w:t xml:space="preserve"> </w:t>
+      </w:r>
+      <w:r>
+        <w:t xml:space="preserve">undertaken.</w:t>
+      </w:r>
+    </w:p>
+    <w:p>
+      <w:pPr>
+        <w:pStyle w:val="BodyText"/>
+      </w:pPr>
+      <w:r>
+        <w:t xml:space="preserve">Several considerations need to be made. First, estimates may be</w:t>
       </w:r>
       <w:r>
         <w:t xml:space="preserve"> </w:t>
@@ -3525,89 +3569,6 @@
       </w:r>
       <w:r>
         <w:t xml:space="preserve">its aptness for risk stratification.</w:t>
-      </w:r>
-    </w:p>
-    <w:p>
-      <w:pPr>
-        <w:pStyle w:val="BodyText"/>
-      </w:pPr>
-      <w:r>
-        <w:t xml:space="preserve">Our contribution is a translation of the PATH statement principles to the OHDSI</w:t>
-      </w:r>
-      <w:r>
-        <w:t xml:space="preserve"> </w:t>
-      </w:r>
-      <w:r>
-        <w:t xml:space="preserve">methods library</w:t>
-      </w:r>
-      <w:r>
-        <w:t xml:space="preserve"> </w:t>
-      </w:r>
-      <w:r>
-        <w:t xml:space="preserve">[27,28]</w:t>
-      </w:r>
-      <w:r>
-        <w:t xml:space="preserve">. Our method encourages open science as</w:t>
-      </w:r>
-      <w:r>
-        <w:t xml:space="preserve"> </w:t>
-      </w:r>
-      <w:r>
-        <w:t xml:space="preserve">it requires accurate definition of the research questions translated into clear</w:t>
-      </w:r>
-      <w:r>
-        <w:t xml:space="preserve"> </w:t>
-      </w:r>
-      <w:r>
-        <w:t xml:space="preserve">and reproducible cohort definitions that can easily be shared among researchers.</w:t>
-      </w:r>
-      <w:r>
-        <w:t xml:space="preserve"> </w:t>
-      </w:r>
-      <w:r>
-        <w:t xml:space="preserve">Our R-package provides a standardized stepwise procedure for the assessment of</w:t>
-      </w:r>
-      <w:r>
-        <w:t xml:space="preserve"> </w:t>
-      </w:r>
-      <w:r>
-        <w:t xml:space="preserve">HTE. This enables source code to be easily shared and evaluated, allowing for</w:t>
-      </w:r>
-      <w:r>
-        <w:t xml:space="preserve"> </w:t>
-      </w:r>
-      <w:r>
-        <w:t xml:space="preserve">reproducible research. Researchers with access to different databases mapped to</w:t>
-      </w:r>
-      <w:r>
-        <w:t xml:space="preserve"> </w:t>
-      </w:r>
-      <w:r>
-        <w:t xml:space="preserve">OMOP-CDM can also very easily extend their overall analyses with risk-based</w:t>
-      </w:r>
-      <w:r>
-        <w:t xml:space="preserve"> </w:t>
-      </w:r>
-      <w:r>
-        <w:t xml:space="preserve">assessment of treatment effect heterogeneity. This enables collaboration among</w:t>
-      </w:r>
-      <w:r>
-        <w:t xml:space="preserve"> </w:t>
-      </w:r>
-      <w:r>
-        <w:t xml:space="preserve">multiple sites with access to different patient populations. We propose that the</w:t>
-      </w:r>
-      <w:r>
-        <w:t xml:space="preserve"> </w:t>
-      </w:r>
-      <w:r>
-        <w:t xml:space="preserve">framework is implemented any time treatment effect estimation in</w:t>
-      </w:r>
-      <w:r>
-        <w:t xml:space="preserve"> </w:t>
-      </w:r>
-      <w:r>
-        <w:t xml:space="preserve">high-dimensional observational data is undertaken.</w:t>
       </w:r>
     </w:p>
     <w:p>

</xml_diff>

<commit_message>
working on reviewer 1 comments
</commit_message>
<xml_diff>
--- a/submission/manuscript.docx
+++ b/submission/manuscript.docx
@@ -1032,6 +1032,62 @@
         <w:pStyle w:val="BodyText"/>
       </w:pPr>
       <w:r>
+        <w:t xml:space="preserve">&lt; &lt; ADD &gt; &gt;</w:t>
+      </w:r>
+    </w:p>
+    <w:p>
+      <w:pPr>
+        <w:pStyle w:val="BodyText"/>
+      </w:pPr>
+      <w:r>
+        <w:rPr>
+          <w:i/>
+          <w:b/>
+        </w:rPr>
+        <w:t xml:space="preserve">Because of the latter issue, running analyses at scale demands a big investment</w:t>
+      </w:r>
+      <w:r>
+        <w:rPr>
+          <w:i/>
+          <w:b/>
+        </w:rPr>
+        <w:t xml:space="preserve"> </w:t>
+      </w:r>
+      <w:r>
+        <w:rPr>
+          <w:i/>
+          <w:b/>
+        </w:rPr>
+        <w:t xml:space="preserve">of time and effort, as researchers are forced to map their analysis plans to the</w:t>
+      </w:r>
+      <w:r>
+        <w:rPr>
+          <w:i/>
+          <w:b/>
+        </w:rPr>
+        <w:t xml:space="preserve"> </w:t>
+      </w:r>
+      <w:r>
+        <w:rPr>
+          <w:i/>
+          <w:b/>
+        </w:rPr>
+        <w:t xml:space="preserve">databases available to them.</w:t>
+      </w:r>
+    </w:p>
+    <w:p>
+      <w:pPr>
+        <w:pStyle w:val="BodyText"/>
+      </w:pPr>
+      <w:r>
+        <w:t xml:space="preserve">&lt; &lt; ADD &gt; &gt;</w:t>
+      </w:r>
+    </w:p>
+    <w:p>
+      <w:pPr>
+        <w:pStyle w:val="BodyText"/>
+      </w:pPr>
+      <w:r>
         <w:t xml:space="preserve">The Observational Health Data Sciences and Informatics (OHDSI) collaborative has</w:t>
       </w:r>
       <w:r>
@@ -1065,19 +1121,107 @@
         <w:t xml:space="preserve">[9,10]</w:t>
       </w:r>
       <w:r>
-        <w:t xml:space="preserve">. The</w:t>
-      </w:r>
-      <w:r>
-        <w:t xml:space="preserve"> </w:t>
-      </w:r>
-      <w:r>
-        <w:t xml:space="preserve">common data structure enables analyses at a very large scale. We aimed to</w:t>
-      </w:r>
-      <w:r>
-        <w:t xml:space="preserve"> </w:t>
-      </w:r>
-      <w:r>
-        <w:t xml:space="preserve">develop a framework for risk-based assessment of treatment effect heterogeneity</w:t>
+        <w:t xml:space="preserve">.</w:t>
+      </w:r>
+    </w:p>
+    <w:p>
+      <w:pPr>
+        <w:pStyle w:val="BodyText"/>
+      </w:pPr>
+      <w:r>
+        <w:t xml:space="preserve">&lt; &lt; EDIT &gt; &gt;</w:t>
+      </w:r>
+    </w:p>
+    <w:p>
+      <w:pPr>
+        <w:pStyle w:val="BodyText"/>
+      </w:pPr>
+      <w:r>
+        <w:rPr>
+          <w:i/>
+          <w:b/>
+        </w:rPr>
+        <w:t xml:space="preserve">We aimed to develop a framework for implementing risk-based assessment of</w:t>
+      </w:r>
+      <w:r>
+        <w:rPr>
+          <w:i/>
+          <w:b/>
+        </w:rPr>
+        <w:t xml:space="preserve"> </w:t>
+      </w:r>
+      <w:r>
+        <w:rPr>
+          <w:i/>
+          <w:b/>
+        </w:rPr>
+        <w:t xml:space="preserve">treatment heterogeneity in high-dimensional observational data, extending the</w:t>
+      </w:r>
+      <w:r>
+        <w:rPr>
+          <w:i/>
+          <w:b/>
+        </w:rPr>
+        <w:t xml:space="preserve"> </w:t>
+      </w:r>
+      <w:r>
+        <w:rPr>
+          <w:i/>
+          <w:b/>
+        </w:rPr>
+        <w:t xml:space="preserve">existing guidelines of the RCT setting. Our contribution provides an</w:t>
+      </w:r>
+      <w:r>
+        <w:rPr>
+          <w:i/>
+          <w:b/>
+        </w:rPr>
+        <w:t xml:space="preserve"> </w:t>
+      </w:r>
+      <w:r>
+        <w:rPr>
+          <w:i/>
+          <w:b/>
+        </w:rPr>
+        <w:t xml:space="preserve">out-of-the-box solution for implementing such analyses at scale within the OHDSI</w:t>
+      </w:r>
+      <w:r>
+        <w:rPr>
+          <w:i/>
+          <w:b/>
+        </w:rPr>
+        <w:t xml:space="preserve"> </w:t>
+      </w:r>
+      <w:r>
+        <w:rPr>
+          <w:i/>
+          <w:b/>
+        </w:rPr>
+        <w:t xml:space="preserve">network, taking advantage of the OMOP-CDM.</w:t>
+      </w:r>
+    </w:p>
+    <w:p>
+      <w:pPr>
+        <w:pStyle w:val="BodyText"/>
+      </w:pPr>
+      <w:r>
+        <w:t xml:space="preserve">&lt; &lt; EDIT &gt; &gt;</w:t>
+      </w:r>
+    </w:p>
+    <w:p>
+      <w:pPr>
+        <w:pStyle w:val="BodyText"/>
+      </w:pPr>
+      <w:r>
+        <w:t xml:space="preserve">&lt; &lt; OLD &gt; &gt;</w:t>
+      </w:r>
+    </w:p>
+    <w:p>
+      <w:pPr>
+        <w:pStyle w:val="BodyText"/>
+      </w:pPr>
+      <w:r>
+        <w:t xml:space="preserve">We aimed to develop a framework for risk-based assessment of treatment effect heterogeneity</w:t>
       </w:r>
       <w:r>
         <w:t xml:space="preserve"> </w:t>
@@ -1089,19 +1233,35 @@
         <w:t xml:space="preserve"> </w:t>
       </w:r>
       <w:r>
-        <w:t xml:space="preserve">the RCT setting. We implemented the framework using existing OHDSI methods for</w:t>
-      </w:r>
-      <w:r>
-        <w:t xml:space="preserve"> </w:t>
-      </w:r>
-      <w:r>
-        <w:t xml:space="preserve">use in the OMOP-CDM, including the patient-level prediction framework and the</w:t>
-      </w:r>
-      <w:r>
-        <w:t xml:space="preserve"> </w:t>
-      </w:r>
-      <w:r>
-        <w:t xml:space="preserve">population-level effect estimation framework based on new-user cohort design</w:t>
+        <w:t xml:space="preserve">the RCT setting.</w:t>
+      </w:r>
+    </w:p>
+    <w:p>
+      <w:pPr>
+        <w:pStyle w:val="BodyText"/>
+      </w:pPr>
+      <w:r>
+        <w:t xml:space="preserve">&lt; &lt; OLD &gt; &gt;</w:t>
+      </w:r>
+    </w:p>
+    <w:p>
+      <w:pPr>
+        <w:pStyle w:val="BodyText"/>
+      </w:pPr>
+      <w:r>
+        <w:t xml:space="preserve">We implemented the framework using existing OHDSI methods including the</w:t>
+      </w:r>
+      <w:r>
+        <w:t xml:space="preserve"> </w:t>
+      </w:r>
+      <w:r>
+        <w:t xml:space="preserve">patient-level prediction framework and the population-level effect estimation</w:t>
+      </w:r>
+      <w:r>
+        <w:t xml:space="preserve"> </w:t>
+      </w:r>
+      <w:r>
+        <w:t xml:space="preserve">framework based on new-user cohort design</w:t>
       </w:r>
       <w:r>
         <w:t xml:space="preserve"> </w:t>
@@ -1110,25 +1270,31 @@
         <w:t xml:space="preserve">[11,12]</w:t>
       </w:r>
       <w:r>
-        <w:t xml:space="preserve">. As a proof-of-concept we analyzed heterogeneity of the</w:t>
-      </w:r>
-      <w:r>
-        <w:t xml:space="preserve"> </w:t>
-      </w:r>
-      <w:r>
-        <w:t xml:space="preserve">effects of first-line hypertension treatment: we compared the effect of</w:t>
-      </w:r>
-      <w:r>
-        <w:t xml:space="preserve"> </w:t>
-      </w:r>
-      <w:r>
-        <w:t xml:space="preserve">angiotensin converting enzyme (ACE) inhibitors to beta blockers on 9 outcomes</w:t>
-      </w:r>
-      <w:r>
-        <w:t xml:space="preserve"> </w:t>
-      </w:r>
-      <w:r>
-        <w:t xml:space="preserve">across three different US claims databases.</w:t>
+        <w:t xml:space="preserve">. As a</w:t>
+      </w:r>
+      <w:r>
+        <w:t xml:space="preserve"> </w:t>
+      </w:r>
+      <w:r>
+        <w:t xml:space="preserve">proof-of-concept we analyzed heterogeneity of the effects of first-line</w:t>
+      </w:r>
+      <w:r>
+        <w:t xml:space="preserve"> </w:t>
+      </w:r>
+      <w:r>
+        <w:t xml:space="preserve">hypertension treatment: we compared the effect of angiotensin converting enzyme</w:t>
+      </w:r>
+      <w:r>
+        <w:t xml:space="preserve"> </w:t>
+      </w:r>
+      <w:r>
+        <w:t xml:space="preserve">(ACE) inhibitors to beta blockers on 9 outcomes across three different US claims</w:t>
+      </w:r>
+      <w:r>
+        <w:t xml:space="preserve"> </w:t>
+      </w:r>
+      <w:r>
+        <w:t xml:space="preserve">databases.</w:t>
       </w:r>
     </w:p>
     <w:p>
@@ -1705,9 +1871,61 @@
       <w:r>
         <w:t xml:space="preserve">prediction model in the propensity score-matched (1:1) subset of the population.</w:t>
       </w:r>
-      <w:r>
-        <w:t xml:space="preserve"> </w:t>
-      </w:r>
+    </w:p>
+    <w:p>
+      <w:pPr>
+        <w:pStyle w:val="BodyText"/>
+      </w:pPr>
+      <w:r>
+        <w:t xml:space="preserve">&lt; &lt; MOVE: ps_matching &gt; &gt;</w:t>
+      </w:r>
+    </w:p>
+    <w:p>
+      <w:pPr>
+        <w:pStyle w:val="BodyText"/>
+      </w:pPr>
+      <w:r>
+        <w:t xml:space="preserve">&lt; &lt; ADD &gt; &gt;</w:t>
+      </w:r>
+    </w:p>
+    <w:p>
+      <w:pPr>
+        <w:pStyle w:val="BodyText"/>
+      </w:pPr>
+      <w:r>
+        <w:rPr>
+          <w:i/>
+          <w:b/>
+        </w:rPr>
+        <w:t xml:space="preserve">Other methods of fitting the propensity scores, such as random forest and</w:t>
+      </w:r>
+      <w:r>
+        <w:rPr>
+          <w:i/>
+          <w:b/>
+        </w:rPr>
+        <w:t xml:space="preserve"> </w:t>
+      </w:r>
+      <w:r>
+        <w:rPr>
+          <w:i/>
+          <w:b/>
+        </w:rPr>
+        <w:t xml:space="preserve">others (REF) can also be considered.</w:t>
+      </w:r>
+    </w:p>
+    <w:p>
+      <w:pPr>
+        <w:pStyle w:val="BodyText"/>
+      </w:pPr>
+      <w:r>
+        <w:t xml:space="preserve">&lt; &lt; ADD &gt; &gt;</w:t>
+      </w:r>
+    </w:p>
+    <w:p>
+      <w:pPr>
+        <w:pStyle w:val="BodyText"/>
+      </w:pPr>
       <w:r>
         <w:t xml:space="preserve">Finally, we need to define the time horizon within which we aim to make</w:t>
       </w:r>
@@ -2503,25 +2721,71 @@
         <w:t xml:space="preserve"> </w:t>
       </w:r>
       <w:r>
-        <w:t xml:space="preserve">database. More specifically, we first estimated propensity scores using LASSO</w:t>
-      </w:r>
-      <w:r>
-        <w:t xml:space="preserve"> </w:t>
-      </w:r>
-      <w:r>
+        <w:t xml:space="preserve">database.</w:t>
+      </w:r>
+    </w:p>
+    <w:p>
+      <w:pPr>
+        <w:pStyle w:val="BodyText"/>
+      </w:pPr>
+      <w:r>
+        <w:t xml:space="preserve">&lt; &lt; MOVE: ps_matching &gt; &gt;</w:t>
+      </w:r>
+    </w:p>
+    <w:p>
+      <w:pPr>
+        <w:pStyle w:val="BodyText"/>
+      </w:pPr>
+      <w:r>
+        <w:rPr>
+          <w:i/>
+          <w:b/>
+        </w:rPr>
+        <w:t xml:space="preserve">More specifically, we first estimated propensity scores using LASSO</w:t>
+      </w:r>
+      <w:r>
+        <w:rPr>
+          <w:i/>
+          <w:b/>
+        </w:rPr>
+        <w:t xml:space="preserve"> </w:t>
+      </w:r>
+      <w:r>
+        <w:rPr>
+          <w:i/>
+          <w:b/>
+        </w:rPr>
         <w:t xml:space="preserve">logistic regression and a large set of baseline covariates including</w:t>
       </w:r>
       <w:r>
-        <w:t xml:space="preserve"> </w:t>
-      </w:r>
-      <w:r>
-        <w:t xml:space="preserve">demographics, drug exposures, diagnoses, measurements and medical devices. The</w:t>
-      </w:r>
-      <w:r>
-        <w:t xml:space="preserve"> </w:t>
-      </w:r>
-      <w:r>
-        <w:t xml:space="preserve">prediction models were estimated on the propensity score matched (1:1) subset of</w:t>
+        <w:rPr>
+          <w:i/>
+          <w:b/>
+        </w:rPr>
+        <w:t xml:space="preserve"> </w:t>
+      </w:r>
+      <w:r>
+        <w:rPr>
+          <w:i/>
+          <w:b/>
+        </w:rPr>
+        <w:t xml:space="preserve">demographics, drug exposures, diagnoses, measurements and medical devices.</w:t>
+      </w:r>
+    </w:p>
+    <w:p>
+      <w:pPr>
+        <w:pStyle w:val="BodyText"/>
+      </w:pPr>
+      <w:r>
+        <w:t xml:space="preserve">&lt; &lt; MOVE &gt; &gt;</w:t>
+      </w:r>
+    </w:p>
+    <w:p>
+      <w:pPr>
+        <w:pStyle w:val="BodyText"/>
+      </w:pPr>
+      <w:r>
+        <w:t xml:space="preserve">The prediction models were estimated on the propensity score matched (1:1) subset of</w:t>
       </w:r>
       <w:r>
         <w:t xml:space="preserve"> </w:t>

</xml_diff>

<commit_message>
take notes in preparation for rebuttal text
</commit_message>
<xml_diff>
--- a/submission/manuscript.docx
+++ b/submission/manuscript.docx
@@ -1169,7 +1169,7 @@
           <w:i/>
           <w:b/>
         </w:rPr>
-        <w:t xml:space="preserve">existing guidelines of the RCT setting. Our contribution provides an</w:t>
+        <w:t xml:space="preserve">existing guidelines of the RCT setting. Our publicly available package provides</w:t>
       </w:r>
       <w:r>
         <w:rPr>
@@ -1183,7 +1183,7 @@
           <w:i/>
           <w:b/>
         </w:rPr>
-        <w:t xml:space="preserve">out-of-the-box solution for implementing such analyses at scale within the OHDSI</w:t>
+        <w:t xml:space="preserve">an out-of-the-box solution for implementing such analyses at scale within the</w:t>
       </w:r>
       <w:r>
         <w:rPr>
@@ -1197,7 +1197,7 @@
           <w:i/>
           <w:b/>
         </w:rPr>
-        <w:t xml:space="preserve">network, taking advantage of the OMOP-CDM.</w:t>
+        <w:t xml:space="preserve">OHDSI network, taking advantage of the OMOP-CDM.</w:t>
       </w:r>
     </w:p>
     <w:p>

</xml_diff>

<commit_message>
responding to reviewer 1
</commit_message>
<xml_diff>
--- a/submission/manuscript.docx
+++ b/submission/manuscript.docx
@@ -875,6 +875,343 @@
         <w:pStyle w:val="BodyText"/>
       </w:pPr>
       <w:r>
+        <w:t xml:space="preserve">&gt; &gt; EDIT &gt; &gt;</w:t>
+      </w:r>
+    </w:p>
+    <w:p>
+      <w:pPr>
+        <w:pStyle w:val="BodyText"/>
+      </w:pPr>
+      <w:r>
+        <w:rPr>
+          <w:i/>
+          <w:b/>
+        </w:rPr>
+        <w:t xml:space="preserve">In recent years, a large number of methods has been developed for the</w:t>
+      </w:r>
+      <w:r>
+        <w:rPr>
+          <w:i/>
+          <w:b/>
+        </w:rPr>
+        <w:t xml:space="preserve"> </w:t>
+      </w:r>
+      <w:r>
+        <w:rPr>
+          <w:i/>
+          <w:b/>
+        </w:rPr>
+        <w:t xml:space="preserve">assessment of HTE, mainly in the RCT setting. Earlier work suggested separating</w:t>
+      </w:r>
+      <w:r>
+        <w:rPr>
+          <w:i/>
+          <w:b/>
+        </w:rPr>
+        <w:t xml:space="preserve"> </w:t>
+      </w:r>
+      <w:r>
+        <w:rPr>
+          <w:i/>
+          <w:b/>
+        </w:rPr>
+        <w:t xml:space="preserve">HTE analyses into exploratory, confirmatory, descriptive and predictive</w:t>
+      </w:r>
+      <w:r>
+        <w:rPr>
+          <w:i/>
+          <w:b/>
+        </w:rPr>
+        <w:t xml:space="preserve"> </w:t>
+      </w:r>
+      <w:r>
+        <w:rPr>
+          <w:i/>
+          <w:b/>
+        </w:rPr>
+        <w:t xml:space="preserve">[4]</w:t>
+      </w:r>
+      <w:r>
+        <w:rPr>
+          <w:i/>
+          <w:b/>
+        </w:rPr>
+        <w:t xml:space="preserve">. Exploratory analyses focus on hypothesis generation,</w:t>
+      </w:r>
+      <w:r>
+        <w:rPr>
+          <w:i/>
+          <w:b/>
+        </w:rPr>
+        <w:t xml:space="preserve"> </w:t>
+      </w:r>
+      <w:r>
+        <w:rPr>
+          <w:i/>
+          <w:b/>
+        </w:rPr>
+        <w:t xml:space="preserve">confirmatory analyses test subgroup effect hypotheses, descriptive analyses aim</w:t>
+      </w:r>
+      <w:r>
+        <w:rPr>
+          <w:i/>
+          <w:b/>
+        </w:rPr>
+        <w:t xml:space="preserve"> </w:t>
+      </w:r>
+      <w:r>
+        <w:rPr>
+          <w:i/>
+          <w:b/>
+        </w:rPr>
+        <w:t xml:space="preserve">at facilitating future synthesis of subgroup effects and predictive analyses</w:t>
+      </w:r>
+      <w:r>
+        <w:rPr>
+          <w:i/>
+          <w:b/>
+        </w:rPr>
+        <w:t xml:space="preserve"> </w:t>
+      </w:r>
+      <w:r>
+        <w:rPr>
+          <w:i/>
+          <w:b/>
+        </w:rPr>
+        <w:t xml:space="preserve">predict probabilities of benefit or harm in individual patients. Predictive HTE</w:t>
+      </w:r>
+      <w:r>
+        <w:rPr>
+          <w:i/>
+          <w:b/>
+        </w:rPr>
+        <w:t xml:space="preserve"> </w:t>
+      </w:r>
+      <w:r>
+        <w:rPr>
+          <w:i/>
+          <w:b/>
+        </w:rPr>
+        <w:t xml:space="preserve">approaches can be further subdivided into risk modeling, treatment effect</w:t>
+      </w:r>
+      <w:r>
+        <w:rPr>
+          <w:i/>
+          <w:b/>
+        </w:rPr>
+        <w:t xml:space="preserve"> </w:t>
+      </w:r>
+      <w:r>
+        <w:rPr>
+          <w:i/>
+          <w:b/>
+        </w:rPr>
+        <w:t xml:space="preserve">modeling and optimal treatment regime methods, based on the reference class used</w:t>
+      </w:r>
+      <w:r>
+        <w:rPr>
+          <w:i/>
+          <w:b/>
+        </w:rPr>
+        <w:t xml:space="preserve"> </w:t>
+      </w:r>
+      <w:r>
+        <w:rPr>
+          <w:i/>
+          <w:b/>
+        </w:rPr>
+        <w:t xml:space="preserve">for defining patient similarity when making individualized predictions or</w:t>
+      </w:r>
+      <w:r>
+        <w:rPr>
+          <w:i/>
+          <w:b/>
+        </w:rPr>
+        <w:t xml:space="preserve"> </w:t>
+      </w:r>
+      <w:r>
+        <w:rPr>
+          <w:i/>
+          <w:b/>
+        </w:rPr>
+        <w:t xml:space="preserve">recommendations</w:t>
+      </w:r>
+      <w:r>
+        <w:rPr>
+          <w:i/>
+          <w:b/>
+        </w:rPr>
+        <w:t xml:space="preserve"> </w:t>
+      </w:r>
+      <w:r>
+        <w:rPr>
+          <w:i/>
+          <w:b/>
+        </w:rPr>
+        <w:t xml:space="preserve">[5]</w:t>
+      </w:r>
+      <w:r>
+        <w:rPr>
+          <w:i/>
+          <w:b/>
+        </w:rPr>
+        <w:t xml:space="preserve">. We focus on</w:t>
+      </w:r>
+      <w:r>
+        <w:rPr>
+          <w:i/>
+          <w:b/>
+        </w:rPr>
+        <w:t xml:space="preserve"> </w:t>
+      </w:r>
+      <w:r>
+        <w:rPr>
+          <w:i/>
+          <w:b/>
+        </w:rPr>
+        <w:t xml:space="preserve">“</w:t>
+      </w:r>
+      <w:r>
+        <w:rPr>
+          <w:i/>
+          <w:b/>
+        </w:rPr>
+        <w:t xml:space="preserve">risk modeling</w:t>
+      </w:r>
+      <w:r>
+        <w:rPr>
+          <w:i/>
+          <w:b/>
+        </w:rPr>
+        <w:t xml:space="preserve">”</w:t>
+      </w:r>
+      <w:r>
+        <w:rPr>
+          <w:i/>
+          <w:b/>
+        </w:rPr>
+        <w:t xml:space="preserve"> </w:t>
+      </w:r>
+      <w:r>
+        <w:rPr>
+          <w:i/>
+          <w:b/>
+        </w:rPr>
+        <w:t xml:space="preserve">approaches where</w:t>
+      </w:r>
+      <w:r>
+        <w:rPr>
+          <w:i/>
+          <w:b/>
+        </w:rPr>
+        <w:t xml:space="preserve"> </w:t>
+      </w:r>
+      <w:r>
+        <w:rPr>
+          <w:i/>
+          <w:b/>
+        </w:rPr>
+        <w:t xml:space="preserve">patients are divided into risk strata using either an existing or an internally</w:t>
+      </w:r>
+      <w:r>
+        <w:rPr>
+          <w:i/>
+          <w:b/>
+        </w:rPr>
+        <w:t xml:space="preserve"> </w:t>
+      </w:r>
+      <w:r>
+        <w:rPr>
+          <w:i/>
+          <w:b/>
+        </w:rPr>
+        <w:t xml:space="preserve">developed risk prediction model. Risk-stratum-specific estimates provide an</w:t>
+      </w:r>
+      <w:r>
+        <w:rPr>
+          <w:i/>
+          <w:b/>
+        </w:rPr>
+        <w:t xml:space="preserve"> </w:t>
+      </w:r>
+      <w:r>
+        <w:rPr>
+          <w:i/>
+          <w:b/>
+        </w:rPr>
+        <w:t xml:space="preserve">overview of the evolution of treatment effects with increasing risk both on the</w:t>
+      </w:r>
+      <w:r>
+        <w:rPr>
+          <w:i/>
+          <w:b/>
+        </w:rPr>
+        <w:t xml:space="preserve"> </w:t>
+      </w:r>
+      <w:r>
+        <w:rPr>
+          <w:i/>
+          <w:b/>
+        </w:rPr>
+        <w:t xml:space="preserve">relative and the absolute scale. Recently, systematic guidance on the</w:t>
+      </w:r>
+      <w:r>
+        <w:rPr>
+          <w:i/>
+          <w:b/>
+        </w:rPr>
+        <w:t xml:space="preserve"> </w:t>
+      </w:r>
+      <w:r>
+        <w:rPr>
+          <w:i/>
+          <w:b/>
+        </w:rPr>
+        <w:t xml:space="preserve">application of such methods has been developed</w:t>
+      </w:r>
+      <w:r>
+        <w:rPr>
+          <w:i/>
+          <w:b/>
+        </w:rPr>
+        <w:t xml:space="preserve"> </w:t>
+      </w:r>
+      <w:r>
+        <w:rPr>
+          <w:i/>
+          <w:b/>
+        </w:rPr>
+        <w:t xml:space="preserve">[6,7]</w:t>
+      </w:r>
+      <w:r>
+        <w:rPr>
+          <w:i/>
+          <w:b/>
+        </w:rPr>
+        <w:t xml:space="preserve">.</w:t>
+      </w:r>
+    </w:p>
+    <w:p>
+      <w:pPr>
+        <w:pStyle w:val="BodyText"/>
+      </w:pPr>
+      <w:r>
+        <w:t xml:space="preserve">&lt; &lt; EDIT &lt; &lt;</w:t>
+      </w:r>
+    </w:p>
+    <w:p>
+      <w:pPr>
+        <w:pStyle w:val="BodyText"/>
+      </w:pPr>
+      <w:r>
+        <w:t xml:space="preserve">&gt; &gt; OLD &gt; &gt;</w:t>
+      </w:r>
+    </w:p>
+    <w:p>
+      <w:pPr>
+        <w:pStyle w:val="BodyText"/>
+      </w:pPr>
+      <w:r>
         <w:t xml:space="preserve">Predictive HTE analyses have been described as approaches that</w:t>
       </w:r>
       <w:r>
@@ -950,7 +1287,7 @@
         <w:t xml:space="preserve"> </w:t>
       </w:r>
       <w:r>
-        <w:t xml:space="preserve">[5,6]</w:t>
+        <w:t xml:space="preserve">[6,7]</w:t>
       </w:r>
       <w:r>
         <w:t xml:space="preserve">.</w:t>
@@ -961,6 +1298,14 @@
         <w:pStyle w:val="BodyText"/>
       </w:pPr>
       <w:r>
+        <w:t xml:space="preserve">&lt; &lt; OLD &lt; &lt;</w:t>
+      </w:r>
+    </w:p>
+    <w:p>
+      <w:pPr>
+        <w:pStyle w:val="BodyText"/>
+      </w:pPr>
+      <w:r>
         <w:t xml:space="preserve">While these approaches were developed for application in randomized controlled</w:t>
       </w:r>
       <w:r>
@@ -991,7 +1336,7 @@
         <w:t xml:space="preserve"> </w:t>
       </w:r>
       <w:r>
-        <w:t xml:space="preserve">[7,8]</w:t>
+        <w:t xml:space="preserve">[8,9]</w:t>
       </w:r>
       <w:r>
         <w:t xml:space="preserve">.</w:t>
@@ -1032,7 +1377,7 @@
         <w:pStyle w:val="BodyText"/>
       </w:pPr>
       <w:r>
-        <w:t xml:space="preserve">&lt; &lt; ADD &gt; &gt;</w:t>
+        <w:t xml:space="preserve">&gt; &gt; ADD &gt; &gt;</w:t>
       </w:r>
     </w:p>
     <w:p>
@@ -1080,7 +1425,7 @@
         <w:pStyle w:val="BodyText"/>
       </w:pPr>
       <w:r>
-        <w:t xml:space="preserve">&lt; &lt; ADD &gt; &gt;</w:t>
+        <w:t xml:space="preserve">&lt; &lt; ADD &lt; &lt;</w:t>
       </w:r>
     </w:p>
     <w:p>
@@ -1118,7 +1463,7 @@
         <w:t xml:space="preserve"> </w:t>
       </w:r>
       <w:r>
-        <w:t xml:space="preserve">[9,10]</w:t>
+        <w:t xml:space="preserve">[10,11]</w:t>
       </w:r>
       <w:r>
         <w:t xml:space="preserve">.</w:t>
@@ -1129,7 +1474,7 @@
         <w:pStyle w:val="BodyText"/>
       </w:pPr>
       <w:r>
-        <w:t xml:space="preserve">&lt; &lt; EDIT &gt; &gt;</w:t>
+        <w:t xml:space="preserve">&gt; &gt; EDIT &gt; &gt;</w:t>
       </w:r>
     </w:p>
     <w:p>
@@ -1205,7 +1550,7 @@
         <w:pStyle w:val="BodyText"/>
       </w:pPr>
       <w:r>
-        <w:t xml:space="preserve">&lt; &lt; EDIT &gt; &gt;</w:t>
+        <w:t xml:space="preserve">&lt; &lt; EDIT &lt; &lt;</w:t>
       </w:r>
     </w:p>
     <w:p>
@@ -1213,7 +1558,7 @@
         <w:pStyle w:val="BodyText"/>
       </w:pPr>
       <w:r>
-        <w:t xml:space="preserve">&lt; &lt; OLD &gt; &gt;</w:t>
+        <w:t xml:space="preserve">&gt; &gt; OLD &gt; &gt;</w:t>
       </w:r>
     </w:p>
     <w:p>
@@ -1241,7 +1586,7 @@
         <w:pStyle w:val="BodyText"/>
       </w:pPr>
       <w:r>
-        <w:t xml:space="preserve">&lt; &lt; OLD &gt; &gt;</w:t>
+        <w:t xml:space="preserve">&lt; &lt; OLD &lt; &lt;</w:t>
       </w:r>
     </w:p>
     <w:p>
@@ -1267,7 +1612,7 @@
         <w:t xml:space="preserve"> </w:t>
       </w:r>
       <w:r>
-        <w:t xml:space="preserve">[11,12]</w:t>
+        <w:t xml:space="preserve">[12,13]</w:t>
       </w:r>
       <w:r>
         <w:t xml:space="preserve">. As a</w:t>
@@ -1819,7 +2164,7 @@
         <w:t xml:space="preserve"> </w:t>
       </w:r>
       <w:r>
-        <w:t xml:space="preserve">[13,14]</w:t>
+        <w:t xml:space="preserve">[14,15]</w:t>
       </w:r>
       <w:r>
         <w:t xml:space="preserve">. This prediction framework requires the</w:t>
@@ -1860,7 +2205,7 @@
         <w:t xml:space="preserve"> </w:t>
       </w:r>
       <w:r>
-        <w:t xml:space="preserve">[15,16]</w:t>
+        <w:t xml:space="preserve">[16,17]</w:t>
       </w:r>
       <w:r>
         <w:t xml:space="preserve">, we develop the patient-level</w:t>
@@ -1885,7 +2230,7 @@
         <w:pStyle w:val="BodyText"/>
       </w:pPr>
       <w:r>
-        <w:t xml:space="preserve">&lt; &lt; ADD &gt; &gt;</w:t>
+        <w:t xml:space="preserve">&gt; &gt; ADD &gt; &gt;</w:t>
       </w:r>
     </w:p>
     <w:p>
@@ -1919,7 +2264,7 @@
         <w:pStyle w:val="BodyText"/>
       </w:pPr>
       <w:r>
-        <w:t xml:space="preserve">&lt; &lt; ADD &gt; &gt;</w:t>
+        <w:t xml:space="preserve">&lt; &lt; ADD &lt; &lt;</w:t>
       </w:r>
     </w:p>
     <w:p>
@@ -2047,7 +2392,7 @@
         <w:t xml:space="preserve"> </w:t>
       </w:r>
       <w:r>
-        <w:t xml:space="preserve">[17]</w:t>
+        <w:t xml:space="preserve">[18]</w:t>
       </w:r>
       <w:r>
         <w:t xml:space="preserve">.</w:t>
@@ -2142,7 +2487,7 @@
         <w:t xml:space="preserve"> </w:t>
       </w:r>
       <w:r>
-        <w:t xml:space="preserve">[18]</w:t>
+        <w:t xml:space="preserve">[19]</w:t>
       </w:r>
       <w:r>
         <w:t xml:space="preserve"> </w:t>
@@ -2264,7 +2609,7 @@
         <w:t xml:space="preserve"> </w:t>
       </w:r>
       <w:r>
-        <w:t xml:space="preserve">[19]</w:t>
+        <w:t xml:space="preserve">[20]</w:t>
       </w:r>
       <w:r>
         <w:t xml:space="preserve">. As a result, newer US guidelines do not consider beta</w:t>
@@ -2285,7 +2630,7 @@
         <w:t xml:space="preserve"> </w:t>
       </w:r>
       <w:r>
-        <w:t xml:space="preserve">[20,21]</w:t>
+        <w:t xml:space="preserve">[21,22]</w:t>
       </w:r>
       <w:r>
         <w:t xml:space="preserve">. However, another meta-analysis suggested that</w:t>
@@ -2312,7 +2657,7 @@
         <w:t xml:space="preserve"> </w:t>
       </w:r>
       <w:r>
-        <w:t xml:space="preserve">[22,23]</w:t>
+        <w:t xml:space="preserve">[23,24]</w:t>
       </w:r>
       <w:r>
         <w:t xml:space="preserve">.</w:t>
@@ -2538,7 +2883,7 @@
         <w:t xml:space="preserve"> </w:t>
       </w:r>
       <w:r>
-        <w:t xml:space="preserve">[24]</w:t>
+        <w:t xml:space="preserve">[25]</w:t>
       </w:r>
       <w:r>
         <w:t xml:space="preserve">.</w:t>
@@ -2729,7 +3074,7 @@
         <w:pStyle w:val="BodyText"/>
       </w:pPr>
       <w:r>
-        <w:t xml:space="preserve">&lt; &lt; MOVE: ps_matching &gt; &gt;</w:t>
+        <w:t xml:space="preserve">&gt; &gt; MOVE: ps_matching &gt; &gt;</w:t>
       </w:r>
     </w:p>
     <w:p>
@@ -2777,7 +3122,7 @@
         <w:pStyle w:val="BodyText"/>
       </w:pPr>
       <w:r>
-        <w:t xml:space="preserve">&lt; &lt; MOVE &gt; &gt;</w:t>
+        <w:t xml:space="preserve">&lt; &lt; MOVE &lt; &lt;</w:t>
       </w:r>
     </w:p>
     <w:p>
@@ -3312,7 +3657,7 @@
         <w:t xml:space="preserve"> </w:t>
       </w:r>
       <w:r>
-        <w:t xml:space="preserve">[22,25]</w:t>
+        <w:t xml:space="preserve">[23,26]</w:t>
       </w:r>
       <w:r>
         <w:t xml:space="preserve">. More thorough evaluation of these results is required in future</w:t>
@@ -3425,7 +3770,7 @@
         <w:t xml:space="preserve"> </w:t>
       </w:r>
       <w:r>
-        <w:t xml:space="preserve">[26]</w:t>
+        <w:t xml:space="preserve">[5]</w:t>
       </w:r>
       <w:r>
         <w:t xml:space="preserve">.</w:t>
@@ -3760,7 +4105,7 @@
         <w:t xml:space="preserve"> </w:t>
       </w:r>
       <w:r>
-        <w:t xml:space="preserve">[5]</w:t>
+        <w:t xml:space="preserve">[6]</w:t>
       </w:r>
       <w:r>
         <w:t xml:space="preserve">. In the absence of such</w:t>
@@ -3787,7 +4132,7 @@
         <w:t xml:space="preserve"> </w:t>
       </w:r>
       <w:r>
-        <w:t xml:space="preserve">[15]</w:t>
+        <w:t xml:space="preserve">[16]</w:t>
       </w:r>
       <w:r>
         <w:t xml:space="preserve">. However, in observational databases treatment arms</w:t>
@@ -4169,13 +4514,13 @@
       </w:hyperlink>
     </w:p>
     <w:bookmarkEnd w:id="50"/>
-    <w:bookmarkStart w:id="52" w:name="ref-Kent2010"/>
+    <w:bookmarkStart w:id="52" w:name="ref-Rekkas2020"/>
     <w:p>
       <w:pPr>
         <w:pStyle w:val="Bibliography"/>
       </w:pPr>
       <w:r>
-        <w:t xml:space="preserve">5 Kent DM, Rothwell PM, Ioannidis JP</w:t>
+        <w:t xml:space="preserve">5 Rekkas A, Paulus JK, Raman G</w:t>
       </w:r>
       <w:r>
         <w:t xml:space="preserve"> </w:t>
@@ -4190,6 +4535,63 @@
         <w:t xml:space="preserve"> </w:t>
       </w:r>
       <w:r>
+        <w:t xml:space="preserve">Predictive approaches to heterogeneous treatment effects: A scoping review.</w:t>
+      </w:r>
+      <w:r>
+        <w:t xml:space="preserve"> </w:t>
+      </w:r>
+      <w:r>
+        <w:rPr>
+          <w:i/>
+        </w:rPr>
+        <w:t xml:space="preserve">BMC Medical Research Methodology</w:t>
+      </w:r>
+      <w:r>
+        <w:t xml:space="preserve"> </w:t>
+      </w:r>
+      <w:r>
+        <w:t xml:space="preserve">2020;</w:t>
+      </w:r>
+      <w:r>
+        <w:rPr>
+          <w:b/>
+        </w:rPr>
+        <w:t xml:space="preserve">20</w:t>
+      </w:r>
+      <w:r>
+        <w:t xml:space="preserve">. doi:</w:t>
+      </w:r>
+      <w:hyperlink r:id="rId51">
+        <w:r>
+          <w:rPr>
+            <w:rStyle w:val="Hyperlink"/>
+          </w:rPr>
+          <w:t xml:space="preserve">10.1186/s12874-020-01145-1</w:t>
+        </w:r>
+      </w:hyperlink>
+    </w:p>
+    <w:bookmarkEnd w:id="52"/>
+    <w:bookmarkStart w:id="54" w:name="ref-Kent2010"/>
+    <w:p>
+      <w:pPr>
+        <w:pStyle w:val="Bibliography"/>
+      </w:pPr>
+      <w:r>
+        <w:t xml:space="preserve">6 Kent DM, Rothwell PM, Ioannidis JP</w:t>
+      </w:r>
+      <w:r>
+        <w:t xml:space="preserve"> </w:t>
+      </w:r>
+      <w:r>
+        <w:rPr>
+          <w:i/>
+        </w:rPr>
+        <w:t xml:space="preserve">et al.</w:t>
+      </w:r>
+      <w:r>
+        <w:t xml:space="preserve"> </w:t>
+      </w:r>
+      <w:r>
         <w:t xml:space="preserve">Assessing and reporting heterogeneity in treatment effects in clinical trials: A proposal.</w:t>
       </w:r>
       <w:r>
@@ -4216,7 +4618,7 @@
       <w:r>
         <w:t xml:space="preserve">. doi:</w:t>
       </w:r>
-      <w:hyperlink r:id="rId51">
+      <w:hyperlink r:id="rId53">
         <w:r>
           <w:rPr>
             <w:rStyle w:val="Hyperlink"/>
@@ -4225,14 +4627,14 @@
         </w:r>
       </w:hyperlink>
     </w:p>
-    <w:bookmarkEnd w:id="52"/>
-    <w:bookmarkStart w:id="54" w:name="ref-Kent2018"/>
+    <w:bookmarkEnd w:id="54"/>
+    <w:bookmarkStart w:id="56" w:name="ref-Kent2018"/>
     <w:p>
       <w:pPr>
         <w:pStyle w:val="Bibliography"/>
       </w:pPr>
       <w:r>
-        <w:t xml:space="preserve">6 Kent DM, Steyerberg E, Klaveren D van. Personalized evidence based medicine: Predictive approaches to heterogeneous treatment effects.</w:t>
+        <w:t xml:space="preserve">7 Kent DM, Steyerberg E, Klaveren D van. Personalized evidence based medicine: Predictive approaches to heterogeneous treatment effects.</w:t>
       </w:r>
       <w:r>
         <w:t xml:space="preserve"> </w:t>
@@ -4249,7 +4651,7 @@
       <w:r>
         <w:t xml:space="preserve">2018;k4245. doi:</w:t>
       </w:r>
-      <w:hyperlink r:id="rId53">
+      <w:hyperlink r:id="rId55">
         <w:r>
           <w:rPr>
             <w:rStyle w:val="Hyperlink"/>
@@ -4258,14 +4660,14 @@
         </w:r>
       </w:hyperlink>
     </w:p>
-    <w:bookmarkEnd w:id="54"/>
-    <w:bookmarkStart w:id="56" w:name="ref-AdlerMilstein2017"/>
+    <w:bookmarkEnd w:id="56"/>
+    <w:bookmarkStart w:id="58" w:name="ref-AdlerMilstein2017"/>
     <w:p>
       <w:pPr>
         <w:pStyle w:val="Bibliography"/>
       </w:pPr>
       <w:r>
-        <w:t xml:space="preserve">7 Adler-Milstein J, Holmgren AJ, Kralovec P</w:t>
+        <w:t xml:space="preserve">8 Adler-Milstein J, Holmgren AJ, Kralovec P</w:t>
       </w:r>
       <w:r>
         <w:t xml:space="preserve"> </w:t>
@@ -4306,7 +4708,7 @@
       <w:r>
         <w:t xml:space="preserve">:1142–8. doi:</w:t>
       </w:r>
-      <w:hyperlink r:id="rId55">
+      <w:hyperlink r:id="rId57">
         <w:r>
           <w:rPr>
             <w:rStyle w:val="Hyperlink"/>
@@ -4315,14 +4717,14 @@
         </w:r>
       </w:hyperlink>
     </w:p>
-    <w:bookmarkEnd w:id="56"/>
-    <w:bookmarkStart w:id="58" w:name="ref-Dahabreh2014"/>
+    <w:bookmarkEnd w:id="58"/>
+    <w:bookmarkStart w:id="60" w:name="ref-Dahabreh2014"/>
     <w:p>
       <w:pPr>
         <w:pStyle w:val="Bibliography"/>
       </w:pPr>
       <w:r>
-        <w:t xml:space="preserve">8 Dahabreh IJ, Kent DM. Can the learning health care system be educated with observational data?</w:t>
+        <w:t xml:space="preserve">9 Dahabreh IJ, Kent DM. Can the learning health care system be educated with observational data?</w:t>
       </w:r>
       <w:r>
         <w:t xml:space="preserve"> </w:t>
@@ -4348,7 +4750,7 @@
       <w:r>
         <w:t xml:space="preserve">:129. doi:</w:t>
       </w:r>
-      <w:hyperlink r:id="rId57">
+      <w:hyperlink r:id="rId59">
         <w:r>
           <w:rPr>
             <w:rStyle w:val="Hyperlink"/>
@@ -4357,14 +4759,14 @@
         </w:r>
       </w:hyperlink>
     </w:p>
-    <w:bookmarkEnd w:id="58"/>
-    <w:bookmarkStart w:id="59" w:name="ref-hripcsak2015observational"/>
+    <w:bookmarkEnd w:id="60"/>
+    <w:bookmarkStart w:id="61" w:name="ref-hripcsak2015observational"/>
     <w:p>
       <w:pPr>
         <w:pStyle w:val="Bibliography"/>
       </w:pPr>
       <w:r>
-        <w:t xml:space="preserve">9 Hripcsak G, Duke JD, Shah NH</w:t>
+        <w:t xml:space="preserve">10 Hripcsak G, Duke JD, Shah NH</w:t>
       </w:r>
       <w:r>
         <w:t xml:space="preserve"> </w:t>
@@ -4406,14 +4808,14 @@
         <w:t xml:space="preserve">:574.</w:t>
       </w:r>
     </w:p>
-    <w:bookmarkEnd w:id="59"/>
-    <w:bookmarkStart w:id="61" w:name="ref-Overhage2012"/>
+    <w:bookmarkEnd w:id="61"/>
+    <w:bookmarkStart w:id="63" w:name="ref-Overhage2012"/>
     <w:p>
       <w:pPr>
         <w:pStyle w:val="Bibliography"/>
       </w:pPr>
       <w:r>
-        <w:t xml:space="preserve">10 Overhage JM, Ryan PB, Reich CG</w:t>
+        <w:t xml:space="preserve">11 Overhage JM, Ryan PB, Reich CG</w:t>
       </w:r>
       <w:r>
         <w:t xml:space="preserve"> </w:t>
@@ -4454,7 +4856,7 @@
       <w:r>
         <w:t xml:space="preserve">:54–60. doi:</w:t>
       </w:r>
-      <w:hyperlink r:id="rId60">
+      <w:hyperlink r:id="rId62">
         <w:r>
           <w:rPr>
             <w:rStyle w:val="Hyperlink"/>
@@ -4463,14 +4865,14 @@
         </w:r>
       </w:hyperlink>
     </w:p>
-    <w:bookmarkEnd w:id="61"/>
-    <w:bookmarkStart w:id="63" w:name="ref-Reps2018"/>
+    <w:bookmarkEnd w:id="63"/>
+    <w:bookmarkStart w:id="65" w:name="ref-Reps2018"/>
     <w:p>
       <w:pPr>
         <w:pStyle w:val="Bibliography"/>
       </w:pPr>
       <w:r>
-        <w:t xml:space="preserve">11 Reps JM, Schuemie MJ, Suchard MA</w:t>
+        <w:t xml:space="preserve">12 Reps JM, Schuemie MJ, Suchard MA</w:t>
       </w:r>
       <w:r>
         <w:t xml:space="preserve"> </w:t>
@@ -4511,7 +4913,7 @@
       <w:r>
         <w:t xml:space="preserve">:969–75. doi:</w:t>
       </w:r>
-      <w:hyperlink r:id="rId62">
+      <w:hyperlink r:id="rId64">
         <w:r>
           <w:rPr>
             <w:rStyle w:val="Hyperlink"/>
@@ -4520,14 +4922,14 @@
         </w:r>
       </w:hyperlink>
     </w:p>
-    <w:bookmarkEnd w:id="63"/>
-    <w:bookmarkStart w:id="65" w:name="ref-Ryan2013"/>
+    <w:bookmarkEnd w:id="65"/>
+    <w:bookmarkStart w:id="67" w:name="ref-Ryan2013"/>
     <w:p>
       <w:pPr>
         <w:pStyle w:val="Bibliography"/>
       </w:pPr>
       <w:r>
-        <w:t xml:space="preserve">12 Ryan PB, Schuemie MJ, Gruber S</w:t>
+        <w:t xml:space="preserve">13 Ryan PB, Schuemie MJ, Gruber S</w:t>
       </w:r>
       <w:r>
         <w:t xml:space="preserve"> </w:t>
@@ -4568,7 +4970,7 @@
       <w:r>
         <w:t xml:space="preserve">:59–72. doi:</w:t>
       </w:r>
-      <w:hyperlink r:id="rId64">
+      <w:hyperlink r:id="rId66">
         <w:r>
           <w:rPr>
             <w:rStyle w:val="Hyperlink"/>
@@ -4577,14 +4979,14 @@
         </w:r>
       </w:hyperlink>
     </w:p>
-    <w:bookmarkEnd w:id="65"/>
-    <w:bookmarkStart w:id="67" w:name="ref-Collins2015"/>
+    <w:bookmarkEnd w:id="67"/>
+    <w:bookmarkStart w:id="69" w:name="ref-Collins2015"/>
     <w:p>
       <w:pPr>
         <w:pStyle w:val="Bibliography"/>
       </w:pPr>
       <w:r>
-        <w:t xml:space="preserve">13 Collins GS, Reitsma JB, Altman DG</w:t>
+        <w:t xml:space="preserve">14 Collins GS, Reitsma JB, Altman DG</w:t>
       </w:r>
       <w:r>
         <w:t xml:space="preserve"> </w:t>
@@ -4625,7 +5027,7 @@
       <w:r>
         <w:t xml:space="preserve">:1. doi:</w:t>
       </w:r>
-      <w:hyperlink r:id="rId66">
+      <w:hyperlink r:id="rId68">
         <w:r>
           <w:rPr>
             <w:rStyle w:val="Hyperlink"/>
@@ -4634,14 +5036,14 @@
         </w:r>
       </w:hyperlink>
     </w:p>
-    <w:bookmarkEnd w:id="67"/>
-    <w:bookmarkStart w:id="69" w:name="ref-Moons2015"/>
+    <w:bookmarkEnd w:id="69"/>
+    <w:bookmarkStart w:id="71" w:name="ref-Moons2015"/>
     <w:p>
       <w:pPr>
         <w:pStyle w:val="Bibliography"/>
       </w:pPr>
       <w:r>
-        <w:t xml:space="preserve">14 Moons KGM, Altman DG, Reitsma JB</w:t>
+        <w:t xml:space="preserve">15 Moons KGM, Altman DG, Reitsma JB</w:t>
       </w:r>
       <w:r>
         <w:t xml:space="preserve"> </w:t>
@@ -4682,7 +5084,7 @@
       <w:r>
         <w:t xml:space="preserve">:W1. doi:</w:t>
       </w:r>
-      <w:hyperlink r:id="rId68">
+      <w:hyperlink r:id="rId70">
         <w:r>
           <w:rPr>
             <w:rStyle w:val="Hyperlink"/>
@@ -4691,14 +5093,14 @@
         </w:r>
       </w:hyperlink>
     </w:p>
-    <w:bookmarkEnd w:id="69"/>
-    <w:bookmarkStart w:id="71" w:name="ref-Burke2014"/>
+    <w:bookmarkEnd w:id="71"/>
+    <w:bookmarkStart w:id="73" w:name="ref-Burke2014"/>
     <w:p>
       <w:pPr>
         <w:pStyle w:val="Bibliography"/>
       </w:pPr>
       <w:r>
-        <w:t xml:space="preserve">15 Burke JF, Hayward RA, Nelson JP</w:t>
+        <w:t xml:space="preserve">16 Burke JF, Hayward RA, Nelson JP</w:t>
       </w:r>
       <w:r>
         <w:t xml:space="preserve"> </w:t>
@@ -4739,7 +5141,7 @@
       <w:r>
         <w:t xml:space="preserve">:163–9. doi:</w:t>
       </w:r>
-      <w:hyperlink r:id="rId70">
+      <w:hyperlink r:id="rId72">
         <w:r>
           <w:rPr>
             <w:rStyle w:val="Hyperlink"/>
@@ -4748,14 +5150,14 @@
         </w:r>
       </w:hyperlink>
     </w:p>
-    <w:bookmarkEnd w:id="71"/>
-    <w:bookmarkStart w:id="73" w:name="ref-vanKlaveren2019"/>
+    <w:bookmarkEnd w:id="73"/>
+    <w:bookmarkStart w:id="75" w:name="ref-vanKlaveren2019"/>
     <w:p>
       <w:pPr>
         <w:pStyle w:val="Bibliography"/>
       </w:pPr>
       <w:r>
-        <w:t xml:space="preserve">16 Klaveren D van, Balan TA, Steyerberg EW</w:t>
+        <w:t xml:space="preserve">17 Klaveren D van, Balan TA, Steyerberg EW</w:t>
       </w:r>
       <w:r>
         <w:t xml:space="preserve"> </w:t>
@@ -4796,7 +5198,7 @@
       <w:r>
         <w:t xml:space="preserve">:72–83. doi:</w:t>
       </w:r>
-      <w:hyperlink r:id="rId72">
+      <w:hyperlink r:id="rId74">
         <w:r>
           <w:rPr>
             <w:rStyle w:val="Hyperlink"/>
@@ -4805,14 +5207,14 @@
         </w:r>
       </w:hyperlink>
     </w:p>
-    <w:bookmarkEnd w:id="73"/>
-    <w:bookmarkStart w:id="75" w:name="ref-Austin2011"/>
+    <w:bookmarkEnd w:id="75"/>
+    <w:bookmarkStart w:id="77" w:name="ref-Austin2011"/>
     <w:p>
       <w:pPr>
         <w:pStyle w:val="Bibliography"/>
       </w:pPr>
       <w:r>
-        <w:t xml:space="preserve">17 Austin PC. An introduction to propensity score methods for reducing the effects of confounding in observational studies.</w:t>
+        <w:t xml:space="preserve">18 Austin PC. An introduction to propensity score methods for reducing the effects of confounding in observational studies.</w:t>
       </w:r>
       <w:r>
         <w:t xml:space="preserve"> </w:t>
@@ -4838,7 +5240,7 @@
       <w:r>
         <w:t xml:space="preserve">:399–424. doi:</w:t>
       </w:r>
-      <w:hyperlink r:id="rId74">
+      <w:hyperlink r:id="rId76">
         <w:r>
           <w:rPr>
             <w:rStyle w:val="Hyperlink"/>
@@ -4847,14 +5249,14 @@
         </w:r>
       </w:hyperlink>
     </w:p>
-    <w:bookmarkEnd w:id="75"/>
-    <w:bookmarkStart w:id="77" w:name="ref-Kent2016"/>
+    <w:bookmarkEnd w:id="77"/>
+    <w:bookmarkStart w:id="79" w:name="ref-Kent2016"/>
     <w:p>
       <w:pPr>
         <w:pStyle w:val="Bibliography"/>
       </w:pPr>
       <w:r>
-        <w:t xml:space="preserve">18 Kent DM, Nelson J, Dahabreh IJ</w:t>
+        <w:t xml:space="preserve">19 Kent DM, Nelson J, Dahabreh IJ</w:t>
       </w:r>
       <w:r>
         <w:t xml:space="preserve"> </w:t>
@@ -4886,7 +5288,7 @@
       <w:r>
         <w:t xml:space="preserve">2016;dyw118. doi:</w:t>
       </w:r>
-      <w:hyperlink r:id="rId76">
+      <w:hyperlink r:id="rId78">
         <w:r>
           <w:rPr>
             <w:rStyle w:val="Hyperlink"/>
@@ -4895,14 +5297,14 @@
         </w:r>
       </w:hyperlink>
     </w:p>
-    <w:bookmarkEnd w:id="77"/>
-    <w:bookmarkStart w:id="78" w:name="ref-wiysonge2017beta"/>
+    <w:bookmarkEnd w:id="79"/>
+    <w:bookmarkStart w:id="80" w:name="ref-wiysonge2017beta"/>
     <w:p>
       <w:pPr>
         <w:pStyle w:val="Bibliography"/>
       </w:pPr>
       <w:r>
-        <w:t xml:space="preserve">19 Wiysonge CS, Bradley HA, Volmink J</w:t>
+        <w:t xml:space="preserve">20 Wiysonge CS, Bradley HA, Volmink J</w:t>
       </w:r>
       <w:r>
         <w:t xml:space="preserve"> </w:t>
@@ -4935,14 +5337,14 @@
         <w:t xml:space="preserve">2017.</w:t>
       </w:r>
     </w:p>
-    <w:bookmarkEnd w:id="78"/>
-    <w:bookmarkStart w:id="80" w:name="ref-Whelton2018"/>
+    <w:bookmarkEnd w:id="80"/>
+    <w:bookmarkStart w:id="82" w:name="ref-Whelton2018"/>
     <w:p>
       <w:pPr>
         <w:pStyle w:val="Bibliography"/>
       </w:pPr>
       <w:r>
-        <w:t xml:space="preserve">20 Whelton PK, Carey RM, Aronow WS</w:t>
+        <w:t xml:space="preserve">21 Whelton PK, Carey RM, Aronow WS</w:t>
       </w:r>
       <w:r>
         <w:t xml:space="preserve"> </w:t>
@@ -4983,7 +5385,7 @@
       <w:r>
         <w:t xml:space="preserve">. doi:</w:t>
       </w:r>
-      <w:hyperlink r:id="rId79">
+      <w:hyperlink r:id="rId81">
         <w:r>
           <w:rPr>
             <w:rStyle w:val="Hyperlink"/>
@@ -4992,14 +5394,14 @@
         </w:r>
       </w:hyperlink>
     </w:p>
-    <w:bookmarkEnd w:id="80"/>
-    <w:bookmarkStart w:id="82" w:name="ref-Williams2018"/>
+    <w:bookmarkEnd w:id="82"/>
+    <w:bookmarkStart w:id="84" w:name="ref-Williams2018"/>
     <w:p>
       <w:pPr>
         <w:pStyle w:val="Bibliography"/>
       </w:pPr>
       <w:r>
-        <w:t xml:space="preserve">21 Williams B, Mancia G, Spiering W</w:t>
+        <w:t xml:space="preserve">22 Williams B, Mancia G, Spiering W</w:t>
       </w:r>
       <w:r>
         <w:t xml:space="preserve"> </w:t>
@@ -5040,7 +5442,7 @@
       <w:r>
         <w:t xml:space="preserve">:3021–104. doi:</w:t>
       </w:r>
-      <w:hyperlink r:id="rId81">
+      <w:hyperlink r:id="rId83">
         <w:r>
           <w:rPr>
             <w:rStyle w:val="Hyperlink"/>
@@ -5049,14 +5451,14 @@
         </w:r>
       </w:hyperlink>
     </w:p>
-    <w:bookmarkEnd w:id="82"/>
-    <w:bookmarkStart w:id="84" w:name="ref-Khan2006"/>
+    <w:bookmarkEnd w:id="84"/>
+    <w:bookmarkStart w:id="86" w:name="ref-Khan2006"/>
     <w:p>
       <w:pPr>
         <w:pStyle w:val="Bibliography"/>
       </w:pPr>
       <w:r>
-        <w:t xml:space="preserve">22 Khan N. Re-examining the efficacy of  -blockers for the treatment of hypertension: A meta-analysis.</w:t>
+        <w:t xml:space="preserve">23 Khan N. Re-examining the efficacy of  -blockers for the treatment of hypertension: A meta-analysis.</w:t>
       </w:r>
       <w:r>
         <w:t xml:space="preserve"> </w:t>
@@ -5082,7 +5484,7 @@
       <w:r>
         <w:t xml:space="preserve">:1737–42. doi:</w:t>
       </w:r>
-      <w:hyperlink r:id="rId83">
+      <w:hyperlink r:id="rId85">
         <w:r>
           <w:rPr>
             <w:rStyle w:val="Hyperlink"/>
@@ -5091,14 +5493,14 @@
         </w:r>
       </w:hyperlink>
     </w:p>
-    <w:bookmarkEnd w:id="84"/>
-    <w:bookmarkStart w:id="86" w:name="ref-Rabi2020"/>
+    <w:bookmarkEnd w:id="86"/>
+    <w:bookmarkStart w:id="88" w:name="ref-Rabi2020"/>
     <w:p>
       <w:pPr>
         <w:pStyle w:val="Bibliography"/>
       </w:pPr>
       <w:r>
-        <w:t xml:space="preserve">23 Rabi DM, McBrien KA, Sapir-Pichhadze R</w:t>
+        <w:t xml:space="preserve">24 Rabi DM, McBrien KA, Sapir-Pichhadze R</w:t>
       </w:r>
       <w:r>
         <w:t xml:space="preserve"> </w:t>
@@ -5139,7 +5541,7 @@
       <w:r>
         <w:t xml:space="preserve">:596–624. doi:</w:t>
       </w:r>
-      <w:hyperlink r:id="rId85">
+      <w:hyperlink r:id="rId87">
         <w:r>
           <w:rPr>
             <w:rStyle w:val="Hyperlink"/>
@@ -5148,14 +5550,14 @@
         </w:r>
       </w:hyperlink>
     </w:p>
-    <w:bookmarkEnd w:id="86"/>
-    <w:bookmarkStart w:id="88" w:name="ref-Suchard2019"/>
+    <w:bookmarkEnd w:id="88"/>
+    <w:bookmarkStart w:id="90" w:name="ref-Suchard2019"/>
     <w:p>
       <w:pPr>
         <w:pStyle w:val="Bibliography"/>
       </w:pPr>
       <w:r>
-        <w:t xml:space="preserve">24 Suchard MA, Schuemie MJ, Krumholz HM</w:t>
+        <w:t xml:space="preserve">25 Suchard MA, Schuemie MJ, Krumholz HM</w:t>
       </w:r>
       <w:r>
         <w:t xml:space="preserve"> </w:t>
@@ -5196,7 +5598,7 @@
       <w:r>
         <w:t xml:space="preserve">:1816–26. doi:</w:t>
       </w:r>
-      <w:hyperlink r:id="rId87">
+      <w:hyperlink r:id="rId89">
         <w:r>
           <w:rPr>
             <w:rStyle w:val="Hyperlink"/>
@@ -5205,14 +5607,14 @@
         </w:r>
       </w:hyperlink>
     </w:p>
-    <w:bookmarkEnd w:id="88"/>
-    <w:bookmarkStart w:id="90" w:name="ref-Cruickshank2007"/>
+    <w:bookmarkEnd w:id="90"/>
+    <w:bookmarkStart w:id="92" w:name="ref-Cruickshank2007"/>
     <w:p>
       <w:pPr>
         <w:pStyle w:val="Bibliography"/>
       </w:pPr>
       <w:r>
-        <w:t xml:space="preserve">25 Cruickshank JM. Are we misunderstanding beta-blockers.</w:t>
+        <w:t xml:space="preserve">26 Cruickshank JM. Are we misunderstanding beta-blockers.</w:t>
       </w:r>
       <w:r>
         <w:t xml:space="preserve"> </w:t>
@@ -5238,69 +5640,12 @@
       <w:r>
         <w:t xml:space="preserve">:10–27. doi:</w:t>
       </w:r>
-      <w:hyperlink r:id="rId89">
+      <w:hyperlink r:id="rId91">
         <w:r>
           <w:rPr>
             <w:rStyle w:val="Hyperlink"/>
           </w:rPr>
           <w:t xml:space="preserve">10.1016/j.ijcard.2007.01.069</w:t>
-        </w:r>
-      </w:hyperlink>
-    </w:p>
-    <w:bookmarkEnd w:id="90"/>
-    <w:bookmarkStart w:id="92" w:name="ref-Rekkas2020"/>
-    <w:p>
-      <w:pPr>
-        <w:pStyle w:val="Bibliography"/>
-      </w:pPr>
-      <w:r>
-        <w:t xml:space="preserve">26 Rekkas A, Paulus JK, Raman G</w:t>
-      </w:r>
-      <w:r>
-        <w:t xml:space="preserve"> </w:t>
-      </w:r>
-      <w:r>
-        <w:rPr>
-          <w:i/>
-        </w:rPr>
-        <w:t xml:space="preserve">et al.</w:t>
-      </w:r>
-      <w:r>
-        <w:t xml:space="preserve"> </w:t>
-      </w:r>
-      <w:r>
-        <w:t xml:space="preserve">Predictive approaches to heterogeneous treatment effects: A scoping review.</w:t>
-      </w:r>
-      <w:r>
-        <w:t xml:space="preserve"> </w:t>
-      </w:r>
-      <w:r>
-        <w:rPr>
-          <w:i/>
-        </w:rPr>
-        <w:t xml:space="preserve">BMC Medical Research Methodology</w:t>
-      </w:r>
-      <w:r>
-        <w:t xml:space="preserve"> </w:t>
-      </w:r>
-      <w:r>
-        <w:t xml:space="preserve">2020;</w:t>
-      </w:r>
-      <w:r>
-        <w:rPr>
-          <w:b/>
-        </w:rPr>
-        <w:t xml:space="preserve">20</w:t>
-      </w:r>
-      <w:r>
-        <w:t xml:space="preserve">. doi:</w:t>
-      </w:r>
-      <w:hyperlink r:id="rId91">
-        <w:r>
-          <w:rPr>
-            <w:rStyle w:val="Hyperlink"/>
-          </w:rPr>
-          <w:t xml:space="preserve">10.1186/s12874-020-01145-1</w:t>
         </w:r>
       </w:hyperlink>
     </w:p>

</xml_diff>

<commit_message>
add responses to reviewer 1
</commit_message>
<xml_diff>
--- a/submission/manuscript.docx
+++ b/submission/manuscript.docx
@@ -1699,13 +1699,39 @@
         <w:t xml:space="preserve"> </w:t>
       </w:r>
       <w:r>
-        <w:t xml:space="preserve">presentation and evaluation of the results. An overview of the procedure</w:t>
-      </w:r>
-      <w:r>
-        <w:t xml:space="preserve"> </w:t>
-      </w:r>
-      <w:r>
-        <w:t xml:space="preserve">can be seen in Figure</w:t>
+        <w:t xml:space="preserve">presentation and evaluation of the results. We developed an open-source</w:t>
+      </w:r>
+      <w:r>
+        <w:t xml:space="preserve"> </w:t>
+      </w:r>
+      <w:r>
+        <w:t xml:space="preserve">R-package for the implementation of the proposed framework and made it publicly</w:t>
+      </w:r>
+      <w:r>
+        <w:t xml:space="preserve"> </w:t>
+      </w:r>
+      <w:r>
+        <w:t xml:space="preserve">available. The source code can be found at</w:t>
+      </w:r>
+      <w:r>
+        <w:t xml:space="preserve"> </w:t>
+      </w:r>
+      <w:hyperlink r:id="rId24">
+        <w:r>
+          <w:rPr>
+            <w:rStyle w:val="Hyperlink"/>
+          </w:rPr>
+          <w:t xml:space="preserve">https://github.com/OHDSI/RiskStratifiedEstimation</w:t>
+        </w:r>
+      </w:hyperlink>
+      <w:r>
+        <w:t xml:space="preserve">. An overview of the</w:t>
+      </w:r>
+      <w:r>
+        <w:t xml:space="preserve"> </w:t>
+      </w:r>
+      <w:r>
+        <w:t xml:space="preserve">procedure can be seen in Figure</w:t>
       </w:r>
       <w:r>
         <w:t xml:space="preserve"> </w:t>
@@ -1737,7 +1763,7 @@
                     </pic:cNvPicPr>
                   </pic:nvPicPr>
                   <pic:blipFill>
-                    <a:blip r:embed="rId24"/>
+                    <a:blip r:embed="rId25"/>
                     <a:stretch>
                       <a:fillRect/>
                     </a:stretch>
@@ -1776,11 +1802,11 @@
       <w:pPr>
         <w:pStyle w:val="Heading2"/>
       </w:pPr>
-      <w:bookmarkStart w:id="25" w:name="step-1-general-definition-of-the-problem"/>
+      <w:bookmarkStart w:id="26" w:name="step-1-general-definition-of-the-problem"/>
       <w:r>
         <w:t xml:space="preserve">2.1	Step 1: General definition of the problem</w:t>
       </w:r>
-      <w:bookmarkEnd w:id="25"/>
+      <w:bookmarkEnd w:id="26"/>
     </w:p>
     <w:p>
       <w:pPr>
@@ -2093,11 +2119,11 @@
       <w:pPr>
         <w:pStyle w:val="Heading2"/>
       </w:pPr>
-      <w:bookmarkStart w:id="26" w:name="step-2-identification-of-the-database"/>
+      <w:bookmarkStart w:id="27" w:name="step-2-identification-of-the-database"/>
       <w:r>
         <w:t xml:space="preserve">2.2	Step 2: Identification of the database</w:t>
       </w:r>
-      <w:bookmarkEnd w:id="26"/>
+      <w:bookmarkEnd w:id="27"/>
     </w:p>
     <w:p>
       <w:pPr>
@@ -2110,36 +2136,42 @@
         <w:t xml:space="preserve"> </w:t>
       </w:r>
       <w:r>
-        <w:t xml:space="preserve">population of interest. The inclusion of multiple databases potentially</w:t>
-      </w:r>
-      <w:r>
-        <w:t xml:space="preserve"> </w:t>
-      </w:r>
-      <w:r>
-        <w:t xml:space="preserve">increases the generalizability of results. Furthermore, the cohorts should</w:t>
-      </w:r>
-      <w:r>
-        <w:t xml:space="preserve"> </w:t>
-      </w:r>
-      <w:r>
-        <w:t xml:space="preserve">preferably have adequate sample size to ensure precise effect estimation, even</w:t>
-      </w:r>
-      <w:r>
-        <w:t xml:space="preserve"> </w:t>
-      </w:r>
-      <w:r>
-        <w:t xml:space="preserve">within smaller risk strata.</w:t>
+        <w:t xml:space="preserve">population of interest. It is required that the databases are mapped to the</w:t>
+      </w:r>
+      <w:r>
+        <w:t xml:space="preserve"> </w:t>
+      </w:r>
+      <w:r>
+        <w:t xml:space="preserve">OMOP-CDM. The inclusion of multiple databases potentially increases the</w:t>
+      </w:r>
+      <w:r>
+        <w:t xml:space="preserve"> </w:t>
+      </w:r>
+      <w:r>
+        <w:t xml:space="preserve">generalizability of results. Furthermore, the cohorts should preferably have</w:t>
+      </w:r>
+      <w:r>
+        <w:t xml:space="preserve"> </w:t>
+      </w:r>
+      <w:r>
+        <w:t xml:space="preserve">adequate sample size to ensure precise effect estimation, even within smaller</w:t>
+      </w:r>
+      <w:r>
+        <w:t xml:space="preserve"> </w:t>
+      </w:r>
+      <w:r>
+        <w:t xml:space="preserve">risk strata.</w:t>
       </w:r>
     </w:p>
     <w:p>
       <w:pPr>
         <w:pStyle w:val="Heading2"/>
       </w:pPr>
-      <w:bookmarkStart w:id="27" w:name="step-3-prediction"/>
+      <w:bookmarkStart w:id="28" w:name="step-3-prediction"/>
       <w:r>
         <w:t xml:space="preserve">2.3	Step 3: Prediction</w:t>
       </w:r>
-      <w:bookmarkEnd w:id="27"/>
+      <w:bookmarkEnd w:id="28"/>
     </w:p>
     <w:p>
       <w:pPr>
@@ -2315,11 +2347,11 @@
       <w:pPr>
         <w:pStyle w:val="Heading2"/>
       </w:pPr>
-      <w:bookmarkStart w:id="28" w:name="step-4-estimation"/>
+      <w:bookmarkStart w:id="29" w:name="step-4-estimation"/>
       <w:r>
         <w:t xml:space="preserve">2.4	Step 4: Estimation</w:t>
       </w:r>
-      <w:bookmarkEnd w:id="28"/>
+      <w:bookmarkEnd w:id="29"/>
     </w:p>
     <w:p>
       <w:pPr>
@@ -2402,17 +2434,135 @@
       <w:pPr>
         <w:pStyle w:val="Heading2"/>
       </w:pPr>
-      <w:bookmarkStart w:id="29" w:name="X27fd54aa5334e1e877819cb9f41899728639f0d"/>
-      <w:r>
-        <w:t xml:space="preserve">2.5	Step 5: Result presentation and evaluation</w:t>
-      </w:r>
-      <w:bookmarkEnd w:id="29"/>
+      <w:bookmarkStart w:id="30" w:name="X2320da1e6a5f41a4618a369b6d2745affa38eaf"/>
+      <w:r>
+        <w:t xml:space="preserve">2.5	Step 5: Evaluation and presentation of results</w:t>
+      </w:r>
+      <w:bookmarkEnd w:id="30"/>
     </w:p>
     <w:p>
       <w:pPr>
         <w:pStyle w:val="FirstParagraph"/>
       </w:pPr>
       <w:r>
+        <w:t xml:space="preserve">In each risk stratum we need to evaluate if adequate covariate balance was</w:t>
+      </w:r>
+      <w:r>
+        <w:t xml:space="preserve"> </w:t>
+      </w:r>
+      <w:r>
+        <w:t xml:space="preserve">achieved accounting for measured confounding. If that is not the case,</w:t>
+      </w:r>
+      <w:r>
+        <w:t xml:space="preserve"> </w:t>
+      </w:r>
+      <w:r>
+        <w:t xml:space="preserve">interpretation of the results may be problematic. Common approaches include</w:t>
+      </w:r>
+      <w:r>
+        <w:t xml:space="preserve"> </w:t>
+      </w:r>
+      <w:r>
+        <w:t xml:space="preserve">evaluation of the overlap of propensity score distributions and calculation of</w:t>
+      </w:r>
+      <w:r>
+        <w:t xml:space="preserve"> </w:t>
+      </w:r>
+      <w:r>
+        <w:t xml:space="preserve">standardized covariate differences before and after propensity score adjustment.</w:t>
+      </w:r>
+    </w:p>
+    <w:p>
+      <w:pPr>
+        <w:pStyle w:val="BodyText"/>
+      </w:pPr>
+      <w:r>
+        <w:t xml:space="preserve">A performance overview of the derived prediction models, including</w:t>
+      </w:r>
+      <w:r>
+        <w:t xml:space="preserve"> </w:t>
+      </w:r>
+      <w:r>
+        <w:t xml:space="preserve">discrimination and calibration both in the propensity score matched subset, the</w:t>
+      </w:r>
+      <w:r>
+        <w:t xml:space="preserve"> </w:t>
+      </w:r>
+      <w:r>
+        <w:t xml:space="preserve">entire population and separately for treated and comparator patients should also</w:t>
+      </w:r>
+      <w:r>
+        <w:t xml:space="preserve"> </w:t>
+      </w:r>
+      <w:r>
+        <w:t xml:space="preserve">be reported. This is quite relevant as the performance of the prediction models</w:t>
+      </w:r>
+      <w:r>
+        <w:t xml:space="preserve"> </w:t>
+      </w:r>
+      <w:r>
+        <w:t xml:space="preserve">is directly related to our ability to single out patient subgroups where</w:t>
+      </w:r>
+      <w:r>
+        <w:t xml:space="preserve"> </w:t>
+      </w:r>
+      <w:r>
+        <w:t xml:space="preserve">treatment may be highly beneficial or unsafe. Kent et al</w:t>
+      </w:r>
+      <w:r>
+        <w:t xml:space="preserve"> </w:t>
+      </w:r>
+      <w:r>
+        <w:t xml:space="preserve">[19]</w:t>
+      </w:r>
+      <w:r>
+        <w:t xml:space="preserve"> </w:t>
+      </w:r>
+      <w:r>
+        <w:t xml:space="preserve">demonstrated that the event rate and the discriminative ability of the</w:t>
+      </w:r>
+      <w:r>
+        <w:t xml:space="preserve"> </w:t>
+      </w:r>
+      <w:r>
+        <w:t xml:space="preserve">prediction model can predict very well the distribution of predicted risk. Lower</w:t>
+      </w:r>
+      <w:r>
+        <w:t xml:space="preserve"> </w:t>
+      </w:r>
+      <w:r>
+        <w:t xml:space="preserve">event rate and higher c-statistic (given good calibration) result in high risk</w:t>
+      </w:r>
+      <w:r>
+        <w:t xml:space="preserve"> </w:t>
+      </w:r>
+      <w:r>
+        <w:t xml:space="preserve">heterogeneity, thus making estimated average treatment effects uninformative. In</w:t>
+      </w:r>
+      <w:r>
+        <w:t xml:space="preserve"> </w:t>
+      </w:r>
+      <w:r>
+        <w:t xml:space="preserve">this case, risk stratified analysis of HTE can be more effective in singling out</w:t>
+      </w:r>
+      <w:r>
+        <w:t xml:space="preserve"> </w:t>
+      </w:r>
+      <w:r>
+        <w:t xml:space="preserve">patient subgroups that stand to benefit (or be harmed) most by treatment in</w:t>
+      </w:r>
+      <w:r>
+        <w:t xml:space="preserve"> </w:t>
+      </w:r>
+      <w:r>
+        <w:t xml:space="preserve">question.</w:t>
+      </w:r>
+    </w:p>
+    <w:p>
+      <w:pPr>
+        <w:pStyle w:val="BodyText"/>
+      </w:pPr>
+      <w:r>
         <w:t xml:space="preserve">In the presence of a positive treatment effect and a well-discriminating</w:t>
       </w:r>
       <w:r>
@@ -2448,131 +2598,13 @@
     </w:p>
     <w:p>
       <w:pPr>
-        <w:pStyle w:val="BodyText"/>
-      </w:pPr>
-      <w:r>
-        <w:t xml:space="preserve">A performance overview of the derived prediction models, including</w:t>
-      </w:r>
-      <w:r>
-        <w:t xml:space="preserve"> </w:t>
-      </w:r>
-      <w:r>
-        <w:t xml:space="preserve">discrimination and calibration both in the propensity score matched subset, the</w:t>
-      </w:r>
-      <w:r>
-        <w:t xml:space="preserve"> </w:t>
-      </w:r>
-      <w:r>
-        <w:t xml:space="preserve">entire population and separately for treated and comparator patients should also</w:t>
-      </w:r>
-      <w:r>
-        <w:t xml:space="preserve"> </w:t>
-      </w:r>
-      <w:r>
-        <w:t xml:space="preserve">be reported. This is quite relevant as the performance of the prediction models</w:t>
-      </w:r>
-      <w:r>
-        <w:t xml:space="preserve"> </w:t>
-      </w:r>
-      <w:r>
-        <w:t xml:space="preserve">is directly related to our ability to single out patient subgroups where</w:t>
-      </w:r>
-      <w:r>
-        <w:t xml:space="preserve"> </w:t>
-      </w:r>
-      <w:r>
-        <w:t xml:space="preserve">treatment may be highly beneficial or unsafe. Kent et al</w:t>
-      </w:r>
-      <w:r>
-        <w:t xml:space="preserve"> </w:t>
-      </w:r>
-      <w:r>
-        <w:t xml:space="preserve">[19]</w:t>
-      </w:r>
-      <w:r>
-        <w:t xml:space="preserve"> </w:t>
-      </w:r>
-      <w:r>
-        <w:t xml:space="preserve">demonstrated that the event rate and the discriminative ability of the</w:t>
-      </w:r>
-      <w:r>
-        <w:t xml:space="preserve"> </w:t>
-      </w:r>
-      <w:r>
-        <w:t xml:space="preserve">prediction model can predict very well the distribution of predicted risk. Lower</w:t>
-      </w:r>
-      <w:r>
-        <w:t xml:space="preserve"> </w:t>
-      </w:r>
-      <w:r>
-        <w:t xml:space="preserve">event rate and higher c-statistic (given good calibration) result in high risk</w:t>
-      </w:r>
-      <w:r>
-        <w:t xml:space="preserve"> </w:t>
-      </w:r>
-      <w:r>
-        <w:t xml:space="preserve">heterogeneity, thus making estimated average treatment effects uninformative. In</w:t>
-      </w:r>
-      <w:r>
-        <w:t xml:space="preserve"> </w:t>
-      </w:r>
-      <w:r>
-        <w:t xml:space="preserve">this case, risk stratified analysis of HTE can be more effective in singling out</w:t>
-      </w:r>
-      <w:r>
-        <w:t xml:space="preserve"> </w:t>
-      </w:r>
-      <w:r>
-        <w:t xml:space="preserve">patient subgroups that stand to benefit (or be harmed) most by treatment in</w:t>
-      </w:r>
-      <w:r>
-        <w:t xml:space="preserve"> </w:t>
-      </w:r>
-      <w:r>
-        <w:t xml:space="preserve">question.</w:t>
-      </w:r>
-    </w:p>
-    <w:p>
-      <w:pPr>
-        <w:pStyle w:val="BodyText"/>
-      </w:pPr>
-      <w:r>
-        <w:t xml:space="preserve">In each risk stratum we need to evaluate if adequate covariate balance was</w:t>
-      </w:r>
-      <w:r>
-        <w:t xml:space="preserve"> </w:t>
-      </w:r>
-      <w:r>
-        <w:t xml:space="preserve">achieved accounting for measured confounding. If that is not the case,</w:t>
-      </w:r>
-      <w:r>
-        <w:t xml:space="preserve"> </w:t>
-      </w:r>
-      <w:r>
-        <w:t xml:space="preserve">interpretation of the results may be problematic. Common approaches include</w:t>
-      </w:r>
-      <w:r>
-        <w:t xml:space="preserve"> </w:t>
-      </w:r>
-      <w:r>
-        <w:t xml:space="preserve">evaluation of the overlap of propensity score distributions and calculation of</w:t>
-      </w:r>
-      <w:r>
-        <w:t xml:space="preserve"> </w:t>
-      </w:r>
-      <w:r>
-        <w:t xml:space="preserve">standardized covariate differences before and after propensity score adjustment.</w:t>
-      </w:r>
-    </w:p>
-    <w:p>
-      <w:pPr>
         <w:pStyle w:val="Heading1"/>
       </w:pPr>
-      <w:bookmarkStart w:id="30" w:name="results"/>
+      <w:bookmarkStart w:id="31" w:name="results"/>
       <w:r>
         <w:t xml:space="preserve">3	Results</w:t>
       </w:r>
-      <w:bookmarkEnd w:id="30"/>
+      <w:bookmarkEnd w:id="31"/>
     </w:p>
     <w:p>
       <w:pPr>
@@ -2667,11 +2699,11 @@
       <w:pPr>
         <w:pStyle w:val="Heading2"/>
       </w:pPr>
-      <w:bookmarkStart w:id="31" w:name="X9a13c38e6a8499ec40a4a5828fbd07963eef224"/>
+      <w:bookmarkStart w:id="32" w:name="X9a13c38e6a8499ec40a4a5828fbd07963eef224"/>
       <w:r>
         <w:t xml:space="preserve">3.1	Step 1: General definition of the problem</w:t>
       </w:r>
-      <w:bookmarkEnd w:id="31"/>
+      <w:bookmarkEnd w:id="32"/>
     </w:p>
     <w:p>
       <w:pPr>
@@ -2899,11 +2931,11 @@
       <w:pPr>
         <w:pStyle w:val="Heading2"/>
       </w:pPr>
-      <w:bookmarkStart w:id="32" w:name="step-2-identification-of-the-databases"/>
+      <w:bookmarkStart w:id="33" w:name="step-2-identification-of-the-databases"/>
       <w:r>
         <w:t xml:space="preserve">3.2	Step 2: Identification of the databases</w:t>
       </w:r>
-      <w:bookmarkEnd w:id="32"/>
+      <w:bookmarkEnd w:id="33"/>
     </w:p>
     <w:p>
       <w:pPr>
@@ -3043,11 +3075,11 @@
       <w:pPr>
         <w:pStyle w:val="Heading2"/>
       </w:pPr>
-      <w:bookmarkStart w:id="33" w:name="step-3-prediction-1"/>
+      <w:bookmarkStart w:id="34" w:name="step-3-prediction-1"/>
       <w:r>
         <w:t xml:space="preserve">3.3	Step 3: Prediction</w:t>
       </w:r>
-      <w:bookmarkEnd w:id="33"/>
+      <w:bookmarkEnd w:id="34"/>
     </w:p>
     <w:p>
       <w:pPr>
@@ -3185,11 +3217,11 @@
       <w:pPr>
         <w:pStyle w:val="Heading2"/>
       </w:pPr>
-      <w:bookmarkStart w:id="34" w:name="step-4-estimation-1"/>
+      <w:bookmarkStart w:id="35" w:name="step-4-estimation-1"/>
       <w:r>
         <w:t xml:space="preserve">3.4	Step 4: Estimation</w:t>
       </w:r>
-      <w:bookmarkEnd w:id="34"/>
+      <w:bookmarkEnd w:id="35"/>
     </w:p>
     <w:p>
       <w:pPr>
@@ -3239,11 +3271,11 @@
       <w:pPr>
         <w:pStyle w:val="Heading2"/>
       </w:pPr>
-      <w:bookmarkStart w:id="35" w:name="X6610edf120bf8fdf7010e841aa9dbe0ced291b7"/>
+      <w:bookmarkStart w:id="36" w:name="X27fd54aa5334e1e877819cb9f41899728639f0d"/>
       <w:r>
         <w:t xml:space="preserve">3.5	Step 5: Result presentation and evaluation</w:t>
       </w:r>
-      <w:bookmarkEnd w:id="35"/>
+      <w:bookmarkEnd w:id="36"/>
     </w:p>
     <w:p>
       <w:pPr>
@@ -3389,138 +3421,6 @@
                 <pic:pic>
                   <pic:nvPicPr>
                     <pic:cNvPr descr="manuscript_files/figure-docx/figure2-1.png" id="0" name="Picture"/>
-                    <pic:cNvPicPr>
-                      <a:picLocks noChangeArrowheads="1" noChangeAspect="1"/>
-                    </pic:cNvPicPr>
-                  </pic:nvPicPr>
-                  <pic:blipFill>
-                    <a:blip r:embed="rId36"/>
-                    <a:stretch>
-                      <a:fillRect/>
-                    </a:stretch>
-                  </pic:blipFill>
-                  <pic:spPr bwMode="auto">
-                    <a:xfrm>
-                      <a:off x="0" y="0"/>
-                      <a:ext cx="4620126" cy="3696101"/>
-                    </a:xfrm>
-                    <a:prstGeom prst="rect">
-                      <a:avLst/>
-                    </a:prstGeom>
-                    <a:noFill/>
-                    <a:ln w="9525">
-                      <a:noFill/>
-                      <a:headEnd/>
-                      <a:tailEnd/>
-                    </a:ln>
-                  </pic:spPr>
-                </pic:pic>
-              </a:graphicData>
-            </a:graphic>
-          </wp:inline>
-        </w:drawing>
-      </w:r>
-    </w:p>
-    <w:p>
-      <w:pPr>
-        <w:pStyle w:val="ImageCaption"/>
-      </w:pPr>
-      <w:r>
-        <w:t xml:space="preserve">Figure 3.1: Overview of heterogeneity of ACE-inhibitors treatment within strata of predicted risk of acute MI. The top panel contains the observed acute rates of ACE-inhibitors and beta blockers within each quarter of predicted acute MI risk. These are derived using the KaplanMeier estimates at 730 days after inclusion. The middle panel, contains the hazard ratios of comparing ACE-inhibitors to beta blockers with regard to acute MI. These are estimated using Cox proportional hazards regression within quarters of predicted acute MI risk. The bottom panel contains absolute risk reduction for ACE-inhibitors compared to beta blockers. These are derived as the difference in Kaplan-Meier estimates at 730 after inclusion. Hazard ratios in the middle panel show a decreasing trend with increasing acute MI risk. Given the rather good discrimination of the prediction model (AUC=0.74), this results in an increasing trend for absolute benefit in favor of ACE-inhibitors with increasing risk.</w:t>
-      </w:r>
-    </w:p>
-    <w:p>
-      <w:pPr>
-        <w:pStyle w:val="BodyText"/>
-      </w:pPr>
-      <w:r>
-        <w:t xml:space="preserve">In general, with increasing acute MI risk we observed an increasing pattern in</w:t>
-      </w:r>
-      <w:r>
-        <w:t xml:space="preserve"> </w:t>
-      </w:r>
-      <w:r>
-        <w:t xml:space="preserve">terms of absolute benefit for the main outcomes, while the absolute harms did</w:t>
-      </w:r>
-      <w:r>
-        <w:t xml:space="preserve"> </w:t>
-      </w:r>
-      <w:r>
-        <w:t xml:space="preserve">not increase for the safety outcomes. More specifically, patients in the low</w:t>
-      </w:r>
-      <w:r>
-        <w:t xml:space="preserve"> </w:t>
-      </w:r>
-      <w:r>
-        <w:t xml:space="preserve">risk quarter did not receive absolute benefit (-0.03%) while absolute risk</w:t>
-      </w:r>
-      <w:r>
-        <w:t xml:space="preserve"> </w:t>
-      </w:r>
-      <w:r>
-        <w:t xml:space="preserve">was 0.54% lower (95% confidence interval 0.36%—0.71%) for patients in the</w:t>
-      </w:r>
-      <w:r>
-        <w:t xml:space="preserve"> </w:t>
-      </w:r>
-      <w:r>
-        <w:t xml:space="preserve">highest risk quarter. In contrast, the absolute and relative effects of</w:t>
-      </w:r>
-      <w:r>
-        <w:t xml:space="preserve"> </w:t>
-      </w:r>
-      <w:r>
-        <w:t xml:space="preserve">ACE-inhibitors on safety outcomes (e.g. cough and angioedema) are slightly</w:t>
-      </w:r>
-      <w:r>
-        <w:t xml:space="preserve"> </w:t>
-      </w:r>
-      <w:r>
-        <w:t xml:space="preserve">decreasing with increasing acute MI risk (Figure</w:t>
-      </w:r>
-      <w:r>
-        <w:t xml:space="preserve"> </w:t>
-      </w:r>
-      <w:r>
-        <w:t xml:space="preserve">3.2</w:t>
-      </w:r>
-      <w:r>
-        <w:t xml:space="preserve"> </w:t>
-      </w:r>
-      <w:r>
-        <w:t xml:space="preserve">and</w:t>
-      </w:r>
-      <w:r>
-        <w:t xml:space="preserve"> </w:t>
-      </w:r>
-      <w:r>
-        <w:t xml:space="preserve">3.3</w:t>
-      </w:r>
-      <w:r>
-        <w:t xml:space="preserve">). Similar results were observed in the other two databases</w:t>
-      </w:r>
-      <w:r>
-        <w:t xml:space="preserve"> </w:t>
-      </w:r>
-      <w:r>
-        <w:t xml:space="preserve">(see supplementary material).</w:t>
-      </w:r>
-    </w:p>
-    <w:p>
-      <w:pPr>
-        <w:pStyle w:val="CaptionedFigure"/>
-      </w:pPr>
-      <w:r>
-        <w:drawing>
-          <wp:inline>
-            <wp:extent cx="4620126" cy="3696101"/>
-            <wp:effectExtent b="0" l="0" r="0" t="0"/>
-            <wp:docPr descr="Figure 3.2: Hazard ratios (relative treatment effects) for the main and safety outcomes, estimated by fitting stratified Cox regression models within quarters of predicted risk of acute myocardial infarction (MI). The four risk quarters (Q1-Q4) are defined using the internally developed model for acute MI" title="" id="1" name="Picture"/>
-            <a:graphic>
-              <a:graphicData uri="http://schemas.openxmlformats.org/drawingml/2006/picture">
-                <pic:pic>
-                  <pic:nvPicPr>
-                    <pic:cNvPr descr="manuscript_files/figure-docx/figure3-1.png" id="0" name="Picture"/>
                     <pic:cNvPicPr>
                       <a:picLocks noChangeArrowheads="1" noChangeAspect="1"/>
                     </pic:cNvPicPr>
@@ -3558,7 +3458,84 @@
         <w:pStyle w:val="ImageCaption"/>
       </w:pPr>
       <w:r>
-        <w:t xml:space="preserve">Figure 3.2: Hazard ratios (relative treatment effects) for the main and safety outcomes, estimated by fitting stratified Cox regression models within quarters of predicted risk of acute myocardial infarction (MI). The four risk quarters (Q1-Q4) are defined using the internally developed model for acute MI</w:t>
+        <w:t xml:space="preserve">Figure 3.1: Overview of heterogeneity of ACE-inhibitors treatment within strata of predicted risk of acute MI. The top panel contains the observed acute rates of ACE-inhibitors and beta blockers within each quarter of predicted acute MI risk. These are derived using the KaplanMeier estimates at 730 days after inclusion. The middle panel, contains the hazard ratios of comparing ACE-inhibitors to beta blockers with regard to acute MI. These are estimated using Cox proportional hazards regression within quarters of predicted acute MI risk. The bottom panel contains absolute risk reduction for ACE-inhibitors compared to beta blockers. These are derived as the difference in Kaplan-Meier estimates at 730 after inclusion. Hazard ratios in the middle panel show a decreasing trend with increasing acute MI risk. Given the rather good discrimination of the prediction model (AUC=0.74), this results in an increasing trend for absolute benefit in favor of ACE-inhibitors with increasing risk.</w:t>
+      </w:r>
+    </w:p>
+    <w:p>
+      <w:pPr>
+        <w:pStyle w:val="BodyText"/>
+      </w:pPr>
+      <w:r>
+        <w:t xml:space="preserve">In general, with increasing acute MI risk we observed an increasing pattern in</w:t>
+      </w:r>
+      <w:r>
+        <w:t xml:space="preserve"> </w:t>
+      </w:r>
+      <w:r>
+        <w:t xml:space="preserve">terms of absolute benefit for the main outcomes, while the absolute harms did</w:t>
+      </w:r>
+      <w:r>
+        <w:t xml:space="preserve"> </w:t>
+      </w:r>
+      <w:r>
+        <w:t xml:space="preserve">not increase for the safety outcomes. More specifically, patients in the low</w:t>
+      </w:r>
+      <w:r>
+        <w:t xml:space="preserve"> </w:t>
+      </w:r>
+      <w:r>
+        <w:t xml:space="preserve">risk quarter did not receive absolute benefit (-0.03%) while absolute risk</w:t>
+      </w:r>
+      <w:r>
+        <w:t xml:space="preserve"> </w:t>
+      </w:r>
+      <w:r>
+        <w:t xml:space="preserve">was 0.54% lower (95% confidence interval 0.36%—0.71%) for patients in the</w:t>
+      </w:r>
+      <w:r>
+        <w:t xml:space="preserve"> </w:t>
+      </w:r>
+      <w:r>
+        <w:t xml:space="preserve">highest risk quarter. In contrast, the absolute and relative effects of</w:t>
+      </w:r>
+      <w:r>
+        <w:t xml:space="preserve"> </w:t>
+      </w:r>
+      <w:r>
+        <w:t xml:space="preserve">ACE-inhibitors on safety outcomes (e.g. cough and angioedema) are slightly</w:t>
+      </w:r>
+      <w:r>
+        <w:t xml:space="preserve"> </w:t>
+      </w:r>
+      <w:r>
+        <w:t xml:space="preserve">decreasing with increasing acute MI risk (Figure</w:t>
+      </w:r>
+      <w:r>
+        <w:t xml:space="preserve"> </w:t>
+      </w:r>
+      <w:r>
+        <w:t xml:space="preserve">3.2</w:t>
+      </w:r>
+      <w:r>
+        <w:t xml:space="preserve"> </w:t>
+      </w:r>
+      <w:r>
+        <w:t xml:space="preserve">and</w:t>
+      </w:r>
+      <w:r>
+        <w:t xml:space="preserve"> </w:t>
+      </w:r>
+      <w:r>
+        <w:t xml:space="preserve">3.3</w:t>
+      </w:r>
+      <w:r>
+        <w:t xml:space="preserve">). Similar results were observed in the other two databases</w:t>
+      </w:r>
+      <w:r>
+        <w:t xml:space="preserve"> </w:t>
+      </w:r>
+      <w:r>
+        <w:t xml:space="preserve">(see supplementary material).</w:t>
       </w:r>
     </w:p>
     <w:p>
@@ -3570,12 +3547,12 @@
           <wp:inline>
             <wp:extent cx="4620126" cy="3696101"/>
             <wp:effectExtent b="0" l="0" r="0" t="0"/>
-            <wp:docPr descr="Figure 3.3: Absolute risk reduction for the main and safety outcomes, estimated by fitting stratified Cox regression models within quarters of predicted risk of acute myocardial infarction (MI). The four risk quarters (Q1-Q4) are defined using the internally developed model for acute MI" title="" id="1" name="Picture"/>
+            <wp:docPr descr="Figure 3.2: Hazard ratios (relative treatment effects) for the main and safety outcomes, estimated by fitting stratified Cox regression models within quarters of predicted risk of acute myocardial infarction (MI). The four risk quarters (Q1-Q4) are defined using the internally developed model for acute MI" title="" id="1" name="Picture"/>
             <a:graphic>
               <a:graphicData uri="http://schemas.openxmlformats.org/drawingml/2006/picture">
                 <pic:pic>
                   <pic:nvPicPr>
-                    <pic:cNvPr descr="manuscript_files/figure-docx/figure4-1.png" id="0" name="Picture"/>
+                    <pic:cNvPr descr="manuscript_files/figure-docx/figure3-1.png" id="0" name="Picture"/>
                     <pic:cNvPicPr>
                       <a:picLocks noChangeArrowheads="1" noChangeAspect="1"/>
                     </pic:cNvPicPr>
@@ -3613,6 +3590,61 @@
         <w:pStyle w:val="ImageCaption"/>
       </w:pPr>
       <w:r>
+        <w:t xml:space="preserve">Figure 3.2: Hazard ratios (relative treatment effects) for the main and safety outcomes, estimated by fitting stratified Cox regression models within quarters of predicted risk of acute myocardial infarction (MI). The four risk quarters (Q1-Q4) are defined using the internally developed model for acute MI</w:t>
+      </w:r>
+    </w:p>
+    <w:p>
+      <w:pPr>
+        <w:pStyle w:val="CaptionedFigure"/>
+      </w:pPr>
+      <w:r>
+        <w:drawing>
+          <wp:inline>
+            <wp:extent cx="4620126" cy="3696101"/>
+            <wp:effectExtent b="0" l="0" r="0" t="0"/>
+            <wp:docPr descr="Figure 3.3: Absolute risk reduction for the main and safety outcomes, estimated by fitting stratified Cox regression models within quarters of predicted risk of acute myocardial infarction (MI). The four risk quarters (Q1-Q4) are defined using the internally developed model for acute MI" title="" id="1" name="Picture"/>
+            <a:graphic>
+              <a:graphicData uri="http://schemas.openxmlformats.org/drawingml/2006/picture">
+                <pic:pic>
+                  <pic:nvPicPr>
+                    <pic:cNvPr descr="manuscript_files/figure-docx/figure4-1.png" id="0" name="Picture"/>
+                    <pic:cNvPicPr>
+                      <a:picLocks noChangeArrowheads="1" noChangeAspect="1"/>
+                    </pic:cNvPicPr>
+                  </pic:nvPicPr>
+                  <pic:blipFill>
+                    <a:blip r:embed="rId39"/>
+                    <a:stretch>
+                      <a:fillRect/>
+                    </a:stretch>
+                  </pic:blipFill>
+                  <pic:spPr bwMode="auto">
+                    <a:xfrm>
+                      <a:off x="0" y="0"/>
+                      <a:ext cx="4620126" cy="3696101"/>
+                    </a:xfrm>
+                    <a:prstGeom prst="rect">
+                      <a:avLst/>
+                    </a:prstGeom>
+                    <a:noFill/>
+                    <a:ln w="9525">
+                      <a:noFill/>
+                      <a:headEnd/>
+                      <a:tailEnd/>
+                    </a:ln>
+                  </pic:spPr>
+                </pic:pic>
+              </a:graphicData>
+            </a:graphic>
+          </wp:inline>
+        </w:drawing>
+      </w:r>
+    </w:p>
+    <w:p>
+      <w:pPr>
+        <w:pStyle w:val="ImageCaption"/>
+      </w:pPr>
+      <w:r>
         <w:t xml:space="preserve">Figure 3.3: Absolute risk reduction for the main and safety outcomes, estimated by fitting stratified Cox regression models within quarters of predicted risk of acute myocardial infarction (MI). The four risk quarters (Q1-Q4) are defined using the internally developed model for acute MI</w:t>
       </w:r>
     </w:p>
@@ -3682,7 +3714,7 @@
       <w:r>
         <w:t xml:space="preserve">publicly available web application (</w:t>
       </w:r>
-      <w:hyperlink r:id="rId39">
+      <w:hyperlink r:id="rId40">
         <w:r>
           <w:rPr>
             <w:rStyle w:val="Hyperlink"/>
@@ -3698,11 +3730,11 @@
       <w:pPr>
         <w:pStyle w:val="Heading1"/>
       </w:pPr>
-      <w:bookmarkStart w:id="40" w:name="discussion"/>
+      <w:bookmarkStart w:id="41" w:name="discussion"/>
       <w:r>
         <w:t xml:space="preserve">4	Discussion</w:t>
       </w:r>
-      <w:bookmarkEnd w:id="40"/>
+      <w:bookmarkEnd w:id="41"/>
     </w:p>
     <w:p>
       <w:pPr>
@@ -3729,7 +3761,7 @@
       <w:r>
         <w:t xml:space="preserve">(</w:t>
       </w:r>
-      <w:hyperlink r:id="rId41">
+      <w:hyperlink r:id="rId24">
         <w:r>
           <w:rPr>
             <w:rStyle w:val="Hyperlink"/>

</xml_diff>

<commit_message>
more response work on reviewers 1 and 2
</commit_message>
<xml_diff>
--- a/submission/manuscript.docx
+++ b/submission/manuscript.docx
@@ -622,13 +622,13 @@
         <w:pStyle w:val="FirstParagraph"/>
       </w:pPr>
       <w:r>
-        <w:t xml:space="preserve">One of the aims of the Observational Health Data Sciences and Informatics (OHDSI)</w:t>
-      </w:r>
-      <w:r>
-        <w:t xml:space="preserve"> </w:t>
-      </w:r>
-      <w:r>
-        <w:t xml:space="preserve">initiative is population-level treatment effect estimation in large</w:t>
+        <w:t xml:space="preserve">One of the aims of the Observational Health Data Sciences and Informatics</w:t>
+      </w:r>
+      <w:r>
+        <w:t xml:space="preserve"> </w:t>
+      </w:r>
+      <w:r>
+        <w:t xml:space="preserve">(OHDSI) initiative is population-level treatment effect estimation in large</w:t>
       </w:r>
       <w:r>
         <w:t xml:space="preserve"> </w:t>
@@ -646,61 +646,61 @@
         <w:t xml:space="preserve"> </w:t>
       </w:r>
       <w:r>
-        <w:t xml:space="preserve">methods library with a framework for risk-based assessment of treatment effect</w:t>
-      </w:r>
-      <w:r>
-        <w:t xml:space="preserve"> </w:t>
-      </w:r>
-      <w:r>
-        <w:t xml:space="preserve">heterogeneity. The proposed framework consists of five steps: 1) definition of</w:t>
-      </w:r>
-      <w:r>
-        <w:t xml:space="preserve"> </w:t>
-      </w:r>
-      <w:r>
-        <w:t xml:space="preserve">the problem, i.e. the population, the treatment, the comparator and the</w:t>
-      </w:r>
-      <w:r>
-        <w:t xml:space="preserve"> </w:t>
-      </w:r>
-      <w:r>
-        <w:t xml:space="preserve">outcome(s) of interest; 2) identification of relevant databases; 3) development</w:t>
-      </w:r>
-      <w:r>
-        <w:t xml:space="preserve"> </w:t>
-      </w:r>
-      <w:r>
-        <w:t xml:space="preserve">of a prediction model for the outcome(s) of interest; 4) estimation of</w:t>
-      </w:r>
-      <w:r>
-        <w:t xml:space="preserve"> </w:t>
-      </w:r>
-      <w:r>
-        <w:t xml:space="preserve">propensity scores within strata of predicted risk and estimation of relative and</w:t>
-      </w:r>
-      <w:r>
-        <w:t xml:space="preserve"> </w:t>
-      </w:r>
-      <w:r>
-        <w:t xml:space="preserve">absolute treatment effect within strata of predicted risk; 5) evaluation and</w:t>
-      </w:r>
-      <w:r>
-        <w:t xml:space="preserve"> </w:t>
-      </w:r>
-      <w:r>
-        <w:t xml:space="preserve">presentation of results. We demonstrate our framework by evaluating</w:t>
-      </w:r>
-      <w:r>
-        <w:t xml:space="preserve"> </w:t>
-      </w:r>
-      <w:r>
-        <w:t xml:space="preserve">heterogeneity of the effect of angiotensin-converting enzyme (ACE) inhibitors</w:t>
-      </w:r>
-      <w:r>
-        <w:t xml:space="preserve"> </w:t>
-      </w:r>
-      <w:r>
-        <w:t xml:space="preserve">versus beta blockers on a set of 9 outcomes of interest across three</w:t>
+        <w:t xml:space="preserve">library of open-source tools with a framework for risk-based assessment of</w:t>
+      </w:r>
+      <w:r>
+        <w:t xml:space="preserve"> </w:t>
+      </w:r>
+      <w:r>
+        <w:t xml:space="preserve">treatment effect heterogeneity. The proposed framework consists of five</w:t>
+      </w:r>
+      <w:r>
+        <w:t xml:space="preserve"> </w:t>
+      </w:r>
+      <w:r>
+        <w:t xml:space="preserve">steps: 1) definition of the problem, i.e. the population, the treatment, the</w:t>
+      </w:r>
+      <w:r>
+        <w:t xml:space="preserve"> </w:t>
+      </w:r>
+      <w:r>
+        <w:t xml:space="preserve">comparator and the outcome(s) of interest; 2) identification of relevant</w:t>
+      </w:r>
+      <w:r>
+        <w:t xml:space="preserve"> </w:t>
+      </w:r>
+      <w:r>
+        <w:t xml:space="preserve">databases; 3) development of a prediction model for the outcome(s) of</w:t>
+      </w:r>
+      <w:r>
+        <w:t xml:space="preserve"> </w:t>
+      </w:r>
+      <w:r>
+        <w:t xml:space="preserve">interest; 4) estimation of propensity scores within strata of predicted risk and</w:t>
+      </w:r>
+      <w:r>
+        <w:t xml:space="preserve"> </w:t>
+      </w:r>
+      <w:r>
+        <w:t xml:space="preserve">estimation of relative and absolute treatment effect within strata of predicted</w:t>
+      </w:r>
+      <w:r>
+        <w:t xml:space="preserve"> </w:t>
+      </w:r>
+      <w:r>
+        <w:t xml:space="preserve">risk; 5) evaluation and presentation of results. We demonstrate our framework by</w:t>
+      </w:r>
+      <w:r>
+        <w:t xml:space="preserve"> </w:t>
+      </w:r>
+      <w:r>
+        <w:t xml:space="preserve">evaluating heterogeneity of the effect of angiotensin-converting enzyme (ACE)</w:t>
+      </w:r>
+      <w:r>
+        <w:t xml:space="preserve"> </w:t>
+      </w:r>
+      <w:r>
+        <w:t xml:space="preserve">inhibitors versus beta blockers on a set of 9 outcomes of interest across three</w:t>
       </w:r>
       <w:r>
         <w:t xml:space="preserve"> </w:t>
@@ -724,31 +724,31 @@
         <w:t xml:space="preserve"> </w:t>
       </w:r>
       <w:r>
-        <w:t xml:space="preserve">to 2.6%. The proposed framework may be useful for the evaluation of heterogeneity</w:t>
-      </w:r>
-      <w:r>
-        <w:t xml:space="preserve"> </w:t>
-      </w:r>
-      <w:r>
-        <w:t xml:space="preserve">of treatment effect on observational data that are mapped to the OMOP Common</w:t>
-      </w:r>
-      <w:r>
-        <w:t xml:space="preserve"> </w:t>
-      </w:r>
-      <w:r>
-        <w:t xml:space="preserve">Data Model. The proof of concept study demonstrates its feasibility in large</w:t>
-      </w:r>
-      <w:r>
-        <w:t xml:space="preserve"> </w:t>
-      </w:r>
-      <w:r>
-        <w:t xml:space="preserve">observational data. Further insights may arise by application to safety and</w:t>
-      </w:r>
-      <w:r>
-        <w:t xml:space="preserve"> </w:t>
-      </w:r>
-      <w:r>
-        <w:t xml:space="preserve">effectiveness questions across the global data network.</w:t>
+        <w:t xml:space="preserve">to 2.6%. The proposed framework may be useful for the evaluation of</w:t>
+      </w:r>
+      <w:r>
+        <w:t xml:space="preserve"> </w:t>
+      </w:r>
+      <w:r>
+        <w:t xml:space="preserve">heterogeneity of treatment effect on observational data that are mapped to the</w:t>
+      </w:r>
+      <w:r>
+        <w:t xml:space="preserve"> </w:t>
+      </w:r>
+      <w:r>
+        <w:t xml:space="preserve">OMOP Common Data Model. The proof of concept study demonstrates its feasibility</w:t>
+      </w:r>
+      <w:r>
+        <w:t xml:space="preserve"> </w:t>
+      </w:r>
+      <w:r>
+        <w:t xml:space="preserve">in large observational data. Further insights may arise by application to safety</w:t>
+      </w:r>
+      <w:r>
+        <w:t xml:space="preserve"> </w:t>
+      </w:r>
+      <w:r>
+        <w:t xml:space="preserve">and effectiveness questions across the global data network.</w:t>
       </w:r>
     </w:p>
     <w:p>
@@ -1914,7 +1914,175 @@
         <w:t xml:space="preserve">”</w:t>
       </w:r>
       <w:r>
-        <w:t xml:space="preserve">. At least three cohorts are defined:</w:t>
+        <w:t xml:space="preserve">.</w:t>
+      </w:r>
+    </w:p>
+    <w:p>
+      <w:pPr>
+        <w:pStyle w:val="BodyText"/>
+      </w:pPr>
+      <w:r>
+        <w:t xml:space="preserve">&gt; &gt; ADD &gt; &gt;</w:t>
+      </w:r>
+    </w:p>
+    <w:p>
+      <w:pPr>
+        <w:pStyle w:val="BodyText"/>
+      </w:pPr>
+      <w:r>
+        <w:rPr>
+          <w:i/>
+          <w:b/>
+        </w:rPr>
+        <w:t xml:space="preserve">Cohort definitions are crucial for this step of the framework. We define a</w:t>
+      </w:r>
+      <w:r>
+        <w:rPr>
+          <w:i/>
+          <w:b/>
+        </w:rPr>
+        <w:t xml:space="preserve"> </w:t>
+      </w:r>
+      <w:r>
+        <w:rPr>
+          <w:i/>
+          <w:b/>
+        </w:rPr>
+        <w:t xml:space="preserve">cohort as the set of patients who satisfy one or more inclusion criteria for a</w:t>
+      </w:r>
+      <w:r>
+        <w:rPr>
+          <w:i/>
+          <w:b/>
+        </w:rPr>
+        <w:t xml:space="preserve"> </w:t>
+      </w:r>
+      <w:r>
+        <w:rPr>
+          <w:i/>
+          <w:b/>
+        </w:rPr>
+        <w:t xml:space="preserve">duration of time. A cohort within the OHDSI setting is more than a set of</w:t>
+      </w:r>
+      <w:r>
+        <w:rPr>
+          <w:i/>
+          <w:b/>
+        </w:rPr>
+        <w:t xml:space="preserve"> </w:t>
+      </w:r>
+      <w:r>
+        <w:rPr>
+          <w:i/>
+          <w:b/>
+        </w:rPr>
+        <w:t xml:space="preserve">specific clinical codes, providing a definition of a logic for how to use that</w:t>
+      </w:r>
+      <w:r>
+        <w:rPr>
+          <w:i/>
+          <w:b/>
+        </w:rPr>
+        <w:t xml:space="preserve"> </w:t>
+      </w:r>
+      <w:r>
+        <w:rPr>
+          <w:i/>
+          <w:b/>
+        </w:rPr>
+        <w:t xml:space="preserve">code set. All cohort definitions consist of: an entry event, i.e. the time a</w:t>
+      </w:r>
+      <w:r>
+        <w:rPr>
+          <w:i/>
+          <w:b/>
+        </w:rPr>
+        <w:t xml:space="preserve"> </w:t>
+      </w:r>
+      <w:r>
+        <w:rPr>
+          <w:i/>
+          <w:b/>
+        </w:rPr>
+        <w:t xml:space="preserve">patient enters a cohort; a set of inclusion criteria applied to the initial</w:t>
+      </w:r>
+      <w:r>
+        <w:rPr>
+          <w:i/>
+          <w:b/>
+        </w:rPr>
+        <w:t xml:space="preserve"> </w:t>
+      </w:r>
+      <w:r>
+        <w:rPr>
+          <w:i/>
+          <w:b/>
+        </w:rPr>
+        <w:t xml:space="preserve">event cohort to further restrict the set of people, resulting in the</w:t>
+      </w:r>
+      <w:r>
+        <w:rPr>
+          <w:i/>
+          <w:b/>
+        </w:rPr>
+        <w:t xml:space="preserve"> </w:t>
+      </w:r>
+      <w:r>
+        <w:rPr>
+          <w:i/>
+          <w:b/>
+        </w:rPr>
+        <w:t xml:space="preserve">construction of the construction of the qualifying cohort; cohort exit criteria</w:t>
+      </w:r>
+      <w:r>
+        <w:rPr>
+          <w:i/>
+          <w:b/>
+        </w:rPr>
+        <w:t xml:space="preserve"> </w:t>
+      </w:r>
+      <w:r>
+        <w:rPr>
+          <w:i/>
+          <w:b/>
+        </w:rPr>
+        <w:t xml:space="preserve">that terminate the patient’s presence in the cohort. Cohort definitions are</w:t>
+      </w:r>
+      <w:r>
+        <w:rPr>
+          <w:i/>
+          <w:b/>
+        </w:rPr>
+        <w:t xml:space="preserve"> </w:t>
+      </w:r>
+      <w:r>
+        <w:rPr>
+          <w:i/>
+          <w:b/>
+        </w:rPr>
+        <w:t xml:space="preserve">transportable, meaning they can be implemented in any database, provided that it</w:t>
+      </w:r>
+      <w:r>
+        <w:rPr>
+          <w:i/>
+          <w:b/>
+        </w:rPr>
+        <w:t xml:space="preserve"> </w:t>
+      </w:r>
+      <w:r>
+        <w:rPr>
+          <w:i/>
+          <w:b/>
+        </w:rPr>
+        <w:t xml:space="preserve">is mapped to the OMOP-CDM.</w:t>
+      </w:r>
+    </w:p>
+    <w:p>
+      <w:pPr>
+        <w:pStyle w:val="BodyText"/>
+      </w:pPr>
+      <w:r>
+        <w:t xml:space="preserve">&lt; &lt; ADD &lt; &lt;</w:t>
       </w:r>
     </w:p>
     <w:p>
@@ -2085,99 +2253,67 @@
     </w:p>
     <w:p>
       <w:pPr>
+        <w:pStyle w:val="Heading2"/>
+      </w:pPr>
+      <w:bookmarkStart w:id="27" w:name="step-2-identification-of-the-database"/>
+      <w:r>
+        <w:t xml:space="preserve">2.2	Step 2: Identification of the database</w:t>
+      </w:r>
+      <w:bookmarkEnd w:id="27"/>
+    </w:p>
+    <w:p>
+      <w:pPr>
         <w:pStyle w:val="FirstParagraph"/>
       </w:pPr>
       <w:r>
-        <w:t xml:space="preserve">Note</w:t>
-      </w:r>
-      <w:r>
-        <w:t xml:space="preserve"> </w:t>
-      </w:r>
-      <w:r>
-        <w:t xml:space="preserve">“</w:t>
-      </w:r>
-      <w:r>
-        <w:t xml:space="preserve">cohort</w:t>
-      </w:r>
-      <w:r>
-        <w:t xml:space="preserve">”</w:t>
-      </w:r>
-      <w:r>
-        <w:t xml:space="preserve"> </w:t>
-      </w:r>
-      <w:r>
-        <w:t xml:space="preserve">refers to a set of persons who satisfy one or more criteria for a</w:t>
-      </w:r>
-      <w:r>
-        <w:t xml:space="preserve"> </w:t>
-      </w:r>
-      <w:r>
-        <w:t xml:space="preserve">duration of time. The term can be used interchangeably with the term phenotype.</w:t>
+        <w:t xml:space="preserve">The aim of this step is the inclusion of databases that represent the patient</w:t>
+      </w:r>
+      <w:r>
+        <w:t xml:space="preserve"> </w:t>
+      </w:r>
+      <w:r>
+        <w:t xml:space="preserve">population of interest. It is required that the databases are mapped to the</w:t>
+      </w:r>
+      <w:r>
+        <w:t xml:space="preserve"> </w:t>
+      </w:r>
+      <w:r>
+        <w:t xml:space="preserve">OMOP-CDM. The inclusion of multiple databases potentially increases the</w:t>
+      </w:r>
+      <w:r>
+        <w:t xml:space="preserve"> </w:t>
+      </w:r>
+      <w:r>
+        <w:t xml:space="preserve">generalizability of results. Furthermore, the cohorts should preferably have</w:t>
+      </w:r>
+      <w:r>
+        <w:t xml:space="preserve"> </w:t>
+      </w:r>
+      <w:r>
+        <w:t xml:space="preserve">adequate sample size to ensure precise effect estimation, even within smaller</w:t>
+      </w:r>
+      <w:r>
+        <w:t xml:space="preserve"> </w:t>
+      </w:r>
+      <w:r>
+        <w:t xml:space="preserve">risk strata.</w:t>
       </w:r>
     </w:p>
     <w:p>
       <w:pPr>
         <w:pStyle w:val="Heading2"/>
       </w:pPr>
-      <w:bookmarkStart w:id="27" w:name="step-2-identification-of-the-database"/>
-      <w:r>
-        <w:t xml:space="preserve">2.2	Step 2: Identification of the database</w:t>
-      </w:r>
-      <w:bookmarkEnd w:id="27"/>
+      <w:bookmarkStart w:id="28" w:name="step-3-prediction"/>
+      <w:r>
+        <w:t xml:space="preserve">2.3	Step 3: Prediction</w:t>
+      </w:r>
+      <w:bookmarkEnd w:id="28"/>
     </w:p>
     <w:p>
       <w:pPr>
         <w:pStyle w:val="FirstParagraph"/>
       </w:pPr>
       <w:r>
-        <w:t xml:space="preserve">The aim of this step is the inclusion of databases that represent the patient</w:t>
-      </w:r>
-      <w:r>
-        <w:t xml:space="preserve"> </w:t>
-      </w:r>
-      <w:r>
-        <w:t xml:space="preserve">population of interest. It is required that the databases are mapped to the</w:t>
-      </w:r>
-      <w:r>
-        <w:t xml:space="preserve"> </w:t>
-      </w:r>
-      <w:r>
-        <w:t xml:space="preserve">OMOP-CDM. The inclusion of multiple databases potentially increases the</w:t>
-      </w:r>
-      <w:r>
-        <w:t xml:space="preserve"> </w:t>
-      </w:r>
-      <w:r>
-        <w:t xml:space="preserve">generalizability of results. Furthermore, the cohorts should preferably have</w:t>
-      </w:r>
-      <w:r>
-        <w:t xml:space="preserve"> </w:t>
-      </w:r>
-      <w:r>
-        <w:t xml:space="preserve">adequate sample size to ensure precise effect estimation, even within smaller</w:t>
-      </w:r>
-      <w:r>
-        <w:t xml:space="preserve"> </w:t>
-      </w:r>
-      <w:r>
-        <w:t xml:space="preserve">risk strata.</w:t>
-      </w:r>
-    </w:p>
-    <w:p>
-      <w:pPr>
-        <w:pStyle w:val="Heading2"/>
-      </w:pPr>
-      <w:bookmarkStart w:id="28" w:name="step-3-prediction"/>
-      <w:r>
-        <w:t xml:space="preserve">2.3	Step 3: Prediction</w:t>
-      </w:r>
-      <w:bookmarkEnd w:id="28"/>
-    </w:p>
-    <w:p>
-      <w:pPr>
-        <w:pStyle w:val="FirstParagraph"/>
-      </w:pPr>
-      <w:r>
         <w:t xml:space="preserve">We adopt the standardized framework for the generation of patient-level</w:t>
       </w:r>
       <w:r>
@@ -2205,7 +2341,19 @@
         <w:t xml:space="preserve"> </w:t>
       </w:r>
       <w:r>
-        <w:t xml:space="preserve">definition of two essential cohorts: a target cohort and an outcome cohort.</w:t>
+        <w:t xml:space="preserve">definition of two essential cohorts: a target cohort, i.e. a set of patients</w:t>
+      </w:r>
+      <w:r>
+        <w:t xml:space="preserve"> </w:t>
+      </w:r>
+      <w:r>
+        <w:t xml:space="preserve">that satisfy one or more inclusion criteria for a duration of time, and an</w:t>
+      </w:r>
+      <w:r>
+        <w:t xml:space="preserve"> </w:t>
+      </w:r>
+      <w:r>
+        <w:t xml:space="preserve">outcome cohort.</w:t>
       </w:r>
     </w:p>
     <w:p>
@@ -2219,19 +2367,37 @@
         <w:t xml:space="preserve"> </w:t>
       </w:r>
       <w:r>
-        <w:t xml:space="preserve">comparator cohort. To avoid deferentially fitting the prediction model to</w:t>
-      </w:r>
-      <w:r>
-        <w:t xml:space="preserve"> </w:t>
-      </w:r>
-      <w:r>
-        <w:t xml:space="preserve">patients across treatment arms, thus introducing spurious interactions with</w:t>
-      </w:r>
-      <w:r>
-        <w:t xml:space="preserve"> </w:t>
-      </w:r>
-      <w:r>
-        <w:t xml:space="preserve">treatment</w:t>
+        <w:t xml:space="preserve">comparator cohort. Further restrictions can be applied on the target cohort to</w:t>
+      </w:r>
+      <w:r>
+        <w:t xml:space="preserve"> </w:t>
+      </w:r>
+      <w:r>
+        <w:t xml:space="preserve">construct the final population on which the prediction model will be developed</w:t>
+      </w:r>
+      <w:r>
+        <w:t xml:space="preserve"> </w:t>
+      </w:r>
+      <w:r>
+        <w:t xml:space="preserve">(e.g. exclude patients with a prior outcome in their history, before being</w:t>
+      </w:r>
+      <w:r>
+        <w:t xml:space="preserve"> </w:t>
+      </w:r>
+      <w:r>
+        <w:t xml:space="preserve">included in the target cohort). To avoid deferentially fitting the prediction</w:t>
+      </w:r>
+      <w:r>
+        <w:t xml:space="preserve"> </w:t>
+      </w:r>
+      <w:r>
+        <w:t xml:space="preserve">model to patients across treatment arms, thus introducing spurious interactions</w:t>
+      </w:r>
+      <w:r>
+        <w:t xml:space="preserve"> </w:t>
+      </w:r>
+      <w:r>
+        <w:t xml:space="preserve">with treatment</w:t>
       </w:r>
       <w:r>
         <w:t xml:space="preserve"> </w:t>
@@ -3118,7 +3284,7 @@
           <w:i/>
           <w:b/>
         </w:rPr>
-        <w:t xml:space="preserve">More specifically, we first estimated propensity scores using LASSO</w:t>
+        <w:t xml:space="preserve">More specifically, we first estimate propensity scores using LASSO</w:t>
       </w:r>
       <w:r>
         <w:rPr>
@@ -3146,7 +3312,49 @@
           <w:i/>
           <w:b/>
         </w:rPr>
-        <w:t xml:space="preserve">demographics, drug exposures, diagnoses, measurements and medical devices.</w:t>
+        <w:t xml:space="preserve">demographics, drug exposures, diagnoses, measurements and medical devices. We</w:t>
+      </w:r>
+      <w:r>
+        <w:rPr>
+          <w:i/>
+          <w:b/>
+        </w:rPr>
+        <w:t xml:space="preserve"> </w:t>
+      </w:r>
+      <w:r>
+        <w:rPr>
+          <w:i/>
+          <w:b/>
+        </w:rPr>
+        <w:t xml:space="preserve">match patients 1-1 using a caliper, i.e. the maximum distance that is acceptable</w:t>
+      </w:r>
+      <w:r>
+        <w:rPr>
+          <w:i/>
+          <w:b/>
+        </w:rPr>
+        <w:t xml:space="preserve"> </w:t>
+      </w:r>
+      <w:r>
+        <w:rPr>
+          <w:i/>
+          <w:b/>
+        </w:rPr>
+        <w:t xml:space="preserve">for any match. The default value we use is 0.2 on the standardized logit scale</w:t>
+      </w:r>
+      <w:r>
+        <w:rPr>
+          <w:i/>
+          <w:b/>
+        </w:rPr>
+        <w:t xml:space="preserve"> </w:t>
+      </w:r>
+      <w:r>
+        <w:rPr>
+          <w:i/>
+          <w:b/>
+        </w:rPr>
+        <w:t xml:space="preserve">for the propensity scores.</w:t>
       </w:r>
     </w:p>
     <w:p>
@@ -4125,6 +4333,168 @@
         <w:pStyle w:val="BodyText"/>
       </w:pPr>
       <w:r>
+        <w:t xml:space="preserve">&gt; &gt; EDIT &gt; &gt;</w:t>
+      </w:r>
+    </w:p>
+    <w:p>
+      <w:pPr>
+        <w:pStyle w:val="BodyText"/>
+      </w:pPr>
+      <w:r>
+        <w:rPr>
+          <w:i/>
+          <w:b/>
+        </w:rPr>
+        <w:t xml:space="preserve">Ideally, externally derived and adequately validated prediction model would</w:t>
+      </w:r>
+      <w:r>
+        <w:rPr>
+          <w:i/>
+          <w:b/>
+        </w:rPr>
+        <w:t xml:space="preserve"> </w:t>
+      </w:r>
+      <w:r>
+        <w:rPr>
+          <w:i/>
+          <w:b/>
+        </w:rPr>
+        <w:t xml:space="preserve">be preferred for analyzing treatment effect heterogeneity</w:t>
+      </w:r>
+      <w:r>
+        <w:rPr>
+          <w:i/>
+          <w:b/>
+        </w:rPr>
+        <w:t xml:space="preserve"> </w:t>
+      </w:r>
+      <w:r>
+        <w:rPr>
+          <w:i/>
+          <w:b/>
+        </w:rPr>
+        <w:t xml:space="preserve">[6]</w:t>
+      </w:r>
+      <w:r>
+        <w:rPr>
+          <w:i/>
+          <w:b/>
+        </w:rPr>
+        <w:t xml:space="preserve">. In the</w:t>
+      </w:r>
+      <w:r>
+        <w:rPr>
+          <w:i/>
+          <w:b/>
+        </w:rPr>
+        <w:t xml:space="preserve"> </w:t>
+      </w:r>
+      <w:r>
+        <w:rPr>
+          <w:i/>
+          <w:b/>
+        </w:rPr>
+        <w:t xml:space="preserve">absence of such prediction models an internally-developed risk prediction model</w:t>
+      </w:r>
+      <w:r>
+        <w:rPr>
+          <w:i/>
+          <w:b/>
+        </w:rPr>
+        <w:t xml:space="preserve"> </w:t>
+      </w:r>
+      <w:r>
+        <w:rPr>
+          <w:i/>
+          <w:b/>
+        </w:rPr>
+        <w:t xml:space="preserve">can be considered. Earlier simulations of RCT studies have shown that internal</w:t>
+      </w:r>
+      <w:r>
+        <w:rPr>
+          <w:i/>
+          <w:b/>
+        </w:rPr>
+        <w:t xml:space="preserve"> </w:t>
+      </w:r>
+      <w:r>
+        <w:rPr>
+          <w:i/>
+          <w:b/>
+        </w:rPr>
+        <w:t xml:space="preserve">models developed on the combined treatment and control arms blinded to treatment</w:t>
+      </w:r>
+      <w:r>
+        <w:rPr>
+          <w:i/>
+          <w:b/>
+        </w:rPr>
+        <w:t xml:space="preserve"> </w:t>
+      </w:r>
+      <w:r>
+        <w:rPr>
+          <w:i/>
+          <w:b/>
+        </w:rPr>
+        <w:t xml:space="preserve">gave relatively unbiased estimates of treatment effect across the spectrum of</w:t>
+      </w:r>
+      <w:r>
+        <w:rPr>
+          <w:i/>
+          <w:b/>
+        </w:rPr>
+        <w:t xml:space="preserve"> </w:t>
+      </w:r>
+      <w:r>
+        <w:rPr>
+          <w:i/>
+          <w:b/>
+        </w:rPr>
+        <w:t xml:space="preserve">risk</w:t>
+      </w:r>
+      <w:r>
+        <w:rPr>
+          <w:i/>
+          <w:b/>
+        </w:rPr>
+        <w:t xml:space="preserve"> </w:t>
+      </w:r>
+      <w:r>
+        <w:rPr>
+          <w:i/>
+          <w:b/>
+        </w:rPr>
+        <w:t xml:space="preserve">[16]</w:t>
+      </w:r>
+      <w:r>
+        <w:rPr>
+          <w:i/>
+          <w:b/>
+        </w:rPr>
+        <w:t xml:space="preserve">.</w:t>
+      </w:r>
+    </w:p>
+    <w:p>
+      <w:pPr>
+        <w:pStyle w:val="BodyText"/>
+      </w:pPr>
+      <w:r>
+        <w:t xml:space="preserve">&lt; &lt; EDIT &lt; &lt;</w:t>
+      </w:r>
+    </w:p>
+    <w:p>
+      <w:pPr>
+        <w:pStyle w:val="BodyText"/>
+      </w:pPr>
+      <w:r>
+        <w:t xml:space="preserve">&gt; &gt; OLD &gt; &gt;</w:t>
+      </w:r>
+    </w:p>
+    <w:p>
+      <w:pPr>
+        <w:pStyle w:val="BodyText"/>
+      </w:pPr>
+      <w:r>
         <w:t xml:space="preserve">Externally derived and well transportable prediction models are preferred for</w:t>
       </w:r>
       <w:r>
@@ -4167,7 +4537,23 @@
         <w:t xml:space="preserve">[16]</w:t>
       </w:r>
       <w:r>
-        <w:t xml:space="preserve">. However, in observational databases treatment arms</w:t>
+        <w:t xml:space="preserve">.</w:t>
+      </w:r>
+    </w:p>
+    <w:p>
+      <w:pPr>
+        <w:pStyle w:val="BodyText"/>
+      </w:pPr>
+      <w:r>
+        <w:t xml:space="preserve">&lt; &lt; OLD &lt; &lt;</w:t>
+      </w:r>
+    </w:p>
+    <w:p>
+      <w:pPr>
+        <w:pStyle w:val="BodyText"/>
+      </w:pPr>
+      <w:r>
+        <w:t xml:space="preserve">However, in observational databases treatment arms</w:t>
       </w:r>
       <w:r>
         <w:t xml:space="preserve"> </w:t>

</xml_diff>

<commit_message>
separate evaluation from results in methods section
</commit_message>
<xml_diff>
--- a/submission/manuscript.docx
+++ b/submission/manuscript.docx
@@ -2600,9 +2600,9 @@
       <w:pPr>
         <w:pStyle w:val="Heading2"/>
       </w:pPr>
-      <w:bookmarkStart w:id="30" w:name="X2320da1e6a5f41a4618a369b6d2745affa38eaf"/>
-      <w:r>
-        <w:t xml:space="preserve">2.5	Step 5: Evaluation and presentation of results</w:t>
+      <w:bookmarkStart w:id="30" w:name="step-5-evaluation"/>
+      <w:r>
+        <w:t xml:space="preserve">2.5	Step 5: Evaluation</w:t>
       </w:r>
       <w:bookmarkEnd w:id="30"/>
     </w:p>
@@ -2726,7 +2726,17 @@
     </w:p>
     <w:p>
       <w:pPr>
-        <w:pStyle w:val="BodyText"/>
+        <w:pStyle w:val="Heading2"/>
+      </w:pPr>
+      <w:bookmarkStart w:id="31" w:name="step-6-presentation-of-results"/>
+      <w:r>
+        <w:t xml:space="preserve">2.6	Step 6: Presentation of results</w:t>
+      </w:r>
+      <w:bookmarkEnd w:id="31"/>
+    </w:p>
+    <w:p>
+      <w:pPr>
+        <w:pStyle w:val="FirstParagraph"/>
       </w:pPr>
       <w:r>
         <w:t xml:space="preserve">In the presence of a positive treatment effect and a well-discriminating</w:t>
@@ -2766,11 +2776,11 @@
       <w:pPr>
         <w:pStyle w:val="Heading1"/>
       </w:pPr>
-      <w:bookmarkStart w:id="31" w:name="results"/>
+      <w:bookmarkStart w:id="32" w:name="results"/>
       <w:r>
         <w:t xml:space="preserve">3	Results</w:t>
       </w:r>
-      <w:bookmarkEnd w:id="31"/>
+      <w:bookmarkEnd w:id="32"/>
     </w:p>
     <w:p>
       <w:pPr>
@@ -2865,11 +2875,11 @@
       <w:pPr>
         <w:pStyle w:val="Heading2"/>
       </w:pPr>
-      <w:bookmarkStart w:id="32" w:name="X9a13c38e6a8499ec40a4a5828fbd07963eef224"/>
+      <w:bookmarkStart w:id="33" w:name="X9a13c38e6a8499ec40a4a5828fbd07963eef224"/>
       <w:r>
         <w:t xml:space="preserve">3.1	Step 1: General definition of the problem</w:t>
       </w:r>
-      <w:bookmarkEnd w:id="32"/>
+      <w:bookmarkEnd w:id="33"/>
     </w:p>
     <w:p>
       <w:pPr>
@@ -3097,11 +3107,11 @@
       <w:pPr>
         <w:pStyle w:val="Heading2"/>
       </w:pPr>
-      <w:bookmarkStart w:id="33" w:name="step-2-identification-of-the-databases"/>
+      <w:bookmarkStart w:id="34" w:name="step-2-identification-of-the-databases"/>
       <w:r>
         <w:t xml:space="preserve">3.2	Step 2: Identification of the databases</w:t>
       </w:r>
-      <w:bookmarkEnd w:id="33"/>
+      <w:bookmarkEnd w:id="34"/>
     </w:p>
     <w:p>
       <w:pPr>
@@ -3241,11 +3251,11 @@
       <w:pPr>
         <w:pStyle w:val="Heading2"/>
       </w:pPr>
-      <w:bookmarkStart w:id="34" w:name="step-3-prediction-1"/>
+      <w:bookmarkStart w:id="35" w:name="step-3-prediction-1"/>
       <w:r>
         <w:t xml:space="preserve">3.3	Step 3: Prediction</w:t>
       </w:r>
-      <w:bookmarkEnd w:id="34"/>
+      <w:bookmarkEnd w:id="35"/>
     </w:p>
     <w:p>
       <w:pPr>
@@ -3425,11 +3435,11 @@
       <w:pPr>
         <w:pStyle w:val="Heading2"/>
       </w:pPr>
-      <w:bookmarkStart w:id="35" w:name="step-4-estimation-1"/>
+      <w:bookmarkStart w:id="36" w:name="step-4-estimation-1"/>
       <w:r>
         <w:t xml:space="preserve">3.4	Step 4: Estimation</w:t>
       </w:r>
-      <w:bookmarkEnd w:id="35"/>
+      <w:bookmarkEnd w:id="36"/>
     </w:p>
     <w:p>
       <w:pPr>
@@ -3479,11 +3489,11 @@
       <w:pPr>
         <w:pStyle w:val="Heading2"/>
       </w:pPr>
-      <w:bookmarkStart w:id="36" w:name="X27fd54aa5334e1e877819cb9f41899728639f0d"/>
+      <w:bookmarkStart w:id="37" w:name="X27fd54aa5334e1e877819cb9f41899728639f0d"/>
       <w:r>
         <w:t xml:space="preserve">3.5	Step 5: Result presentation and evaluation</w:t>
       </w:r>
-      <w:bookmarkEnd w:id="36"/>
+      <w:bookmarkEnd w:id="37"/>
     </w:p>
     <w:p>
       <w:pPr>
@@ -3629,138 +3639,6 @@
                 <pic:pic>
                   <pic:nvPicPr>
                     <pic:cNvPr descr="manuscript_files/figure-docx/figure2-1.png" id="0" name="Picture"/>
-                    <pic:cNvPicPr>
-                      <a:picLocks noChangeArrowheads="1" noChangeAspect="1"/>
-                    </pic:cNvPicPr>
-                  </pic:nvPicPr>
-                  <pic:blipFill>
-                    <a:blip r:embed="rId37"/>
-                    <a:stretch>
-                      <a:fillRect/>
-                    </a:stretch>
-                  </pic:blipFill>
-                  <pic:spPr bwMode="auto">
-                    <a:xfrm>
-                      <a:off x="0" y="0"/>
-                      <a:ext cx="4620126" cy="3696101"/>
-                    </a:xfrm>
-                    <a:prstGeom prst="rect">
-                      <a:avLst/>
-                    </a:prstGeom>
-                    <a:noFill/>
-                    <a:ln w="9525">
-                      <a:noFill/>
-                      <a:headEnd/>
-                      <a:tailEnd/>
-                    </a:ln>
-                  </pic:spPr>
-                </pic:pic>
-              </a:graphicData>
-            </a:graphic>
-          </wp:inline>
-        </w:drawing>
-      </w:r>
-    </w:p>
-    <w:p>
-      <w:pPr>
-        <w:pStyle w:val="ImageCaption"/>
-      </w:pPr>
-      <w:r>
-        <w:t xml:space="preserve">Figure 3.1: Overview of heterogeneity of ACE-inhibitors treatment within strata of predicted risk of acute MI. The top panel contains the observed acute rates of ACE-inhibitors and beta blockers within each quarter of predicted acute MI risk. These are derived using the KaplanMeier estimates at 730 days after inclusion. The middle panel, contains the hazard ratios of comparing ACE-inhibitors to beta blockers with regard to acute MI. These are estimated using Cox proportional hazards regression within quarters of predicted acute MI risk. The bottom panel contains absolute risk reduction for ACE-inhibitors compared to beta blockers. These are derived as the difference in Kaplan-Meier estimates at 730 after inclusion. Hazard ratios in the middle panel show a decreasing trend with increasing acute MI risk. Given the rather good discrimination of the prediction model (AUC=0.74), this results in an increasing trend for absolute benefit in favor of ACE-inhibitors with increasing risk.</w:t>
-      </w:r>
-    </w:p>
-    <w:p>
-      <w:pPr>
-        <w:pStyle w:val="BodyText"/>
-      </w:pPr>
-      <w:r>
-        <w:t xml:space="preserve">In general, with increasing acute MI risk we observed an increasing pattern in</w:t>
-      </w:r>
-      <w:r>
-        <w:t xml:space="preserve"> </w:t>
-      </w:r>
-      <w:r>
-        <w:t xml:space="preserve">terms of absolute benefit for the main outcomes, while the absolute harms did</w:t>
-      </w:r>
-      <w:r>
-        <w:t xml:space="preserve"> </w:t>
-      </w:r>
-      <w:r>
-        <w:t xml:space="preserve">not increase for the safety outcomes. More specifically, patients in the low</w:t>
-      </w:r>
-      <w:r>
-        <w:t xml:space="preserve"> </w:t>
-      </w:r>
-      <w:r>
-        <w:t xml:space="preserve">risk quarter did not receive absolute benefit (-0.03%) while absolute risk</w:t>
-      </w:r>
-      <w:r>
-        <w:t xml:space="preserve"> </w:t>
-      </w:r>
-      <w:r>
-        <w:t xml:space="preserve">was 0.54% lower (95% confidence interval 0.36%—0.71%) for patients in the</w:t>
-      </w:r>
-      <w:r>
-        <w:t xml:space="preserve"> </w:t>
-      </w:r>
-      <w:r>
-        <w:t xml:space="preserve">highest risk quarter. In contrast, the absolute and relative effects of</w:t>
-      </w:r>
-      <w:r>
-        <w:t xml:space="preserve"> </w:t>
-      </w:r>
-      <w:r>
-        <w:t xml:space="preserve">ACE-inhibitors on safety outcomes (e.g. cough and angioedema) are slightly</w:t>
-      </w:r>
-      <w:r>
-        <w:t xml:space="preserve"> </w:t>
-      </w:r>
-      <w:r>
-        <w:t xml:space="preserve">decreasing with increasing acute MI risk (Figure</w:t>
-      </w:r>
-      <w:r>
-        <w:t xml:space="preserve"> </w:t>
-      </w:r>
-      <w:r>
-        <w:t xml:space="preserve">3.2</w:t>
-      </w:r>
-      <w:r>
-        <w:t xml:space="preserve"> </w:t>
-      </w:r>
-      <w:r>
-        <w:t xml:space="preserve">and</w:t>
-      </w:r>
-      <w:r>
-        <w:t xml:space="preserve"> </w:t>
-      </w:r>
-      <w:r>
-        <w:t xml:space="preserve">3.3</w:t>
-      </w:r>
-      <w:r>
-        <w:t xml:space="preserve">). Similar results were observed in the other two databases</w:t>
-      </w:r>
-      <w:r>
-        <w:t xml:space="preserve"> </w:t>
-      </w:r>
-      <w:r>
-        <w:t xml:space="preserve">(see supplementary material).</w:t>
-      </w:r>
-    </w:p>
-    <w:p>
-      <w:pPr>
-        <w:pStyle w:val="CaptionedFigure"/>
-      </w:pPr>
-      <w:r>
-        <w:drawing>
-          <wp:inline>
-            <wp:extent cx="4620126" cy="3696101"/>
-            <wp:effectExtent b="0" l="0" r="0" t="0"/>
-            <wp:docPr descr="Figure 3.2: Hazard ratios (relative treatment effects) for the main and safety outcomes, estimated by fitting stratified Cox regression models within quarters of predicted risk of acute myocardial infarction (MI). The four risk quarters (Q1-Q4) are defined using the internally developed model for acute MI" title="" id="1" name="Picture"/>
-            <a:graphic>
-              <a:graphicData uri="http://schemas.openxmlformats.org/drawingml/2006/picture">
-                <pic:pic>
-                  <pic:nvPicPr>
-                    <pic:cNvPr descr="manuscript_files/figure-docx/figure3-1.png" id="0" name="Picture"/>
                     <pic:cNvPicPr>
                       <a:picLocks noChangeArrowheads="1" noChangeAspect="1"/>
                     </pic:cNvPicPr>
@@ -3798,7 +3676,84 @@
         <w:pStyle w:val="ImageCaption"/>
       </w:pPr>
       <w:r>
-        <w:t xml:space="preserve">Figure 3.2: Hazard ratios (relative treatment effects) for the main and safety outcomes, estimated by fitting stratified Cox regression models within quarters of predicted risk of acute myocardial infarction (MI). The four risk quarters (Q1-Q4) are defined using the internally developed model for acute MI</w:t>
+        <w:t xml:space="preserve">Figure 3.1: Overview of heterogeneity of ACE-inhibitors treatment within strata of predicted risk of acute MI. The top panel contains the observed acute rates of ACE-inhibitors and beta blockers within each quarter of predicted acute MI risk. These are derived using the KaplanMeier estimates at 730 days after inclusion. The middle panel, contains the hazard ratios of comparing ACE-inhibitors to beta blockers with regard to acute MI. These are estimated using Cox proportional hazards regression within quarters of predicted acute MI risk. The bottom panel contains absolute risk reduction for ACE-inhibitors compared to beta blockers. These are derived as the difference in Kaplan-Meier estimates at 730 after inclusion. Hazard ratios in the middle panel show a decreasing trend with increasing acute MI risk. Given the rather good discrimination of the prediction model (AUC=0.74), this results in an increasing trend for absolute benefit in favor of ACE-inhibitors with increasing risk.</w:t>
+      </w:r>
+    </w:p>
+    <w:p>
+      <w:pPr>
+        <w:pStyle w:val="BodyText"/>
+      </w:pPr>
+      <w:r>
+        <w:t xml:space="preserve">In general, with increasing acute MI risk we observed an increasing pattern in</w:t>
+      </w:r>
+      <w:r>
+        <w:t xml:space="preserve"> </w:t>
+      </w:r>
+      <w:r>
+        <w:t xml:space="preserve">terms of absolute benefit for the main outcomes, while the absolute harms did</w:t>
+      </w:r>
+      <w:r>
+        <w:t xml:space="preserve"> </w:t>
+      </w:r>
+      <w:r>
+        <w:t xml:space="preserve">not increase for the safety outcomes. More specifically, patients in the low</w:t>
+      </w:r>
+      <w:r>
+        <w:t xml:space="preserve"> </w:t>
+      </w:r>
+      <w:r>
+        <w:t xml:space="preserve">risk quarter did not receive absolute benefit (-0.03%) while absolute risk</w:t>
+      </w:r>
+      <w:r>
+        <w:t xml:space="preserve"> </w:t>
+      </w:r>
+      <w:r>
+        <w:t xml:space="preserve">was 0.54% lower (95% confidence interval 0.36%—0.71%) for patients in the</w:t>
+      </w:r>
+      <w:r>
+        <w:t xml:space="preserve"> </w:t>
+      </w:r>
+      <w:r>
+        <w:t xml:space="preserve">highest risk quarter. In contrast, the absolute and relative effects of</w:t>
+      </w:r>
+      <w:r>
+        <w:t xml:space="preserve"> </w:t>
+      </w:r>
+      <w:r>
+        <w:t xml:space="preserve">ACE-inhibitors on safety outcomes (e.g. cough and angioedema) are slightly</w:t>
+      </w:r>
+      <w:r>
+        <w:t xml:space="preserve"> </w:t>
+      </w:r>
+      <w:r>
+        <w:t xml:space="preserve">decreasing with increasing acute MI risk (Figure</w:t>
+      </w:r>
+      <w:r>
+        <w:t xml:space="preserve"> </w:t>
+      </w:r>
+      <w:r>
+        <w:t xml:space="preserve">3.2</w:t>
+      </w:r>
+      <w:r>
+        <w:t xml:space="preserve"> </w:t>
+      </w:r>
+      <w:r>
+        <w:t xml:space="preserve">and</w:t>
+      </w:r>
+      <w:r>
+        <w:t xml:space="preserve"> </w:t>
+      </w:r>
+      <w:r>
+        <w:t xml:space="preserve">3.3</w:t>
+      </w:r>
+      <w:r>
+        <w:t xml:space="preserve">). Similar results were observed in the other two databases</w:t>
+      </w:r>
+      <w:r>
+        <w:t xml:space="preserve"> </w:t>
+      </w:r>
+      <w:r>
+        <w:t xml:space="preserve">(see supplementary material).</w:t>
       </w:r>
     </w:p>
     <w:p>
@@ -3810,12 +3765,12 @@
           <wp:inline>
             <wp:extent cx="4620126" cy="3696101"/>
             <wp:effectExtent b="0" l="0" r="0" t="0"/>
-            <wp:docPr descr="Figure 3.3: Absolute risk reduction for the main and safety outcomes, estimated by fitting stratified Cox regression models within quarters of predicted risk of acute myocardial infarction (MI). The four risk quarters (Q1-Q4) are defined using the internally developed model for acute MI" title="" id="1" name="Picture"/>
+            <wp:docPr descr="Figure 3.2: Hazard ratios (relative treatment effects) for the main and safety outcomes, estimated by fitting stratified Cox regression models within quarters of predicted risk of acute myocardial infarction (MI). The four risk quarters (Q1-Q4) are defined using the internally developed model for acute MI" title="" id="1" name="Picture"/>
             <a:graphic>
               <a:graphicData uri="http://schemas.openxmlformats.org/drawingml/2006/picture">
                 <pic:pic>
                   <pic:nvPicPr>
-                    <pic:cNvPr descr="manuscript_files/figure-docx/figure4-1.png" id="0" name="Picture"/>
+                    <pic:cNvPr descr="manuscript_files/figure-docx/figure3-1.png" id="0" name="Picture"/>
                     <pic:cNvPicPr>
                       <a:picLocks noChangeArrowheads="1" noChangeAspect="1"/>
                     </pic:cNvPicPr>
@@ -3853,6 +3808,61 @@
         <w:pStyle w:val="ImageCaption"/>
       </w:pPr>
       <w:r>
+        <w:t xml:space="preserve">Figure 3.2: Hazard ratios (relative treatment effects) for the main and safety outcomes, estimated by fitting stratified Cox regression models within quarters of predicted risk of acute myocardial infarction (MI). The four risk quarters (Q1-Q4) are defined using the internally developed model for acute MI</w:t>
+      </w:r>
+    </w:p>
+    <w:p>
+      <w:pPr>
+        <w:pStyle w:val="CaptionedFigure"/>
+      </w:pPr>
+      <w:r>
+        <w:drawing>
+          <wp:inline>
+            <wp:extent cx="4620126" cy="3696101"/>
+            <wp:effectExtent b="0" l="0" r="0" t="0"/>
+            <wp:docPr descr="Figure 3.3: Absolute risk reduction for the main and safety outcomes, estimated by fitting stratified Cox regression models within quarters of predicted risk of acute myocardial infarction (MI). The four risk quarters (Q1-Q4) are defined using the internally developed model for acute MI" title="" id="1" name="Picture"/>
+            <a:graphic>
+              <a:graphicData uri="http://schemas.openxmlformats.org/drawingml/2006/picture">
+                <pic:pic>
+                  <pic:nvPicPr>
+                    <pic:cNvPr descr="manuscript_files/figure-docx/figure4-1.png" id="0" name="Picture"/>
+                    <pic:cNvPicPr>
+                      <a:picLocks noChangeArrowheads="1" noChangeAspect="1"/>
+                    </pic:cNvPicPr>
+                  </pic:nvPicPr>
+                  <pic:blipFill>
+                    <a:blip r:embed="rId40"/>
+                    <a:stretch>
+                      <a:fillRect/>
+                    </a:stretch>
+                  </pic:blipFill>
+                  <pic:spPr bwMode="auto">
+                    <a:xfrm>
+                      <a:off x="0" y="0"/>
+                      <a:ext cx="4620126" cy="3696101"/>
+                    </a:xfrm>
+                    <a:prstGeom prst="rect">
+                      <a:avLst/>
+                    </a:prstGeom>
+                    <a:noFill/>
+                    <a:ln w="9525">
+                      <a:noFill/>
+                      <a:headEnd/>
+                      <a:tailEnd/>
+                    </a:ln>
+                  </pic:spPr>
+                </pic:pic>
+              </a:graphicData>
+            </a:graphic>
+          </wp:inline>
+        </w:drawing>
+      </w:r>
+    </w:p>
+    <w:p>
+      <w:pPr>
+        <w:pStyle w:val="ImageCaption"/>
+      </w:pPr>
+      <w:r>
         <w:t xml:space="preserve">Figure 3.3: Absolute risk reduction for the main and safety outcomes, estimated by fitting stratified Cox regression models within quarters of predicted risk of acute myocardial infarction (MI). The four risk quarters (Q1-Q4) are defined using the internally developed model for acute MI</w:t>
       </w:r>
     </w:p>
@@ -3922,7 +3932,7 @@
       <w:r>
         <w:t xml:space="preserve">publicly available web application (</w:t>
       </w:r>
-      <w:hyperlink r:id="rId40">
+      <w:hyperlink r:id="rId41">
         <w:r>
           <w:rPr>
             <w:rStyle w:val="Hyperlink"/>
@@ -3938,11 +3948,11 @@
       <w:pPr>
         <w:pStyle w:val="Heading1"/>
       </w:pPr>
-      <w:bookmarkStart w:id="41" w:name="discussion"/>
+      <w:bookmarkStart w:id="42" w:name="discussion"/>
       <w:r>
         <w:t xml:space="preserve">4	Discussion</w:t>
       </w:r>
-      <w:bookmarkEnd w:id="41"/>
+      <w:bookmarkEnd w:id="42"/>
     </w:p>
     <w:p>
       <w:pPr>
@@ -4722,19 +4732,19 @@
       <w:pPr>
         <w:pStyle w:val="Heading1"/>
       </w:pPr>
-      <w:bookmarkStart w:id="42" w:name="references"/>
+      <w:bookmarkStart w:id="43" w:name="references"/>
       <w:r>
         <w:t xml:space="preserve">5	References</w:t>
       </w:r>
-      <w:bookmarkEnd w:id="42"/>
+      <w:bookmarkEnd w:id="43"/>
     </w:p>
     <w:p>
       <w:pPr>
         <w:pStyle w:val="FirstParagraph"/>
       </w:pPr>
     </w:p>
-    <w:bookmarkStart w:id="107" w:name="refs"/>
-    <w:bookmarkStart w:id="44" w:name="ref-KRAVITZ2004"/>
+    <w:bookmarkStart w:id="108" w:name="refs"/>
+    <w:bookmarkStart w:id="45" w:name="ref-KRAVITZ2004"/>
     <w:p>
       <w:pPr>
         <w:pStyle w:val="Bibliography"/>
@@ -4766,7 +4776,7 @@
       <w:r>
         <w:t xml:space="preserve">:661–87. doi:</w:t>
       </w:r>
-      <w:hyperlink r:id="rId43">
+      <w:hyperlink r:id="rId44">
         <w:r>
           <w:rPr>
             <w:rStyle w:val="Hyperlink"/>
@@ -4775,8 +4785,8 @@
         </w:r>
       </w:hyperlink>
     </w:p>
-    <w:bookmarkEnd w:id="44"/>
-    <w:bookmarkStart w:id="46" w:name="ref-Yusuf1991"/>
+    <w:bookmarkEnd w:id="45"/>
+    <w:bookmarkStart w:id="47" w:name="ref-Yusuf1991"/>
     <w:p>
       <w:pPr>
         <w:pStyle w:val="Bibliography"/>
@@ -4808,7 +4818,7 @@
       <w:r>
         <w:t xml:space="preserve">:93. doi:</w:t>
       </w:r>
-      <w:hyperlink r:id="rId45">
+      <w:hyperlink r:id="rId46">
         <w:r>
           <w:rPr>
             <w:rStyle w:val="Hyperlink"/>
@@ -4817,8 +4827,8 @@
         </w:r>
       </w:hyperlink>
     </w:p>
-    <w:bookmarkEnd w:id="46"/>
-    <w:bookmarkStart w:id="48" w:name="ref-FernandezyGarcia2010"/>
+    <w:bookmarkEnd w:id="47"/>
+    <w:bookmarkStart w:id="49" w:name="ref-FernandezyGarcia2010"/>
     <w:p>
       <w:pPr>
         <w:pStyle w:val="Bibliography"/>
@@ -4865,7 +4875,7 @@
       <w:r>
         <w:t xml:space="preserve">:283–301. doi:</w:t>
       </w:r>
-      <w:hyperlink r:id="rId47">
+      <w:hyperlink r:id="rId48">
         <w:r>
           <w:rPr>
             <w:rStyle w:val="Hyperlink"/>
@@ -4874,8 +4884,8 @@
         </w:r>
       </w:hyperlink>
     </w:p>
-    <w:bookmarkEnd w:id="48"/>
-    <w:bookmarkStart w:id="50" w:name="ref-Varadhan2013"/>
+    <w:bookmarkEnd w:id="49"/>
+    <w:bookmarkStart w:id="51" w:name="ref-Varadhan2013"/>
     <w:p>
       <w:pPr>
         <w:pStyle w:val="Bibliography"/>
@@ -4922,7 +4932,7 @@
       <w:r>
         <w:t xml:space="preserve">:818–25. doi:</w:t>
       </w:r>
-      <w:hyperlink r:id="rId49">
+      <w:hyperlink r:id="rId50">
         <w:r>
           <w:rPr>
             <w:rStyle w:val="Hyperlink"/>
@@ -4931,8 +4941,8 @@
         </w:r>
       </w:hyperlink>
     </w:p>
-    <w:bookmarkEnd w:id="50"/>
-    <w:bookmarkStart w:id="52" w:name="ref-Rekkas2020"/>
+    <w:bookmarkEnd w:id="51"/>
+    <w:bookmarkStart w:id="53" w:name="ref-Rekkas2020"/>
     <w:p>
       <w:pPr>
         <w:pStyle w:val="Bibliography"/>
@@ -4979,7 +4989,7 @@
       <w:r>
         <w:t xml:space="preserve">. doi:</w:t>
       </w:r>
-      <w:hyperlink r:id="rId51">
+      <w:hyperlink r:id="rId52">
         <w:r>
           <w:rPr>
             <w:rStyle w:val="Hyperlink"/>
@@ -4988,8 +4998,8 @@
         </w:r>
       </w:hyperlink>
     </w:p>
-    <w:bookmarkEnd w:id="52"/>
-    <w:bookmarkStart w:id="54" w:name="ref-Kent2010"/>
+    <w:bookmarkEnd w:id="53"/>
+    <w:bookmarkStart w:id="55" w:name="ref-Kent2010"/>
     <w:p>
       <w:pPr>
         <w:pStyle w:val="Bibliography"/>
@@ -5036,7 +5046,7 @@
       <w:r>
         <w:t xml:space="preserve">. doi:</w:t>
       </w:r>
-      <w:hyperlink r:id="rId53">
+      <w:hyperlink r:id="rId54">
         <w:r>
           <w:rPr>
             <w:rStyle w:val="Hyperlink"/>
@@ -5045,8 +5055,8 @@
         </w:r>
       </w:hyperlink>
     </w:p>
-    <w:bookmarkEnd w:id="54"/>
-    <w:bookmarkStart w:id="56" w:name="ref-Kent2018"/>
+    <w:bookmarkEnd w:id="55"/>
+    <w:bookmarkStart w:id="57" w:name="ref-Kent2018"/>
     <w:p>
       <w:pPr>
         <w:pStyle w:val="Bibliography"/>
@@ -5069,7 +5079,7 @@
       <w:r>
         <w:t xml:space="preserve">2018;k4245. doi:</w:t>
       </w:r>
-      <w:hyperlink r:id="rId55">
+      <w:hyperlink r:id="rId56">
         <w:r>
           <w:rPr>
             <w:rStyle w:val="Hyperlink"/>
@@ -5078,8 +5088,8 @@
         </w:r>
       </w:hyperlink>
     </w:p>
-    <w:bookmarkEnd w:id="56"/>
-    <w:bookmarkStart w:id="58" w:name="ref-AdlerMilstein2017"/>
+    <w:bookmarkEnd w:id="57"/>
+    <w:bookmarkStart w:id="59" w:name="ref-AdlerMilstein2017"/>
     <w:p>
       <w:pPr>
         <w:pStyle w:val="Bibliography"/>
@@ -5126,7 +5136,7 @@
       <w:r>
         <w:t xml:space="preserve">:1142–8. doi:</w:t>
       </w:r>
-      <w:hyperlink r:id="rId57">
+      <w:hyperlink r:id="rId58">
         <w:r>
           <w:rPr>
             <w:rStyle w:val="Hyperlink"/>
@@ -5135,8 +5145,8 @@
         </w:r>
       </w:hyperlink>
     </w:p>
-    <w:bookmarkEnd w:id="58"/>
-    <w:bookmarkStart w:id="60" w:name="ref-Dahabreh2014"/>
+    <w:bookmarkEnd w:id="59"/>
+    <w:bookmarkStart w:id="61" w:name="ref-Dahabreh2014"/>
     <w:p>
       <w:pPr>
         <w:pStyle w:val="Bibliography"/>
@@ -5168,7 +5178,7 @@
       <w:r>
         <w:t xml:space="preserve">:129. doi:</w:t>
       </w:r>
-      <w:hyperlink r:id="rId59">
+      <w:hyperlink r:id="rId60">
         <w:r>
           <w:rPr>
             <w:rStyle w:val="Hyperlink"/>
@@ -5177,8 +5187,8 @@
         </w:r>
       </w:hyperlink>
     </w:p>
-    <w:bookmarkEnd w:id="60"/>
-    <w:bookmarkStart w:id="61" w:name="ref-hripcsak2015observational"/>
+    <w:bookmarkEnd w:id="61"/>
+    <w:bookmarkStart w:id="62" w:name="ref-hripcsak2015observational"/>
     <w:p>
       <w:pPr>
         <w:pStyle w:val="Bibliography"/>
@@ -5226,8 +5236,8 @@
         <w:t xml:space="preserve">:574.</w:t>
       </w:r>
     </w:p>
-    <w:bookmarkEnd w:id="61"/>
-    <w:bookmarkStart w:id="63" w:name="ref-Overhage2012"/>
+    <w:bookmarkEnd w:id="62"/>
+    <w:bookmarkStart w:id="64" w:name="ref-Overhage2012"/>
     <w:p>
       <w:pPr>
         <w:pStyle w:val="Bibliography"/>
@@ -5274,7 +5284,7 @@
       <w:r>
         <w:t xml:space="preserve">:54–60. doi:</w:t>
       </w:r>
-      <w:hyperlink r:id="rId62">
+      <w:hyperlink r:id="rId63">
         <w:r>
           <w:rPr>
             <w:rStyle w:val="Hyperlink"/>
@@ -5283,8 +5293,8 @@
         </w:r>
       </w:hyperlink>
     </w:p>
-    <w:bookmarkEnd w:id="63"/>
-    <w:bookmarkStart w:id="65" w:name="ref-Reps2018"/>
+    <w:bookmarkEnd w:id="64"/>
+    <w:bookmarkStart w:id="66" w:name="ref-Reps2018"/>
     <w:p>
       <w:pPr>
         <w:pStyle w:val="Bibliography"/>
@@ -5331,7 +5341,7 @@
       <w:r>
         <w:t xml:space="preserve">:969–75. doi:</w:t>
       </w:r>
-      <w:hyperlink r:id="rId64">
+      <w:hyperlink r:id="rId65">
         <w:r>
           <w:rPr>
             <w:rStyle w:val="Hyperlink"/>
@@ -5340,8 +5350,8 @@
         </w:r>
       </w:hyperlink>
     </w:p>
-    <w:bookmarkEnd w:id="65"/>
-    <w:bookmarkStart w:id="67" w:name="ref-Ryan2013"/>
+    <w:bookmarkEnd w:id="66"/>
+    <w:bookmarkStart w:id="68" w:name="ref-Ryan2013"/>
     <w:p>
       <w:pPr>
         <w:pStyle w:val="Bibliography"/>
@@ -5388,7 +5398,7 @@
       <w:r>
         <w:t xml:space="preserve">:59–72. doi:</w:t>
       </w:r>
-      <w:hyperlink r:id="rId66">
+      <w:hyperlink r:id="rId67">
         <w:r>
           <w:rPr>
             <w:rStyle w:val="Hyperlink"/>
@@ -5397,8 +5407,8 @@
         </w:r>
       </w:hyperlink>
     </w:p>
-    <w:bookmarkEnd w:id="67"/>
-    <w:bookmarkStart w:id="69" w:name="ref-Collins2015"/>
+    <w:bookmarkEnd w:id="68"/>
+    <w:bookmarkStart w:id="70" w:name="ref-Collins2015"/>
     <w:p>
       <w:pPr>
         <w:pStyle w:val="Bibliography"/>
@@ -5445,7 +5455,7 @@
       <w:r>
         <w:t xml:space="preserve">:1. doi:</w:t>
       </w:r>
-      <w:hyperlink r:id="rId68">
+      <w:hyperlink r:id="rId69">
         <w:r>
           <w:rPr>
             <w:rStyle w:val="Hyperlink"/>
@@ -5454,8 +5464,8 @@
         </w:r>
       </w:hyperlink>
     </w:p>
-    <w:bookmarkEnd w:id="69"/>
-    <w:bookmarkStart w:id="71" w:name="ref-Moons2015"/>
+    <w:bookmarkEnd w:id="70"/>
+    <w:bookmarkStart w:id="72" w:name="ref-Moons2015"/>
     <w:p>
       <w:pPr>
         <w:pStyle w:val="Bibliography"/>
@@ -5502,7 +5512,7 @@
       <w:r>
         <w:t xml:space="preserve">:W1. doi:</w:t>
       </w:r>
-      <w:hyperlink r:id="rId70">
+      <w:hyperlink r:id="rId71">
         <w:r>
           <w:rPr>
             <w:rStyle w:val="Hyperlink"/>
@@ -5511,8 +5521,8 @@
         </w:r>
       </w:hyperlink>
     </w:p>
-    <w:bookmarkEnd w:id="71"/>
-    <w:bookmarkStart w:id="73" w:name="ref-Burke2014"/>
+    <w:bookmarkEnd w:id="72"/>
+    <w:bookmarkStart w:id="74" w:name="ref-Burke2014"/>
     <w:p>
       <w:pPr>
         <w:pStyle w:val="Bibliography"/>
@@ -5559,7 +5569,7 @@
       <w:r>
         <w:t xml:space="preserve">:163–9. doi:</w:t>
       </w:r>
-      <w:hyperlink r:id="rId72">
+      <w:hyperlink r:id="rId73">
         <w:r>
           <w:rPr>
             <w:rStyle w:val="Hyperlink"/>
@@ -5568,8 +5578,8 @@
         </w:r>
       </w:hyperlink>
     </w:p>
-    <w:bookmarkEnd w:id="73"/>
-    <w:bookmarkStart w:id="75" w:name="ref-vanKlaveren2019"/>
+    <w:bookmarkEnd w:id="74"/>
+    <w:bookmarkStart w:id="76" w:name="ref-vanKlaveren2019"/>
     <w:p>
       <w:pPr>
         <w:pStyle w:val="Bibliography"/>
@@ -5616,7 +5626,7 @@
       <w:r>
         <w:t xml:space="preserve">:72–83. doi:</w:t>
       </w:r>
-      <w:hyperlink r:id="rId74">
+      <w:hyperlink r:id="rId75">
         <w:r>
           <w:rPr>
             <w:rStyle w:val="Hyperlink"/>
@@ -5625,8 +5635,8 @@
         </w:r>
       </w:hyperlink>
     </w:p>
-    <w:bookmarkEnd w:id="75"/>
-    <w:bookmarkStart w:id="77" w:name="ref-Austin2011"/>
+    <w:bookmarkEnd w:id="76"/>
+    <w:bookmarkStart w:id="78" w:name="ref-Austin2011"/>
     <w:p>
       <w:pPr>
         <w:pStyle w:val="Bibliography"/>
@@ -5658,7 +5668,7 @@
       <w:r>
         <w:t xml:space="preserve">:399–424. doi:</w:t>
       </w:r>
-      <w:hyperlink r:id="rId76">
+      <w:hyperlink r:id="rId77">
         <w:r>
           <w:rPr>
             <w:rStyle w:val="Hyperlink"/>
@@ -5667,8 +5677,8 @@
         </w:r>
       </w:hyperlink>
     </w:p>
-    <w:bookmarkEnd w:id="77"/>
-    <w:bookmarkStart w:id="79" w:name="ref-Kent2016"/>
+    <w:bookmarkEnd w:id="78"/>
+    <w:bookmarkStart w:id="80" w:name="ref-Kent2016"/>
     <w:p>
       <w:pPr>
         <w:pStyle w:val="Bibliography"/>
@@ -5706,7 +5716,7 @@
       <w:r>
         <w:t xml:space="preserve">2016;dyw118. doi:</w:t>
       </w:r>
-      <w:hyperlink r:id="rId78">
+      <w:hyperlink r:id="rId79">
         <w:r>
           <w:rPr>
             <w:rStyle w:val="Hyperlink"/>
@@ -5715,8 +5725,8 @@
         </w:r>
       </w:hyperlink>
     </w:p>
-    <w:bookmarkEnd w:id="79"/>
-    <w:bookmarkStart w:id="80" w:name="ref-wiysonge2017beta"/>
+    <w:bookmarkEnd w:id="80"/>
+    <w:bookmarkStart w:id="81" w:name="ref-wiysonge2017beta"/>
     <w:p>
       <w:pPr>
         <w:pStyle w:val="Bibliography"/>
@@ -5755,8 +5765,8 @@
         <w:t xml:space="preserve">2017.</w:t>
       </w:r>
     </w:p>
-    <w:bookmarkEnd w:id="80"/>
-    <w:bookmarkStart w:id="82" w:name="ref-Whelton2018"/>
+    <w:bookmarkEnd w:id="81"/>
+    <w:bookmarkStart w:id="83" w:name="ref-Whelton2018"/>
     <w:p>
       <w:pPr>
         <w:pStyle w:val="Bibliography"/>
@@ -5803,7 +5813,7 @@
       <w:r>
         <w:t xml:space="preserve">. doi:</w:t>
       </w:r>
-      <w:hyperlink r:id="rId81">
+      <w:hyperlink r:id="rId82">
         <w:r>
           <w:rPr>
             <w:rStyle w:val="Hyperlink"/>
@@ -5812,8 +5822,8 @@
         </w:r>
       </w:hyperlink>
     </w:p>
-    <w:bookmarkEnd w:id="82"/>
-    <w:bookmarkStart w:id="84" w:name="ref-Williams2018"/>
+    <w:bookmarkEnd w:id="83"/>
+    <w:bookmarkStart w:id="85" w:name="ref-Williams2018"/>
     <w:p>
       <w:pPr>
         <w:pStyle w:val="Bibliography"/>
@@ -5860,7 +5870,7 @@
       <w:r>
         <w:t xml:space="preserve">:3021–104. doi:</w:t>
       </w:r>
-      <w:hyperlink r:id="rId83">
+      <w:hyperlink r:id="rId84">
         <w:r>
           <w:rPr>
             <w:rStyle w:val="Hyperlink"/>
@@ -5869,8 +5879,8 @@
         </w:r>
       </w:hyperlink>
     </w:p>
-    <w:bookmarkEnd w:id="84"/>
-    <w:bookmarkStart w:id="86" w:name="ref-Khan2006"/>
+    <w:bookmarkEnd w:id="85"/>
+    <w:bookmarkStart w:id="87" w:name="ref-Khan2006"/>
     <w:p>
       <w:pPr>
         <w:pStyle w:val="Bibliography"/>
@@ -5902,7 +5912,7 @@
       <w:r>
         <w:t xml:space="preserve">:1737–42. doi:</w:t>
       </w:r>
-      <w:hyperlink r:id="rId85">
+      <w:hyperlink r:id="rId86">
         <w:r>
           <w:rPr>
             <w:rStyle w:val="Hyperlink"/>
@@ -5911,8 +5921,8 @@
         </w:r>
       </w:hyperlink>
     </w:p>
-    <w:bookmarkEnd w:id="86"/>
-    <w:bookmarkStart w:id="88" w:name="ref-Rabi2020"/>
+    <w:bookmarkEnd w:id="87"/>
+    <w:bookmarkStart w:id="89" w:name="ref-Rabi2020"/>
     <w:p>
       <w:pPr>
         <w:pStyle w:val="Bibliography"/>
@@ -5959,7 +5969,7 @@
       <w:r>
         <w:t xml:space="preserve">:596–624. doi:</w:t>
       </w:r>
-      <w:hyperlink r:id="rId87">
+      <w:hyperlink r:id="rId88">
         <w:r>
           <w:rPr>
             <w:rStyle w:val="Hyperlink"/>
@@ -5968,8 +5978,8 @@
         </w:r>
       </w:hyperlink>
     </w:p>
-    <w:bookmarkEnd w:id="88"/>
-    <w:bookmarkStart w:id="90" w:name="ref-Suchard2019"/>
+    <w:bookmarkEnd w:id="89"/>
+    <w:bookmarkStart w:id="91" w:name="ref-Suchard2019"/>
     <w:p>
       <w:pPr>
         <w:pStyle w:val="Bibliography"/>
@@ -6016,7 +6026,7 @@
       <w:r>
         <w:t xml:space="preserve">:1816–26. doi:</w:t>
       </w:r>
-      <w:hyperlink r:id="rId89">
+      <w:hyperlink r:id="rId90">
         <w:r>
           <w:rPr>
             <w:rStyle w:val="Hyperlink"/>
@@ -6025,8 +6035,8 @@
         </w:r>
       </w:hyperlink>
     </w:p>
-    <w:bookmarkEnd w:id="90"/>
-    <w:bookmarkStart w:id="92" w:name="ref-Cruickshank2007"/>
+    <w:bookmarkEnd w:id="91"/>
+    <w:bookmarkStart w:id="93" w:name="ref-Cruickshank2007"/>
     <w:p>
       <w:pPr>
         <w:pStyle w:val="Bibliography"/>
@@ -6058,7 +6068,7 @@
       <w:r>
         <w:t xml:space="preserve">:10–27. doi:</w:t>
       </w:r>
-      <w:hyperlink r:id="rId91">
+      <w:hyperlink r:id="rId92">
         <w:r>
           <w:rPr>
             <w:rStyle w:val="Hyperlink"/>
@@ -6067,8 +6077,8 @@
         </w:r>
       </w:hyperlink>
     </w:p>
-    <w:bookmarkEnd w:id="92"/>
-    <w:bookmarkStart w:id="94" w:name="ref-Kent2019"/>
+    <w:bookmarkEnd w:id="93"/>
+    <w:bookmarkStart w:id="95" w:name="ref-Kent2019"/>
     <w:p>
       <w:pPr>
         <w:pStyle w:val="Bibliography"/>
@@ -6115,7 +6125,7 @@
       <w:r>
         <w:t xml:space="preserve">:35. doi:</w:t>
       </w:r>
-      <w:hyperlink r:id="rId93">
+      <w:hyperlink r:id="rId94">
         <w:r>
           <w:rPr>
             <w:rStyle w:val="Hyperlink"/>
@@ -6124,8 +6134,8 @@
         </w:r>
       </w:hyperlink>
     </w:p>
-    <w:bookmarkEnd w:id="94"/>
-    <w:bookmarkStart w:id="96" w:name="ref-PathEnE"/>
+    <w:bookmarkEnd w:id="95"/>
+    <w:bookmarkStart w:id="97" w:name="ref-PathEnE"/>
     <w:p>
       <w:pPr>
         <w:pStyle w:val="Bibliography"/>
@@ -6157,7 +6167,7 @@
       <w:r>
         <w:t xml:space="preserve">:W1–W25. doi:</w:t>
       </w:r>
-      <w:hyperlink r:id="rId95">
+      <w:hyperlink r:id="rId96">
         <w:r>
           <w:rPr>
             <w:rStyle w:val="Hyperlink"/>
@@ -6166,8 +6176,8 @@
         </w:r>
       </w:hyperlink>
     </w:p>
-    <w:bookmarkEnd w:id="96"/>
-    <w:bookmarkStart w:id="98" w:name="ref-Liu2013"/>
+    <w:bookmarkEnd w:id="97"/>
+    <w:bookmarkStart w:id="99" w:name="ref-Liu2013"/>
     <w:p>
       <w:pPr>
         <w:pStyle w:val="Bibliography"/>
@@ -6199,7 +6209,7 @@
       <w:r>
         <w:t xml:space="preserve">:570–80. doi:</w:t>
       </w:r>
-      <w:hyperlink r:id="rId97">
+      <w:hyperlink r:id="rId98">
         <w:r>
           <w:rPr>
             <w:rStyle w:val="Hyperlink"/>
@@ -6208,8 +6218,8 @@
         </w:r>
       </w:hyperlink>
     </w:p>
-    <w:bookmarkEnd w:id="98"/>
-    <w:bookmarkStart w:id="100" w:name="ref-Schuemie2014"/>
+    <w:bookmarkEnd w:id="99"/>
+    <w:bookmarkStart w:id="101" w:name="ref-Schuemie2014"/>
     <w:p>
       <w:pPr>
         <w:pStyle w:val="Bibliography"/>
@@ -6256,7 +6266,7 @@
       <w:r>
         <w:t xml:space="preserve">:209–18. doi:</w:t>
       </w:r>
-      <w:hyperlink r:id="rId99">
+      <w:hyperlink r:id="rId100">
         <w:r>
           <w:rPr>
             <w:rStyle w:val="Hyperlink"/>
@@ -6265,8 +6275,8 @@
         </w:r>
       </w:hyperlink>
     </w:p>
-    <w:bookmarkEnd w:id="100"/>
-    <w:bookmarkStart w:id="102" w:name="ref-Schuemie2571"/>
+    <w:bookmarkEnd w:id="101"/>
+    <w:bookmarkStart w:id="103" w:name="ref-Schuemie2571"/>
     <w:p>
       <w:pPr>
         <w:pStyle w:val="Bibliography"/>
@@ -6313,7 +6323,7 @@
       <w:r>
         <w:t xml:space="preserve">:2571–7. doi:</w:t>
       </w:r>
-      <w:hyperlink r:id="rId101">
+      <w:hyperlink r:id="rId102">
         <w:r>
           <w:rPr>
             <w:rStyle w:val="Hyperlink"/>
@@ -6322,8 +6332,8 @@
         </w:r>
       </w:hyperlink>
     </w:p>
-    <w:bookmarkEnd w:id="102"/>
-    <w:bookmarkStart w:id="104" w:name="ref-Glynn2012"/>
+    <w:bookmarkEnd w:id="103"/>
+    <w:bookmarkStart w:id="105" w:name="ref-Glynn2012"/>
     <w:p>
       <w:pPr>
         <w:pStyle w:val="Bibliography"/>
@@ -6355,7 +6365,7 @@
       <w:r>
         <w:t xml:space="preserve">:138–47. doi:</w:t>
       </w:r>
-      <w:hyperlink r:id="rId103">
+      <w:hyperlink r:id="rId104">
         <w:r>
           <w:rPr>
             <w:rStyle w:val="Hyperlink"/>
@@ -6364,8 +6374,8 @@
         </w:r>
       </w:hyperlink>
     </w:p>
-    <w:bookmarkEnd w:id="104"/>
-    <w:bookmarkStart w:id="106" w:name="ref-Hansen2008"/>
+    <w:bookmarkEnd w:id="105"/>
+    <w:bookmarkStart w:id="107" w:name="ref-Hansen2008"/>
     <w:p>
       <w:pPr>
         <w:pStyle w:val="Bibliography"/>
@@ -6397,7 +6407,7 @@
       <w:r>
         <w:t xml:space="preserve">:481–8. doi:</w:t>
       </w:r>
-      <w:hyperlink r:id="rId105">
+      <w:hyperlink r:id="rId106">
         <w:r>
           <w:rPr>
             <w:rStyle w:val="Hyperlink"/>
@@ -6406,8 +6416,8 @@
         </w:r>
       </w:hyperlink>
     </w:p>
-    <w:bookmarkEnd w:id="106"/>
     <w:bookmarkEnd w:id="107"/>
+    <w:bookmarkEnd w:id="108"/>
     <w:p>
       <w:pPr>
         <w:pStyle w:val="BodyText"/>

</xml_diff>

<commit_message>
rewrite presentation of results
</commit_message>
<xml_diff>
--- a/submission/manuscript.docx
+++ b/submission/manuscript.docx
@@ -2757,19 +2757,25 @@
         <w:t xml:space="preserve"> </w:t>
       </w:r>
       <w:r>
-        <w:t xml:space="preserve">across risk strata. Results should be presented side-by-side on a</w:t>
-      </w:r>
-      <w:r>
-        <w:t xml:space="preserve"> </w:t>
-      </w:r>
-      <w:r>
-        <w:t xml:space="preserve">forest-plot-like format, so that the evolution of treatment effects across risk</w:t>
-      </w:r>
-      <w:r>
-        <w:t xml:space="preserve"> </w:t>
-      </w:r>
-      <w:r>
-        <w:t xml:space="preserve">strata is visible both on the relative and the absolute scale.</w:t>
+        <w:t xml:space="preserve">across risk strata. Due to this scale-dependence of treatment effect</w:t>
+      </w:r>
+      <w:r>
+        <w:t xml:space="preserve"> </w:t>
+      </w:r>
+      <w:r>
+        <w:t xml:space="preserve">heterogeneity, results should be assessed both on the relative and the absolute</w:t>
+      </w:r>
+      <w:r>
+        <w:t xml:space="preserve"> </w:t>
+      </w:r>
+      <w:r>
+        <w:t xml:space="preserve">scale. We find that a side-by-side presentation on a forest-like format can give</w:t>
+      </w:r>
+      <w:r>
+        <w:t xml:space="preserve"> </w:t>
+      </w:r>
+      <w:r>
+        <w:t xml:space="preserve">a very good representation of our results.</w:t>
       </w:r>
     </w:p>
     <w:p>

</xml_diff>

<commit_message>
remove evaluation section and distribute to prediction and estimation sections
</commit_message>
<xml_diff>
--- a/submission/manuscript.docx
+++ b/submission/manuscript.docx
@@ -2060,21 +2060,21 @@
           <w:i/>
           <w:b/>
         </w:rPr>
-        <w:t xml:space="preserve">transportable, meaning they can be implemented in any database, provided that it</w:t>
-      </w:r>
-      <w:r>
-        <w:rPr>
-          <w:i/>
-          <w:b/>
-        </w:rPr>
-        <w:t xml:space="preserve"> </w:t>
-      </w:r>
-      <w:r>
-        <w:rPr>
-          <w:i/>
-          <w:b/>
-        </w:rPr>
-        <w:t xml:space="preserve">is mapped to the OMOP-CDM.</w:t>
+        <w:t xml:space="preserve">transportable, meaning that in theory they can be implemented in any database,</w:t>
+      </w:r>
+      <w:r>
+        <w:rPr>
+          <w:i/>
+          <w:b/>
+        </w:rPr>
+        <w:t xml:space="preserve"> </w:t>
+      </w:r>
+      <w:r>
+        <w:rPr>
+          <w:i/>
+          <w:b/>
+        </w:rPr>
+        <w:t xml:space="preserve">provided that it is mapped to the OMOP-CDM.</w:t>
       </w:r>
     </w:p>
     <w:p>
@@ -2511,6 +2511,104 @@
     </w:p>
     <w:p>
       <w:pPr>
+        <w:pStyle w:val="BodyText"/>
+      </w:pPr>
+      <w:r>
+        <w:t xml:space="preserve">After model development, a performance overview of the derived prediction models</w:t>
+      </w:r>
+      <w:r>
+        <w:t xml:space="preserve"> </w:t>
+      </w:r>
+      <w:r>
+        <w:t xml:space="preserve">including discrimination and calibration both in the propensity score matched</w:t>
+      </w:r>
+      <w:r>
+        <w:t xml:space="preserve"> </w:t>
+      </w:r>
+      <w:r>
+        <w:t xml:space="preserve">subset, the entire population and separately for treated and comparator patients</w:t>
+      </w:r>
+      <w:r>
+        <w:t xml:space="preserve"> </w:t>
+      </w:r>
+      <w:r>
+        <w:t xml:space="preserve">should also be reported. This is important to ensure that no overfitting of the</w:t>
+      </w:r>
+      <w:r>
+        <w:t xml:space="preserve"> </w:t>
+      </w:r>
+      <w:r>
+        <w:t xml:space="preserve">prediction model in one of the cohorts has occurred. In addition, the</w:t>
+      </w:r>
+      <w:r>
+        <w:t xml:space="preserve"> </w:t>
+      </w:r>
+      <w:r>
+        <w:t xml:space="preserve">performance of the prediction models is directly related to our ability to</w:t>
+      </w:r>
+      <w:r>
+        <w:t xml:space="preserve"> </w:t>
+      </w:r>
+      <w:r>
+        <w:t xml:space="preserve">single out patient subgroups where treatment may be highly beneficial or unsafe.</w:t>
+      </w:r>
+      <w:r>
+        <w:t xml:space="preserve"> </w:t>
+      </w:r>
+      <w:r>
+        <w:t xml:space="preserve">Kent et al</w:t>
+      </w:r>
+      <w:r>
+        <w:t xml:space="preserve"> </w:t>
+      </w:r>
+      <w:r>
+        <w:t xml:space="preserve">[18]</w:t>
+      </w:r>
+      <w:r>
+        <w:t xml:space="preserve"> </w:t>
+      </w:r>
+      <w:r>
+        <w:t xml:space="preserve">demonstrated that the event rate and the discriminative</w:t>
+      </w:r>
+      <w:r>
+        <w:t xml:space="preserve"> </w:t>
+      </w:r>
+      <w:r>
+        <w:t xml:space="preserve">ability of the prediction model can predict very well the distribution of</w:t>
+      </w:r>
+      <w:r>
+        <w:t xml:space="preserve"> </w:t>
+      </w:r>
+      <w:r>
+        <w:t xml:space="preserve">predicted risk. Lower event rate and higher c-statistic (given good calibration)</w:t>
+      </w:r>
+      <w:r>
+        <w:t xml:space="preserve"> </w:t>
+      </w:r>
+      <w:r>
+        <w:t xml:space="preserve">result in high risk heterogeneity, thus making estimated average treatment</w:t>
+      </w:r>
+      <w:r>
+        <w:t xml:space="preserve"> </w:t>
+      </w:r>
+      <w:r>
+        <w:t xml:space="preserve">effects uninformative. In this case, risk stratified analysis of HTE can be more</w:t>
+      </w:r>
+      <w:r>
+        <w:t xml:space="preserve"> </w:t>
+      </w:r>
+      <w:r>
+        <w:t xml:space="preserve">effective in singling out patient subgroups that stand to benefit (or be harmed)</w:t>
+      </w:r>
+      <w:r>
+        <w:t xml:space="preserve"> </w:t>
+      </w:r>
+      <w:r>
+        <w:t xml:space="preserve">most by treatment in question.</w:t>
+      </w:r>
+    </w:p>
+    <w:p>
+      <w:pPr>
         <w:pStyle w:val="Heading2"/>
       </w:pPr>
       <w:bookmarkStart w:id="29" w:name="step-4-estimation"/>
@@ -2590,7 +2688,7 @@
         <w:t xml:space="preserve"> </w:t>
       </w:r>
       <w:r>
-        <w:t xml:space="preserve">[18]</w:t>
+        <w:t xml:space="preserve">[19]</w:t>
       </w:r>
       <w:r>
         <w:t xml:space="preserve">.</w:t>
@@ -2598,11 +2696,43 @@
     </w:p>
     <w:p>
       <w:pPr>
+        <w:pStyle w:val="BodyText"/>
+      </w:pPr>
+      <w:r>
+        <w:t xml:space="preserve">Before focusing on the results of the estimation process we need to evaluate if</w:t>
+      </w:r>
+      <w:r>
+        <w:t xml:space="preserve"> </w:t>
+      </w:r>
+      <w:r>
+        <w:t xml:space="preserve">adequate covariate balance was achieved within each risk stratum accounting for</w:t>
+      </w:r>
+      <w:r>
+        <w:t xml:space="preserve"> </w:t>
+      </w:r>
+      <w:r>
+        <w:t xml:space="preserve">measured confounding. Common approaches include evaluation of the overlap of</w:t>
+      </w:r>
+      <w:r>
+        <w:t xml:space="preserve"> </w:t>
+      </w:r>
+      <w:r>
+        <w:t xml:space="preserve">propensity score distributions and calculation of standardized covariate</w:t>
+      </w:r>
+      <w:r>
+        <w:t xml:space="preserve"> </w:t>
+      </w:r>
+      <w:r>
+        <w:t xml:space="preserve">differences before and after propensity score adjustment.</w:t>
+      </w:r>
+    </w:p>
+    <w:p>
+      <w:pPr>
         <w:pStyle w:val="Heading2"/>
       </w:pPr>
-      <w:bookmarkStart w:id="30" w:name="step-5-evaluation"/>
-      <w:r>
-        <w:t xml:space="preserve">2.5	Step 5: Evaluation</w:t>
+      <w:bookmarkStart w:id="30" w:name="step-5-presentation-of-results"/>
+      <w:r>
+        <w:t xml:space="preserve">2.5	Step 5: Presentation of results</w:t>
       </w:r>
       <w:bookmarkEnd w:id="30"/>
     </w:p>
@@ -2611,281 +2741,153 @@
         <w:pStyle w:val="FirstParagraph"/>
       </w:pPr>
       <w:r>
-        <w:t xml:space="preserve">In each risk stratum we need to evaluate if adequate covariate balance was</w:t>
-      </w:r>
-      <w:r>
-        <w:t xml:space="preserve"> </w:t>
-      </w:r>
-      <w:r>
-        <w:t xml:space="preserve">achieved accounting for measured confounding. If that is not the case,</w:t>
-      </w:r>
-      <w:r>
-        <w:t xml:space="preserve"> </w:t>
-      </w:r>
-      <w:r>
-        <w:t xml:space="preserve">interpretation of the results may be problematic. Common approaches include</w:t>
-      </w:r>
-      <w:r>
-        <w:t xml:space="preserve"> </w:t>
-      </w:r>
-      <w:r>
-        <w:t xml:space="preserve">evaluation of the overlap of propensity score distributions and calculation of</w:t>
-      </w:r>
-      <w:r>
-        <w:t xml:space="preserve"> </w:t>
-      </w:r>
-      <w:r>
-        <w:t xml:space="preserve">standardized covariate differences before and after propensity score adjustment.</w:t>
-      </w:r>
-    </w:p>
-    <w:p>
-      <w:pPr>
-        <w:pStyle w:val="BodyText"/>
-      </w:pPr>
-      <w:r>
-        <w:t xml:space="preserve">A performance overview of the derived prediction models, including</w:t>
-      </w:r>
-      <w:r>
-        <w:t xml:space="preserve"> </w:t>
-      </w:r>
-      <w:r>
-        <w:t xml:space="preserve">discrimination and calibration both in the propensity score matched subset, the</w:t>
-      </w:r>
-      <w:r>
-        <w:t xml:space="preserve"> </w:t>
-      </w:r>
-      <w:r>
-        <w:t xml:space="preserve">entire population and separately for treated and comparator patients should also</w:t>
-      </w:r>
-      <w:r>
-        <w:t xml:space="preserve"> </w:t>
-      </w:r>
-      <w:r>
-        <w:t xml:space="preserve">be reported. This is quite relevant as the performance of the prediction models</w:t>
-      </w:r>
-      <w:r>
-        <w:t xml:space="preserve"> </w:t>
-      </w:r>
-      <w:r>
-        <w:t xml:space="preserve">is directly related to our ability to single out patient subgroups where</w:t>
-      </w:r>
-      <w:r>
-        <w:t xml:space="preserve"> </w:t>
-      </w:r>
-      <w:r>
-        <w:t xml:space="preserve">treatment may be highly beneficial or unsafe. Kent et al</w:t>
-      </w:r>
-      <w:r>
-        <w:t xml:space="preserve"> </w:t>
-      </w:r>
-      <w:r>
-        <w:t xml:space="preserve">[19]</w:t>
-      </w:r>
-      <w:r>
-        <w:t xml:space="preserve"> </w:t>
-      </w:r>
-      <w:r>
-        <w:t xml:space="preserve">demonstrated that the event rate and the discriminative ability of the</w:t>
-      </w:r>
-      <w:r>
-        <w:t xml:space="preserve"> </w:t>
-      </w:r>
-      <w:r>
-        <w:t xml:space="preserve">prediction model can predict very well the distribution of predicted risk. Lower</w:t>
-      </w:r>
-      <w:r>
-        <w:t xml:space="preserve"> </w:t>
-      </w:r>
-      <w:r>
-        <w:t xml:space="preserve">event rate and higher c-statistic (given good calibration) result in high risk</w:t>
-      </w:r>
-      <w:r>
-        <w:t xml:space="preserve"> </w:t>
-      </w:r>
-      <w:r>
-        <w:t xml:space="preserve">heterogeneity, thus making estimated average treatment effects uninformative. In</w:t>
-      </w:r>
-      <w:r>
-        <w:t xml:space="preserve"> </w:t>
-      </w:r>
-      <w:r>
-        <w:t xml:space="preserve">this case, risk stratified analysis of HTE can be more effective in singling out</w:t>
-      </w:r>
-      <w:r>
-        <w:t xml:space="preserve"> </w:t>
-      </w:r>
-      <w:r>
-        <w:t xml:space="preserve">patient subgroups that stand to benefit (or be harmed) most by treatment in</w:t>
-      </w:r>
-      <w:r>
-        <w:t xml:space="preserve"> </w:t>
-      </w:r>
-      <w:r>
-        <w:t xml:space="preserve">question.</w:t>
+        <w:t xml:space="preserve">In the presence of a positive treatment effect and a well-discriminating</w:t>
+      </w:r>
+      <w:r>
+        <w:t xml:space="preserve"> </w:t>
+      </w:r>
+      <w:r>
+        <w:t xml:space="preserve">prediction model we expect an increasing pattern of the differences in the</w:t>
+      </w:r>
+      <w:r>
+        <w:t xml:space="preserve"> </w:t>
+      </w:r>
+      <w:r>
+        <w:t xml:space="preserve">absolute scale, even if treatment effects remain constant on the relative scale</w:t>
+      </w:r>
+      <w:r>
+        <w:t xml:space="preserve"> </w:t>
+      </w:r>
+      <w:r>
+        <w:t xml:space="preserve">across risk strata. Due to this scale-dependence of treatment effect</w:t>
+      </w:r>
+      <w:r>
+        <w:t xml:space="preserve"> </w:t>
+      </w:r>
+      <w:r>
+        <w:t xml:space="preserve">heterogeneity, results should be assessed both on the relative and the absolute</w:t>
+      </w:r>
+      <w:r>
+        <w:t xml:space="preserve"> </w:t>
+      </w:r>
+      <w:r>
+        <w:t xml:space="preserve">scale. We find that a side-by-side presentation on a forest-like format can give</w:t>
+      </w:r>
+      <w:r>
+        <w:t xml:space="preserve"> </w:t>
+      </w:r>
+      <w:r>
+        <w:t xml:space="preserve">a very good representation of our results.</w:t>
+      </w:r>
+    </w:p>
+    <w:p>
+      <w:pPr>
+        <w:pStyle w:val="Heading1"/>
+      </w:pPr>
+      <w:bookmarkStart w:id="31" w:name="results"/>
+      <w:r>
+        <w:t xml:space="preserve">3	Results</w:t>
+      </w:r>
+      <w:bookmarkEnd w:id="31"/>
+    </w:p>
+    <w:p>
+      <w:pPr>
+        <w:pStyle w:val="FirstParagraph"/>
+      </w:pPr>
+      <w:r>
+        <w:t xml:space="preserve">As a proof of concept, we focus on the comparison of angiotensin converting</w:t>
+      </w:r>
+      <w:r>
+        <w:t xml:space="preserve"> </w:t>
+      </w:r>
+      <w:r>
+        <w:t xml:space="preserve">enzyme (ACE) inhibitors to beta blockers are among the most common treatment</w:t>
+      </w:r>
+      <w:r>
+        <w:t xml:space="preserve"> </w:t>
+      </w:r>
+      <w:r>
+        <w:t xml:space="preserve">classes for hypertension, with well-established effectiveness. Beta blockers,</w:t>
+      </w:r>
+      <w:r>
+        <w:t xml:space="preserve"> </w:t>
+      </w:r>
+      <w:r>
+        <w:t xml:space="preserve">even though initially widely used for the treatment of hypertension, more recent</w:t>
+      </w:r>
+      <w:r>
+        <w:t xml:space="preserve"> </w:t>
+      </w:r>
+      <w:r>
+        <w:t xml:space="preserve">trials and meta-analyses have cast doubt on their relative effectiveness</w:t>
+      </w:r>
+      <w:r>
+        <w:t xml:space="preserve"> </w:t>
+      </w:r>
+      <w:r>
+        <w:t xml:space="preserve">[20]</w:t>
+      </w:r>
+      <w:r>
+        <w:t xml:space="preserve">. As a result, newer US guidelines do not consider beta</w:t>
+      </w:r>
+      <w:r>
+        <w:t xml:space="preserve"> </w:t>
+      </w:r>
+      <w:r>
+        <w:t xml:space="preserve">blockers for initial treatment for hypertension while in the EU guidelines</w:t>
+      </w:r>
+      <w:r>
+        <w:t xml:space="preserve"> </w:t>
+      </w:r>
+      <w:r>
+        <w:t xml:space="preserve">combination with other antihypertensive treatments is recommended</w:t>
+      </w:r>
+      <w:r>
+        <w:t xml:space="preserve"> </w:t>
+      </w:r>
+      <w:r>
+        <w:t xml:space="preserve">[21,22]</w:t>
+      </w:r>
+      <w:r>
+        <w:t xml:space="preserve">. However, another meta-analysis suggested that</w:t>
+      </w:r>
+      <w:r>
+        <w:t xml:space="preserve"> </w:t>
+      </w:r>
+      <w:r>
+        <w:t xml:space="preserve">the efficacy profile of beta blockers is similar to other major treatment</w:t>
+      </w:r>
+      <w:r>
+        <w:t xml:space="preserve"> </w:t>
+      </w:r>
+      <w:r>
+        <w:t xml:space="preserve">classes in younger hypertensive patients and, thus, countries like Canada still</w:t>
+      </w:r>
+      <w:r>
+        <w:t xml:space="preserve"> </w:t>
+      </w:r>
+      <w:r>
+        <w:t xml:space="preserve">include them as a first-line treatment candidate</w:t>
+      </w:r>
+      <w:r>
+        <w:t xml:space="preserve"> </w:t>
+      </w:r>
+      <w:r>
+        <w:t xml:space="preserve">[23,24]</w:t>
+      </w:r>
+      <w:r>
+        <w:t xml:space="preserve">.</w:t>
       </w:r>
     </w:p>
     <w:p>
       <w:pPr>
         <w:pStyle w:val="Heading2"/>
       </w:pPr>
-      <w:bookmarkStart w:id="31" w:name="step-6-presentation-of-results"/>
-      <w:r>
-        <w:t xml:space="preserve">2.6	Step 6: Presentation of results</w:t>
-      </w:r>
-      <w:bookmarkEnd w:id="31"/>
-    </w:p>
-    <w:p>
-      <w:pPr>
-        <w:pStyle w:val="FirstParagraph"/>
-      </w:pPr>
-      <w:r>
-        <w:t xml:space="preserve">In the presence of a positive treatment effect and a well-discriminating</w:t>
-      </w:r>
-      <w:r>
-        <w:t xml:space="preserve"> </w:t>
-      </w:r>
-      <w:r>
-        <w:t xml:space="preserve">prediction model we expect an increasing pattern of the differences in the</w:t>
-      </w:r>
-      <w:r>
-        <w:t xml:space="preserve"> </w:t>
-      </w:r>
-      <w:r>
-        <w:t xml:space="preserve">absolute scale, even if treatment effects remain constant on the relative scale</w:t>
-      </w:r>
-      <w:r>
-        <w:t xml:space="preserve"> </w:t>
-      </w:r>
-      <w:r>
-        <w:t xml:space="preserve">across risk strata. Due to this scale-dependence of treatment effect</w:t>
-      </w:r>
-      <w:r>
-        <w:t xml:space="preserve"> </w:t>
-      </w:r>
-      <w:r>
-        <w:t xml:space="preserve">heterogeneity, results should be assessed both on the relative and the absolute</w:t>
-      </w:r>
-      <w:r>
-        <w:t xml:space="preserve"> </w:t>
-      </w:r>
-      <w:r>
-        <w:t xml:space="preserve">scale. We find that a side-by-side presentation on a forest-like format can give</w:t>
-      </w:r>
-      <w:r>
-        <w:t xml:space="preserve"> </w:t>
-      </w:r>
-      <w:r>
-        <w:t xml:space="preserve">a very good representation of our results.</w:t>
-      </w:r>
-    </w:p>
-    <w:p>
-      <w:pPr>
-        <w:pStyle w:val="Heading1"/>
-      </w:pPr>
-      <w:bookmarkStart w:id="32" w:name="results"/>
-      <w:r>
-        <w:t xml:space="preserve">3	Results</w:t>
+      <w:bookmarkStart w:id="32" w:name="X9a13c38e6a8499ec40a4a5828fbd07963eef224"/>
+      <w:r>
+        <w:t xml:space="preserve">3.1	Step 1: General definition of the problem</w:t>
       </w:r>
       <w:bookmarkEnd w:id="32"/>
-    </w:p>
-    <w:p>
-      <w:pPr>
-        <w:pStyle w:val="FirstParagraph"/>
-      </w:pPr>
-      <w:r>
-        <w:t xml:space="preserve">As a proof of concept, we focus on the comparison of angiotensin converting</w:t>
-      </w:r>
-      <w:r>
-        <w:t xml:space="preserve"> </w:t>
-      </w:r>
-      <w:r>
-        <w:t xml:space="preserve">enzyme (ACE) inhibitors to beta blockers are among the most common treatment</w:t>
-      </w:r>
-      <w:r>
-        <w:t xml:space="preserve"> </w:t>
-      </w:r>
-      <w:r>
-        <w:t xml:space="preserve">classes for hypertension, with well-established effectiveness. Beta blockers,</w:t>
-      </w:r>
-      <w:r>
-        <w:t xml:space="preserve"> </w:t>
-      </w:r>
-      <w:r>
-        <w:t xml:space="preserve">even though initially widely used for the treatment of hypertension, more recent</w:t>
-      </w:r>
-      <w:r>
-        <w:t xml:space="preserve"> </w:t>
-      </w:r>
-      <w:r>
-        <w:t xml:space="preserve">trials and meta-analyses have cast doubt on their relative effectiveness</w:t>
-      </w:r>
-      <w:r>
-        <w:t xml:space="preserve"> </w:t>
-      </w:r>
-      <w:r>
-        <w:t xml:space="preserve">[20]</w:t>
-      </w:r>
-      <w:r>
-        <w:t xml:space="preserve">. As a result, newer US guidelines do not consider beta</w:t>
-      </w:r>
-      <w:r>
-        <w:t xml:space="preserve"> </w:t>
-      </w:r>
-      <w:r>
-        <w:t xml:space="preserve">blockers for initial treatment for hypertension while in the EU guidelines</w:t>
-      </w:r>
-      <w:r>
-        <w:t xml:space="preserve"> </w:t>
-      </w:r>
-      <w:r>
-        <w:t xml:space="preserve">combination with other antihypertensive treatments is recommended</w:t>
-      </w:r>
-      <w:r>
-        <w:t xml:space="preserve"> </w:t>
-      </w:r>
-      <w:r>
-        <w:t xml:space="preserve">[21,22]</w:t>
-      </w:r>
-      <w:r>
-        <w:t xml:space="preserve">. However, another meta-analysis suggested that</w:t>
-      </w:r>
-      <w:r>
-        <w:t xml:space="preserve"> </w:t>
-      </w:r>
-      <w:r>
-        <w:t xml:space="preserve">the efficacy profile of beta blockers is similar to other major treatment</w:t>
-      </w:r>
-      <w:r>
-        <w:t xml:space="preserve"> </w:t>
-      </w:r>
-      <w:r>
-        <w:t xml:space="preserve">classes in younger hypertensive patients and, thus, countries like Canada still</w:t>
-      </w:r>
-      <w:r>
-        <w:t xml:space="preserve"> </w:t>
-      </w:r>
-      <w:r>
-        <w:t xml:space="preserve">include them as a first-line treatment candidate</w:t>
-      </w:r>
-      <w:r>
-        <w:t xml:space="preserve"> </w:t>
-      </w:r>
-      <w:r>
-        <w:t xml:space="preserve">[23,24]</w:t>
-      </w:r>
-      <w:r>
-        <w:t xml:space="preserve">.</w:t>
-      </w:r>
-    </w:p>
-    <w:p>
-      <w:pPr>
-        <w:pStyle w:val="Heading2"/>
-      </w:pPr>
-      <w:bookmarkStart w:id="33" w:name="X9a13c38e6a8499ec40a4a5828fbd07963eef224"/>
-      <w:r>
-        <w:t xml:space="preserve">3.1	Step 1: General definition of the problem</w:t>
-      </w:r>
-      <w:bookmarkEnd w:id="33"/>
     </w:p>
     <w:p>
       <w:pPr>
@@ -3113,11 +3115,11 @@
       <w:pPr>
         <w:pStyle w:val="Heading2"/>
       </w:pPr>
-      <w:bookmarkStart w:id="34" w:name="step-2-identification-of-the-databases"/>
+      <w:bookmarkStart w:id="33" w:name="step-2-identification-of-the-databases"/>
       <w:r>
         <w:t xml:space="preserve">3.2	Step 2: Identification of the databases</w:t>
       </w:r>
-      <w:bookmarkEnd w:id="34"/>
+      <w:bookmarkEnd w:id="33"/>
     </w:p>
     <w:p>
       <w:pPr>
@@ -3257,10 +3259,194 @@
       <w:pPr>
         <w:pStyle w:val="Heading2"/>
       </w:pPr>
-      <w:bookmarkStart w:id="35" w:name="step-3-prediction-1"/>
+      <w:bookmarkStart w:id="34" w:name="step-3-prediction-1"/>
       <w:r>
         <w:t xml:space="preserve">3.3	Step 3: Prediction</w:t>
       </w:r>
+      <w:bookmarkEnd w:id="34"/>
+    </w:p>
+    <w:p>
+      <w:pPr>
+        <w:pStyle w:val="FirstParagraph"/>
+      </w:pPr>
+      <w:r>
+        <w:t xml:space="preserve">We developed separate prediction models for all efficacy outcomes (acute MI,</w:t>
+      </w:r>
+      <w:r>
+        <w:t xml:space="preserve"> </w:t>
+      </w:r>
+      <w:r>
+        <w:t xml:space="preserve">hospitalization with heart failure and hemorrhagic or ischemic stroke) in each</w:t>
+      </w:r>
+      <w:r>
+        <w:t xml:space="preserve"> </w:t>
+      </w:r>
+      <w:r>
+        <w:t xml:space="preserve">database.</w:t>
+      </w:r>
+    </w:p>
+    <w:p>
+      <w:pPr>
+        <w:pStyle w:val="BodyText"/>
+      </w:pPr>
+      <w:r>
+        <w:t xml:space="preserve">&gt; &gt; MOVE: ps_matching &gt; &gt;</w:t>
+      </w:r>
+    </w:p>
+    <w:p>
+      <w:pPr>
+        <w:pStyle w:val="BodyText"/>
+      </w:pPr>
+      <w:r>
+        <w:rPr>
+          <w:i/>
+          <w:b/>
+        </w:rPr>
+        <w:t xml:space="preserve">More specifically, we first estimate propensity scores using LASSO</w:t>
+      </w:r>
+      <w:r>
+        <w:rPr>
+          <w:i/>
+          <w:b/>
+        </w:rPr>
+        <w:t xml:space="preserve"> </w:t>
+      </w:r>
+      <w:r>
+        <w:rPr>
+          <w:i/>
+          <w:b/>
+        </w:rPr>
+        <w:t xml:space="preserve">logistic regression and a large set of baseline covariates including</w:t>
+      </w:r>
+      <w:r>
+        <w:rPr>
+          <w:i/>
+          <w:b/>
+        </w:rPr>
+        <w:t xml:space="preserve"> </w:t>
+      </w:r>
+      <w:r>
+        <w:rPr>
+          <w:i/>
+          <w:b/>
+        </w:rPr>
+        <w:t xml:space="preserve">demographics, drug exposures, diagnoses, measurements and medical devices. We</w:t>
+      </w:r>
+      <w:r>
+        <w:rPr>
+          <w:i/>
+          <w:b/>
+        </w:rPr>
+        <w:t xml:space="preserve"> </w:t>
+      </w:r>
+      <w:r>
+        <w:rPr>
+          <w:i/>
+          <w:b/>
+        </w:rPr>
+        <w:t xml:space="preserve">match patients 1-1 using a caliper, i.e. the maximum distance that is acceptable</w:t>
+      </w:r>
+      <w:r>
+        <w:rPr>
+          <w:i/>
+          <w:b/>
+        </w:rPr>
+        <w:t xml:space="preserve"> </w:t>
+      </w:r>
+      <w:r>
+        <w:rPr>
+          <w:i/>
+          <w:b/>
+        </w:rPr>
+        <w:t xml:space="preserve">for any match. The default value we use is 0.2 on the standardized logit scale</w:t>
+      </w:r>
+      <w:r>
+        <w:rPr>
+          <w:i/>
+          <w:b/>
+        </w:rPr>
+        <w:t xml:space="preserve"> </w:t>
+      </w:r>
+      <w:r>
+        <w:rPr>
+          <w:i/>
+          <w:b/>
+        </w:rPr>
+        <w:t xml:space="preserve">for the propensity scores.</w:t>
+      </w:r>
+    </w:p>
+    <w:p>
+      <w:pPr>
+        <w:pStyle w:val="BodyText"/>
+      </w:pPr>
+      <w:r>
+        <w:t xml:space="preserve">&lt; &lt; MOVE &lt; &lt;</w:t>
+      </w:r>
+    </w:p>
+    <w:p>
+      <w:pPr>
+        <w:pStyle w:val="BodyText"/>
+      </w:pPr>
+      <w:r>
+        <w:t xml:space="preserve">The prediction models were estimated on the propensity score matched (1:1) subset of</w:t>
+      </w:r>
+      <w:r>
+        <w:t xml:space="preserve"> </w:t>
+      </w:r>
+      <w:r>
+        <w:t xml:space="preserve">the population, using caliper of 0.2 and after excluding patients having the</w:t>
+      </w:r>
+      <w:r>
+        <w:t xml:space="preserve"> </w:t>
+      </w:r>
+      <w:r>
+        <w:t xml:space="preserve">outcomes any time prior to treatment initiation. We chose a time horizon of 2</w:t>
+      </w:r>
+      <w:r>
+        <w:t xml:space="preserve"> </w:t>
+      </w:r>
+      <w:r>
+        <w:t xml:space="preserve">years after inclusion into the target cohort. For this demonstration, we</w:t>
+      </w:r>
+      <w:r>
+        <w:t xml:space="preserve"> </w:t>
+      </w:r>
+      <w:r>
+        <w:t xml:space="preserve">developed the prediction models using LASSO logistic regression with 3-fold</w:t>
+      </w:r>
+      <w:r>
+        <w:t xml:space="preserve"> </w:t>
+      </w:r>
+      <w:r>
+        <w:t xml:space="preserve">cross validation for hyper-parameter selection. We chose a time horizon of 2</w:t>
+      </w:r>
+      <w:r>
+        <w:t xml:space="preserve"> </w:t>
+      </w:r>
+      <w:r>
+        <w:t xml:space="preserve">years after inclusion into the target cohort. For this demonstration, we</w:t>
+      </w:r>
+      <w:r>
+        <w:t xml:space="preserve"> </w:t>
+      </w:r>
+      <w:r>
+        <w:t xml:space="preserve">developed the prediction models using LASSO logistic regression with 3-fold</w:t>
+      </w:r>
+      <w:r>
+        <w:t xml:space="preserve"> </w:t>
+      </w:r>
+      <w:r>
+        <w:t xml:space="preserve">cross validation for hyper-parameter selection.</w:t>
+      </w:r>
+    </w:p>
+    <w:p>
+      <w:pPr>
+        <w:pStyle w:val="Heading2"/>
+      </w:pPr>
+      <w:bookmarkStart w:id="35" w:name="step-4-estimation-1"/>
+      <w:r>
+        <w:t xml:space="preserve">3.4	Step 4: Estimation</w:t>
+      </w:r>
       <w:bookmarkEnd w:id="35"/>
     </w:p>
     <w:p>
@@ -3268,238 +3454,54 @@
         <w:pStyle w:val="FirstParagraph"/>
       </w:pPr>
       <w:r>
-        <w:t xml:space="preserve">We developed separate prediction models for all efficacy outcomes (acute MI,</w:t>
-      </w:r>
-      <w:r>
-        <w:t xml:space="preserve"> </w:t>
-      </w:r>
-      <w:r>
-        <w:t xml:space="preserve">hospitalization with heart failure and hemorrhagic or ischemic stroke) in each</w:t>
-      </w:r>
-      <w:r>
-        <w:t xml:space="preserve"> </w:t>
-      </w:r>
-      <w:r>
-        <w:t xml:space="preserve">database.</w:t>
-      </w:r>
-    </w:p>
-    <w:p>
-      <w:pPr>
-        <w:pStyle w:val="BodyText"/>
-      </w:pPr>
-      <w:r>
-        <w:t xml:space="preserve">&gt; &gt; MOVE: ps_matching &gt; &gt;</w:t>
-      </w:r>
-    </w:p>
-    <w:p>
-      <w:pPr>
-        <w:pStyle w:val="BodyText"/>
-      </w:pPr>
-      <w:r>
-        <w:rPr>
-          <w:i/>
-          <w:b/>
-        </w:rPr>
-        <w:t xml:space="preserve">More specifically, we first estimate propensity scores using LASSO</w:t>
-      </w:r>
-      <w:r>
-        <w:rPr>
-          <w:i/>
-          <w:b/>
-        </w:rPr>
-        <w:t xml:space="preserve"> </w:t>
-      </w:r>
-      <w:r>
-        <w:rPr>
-          <w:i/>
-          <w:b/>
-        </w:rPr>
-        <w:t xml:space="preserve">logistic regression and a large set of baseline covariates including</w:t>
-      </w:r>
-      <w:r>
-        <w:rPr>
-          <w:i/>
-          <w:b/>
-        </w:rPr>
-        <w:t xml:space="preserve"> </w:t>
-      </w:r>
-      <w:r>
-        <w:rPr>
-          <w:i/>
-          <w:b/>
-        </w:rPr>
-        <w:t xml:space="preserve">demographics, drug exposures, diagnoses, measurements and medical devices. We</w:t>
-      </w:r>
-      <w:r>
-        <w:rPr>
-          <w:i/>
-          <w:b/>
-        </w:rPr>
-        <w:t xml:space="preserve"> </w:t>
-      </w:r>
-      <w:r>
-        <w:rPr>
-          <w:i/>
-          <w:b/>
-        </w:rPr>
-        <w:t xml:space="preserve">match patients 1-1 using a caliper, i.e. the maximum distance that is acceptable</w:t>
-      </w:r>
-      <w:r>
-        <w:rPr>
-          <w:i/>
-          <w:b/>
-        </w:rPr>
-        <w:t xml:space="preserve"> </w:t>
-      </w:r>
-      <w:r>
-        <w:rPr>
-          <w:i/>
-          <w:b/>
-        </w:rPr>
-        <w:t xml:space="preserve">for any match. The default value we use is 0.2 on the standardized logit scale</w:t>
-      </w:r>
-      <w:r>
-        <w:rPr>
-          <w:i/>
-          <w:b/>
-        </w:rPr>
-        <w:t xml:space="preserve"> </w:t>
-      </w:r>
-      <w:r>
-        <w:rPr>
-          <w:i/>
-          <w:b/>
-        </w:rPr>
-        <w:t xml:space="preserve">for the propensity scores.</w:t>
-      </w:r>
-    </w:p>
-    <w:p>
-      <w:pPr>
-        <w:pStyle w:val="BodyText"/>
-      </w:pPr>
-      <w:r>
-        <w:t xml:space="preserve">&lt; &lt; MOVE &lt; &lt;</w:t>
-      </w:r>
-    </w:p>
-    <w:p>
-      <w:pPr>
-        <w:pStyle w:val="BodyText"/>
-      </w:pPr>
-      <w:r>
-        <w:t xml:space="preserve">The prediction models were estimated on the propensity score matched (1:1) subset of</w:t>
-      </w:r>
-      <w:r>
-        <w:t xml:space="preserve"> </w:t>
-      </w:r>
-      <w:r>
-        <w:t xml:space="preserve">the population, using caliper of 0.2 and after excluding patients having the</w:t>
-      </w:r>
-      <w:r>
-        <w:t xml:space="preserve"> </w:t>
-      </w:r>
-      <w:r>
-        <w:t xml:space="preserve">outcomes any time prior to treatment initiation. We chose a time horizon of 2</w:t>
-      </w:r>
-      <w:r>
-        <w:t xml:space="preserve"> </w:t>
-      </w:r>
-      <w:r>
-        <w:t xml:space="preserve">years after inclusion into the target cohort. For this demonstration, we</w:t>
-      </w:r>
-      <w:r>
-        <w:t xml:space="preserve"> </w:t>
-      </w:r>
-      <w:r>
-        <w:t xml:space="preserve">developed the prediction models using LASSO logistic regression with 3-fold</w:t>
-      </w:r>
-      <w:r>
-        <w:t xml:space="preserve"> </w:t>
-      </w:r>
-      <w:r>
-        <w:t xml:space="preserve">cross validation for hyper-parameter selection. We chose a time horizon of 2</w:t>
-      </w:r>
-      <w:r>
-        <w:t xml:space="preserve"> </w:t>
-      </w:r>
-      <w:r>
-        <w:t xml:space="preserve">years after inclusion into the target cohort. For this demonstration, we</w:t>
-      </w:r>
-      <w:r>
-        <w:t xml:space="preserve"> </w:t>
-      </w:r>
-      <w:r>
-        <w:t xml:space="preserve">developed the prediction models using LASSO logistic regression with 3-fold</w:t>
-      </w:r>
-      <w:r>
-        <w:t xml:space="preserve"> </w:t>
-      </w:r>
-      <w:r>
-        <w:t xml:space="preserve">cross validation for hyper-parameter selection.</w:t>
+        <w:t xml:space="preserve">We used patient-level predictions to stratify the patient population into 4 risk</w:t>
+      </w:r>
+      <w:r>
+        <w:t xml:space="preserve"> </w:t>
+      </w:r>
+      <w:r>
+        <w:t xml:space="preserve">quarters. Within risk strata, relative effects were estimated using Cox</w:t>
+      </w:r>
+      <w:r>
+        <w:t xml:space="preserve"> </w:t>
+      </w:r>
+      <w:r>
+        <w:t xml:space="preserve">regression and absolute effects were estimated from the Kaplan-Meier estimate</w:t>
+      </w:r>
+      <w:r>
+        <w:t xml:space="preserve"> </w:t>
+      </w:r>
+      <w:r>
+        <w:t xml:space="preserve">differences at 2 years after treatment initiation. To adjust for observed</w:t>
+      </w:r>
+      <w:r>
+        <w:t xml:space="preserve"> </w:t>
+      </w:r>
+      <w:r>
+        <w:t xml:space="preserve">confounding within risk strata, we estimated propensity scores using the same</w:t>
+      </w:r>
+      <w:r>
+        <w:t xml:space="preserve"> </w:t>
+      </w:r>
+      <w:r>
+        <w:t xml:space="preserve">approach as in the development of prediction models. We used the estimated</w:t>
+      </w:r>
+      <w:r>
+        <w:t xml:space="preserve"> </w:t>
+      </w:r>
+      <w:r>
+        <w:t xml:space="preserve">propensity scores to stratify patients into 5 strata, within each risk quarter.</w:t>
       </w:r>
     </w:p>
     <w:p>
       <w:pPr>
         <w:pStyle w:val="Heading2"/>
       </w:pPr>
-      <w:bookmarkStart w:id="36" w:name="step-4-estimation-1"/>
-      <w:r>
-        <w:t xml:space="preserve">3.4	Step 4: Estimation</w:t>
+      <w:bookmarkStart w:id="36" w:name="X27fd54aa5334e1e877819cb9f41899728639f0d"/>
+      <w:r>
+        <w:t xml:space="preserve">3.5	Step 5: Result presentation and evaluation</w:t>
       </w:r>
       <w:bookmarkEnd w:id="36"/>
-    </w:p>
-    <w:p>
-      <w:pPr>
-        <w:pStyle w:val="FirstParagraph"/>
-      </w:pPr>
-      <w:r>
-        <w:t xml:space="preserve">We used patient-level predictions to stratify the patient population into 4 risk</w:t>
-      </w:r>
-      <w:r>
-        <w:t xml:space="preserve"> </w:t>
-      </w:r>
-      <w:r>
-        <w:t xml:space="preserve">quarters. Within risk strata, relative effects were estimated using Cox</w:t>
-      </w:r>
-      <w:r>
-        <w:t xml:space="preserve"> </w:t>
-      </w:r>
-      <w:r>
-        <w:t xml:space="preserve">regression and absolute effects were estimated from the Kaplan-Meier estimate</w:t>
-      </w:r>
-      <w:r>
-        <w:t xml:space="preserve"> </w:t>
-      </w:r>
-      <w:r>
-        <w:t xml:space="preserve">differences at 2 years after treatment initiation. To adjust for observed</w:t>
-      </w:r>
-      <w:r>
-        <w:t xml:space="preserve"> </w:t>
-      </w:r>
-      <w:r>
-        <w:t xml:space="preserve">confounding within risk strata, we estimated propensity scores using the same</w:t>
-      </w:r>
-      <w:r>
-        <w:t xml:space="preserve"> </w:t>
-      </w:r>
-      <w:r>
-        <w:t xml:space="preserve">approach as in the development of prediction models. We used the estimated</w:t>
-      </w:r>
-      <w:r>
-        <w:t xml:space="preserve"> </w:t>
-      </w:r>
-      <w:r>
-        <w:t xml:space="preserve">propensity scores to stratify patients into 5 strata, within each risk quarter.</w:t>
-      </w:r>
-    </w:p>
-    <w:p>
-      <w:pPr>
-        <w:pStyle w:val="Heading2"/>
-      </w:pPr>
-      <w:bookmarkStart w:id="37" w:name="X27fd54aa5334e1e877819cb9f41899728639f0d"/>
-      <w:r>
-        <w:t xml:space="preserve">3.5	Step 5: Result presentation and evaluation</w:t>
-      </w:r>
-      <w:bookmarkEnd w:id="37"/>
     </w:p>
     <w:p>
       <w:pPr>
@@ -3645,6 +3647,138 @@
                 <pic:pic>
                   <pic:nvPicPr>
                     <pic:cNvPr descr="manuscript_files/figure-docx/figure2-1.png" id="0" name="Picture"/>
+                    <pic:cNvPicPr>
+                      <a:picLocks noChangeArrowheads="1" noChangeAspect="1"/>
+                    </pic:cNvPicPr>
+                  </pic:nvPicPr>
+                  <pic:blipFill>
+                    <a:blip r:embed="rId37"/>
+                    <a:stretch>
+                      <a:fillRect/>
+                    </a:stretch>
+                  </pic:blipFill>
+                  <pic:spPr bwMode="auto">
+                    <a:xfrm>
+                      <a:off x="0" y="0"/>
+                      <a:ext cx="4620126" cy="3696101"/>
+                    </a:xfrm>
+                    <a:prstGeom prst="rect">
+                      <a:avLst/>
+                    </a:prstGeom>
+                    <a:noFill/>
+                    <a:ln w="9525">
+                      <a:noFill/>
+                      <a:headEnd/>
+                      <a:tailEnd/>
+                    </a:ln>
+                  </pic:spPr>
+                </pic:pic>
+              </a:graphicData>
+            </a:graphic>
+          </wp:inline>
+        </w:drawing>
+      </w:r>
+    </w:p>
+    <w:p>
+      <w:pPr>
+        <w:pStyle w:val="ImageCaption"/>
+      </w:pPr>
+      <w:r>
+        <w:t xml:space="preserve">Figure 3.1: Overview of heterogeneity of ACE-inhibitors treatment within strata of predicted risk of acute MI. The top panel contains the observed acute rates of ACE-inhibitors and beta blockers within each quarter of predicted acute MI risk. These are derived using the KaplanMeier estimates at 730 days after inclusion. The middle panel, contains the hazard ratios of comparing ACE-inhibitors to beta blockers with regard to acute MI. These are estimated using Cox proportional hazards regression within quarters of predicted acute MI risk. The bottom panel contains absolute risk reduction for ACE-inhibitors compared to beta blockers. These are derived as the difference in Kaplan-Meier estimates at 730 after inclusion. Hazard ratios in the middle panel show a decreasing trend with increasing acute MI risk. Given the rather good discrimination of the prediction model (AUC=0.74), this results in an increasing trend for absolute benefit in favor of ACE-inhibitors with increasing risk.</w:t>
+      </w:r>
+    </w:p>
+    <w:p>
+      <w:pPr>
+        <w:pStyle w:val="BodyText"/>
+      </w:pPr>
+      <w:r>
+        <w:t xml:space="preserve">In general, with increasing acute MI risk we observed an increasing pattern in</w:t>
+      </w:r>
+      <w:r>
+        <w:t xml:space="preserve"> </w:t>
+      </w:r>
+      <w:r>
+        <w:t xml:space="preserve">terms of absolute benefit for the main outcomes, while the absolute harms did</w:t>
+      </w:r>
+      <w:r>
+        <w:t xml:space="preserve"> </w:t>
+      </w:r>
+      <w:r>
+        <w:t xml:space="preserve">not increase for the safety outcomes. More specifically, patients in the low</w:t>
+      </w:r>
+      <w:r>
+        <w:t xml:space="preserve"> </w:t>
+      </w:r>
+      <w:r>
+        <w:t xml:space="preserve">risk quarter did not receive absolute benefit (-0.03%) while absolute risk</w:t>
+      </w:r>
+      <w:r>
+        <w:t xml:space="preserve"> </w:t>
+      </w:r>
+      <w:r>
+        <w:t xml:space="preserve">was 0.54% lower (95% confidence interval 0.36%—0.71%) for patients in the</w:t>
+      </w:r>
+      <w:r>
+        <w:t xml:space="preserve"> </w:t>
+      </w:r>
+      <w:r>
+        <w:t xml:space="preserve">highest risk quarter. In contrast, the absolute and relative effects of</w:t>
+      </w:r>
+      <w:r>
+        <w:t xml:space="preserve"> </w:t>
+      </w:r>
+      <w:r>
+        <w:t xml:space="preserve">ACE-inhibitors on safety outcomes (e.g. cough and angioedema) are slightly</w:t>
+      </w:r>
+      <w:r>
+        <w:t xml:space="preserve"> </w:t>
+      </w:r>
+      <w:r>
+        <w:t xml:space="preserve">decreasing with increasing acute MI risk (Figure</w:t>
+      </w:r>
+      <w:r>
+        <w:t xml:space="preserve"> </w:t>
+      </w:r>
+      <w:r>
+        <w:t xml:space="preserve">3.2</w:t>
+      </w:r>
+      <w:r>
+        <w:t xml:space="preserve"> </w:t>
+      </w:r>
+      <w:r>
+        <w:t xml:space="preserve">and</w:t>
+      </w:r>
+      <w:r>
+        <w:t xml:space="preserve"> </w:t>
+      </w:r>
+      <w:r>
+        <w:t xml:space="preserve">3.3</w:t>
+      </w:r>
+      <w:r>
+        <w:t xml:space="preserve">). Similar results were observed in the other two databases</w:t>
+      </w:r>
+      <w:r>
+        <w:t xml:space="preserve"> </w:t>
+      </w:r>
+      <w:r>
+        <w:t xml:space="preserve">(see supplementary material).</w:t>
+      </w:r>
+    </w:p>
+    <w:p>
+      <w:pPr>
+        <w:pStyle w:val="CaptionedFigure"/>
+      </w:pPr>
+      <w:r>
+        <w:drawing>
+          <wp:inline>
+            <wp:extent cx="4620126" cy="3696101"/>
+            <wp:effectExtent b="0" l="0" r="0" t="0"/>
+            <wp:docPr descr="Figure 3.2: Hazard ratios (relative treatment effects) for the main and safety outcomes, estimated by fitting stratified Cox regression models within quarters of predicted risk of acute myocardial infarction (MI). The four risk quarters (Q1-Q4) are defined using the internally developed model for acute MI" title="" id="1" name="Picture"/>
+            <a:graphic>
+              <a:graphicData uri="http://schemas.openxmlformats.org/drawingml/2006/picture">
+                <pic:pic>
+                  <pic:nvPicPr>
+                    <pic:cNvPr descr="manuscript_files/figure-docx/figure3-1.png" id="0" name="Picture"/>
                     <pic:cNvPicPr>
                       <a:picLocks noChangeArrowheads="1" noChangeAspect="1"/>
                     </pic:cNvPicPr>
@@ -3682,84 +3816,7 @@
         <w:pStyle w:val="ImageCaption"/>
       </w:pPr>
       <w:r>
-        <w:t xml:space="preserve">Figure 3.1: Overview of heterogeneity of ACE-inhibitors treatment within strata of predicted risk of acute MI. The top panel contains the observed acute rates of ACE-inhibitors and beta blockers within each quarter of predicted acute MI risk. These are derived using the KaplanMeier estimates at 730 days after inclusion. The middle panel, contains the hazard ratios of comparing ACE-inhibitors to beta blockers with regard to acute MI. These are estimated using Cox proportional hazards regression within quarters of predicted acute MI risk. The bottom panel contains absolute risk reduction for ACE-inhibitors compared to beta blockers. These are derived as the difference in Kaplan-Meier estimates at 730 after inclusion. Hazard ratios in the middle panel show a decreasing trend with increasing acute MI risk. Given the rather good discrimination of the prediction model (AUC=0.74), this results in an increasing trend for absolute benefit in favor of ACE-inhibitors with increasing risk.</w:t>
-      </w:r>
-    </w:p>
-    <w:p>
-      <w:pPr>
-        <w:pStyle w:val="BodyText"/>
-      </w:pPr>
-      <w:r>
-        <w:t xml:space="preserve">In general, with increasing acute MI risk we observed an increasing pattern in</w:t>
-      </w:r>
-      <w:r>
-        <w:t xml:space="preserve"> </w:t>
-      </w:r>
-      <w:r>
-        <w:t xml:space="preserve">terms of absolute benefit for the main outcomes, while the absolute harms did</w:t>
-      </w:r>
-      <w:r>
-        <w:t xml:space="preserve"> </w:t>
-      </w:r>
-      <w:r>
-        <w:t xml:space="preserve">not increase for the safety outcomes. More specifically, patients in the low</w:t>
-      </w:r>
-      <w:r>
-        <w:t xml:space="preserve"> </w:t>
-      </w:r>
-      <w:r>
-        <w:t xml:space="preserve">risk quarter did not receive absolute benefit (-0.03%) while absolute risk</w:t>
-      </w:r>
-      <w:r>
-        <w:t xml:space="preserve"> </w:t>
-      </w:r>
-      <w:r>
-        <w:t xml:space="preserve">was 0.54% lower (95% confidence interval 0.36%—0.71%) for patients in the</w:t>
-      </w:r>
-      <w:r>
-        <w:t xml:space="preserve"> </w:t>
-      </w:r>
-      <w:r>
-        <w:t xml:space="preserve">highest risk quarter. In contrast, the absolute and relative effects of</w:t>
-      </w:r>
-      <w:r>
-        <w:t xml:space="preserve"> </w:t>
-      </w:r>
-      <w:r>
-        <w:t xml:space="preserve">ACE-inhibitors on safety outcomes (e.g. cough and angioedema) are slightly</w:t>
-      </w:r>
-      <w:r>
-        <w:t xml:space="preserve"> </w:t>
-      </w:r>
-      <w:r>
-        <w:t xml:space="preserve">decreasing with increasing acute MI risk (Figure</w:t>
-      </w:r>
-      <w:r>
-        <w:t xml:space="preserve"> </w:t>
-      </w:r>
-      <w:r>
-        <w:t xml:space="preserve">3.2</w:t>
-      </w:r>
-      <w:r>
-        <w:t xml:space="preserve"> </w:t>
-      </w:r>
-      <w:r>
-        <w:t xml:space="preserve">and</w:t>
-      </w:r>
-      <w:r>
-        <w:t xml:space="preserve"> </w:t>
-      </w:r>
-      <w:r>
-        <w:t xml:space="preserve">3.3</w:t>
-      </w:r>
-      <w:r>
-        <w:t xml:space="preserve">). Similar results were observed in the other two databases</w:t>
-      </w:r>
-      <w:r>
-        <w:t xml:space="preserve"> </w:t>
-      </w:r>
-      <w:r>
-        <w:t xml:space="preserve">(see supplementary material).</w:t>
+        <w:t xml:space="preserve">Figure 3.2: Hazard ratios (relative treatment effects) for the main and safety outcomes, estimated by fitting stratified Cox regression models within quarters of predicted risk of acute myocardial infarction (MI). The four risk quarters (Q1-Q4) are defined using the internally developed model for acute MI</w:t>
       </w:r>
     </w:p>
     <w:p>
@@ -3771,12 +3828,12 @@
           <wp:inline>
             <wp:extent cx="4620126" cy="3696101"/>
             <wp:effectExtent b="0" l="0" r="0" t="0"/>
-            <wp:docPr descr="Figure 3.2: Hazard ratios (relative treatment effects) for the main and safety outcomes, estimated by fitting stratified Cox regression models within quarters of predicted risk of acute myocardial infarction (MI). The four risk quarters (Q1-Q4) are defined using the internally developed model for acute MI" title="" id="1" name="Picture"/>
+            <wp:docPr descr="Figure 3.3: Absolute risk reduction for the main and safety outcomes, estimated by fitting stratified Cox regression models within quarters of predicted risk of acute myocardial infarction (MI). The four risk quarters (Q1-Q4) are defined using the internally developed model for acute MI" title="" id="1" name="Picture"/>
             <a:graphic>
               <a:graphicData uri="http://schemas.openxmlformats.org/drawingml/2006/picture">
                 <pic:pic>
                   <pic:nvPicPr>
-                    <pic:cNvPr descr="manuscript_files/figure-docx/figure3-1.png" id="0" name="Picture"/>
+                    <pic:cNvPr descr="manuscript_files/figure-docx/figure4-1.png" id="0" name="Picture"/>
                     <pic:cNvPicPr>
                       <a:picLocks noChangeArrowheads="1" noChangeAspect="1"/>
                     </pic:cNvPicPr>
@@ -3814,61 +3871,6 @@
         <w:pStyle w:val="ImageCaption"/>
       </w:pPr>
       <w:r>
-        <w:t xml:space="preserve">Figure 3.2: Hazard ratios (relative treatment effects) for the main and safety outcomes, estimated by fitting stratified Cox regression models within quarters of predicted risk of acute myocardial infarction (MI). The four risk quarters (Q1-Q4) are defined using the internally developed model for acute MI</w:t>
-      </w:r>
-    </w:p>
-    <w:p>
-      <w:pPr>
-        <w:pStyle w:val="CaptionedFigure"/>
-      </w:pPr>
-      <w:r>
-        <w:drawing>
-          <wp:inline>
-            <wp:extent cx="4620126" cy="3696101"/>
-            <wp:effectExtent b="0" l="0" r="0" t="0"/>
-            <wp:docPr descr="Figure 3.3: Absolute risk reduction for the main and safety outcomes, estimated by fitting stratified Cox regression models within quarters of predicted risk of acute myocardial infarction (MI). The four risk quarters (Q1-Q4) are defined using the internally developed model for acute MI" title="" id="1" name="Picture"/>
-            <a:graphic>
-              <a:graphicData uri="http://schemas.openxmlformats.org/drawingml/2006/picture">
-                <pic:pic>
-                  <pic:nvPicPr>
-                    <pic:cNvPr descr="manuscript_files/figure-docx/figure4-1.png" id="0" name="Picture"/>
-                    <pic:cNvPicPr>
-                      <a:picLocks noChangeArrowheads="1" noChangeAspect="1"/>
-                    </pic:cNvPicPr>
-                  </pic:nvPicPr>
-                  <pic:blipFill>
-                    <a:blip r:embed="rId40"/>
-                    <a:stretch>
-                      <a:fillRect/>
-                    </a:stretch>
-                  </pic:blipFill>
-                  <pic:spPr bwMode="auto">
-                    <a:xfrm>
-                      <a:off x="0" y="0"/>
-                      <a:ext cx="4620126" cy="3696101"/>
-                    </a:xfrm>
-                    <a:prstGeom prst="rect">
-                      <a:avLst/>
-                    </a:prstGeom>
-                    <a:noFill/>
-                    <a:ln w="9525">
-                      <a:noFill/>
-                      <a:headEnd/>
-                      <a:tailEnd/>
-                    </a:ln>
-                  </pic:spPr>
-                </pic:pic>
-              </a:graphicData>
-            </a:graphic>
-          </wp:inline>
-        </w:drawing>
-      </w:r>
-    </w:p>
-    <w:p>
-      <w:pPr>
-        <w:pStyle w:val="ImageCaption"/>
-      </w:pPr>
-      <w:r>
         <w:t xml:space="preserve">Figure 3.3: Absolute risk reduction for the main and safety outcomes, estimated by fitting stratified Cox regression models within quarters of predicted risk of acute myocardial infarction (MI). The four risk quarters (Q1-Q4) are defined using the internally developed model for acute MI</w:t>
       </w:r>
     </w:p>
@@ -3938,7 +3940,7 @@
       <w:r>
         <w:t xml:space="preserve">publicly available web application (</w:t>
       </w:r>
-      <w:hyperlink r:id="rId41">
+      <w:hyperlink r:id="rId40">
         <w:r>
           <w:rPr>
             <w:rStyle w:val="Hyperlink"/>
@@ -3954,11 +3956,11 @@
       <w:pPr>
         <w:pStyle w:val="Heading1"/>
       </w:pPr>
-      <w:bookmarkStart w:id="42" w:name="discussion"/>
+      <w:bookmarkStart w:id="41" w:name="discussion"/>
       <w:r>
         <w:t xml:space="preserve">4	Discussion</w:t>
       </w:r>
-      <w:bookmarkEnd w:id="42"/>
+      <w:bookmarkEnd w:id="41"/>
     </w:p>
     <w:p>
       <w:pPr>
@@ -4738,19 +4740,19 @@
       <w:pPr>
         <w:pStyle w:val="Heading1"/>
       </w:pPr>
-      <w:bookmarkStart w:id="43" w:name="references"/>
+      <w:bookmarkStart w:id="42" w:name="references"/>
       <w:r>
         <w:t xml:space="preserve">5	References</w:t>
       </w:r>
-      <w:bookmarkEnd w:id="43"/>
+      <w:bookmarkEnd w:id="42"/>
     </w:p>
     <w:p>
       <w:pPr>
         <w:pStyle w:val="FirstParagraph"/>
       </w:pPr>
     </w:p>
-    <w:bookmarkStart w:id="108" w:name="refs"/>
-    <w:bookmarkStart w:id="45" w:name="ref-KRAVITZ2004"/>
+    <w:bookmarkStart w:id="107" w:name="refs"/>
+    <w:bookmarkStart w:id="44" w:name="ref-KRAVITZ2004"/>
     <w:p>
       <w:pPr>
         <w:pStyle w:val="Bibliography"/>
@@ -4782,7 +4784,7 @@
       <w:r>
         <w:t xml:space="preserve">:661–87. doi:</w:t>
       </w:r>
-      <w:hyperlink r:id="rId44">
+      <w:hyperlink r:id="rId43">
         <w:r>
           <w:rPr>
             <w:rStyle w:val="Hyperlink"/>
@@ -4791,8 +4793,8 @@
         </w:r>
       </w:hyperlink>
     </w:p>
-    <w:bookmarkEnd w:id="45"/>
-    <w:bookmarkStart w:id="47" w:name="ref-Yusuf1991"/>
+    <w:bookmarkEnd w:id="44"/>
+    <w:bookmarkStart w:id="46" w:name="ref-Yusuf1991"/>
     <w:p>
       <w:pPr>
         <w:pStyle w:val="Bibliography"/>
@@ -4824,7 +4826,7 @@
       <w:r>
         <w:t xml:space="preserve">:93. doi:</w:t>
       </w:r>
-      <w:hyperlink r:id="rId46">
+      <w:hyperlink r:id="rId45">
         <w:r>
           <w:rPr>
             <w:rStyle w:val="Hyperlink"/>
@@ -4833,8 +4835,8 @@
         </w:r>
       </w:hyperlink>
     </w:p>
-    <w:bookmarkEnd w:id="47"/>
-    <w:bookmarkStart w:id="49" w:name="ref-FernandezyGarcia2010"/>
+    <w:bookmarkEnd w:id="46"/>
+    <w:bookmarkStart w:id="48" w:name="ref-FernandezyGarcia2010"/>
     <w:p>
       <w:pPr>
         <w:pStyle w:val="Bibliography"/>
@@ -4881,7 +4883,7 @@
       <w:r>
         <w:t xml:space="preserve">:283–301. doi:</w:t>
       </w:r>
-      <w:hyperlink r:id="rId48">
+      <w:hyperlink r:id="rId47">
         <w:r>
           <w:rPr>
             <w:rStyle w:val="Hyperlink"/>
@@ -4890,8 +4892,8 @@
         </w:r>
       </w:hyperlink>
     </w:p>
-    <w:bookmarkEnd w:id="49"/>
-    <w:bookmarkStart w:id="51" w:name="ref-Varadhan2013"/>
+    <w:bookmarkEnd w:id="48"/>
+    <w:bookmarkStart w:id="50" w:name="ref-Varadhan2013"/>
     <w:p>
       <w:pPr>
         <w:pStyle w:val="Bibliography"/>
@@ -4938,7 +4940,7 @@
       <w:r>
         <w:t xml:space="preserve">:818–25. doi:</w:t>
       </w:r>
-      <w:hyperlink r:id="rId50">
+      <w:hyperlink r:id="rId49">
         <w:r>
           <w:rPr>
             <w:rStyle w:val="Hyperlink"/>
@@ -4947,8 +4949,8 @@
         </w:r>
       </w:hyperlink>
     </w:p>
-    <w:bookmarkEnd w:id="51"/>
-    <w:bookmarkStart w:id="53" w:name="ref-Rekkas2020"/>
+    <w:bookmarkEnd w:id="50"/>
+    <w:bookmarkStart w:id="52" w:name="ref-Rekkas2020"/>
     <w:p>
       <w:pPr>
         <w:pStyle w:val="Bibliography"/>
@@ -4995,7 +4997,7 @@
       <w:r>
         <w:t xml:space="preserve">. doi:</w:t>
       </w:r>
-      <w:hyperlink r:id="rId52">
+      <w:hyperlink r:id="rId51">
         <w:r>
           <w:rPr>
             <w:rStyle w:val="Hyperlink"/>
@@ -5004,8 +5006,8 @@
         </w:r>
       </w:hyperlink>
     </w:p>
-    <w:bookmarkEnd w:id="53"/>
-    <w:bookmarkStart w:id="55" w:name="ref-Kent2010"/>
+    <w:bookmarkEnd w:id="52"/>
+    <w:bookmarkStart w:id="54" w:name="ref-Kent2010"/>
     <w:p>
       <w:pPr>
         <w:pStyle w:val="Bibliography"/>
@@ -5052,7 +5054,7 @@
       <w:r>
         <w:t xml:space="preserve">. doi:</w:t>
       </w:r>
-      <w:hyperlink r:id="rId54">
+      <w:hyperlink r:id="rId53">
         <w:r>
           <w:rPr>
             <w:rStyle w:val="Hyperlink"/>
@@ -5061,8 +5063,8 @@
         </w:r>
       </w:hyperlink>
     </w:p>
-    <w:bookmarkEnd w:id="55"/>
-    <w:bookmarkStart w:id="57" w:name="ref-Kent2018"/>
+    <w:bookmarkEnd w:id="54"/>
+    <w:bookmarkStart w:id="56" w:name="ref-Kent2018"/>
     <w:p>
       <w:pPr>
         <w:pStyle w:val="Bibliography"/>
@@ -5085,7 +5087,7 @@
       <w:r>
         <w:t xml:space="preserve">2018;k4245. doi:</w:t>
       </w:r>
-      <w:hyperlink r:id="rId56">
+      <w:hyperlink r:id="rId55">
         <w:r>
           <w:rPr>
             <w:rStyle w:val="Hyperlink"/>
@@ -5094,8 +5096,8 @@
         </w:r>
       </w:hyperlink>
     </w:p>
-    <w:bookmarkEnd w:id="57"/>
-    <w:bookmarkStart w:id="59" w:name="ref-AdlerMilstein2017"/>
+    <w:bookmarkEnd w:id="56"/>
+    <w:bookmarkStart w:id="58" w:name="ref-AdlerMilstein2017"/>
     <w:p>
       <w:pPr>
         <w:pStyle w:val="Bibliography"/>
@@ -5142,7 +5144,7 @@
       <w:r>
         <w:t xml:space="preserve">:1142–8. doi:</w:t>
       </w:r>
-      <w:hyperlink r:id="rId58">
+      <w:hyperlink r:id="rId57">
         <w:r>
           <w:rPr>
             <w:rStyle w:val="Hyperlink"/>
@@ -5151,8 +5153,8 @@
         </w:r>
       </w:hyperlink>
     </w:p>
-    <w:bookmarkEnd w:id="59"/>
-    <w:bookmarkStart w:id="61" w:name="ref-Dahabreh2014"/>
+    <w:bookmarkEnd w:id="58"/>
+    <w:bookmarkStart w:id="60" w:name="ref-Dahabreh2014"/>
     <w:p>
       <w:pPr>
         <w:pStyle w:val="Bibliography"/>
@@ -5184,7 +5186,7 @@
       <w:r>
         <w:t xml:space="preserve">:129. doi:</w:t>
       </w:r>
-      <w:hyperlink r:id="rId60">
+      <w:hyperlink r:id="rId59">
         <w:r>
           <w:rPr>
             <w:rStyle w:val="Hyperlink"/>
@@ -5193,14 +5195,63 @@
         </w:r>
       </w:hyperlink>
     </w:p>
+    <w:bookmarkEnd w:id="60"/>
+    <w:bookmarkStart w:id="61" w:name="ref-hripcsak2015observational"/>
+    <w:p>
+      <w:pPr>
+        <w:pStyle w:val="Bibliography"/>
+      </w:pPr>
+      <w:r>
+        <w:t xml:space="preserve">10 Hripcsak G, Duke JD, Shah NH</w:t>
+      </w:r>
+      <w:r>
+        <w:t xml:space="preserve"> </w:t>
+      </w:r>
+      <w:r>
+        <w:rPr>
+          <w:i/>
+        </w:rPr>
+        <w:t xml:space="preserve">et al.</w:t>
+      </w:r>
+      <w:r>
+        <w:t xml:space="preserve"> </w:t>
+      </w:r>
+      <w:r>
+        <w:t xml:space="preserve">Observational health data sciences and informatics (ohdsi): Opportunities for observational researchers.</w:t>
+      </w:r>
+      <w:r>
+        <w:t xml:space="preserve"> </w:t>
+      </w:r>
+      <w:r>
+        <w:rPr>
+          <w:i/>
+        </w:rPr>
+        <w:t xml:space="preserve">Studies in health technology and informatics</w:t>
+      </w:r>
+      <w:r>
+        <w:t xml:space="preserve"> </w:t>
+      </w:r>
+      <w:r>
+        <w:t xml:space="preserve">2015;</w:t>
+      </w:r>
+      <w:r>
+        <w:rPr>
+          <w:b/>
+        </w:rPr>
+        <w:t xml:space="preserve">216</w:t>
+      </w:r>
+      <w:r>
+        <w:t xml:space="preserve">:574.</w:t>
+      </w:r>
+    </w:p>
     <w:bookmarkEnd w:id="61"/>
-    <w:bookmarkStart w:id="62" w:name="ref-hripcsak2015observational"/>
+    <w:bookmarkStart w:id="63" w:name="ref-Overhage2012"/>
     <w:p>
       <w:pPr>
         <w:pStyle w:val="Bibliography"/>
       </w:pPr>
       <w:r>
-        <w:t xml:space="preserve">10 Hripcsak G, Duke JD, Shah NH</w:t>
+        <w:t xml:space="preserve">11 Overhage JM, Ryan PB, Reich CG</w:t>
       </w:r>
       <w:r>
         <w:t xml:space="preserve"> </w:t>
@@ -5215,55 +5266,6 @@
         <w:t xml:space="preserve"> </w:t>
       </w:r>
       <w:r>
-        <w:t xml:space="preserve">Observational health data sciences and informatics (ohdsi): Opportunities for observational researchers.</w:t>
-      </w:r>
-      <w:r>
-        <w:t xml:space="preserve"> </w:t>
-      </w:r>
-      <w:r>
-        <w:rPr>
-          <w:i/>
-        </w:rPr>
-        <w:t xml:space="preserve">Studies in health technology and informatics</w:t>
-      </w:r>
-      <w:r>
-        <w:t xml:space="preserve"> </w:t>
-      </w:r>
-      <w:r>
-        <w:t xml:space="preserve">2015;</w:t>
-      </w:r>
-      <w:r>
-        <w:rPr>
-          <w:b/>
-        </w:rPr>
-        <w:t xml:space="preserve">216</w:t>
-      </w:r>
-      <w:r>
-        <w:t xml:space="preserve">:574.</w:t>
-      </w:r>
-    </w:p>
-    <w:bookmarkEnd w:id="62"/>
-    <w:bookmarkStart w:id="64" w:name="ref-Overhage2012"/>
-    <w:p>
-      <w:pPr>
-        <w:pStyle w:val="Bibliography"/>
-      </w:pPr>
-      <w:r>
-        <w:t xml:space="preserve">11 Overhage JM, Ryan PB, Reich CG</w:t>
-      </w:r>
-      <w:r>
-        <w:t xml:space="preserve"> </w:t>
-      </w:r>
-      <w:r>
-        <w:rPr>
-          <w:i/>
-        </w:rPr>
-        <w:t xml:space="preserve">et al.</w:t>
-      </w:r>
-      <w:r>
-        <w:t xml:space="preserve"> </w:t>
-      </w:r>
-      <w:r>
         <w:t xml:space="preserve">Validation of a common data model for active safety surveillance research.</w:t>
       </w:r>
       <w:r>
@@ -5290,7 +5292,7 @@
       <w:r>
         <w:t xml:space="preserve">:54–60. doi:</w:t>
       </w:r>
-      <w:hyperlink r:id="rId63">
+      <w:hyperlink r:id="rId62">
         <w:r>
           <w:rPr>
             <w:rStyle w:val="Hyperlink"/>
@@ -5299,8 +5301,8 @@
         </w:r>
       </w:hyperlink>
     </w:p>
-    <w:bookmarkEnd w:id="64"/>
-    <w:bookmarkStart w:id="66" w:name="ref-Reps2018"/>
+    <w:bookmarkEnd w:id="63"/>
+    <w:bookmarkStart w:id="65" w:name="ref-Reps2018"/>
     <w:p>
       <w:pPr>
         <w:pStyle w:val="Bibliography"/>
@@ -5347,7 +5349,7 @@
       <w:r>
         <w:t xml:space="preserve">:969–75. doi:</w:t>
       </w:r>
-      <w:hyperlink r:id="rId65">
+      <w:hyperlink r:id="rId64">
         <w:r>
           <w:rPr>
             <w:rStyle w:val="Hyperlink"/>
@@ -5356,8 +5358,8 @@
         </w:r>
       </w:hyperlink>
     </w:p>
-    <w:bookmarkEnd w:id="66"/>
-    <w:bookmarkStart w:id="68" w:name="ref-Ryan2013"/>
+    <w:bookmarkEnd w:id="65"/>
+    <w:bookmarkStart w:id="67" w:name="ref-Ryan2013"/>
     <w:p>
       <w:pPr>
         <w:pStyle w:val="Bibliography"/>
@@ -5404,7 +5406,7 @@
       <w:r>
         <w:t xml:space="preserve">:59–72. doi:</w:t>
       </w:r>
-      <w:hyperlink r:id="rId67">
+      <w:hyperlink r:id="rId66">
         <w:r>
           <w:rPr>
             <w:rStyle w:val="Hyperlink"/>
@@ -5413,8 +5415,8 @@
         </w:r>
       </w:hyperlink>
     </w:p>
-    <w:bookmarkEnd w:id="68"/>
-    <w:bookmarkStart w:id="70" w:name="ref-Collins2015"/>
+    <w:bookmarkEnd w:id="67"/>
+    <w:bookmarkStart w:id="69" w:name="ref-Collins2015"/>
     <w:p>
       <w:pPr>
         <w:pStyle w:val="Bibliography"/>
@@ -5461,7 +5463,7 @@
       <w:r>
         <w:t xml:space="preserve">:1. doi:</w:t>
       </w:r>
-      <w:hyperlink r:id="rId69">
+      <w:hyperlink r:id="rId68">
         <w:r>
           <w:rPr>
             <w:rStyle w:val="Hyperlink"/>
@@ -5470,8 +5472,8 @@
         </w:r>
       </w:hyperlink>
     </w:p>
-    <w:bookmarkEnd w:id="70"/>
-    <w:bookmarkStart w:id="72" w:name="ref-Moons2015"/>
+    <w:bookmarkEnd w:id="69"/>
+    <w:bookmarkStart w:id="71" w:name="ref-Moons2015"/>
     <w:p>
       <w:pPr>
         <w:pStyle w:val="Bibliography"/>
@@ -5518,7 +5520,7 @@
       <w:r>
         <w:t xml:space="preserve">:W1. doi:</w:t>
       </w:r>
-      <w:hyperlink r:id="rId71">
+      <w:hyperlink r:id="rId70">
         <w:r>
           <w:rPr>
             <w:rStyle w:val="Hyperlink"/>
@@ -5527,8 +5529,8 @@
         </w:r>
       </w:hyperlink>
     </w:p>
-    <w:bookmarkEnd w:id="72"/>
-    <w:bookmarkStart w:id="74" w:name="ref-Burke2014"/>
+    <w:bookmarkEnd w:id="71"/>
+    <w:bookmarkStart w:id="73" w:name="ref-Burke2014"/>
     <w:p>
       <w:pPr>
         <w:pStyle w:val="Bibliography"/>
@@ -5575,7 +5577,7 @@
       <w:r>
         <w:t xml:space="preserve">:163–9. doi:</w:t>
       </w:r>
-      <w:hyperlink r:id="rId73">
+      <w:hyperlink r:id="rId72">
         <w:r>
           <w:rPr>
             <w:rStyle w:val="Hyperlink"/>
@@ -5584,8 +5586,8 @@
         </w:r>
       </w:hyperlink>
     </w:p>
-    <w:bookmarkEnd w:id="74"/>
-    <w:bookmarkStart w:id="76" w:name="ref-vanKlaveren2019"/>
+    <w:bookmarkEnd w:id="73"/>
+    <w:bookmarkStart w:id="75" w:name="ref-vanKlaveren2019"/>
     <w:p>
       <w:pPr>
         <w:pStyle w:val="Bibliography"/>
@@ -5632,7 +5634,7 @@
       <w:r>
         <w:t xml:space="preserve">:72–83. doi:</w:t>
       </w:r>
-      <w:hyperlink r:id="rId75">
+      <w:hyperlink r:id="rId74">
         <w:r>
           <w:rPr>
             <w:rStyle w:val="Hyperlink"/>
@@ -5641,14 +5643,62 @@
         </w:r>
       </w:hyperlink>
     </w:p>
-    <w:bookmarkEnd w:id="76"/>
-    <w:bookmarkStart w:id="78" w:name="ref-Austin2011"/>
+    <w:bookmarkEnd w:id="75"/>
+    <w:bookmarkStart w:id="77" w:name="ref-Kent2016"/>
     <w:p>
       <w:pPr>
         <w:pStyle w:val="Bibliography"/>
       </w:pPr>
       <w:r>
-        <w:t xml:space="preserve">18 Austin PC. An introduction to propensity score methods for reducing the effects of confounding in observational studies.</w:t>
+        <w:t xml:space="preserve">18 Kent DM, Nelson J, Dahabreh IJ</w:t>
+      </w:r>
+      <w:r>
+        <w:t xml:space="preserve"> </w:t>
+      </w:r>
+      <w:r>
+        <w:rPr>
+          <w:i/>
+        </w:rPr>
+        <w:t xml:space="preserve">et al.</w:t>
+      </w:r>
+      <w:r>
+        <w:t xml:space="preserve"> </w:t>
+      </w:r>
+      <w:r>
+        <w:t xml:space="preserve">Risk and treatment effect heterogeneity: Re-analysis of individual participant data from 32 large clinical trials.</w:t>
+      </w:r>
+      <w:r>
+        <w:t xml:space="preserve"> </w:t>
+      </w:r>
+      <w:r>
+        <w:rPr>
+          <w:i/>
+        </w:rPr>
+        <w:t xml:space="preserve">International Journal of Epidemiology</w:t>
+      </w:r>
+      <w:r>
+        <w:t xml:space="preserve"> </w:t>
+      </w:r>
+      <w:r>
+        <w:t xml:space="preserve">2016;dyw118. doi:</w:t>
+      </w:r>
+      <w:hyperlink r:id="rId76">
+        <w:r>
+          <w:rPr>
+            <w:rStyle w:val="Hyperlink"/>
+          </w:rPr>
+          <w:t xml:space="preserve">10.1093/ije/dyw118</w:t>
+        </w:r>
+      </w:hyperlink>
+    </w:p>
+    <w:bookmarkEnd w:id="77"/>
+    <w:bookmarkStart w:id="79" w:name="ref-Austin2011"/>
+    <w:p>
+      <w:pPr>
+        <w:pStyle w:val="Bibliography"/>
+      </w:pPr>
+      <w:r>
+        <w:t xml:space="preserve">19 Austin PC. An introduction to propensity score methods for reducing the effects of confounding in observational studies.</w:t>
       </w:r>
       <w:r>
         <w:t xml:space="preserve"> </w:t>
@@ -5674,7 +5724,7 @@
       <w:r>
         <w:t xml:space="preserve">:399–424. doi:</w:t>
       </w:r>
-      <w:hyperlink r:id="rId77">
+      <w:hyperlink r:id="rId78">
         <w:r>
           <w:rPr>
             <w:rStyle w:val="Hyperlink"/>
@@ -5683,14 +5733,14 @@
         </w:r>
       </w:hyperlink>
     </w:p>
-    <w:bookmarkEnd w:id="78"/>
-    <w:bookmarkStart w:id="80" w:name="ref-Kent2016"/>
+    <w:bookmarkEnd w:id="79"/>
+    <w:bookmarkStart w:id="80" w:name="ref-wiysonge2017beta"/>
     <w:p>
       <w:pPr>
         <w:pStyle w:val="Bibliography"/>
       </w:pPr>
       <w:r>
-        <w:t xml:space="preserve">19 Kent DM, Nelson J, Dahabreh IJ</w:t>
+        <w:t xml:space="preserve">20 Wiysonge CS, Bradley HA, Volmink J</w:t>
       </w:r>
       <w:r>
         <w:t xml:space="preserve"> </w:t>
@@ -5705,40 +5755,32 @@
         <w:t xml:space="preserve"> </w:t>
       </w:r>
       <w:r>
-        <w:t xml:space="preserve">Risk and treatment effect heterogeneity: Re-analysis of individual participant data from 32 large clinical trials.</w:t>
-      </w:r>
-      <w:r>
-        <w:t xml:space="preserve"> </w:t>
-      </w:r>
-      <w:r>
-        <w:rPr>
-          <w:i/>
-        </w:rPr>
-        <w:t xml:space="preserve">International Journal of Epidemiology</w:t>
-      </w:r>
-      <w:r>
-        <w:t xml:space="preserve"> </w:t>
-      </w:r>
-      <w:r>
-        <w:t xml:space="preserve">2016;dyw118. doi:</w:t>
-      </w:r>
-      <w:hyperlink r:id="rId79">
-        <w:r>
-          <w:rPr>
-            <w:rStyle w:val="Hyperlink"/>
-          </w:rPr>
-          <w:t xml:space="preserve">10.1093/ije/dyw118</w:t>
-        </w:r>
-      </w:hyperlink>
+        <w:t xml:space="preserve">Beta-blockers for hypertension.</w:t>
+      </w:r>
+      <w:r>
+        <w:t xml:space="preserve"> </w:t>
+      </w:r>
+      <w:r>
+        <w:rPr>
+          <w:i/>
+        </w:rPr>
+        <w:t xml:space="preserve">Cochrane database of systematic reviews</w:t>
+      </w:r>
+      <w:r>
+        <w:t xml:space="preserve"> </w:t>
+      </w:r>
+      <w:r>
+        <w:t xml:space="preserve">2017.</w:t>
+      </w:r>
     </w:p>
     <w:bookmarkEnd w:id="80"/>
-    <w:bookmarkStart w:id="81" w:name="ref-wiysonge2017beta"/>
+    <w:bookmarkStart w:id="82" w:name="ref-Whelton2018"/>
     <w:p>
       <w:pPr>
         <w:pStyle w:val="Bibliography"/>
       </w:pPr>
       <w:r>
-        <w:t xml:space="preserve">20 Wiysonge CS, Bradley HA, Volmink J</w:t>
+        <w:t xml:space="preserve">21 Whelton PK, Carey RM, Aronow WS</w:t>
       </w:r>
       <w:r>
         <w:t xml:space="preserve"> </w:t>
@@ -5753,46 +5795,6 @@
         <w:t xml:space="preserve"> </w:t>
       </w:r>
       <w:r>
-        <w:t xml:space="preserve">Beta-blockers for hypertension.</w:t>
-      </w:r>
-      <w:r>
-        <w:t xml:space="preserve"> </w:t>
-      </w:r>
-      <w:r>
-        <w:rPr>
-          <w:i/>
-        </w:rPr>
-        <w:t xml:space="preserve">Cochrane database of systematic reviews</w:t>
-      </w:r>
-      <w:r>
-        <w:t xml:space="preserve"> </w:t>
-      </w:r>
-      <w:r>
-        <w:t xml:space="preserve">2017.</w:t>
-      </w:r>
-    </w:p>
-    <w:bookmarkEnd w:id="81"/>
-    <w:bookmarkStart w:id="83" w:name="ref-Whelton2018"/>
-    <w:p>
-      <w:pPr>
-        <w:pStyle w:val="Bibliography"/>
-      </w:pPr>
-      <w:r>
-        <w:t xml:space="preserve">21 Whelton PK, Carey RM, Aronow WS</w:t>
-      </w:r>
-      <w:r>
-        <w:t xml:space="preserve"> </w:t>
-      </w:r>
-      <w:r>
-        <w:rPr>
-          <w:i/>
-        </w:rPr>
-        <w:t xml:space="preserve">et al.</w:t>
-      </w:r>
-      <w:r>
-        <w:t xml:space="preserve"> </w:t>
-      </w:r>
-      <w:r>
         <w:t xml:space="preserve">2017 ACC/AHA/AAPA/ABC/ACPM/AGS/APhA/ASH/ASPC/NMA/PCNA guideline for the prevention, detection, evaluation, and management of high blood pressure in adults: A report of the american college of cardiology/american heart association task force on clinical practice guidelines.</w:t>
       </w:r>
       <w:r>
@@ -5819,7 +5821,7 @@
       <w:r>
         <w:t xml:space="preserve">. doi:</w:t>
       </w:r>
-      <w:hyperlink r:id="rId82">
+      <w:hyperlink r:id="rId81">
         <w:r>
           <w:rPr>
             <w:rStyle w:val="Hyperlink"/>
@@ -5828,8 +5830,8 @@
         </w:r>
       </w:hyperlink>
     </w:p>
-    <w:bookmarkEnd w:id="83"/>
-    <w:bookmarkStart w:id="85" w:name="ref-Williams2018"/>
+    <w:bookmarkEnd w:id="82"/>
+    <w:bookmarkStart w:id="84" w:name="ref-Williams2018"/>
     <w:p>
       <w:pPr>
         <w:pStyle w:val="Bibliography"/>
@@ -5876,7 +5878,7 @@
       <w:r>
         <w:t xml:space="preserve">:3021–104. doi:</w:t>
       </w:r>
-      <w:hyperlink r:id="rId84">
+      <w:hyperlink r:id="rId83">
         <w:r>
           <w:rPr>
             <w:rStyle w:val="Hyperlink"/>
@@ -5885,8 +5887,8 @@
         </w:r>
       </w:hyperlink>
     </w:p>
-    <w:bookmarkEnd w:id="85"/>
-    <w:bookmarkStart w:id="87" w:name="ref-Khan2006"/>
+    <w:bookmarkEnd w:id="84"/>
+    <w:bookmarkStart w:id="86" w:name="ref-Khan2006"/>
     <w:p>
       <w:pPr>
         <w:pStyle w:val="Bibliography"/>
@@ -5918,7 +5920,7 @@
       <w:r>
         <w:t xml:space="preserve">:1737–42. doi:</w:t>
       </w:r>
-      <w:hyperlink r:id="rId86">
+      <w:hyperlink r:id="rId85">
         <w:r>
           <w:rPr>
             <w:rStyle w:val="Hyperlink"/>
@@ -5927,8 +5929,8 @@
         </w:r>
       </w:hyperlink>
     </w:p>
-    <w:bookmarkEnd w:id="87"/>
-    <w:bookmarkStart w:id="89" w:name="ref-Rabi2020"/>
+    <w:bookmarkEnd w:id="86"/>
+    <w:bookmarkStart w:id="88" w:name="ref-Rabi2020"/>
     <w:p>
       <w:pPr>
         <w:pStyle w:val="Bibliography"/>
@@ -5975,7 +5977,7 @@
       <w:r>
         <w:t xml:space="preserve">:596–624. doi:</w:t>
       </w:r>
-      <w:hyperlink r:id="rId88">
+      <w:hyperlink r:id="rId87">
         <w:r>
           <w:rPr>
             <w:rStyle w:val="Hyperlink"/>
@@ -5984,8 +5986,8 @@
         </w:r>
       </w:hyperlink>
     </w:p>
-    <w:bookmarkEnd w:id="89"/>
-    <w:bookmarkStart w:id="91" w:name="ref-Suchard2019"/>
+    <w:bookmarkEnd w:id="88"/>
+    <w:bookmarkStart w:id="90" w:name="ref-Suchard2019"/>
     <w:p>
       <w:pPr>
         <w:pStyle w:val="Bibliography"/>
@@ -6032,7 +6034,7 @@
       <w:r>
         <w:t xml:space="preserve">:1816–26. doi:</w:t>
       </w:r>
-      <w:hyperlink r:id="rId90">
+      <w:hyperlink r:id="rId89">
         <w:r>
           <w:rPr>
             <w:rStyle w:val="Hyperlink"/>
@@ -6041,8 +6043,8 @@
         </w:r>
       </w:hyperlink>
     </w:p>
-    <w:bookmarkEnd w:id="91"/>
-    <w:bookmarkStart w:id="93" w:name="ref-Cruickshank2007"/>
+    <w:bookmarkEnd w:id="90"/>
+    <w:bookmarkStart w:id="92" w:name="ref-Cruickshank2007"/>
     <w:p>
       <w:pPr>
         <w:pStyle w:val="Bibliography"/>
@@ -6074,7 +6076,7 @@
       <w:r>
         <w:t xml:space="preserve">:10–27. doi:</w:t>
       </w:r>
-      <w:hyperlink r:id="rId92">
+      <w:hyperlink r:id="rId91">
         <w:r>
           <w:rPr>
             <w:rStyle w:val="Hyperlink"/>
@@ -6083,8 +6085,8 @@
         </w:r>
       </w:hyperlink>
     </w:p>
-    <w:bookmarkEnd w:id="93"/>
-    <w:bookmarkStart w:id="95" w:name="ref-Kent2019"/>
+    <w:bookmarkEnd w:id="92"/>
+    <w:bookmarkStart w:id="94" w:name="ref-Kent2019"/>
     <w:p>
       <w:pPr>
         <w:pStyle w:val="Bibliography"/>
@@ -6131,7 +6133,7 @@
       <w:r>
         <w:t xml:space="preserve">:35. doi:</w:t>
       </w:r>
-      <w:hyperlink r:id="rId94">
+      <w:hyperlink r:id="rId93">
         <w:r>
           <w:rPr>
             <w:rStyle w:val="Hyperlink"/>
@@ -6140,8 +6142,8 @@
         </w:r>
       </w:hyperlink>
     </w:p>
-    <w:bookmarkEnd w:id="95"/>
-    <w:bookmarkStart w:id="97" w:name="ref-PathEnE"/>
+    <w:bookmarkEnd w:id="94"/>
+    <w:bookmarkStart w:id="96" w:name="ref-PathEnE"/>
     <w:p>
       <w:pPr>
         <w:pStyle w:val="Bibliography"/>
@@ -6173,7 +6175,7 @@
       <w:r>
         <w:t xml:space="preserve">:W1–W25. doi:</w:t>
       </w:r>
-      <w:hyperlink r:id="rId96">
+      <w:hyperlink r:id="rId95">
         <w:r>
           <w:rPr>
             <w:rStyle w:val="Hyperlink"/>
@@ -6182,8 +6184,8 @@
         </w:r>
       </w:hyperlink>
     </w:p>
-    <w:bookmarkEnd w:id="97"/>
-    <w:bookmarkStart w:id="99" w:name="ref-Liu2013"/>
+    <w:bookmarkEnd w:id="96"/>
+    <w:bookmarkStart w:id="98" w:name="ref-Liu2013"/>
     <w:p>
       <w:pPr>
         <w:pStyle w:val="Bibliography"/>
@@ -6215,7 +6217,7 @@
       <w:r>
         <w:t xml:space="preserve">:570–80. doi:</w:t>
       </w:r>
-      <w:hyperlink r:id="rId98">
+      <w:hyperlink r:id="rId97">
         <w:r>
           <w:rPr>
             <w:rStyle w:val="Hyperlink"/>
@@ -6224,8 +6226,8 @@
         </w:r>
       </w:hyperlink>
     </w:p>
-    <w:bookmarkEnd w:id="99"/>
-    <w:bookmarkStart w:id="101" w:name="ref-Schuemie2014"/>
+    <w:bookmarkEnd w:id="98"/>
+    <w:bookmarkStart w:id="100" w:name="ref-Schuemie2014"/>
     <w:p>
       <w:pPr>
         <w:pStyle w:val="Bibliography"/>
@@ -6272,7 +6274,7 @@
       <w:r>
         <w:t xml:space="preserve">:209–18. doi:</w:t>
       </w:r>
-      <w:hyperlink r:id="rId100">
+      <w:hyperlink r:id="rId99">
         <w:r>
           <w:rPr>
             <w:rStyle w:val="Hyperlink"/>
@@ -6281,8 +6283,8 @@
         </w:r>
       </w:hyperlink>
     </w:p>
-    <w:bookmarkEnd w:id="101"/>
-    <w:bookmarkStart w:id="103" w:name="ref-Schuemie2571"/>
+    <w:bookmarkEnd w:id="100"/>
+    <w:bookmarkStart w:id="102" w:name="ref-Schuemie2571"/>
     <w:p>
       <w:pPr>
         <w:pStyle w:val="Bibliography"/>
@@ -6329,7 +6331,7 @@
       <w:r>
         <w:t xml:space="preserve">:2571–7. doi:</w:t>
       </w:r>
-      <w:hyperlink r:id="rId102">
+      <w:hyperlink r:id="rId101">
         <w:r>
           <w:rPr>
             <w:rStyle w:val="Hyperlink"/>
@@ -6338,8 +6340,8 @@
         </w:r>
       </w:hyperlink>
     </w:p>
-    <w:bookmarkEnd w:id="103"/>
-    <w:bookmarkStart w:id="105" w:name="ref-Glynn2012"/>
+    <w:bookmarkEnd w:id="102"/>
+    <w:bookmarkStart w:id="104" w:name="ref-Glynn2012"/>
     <w:p>
       <w:pPr>
         <w:pStyle w:val="Bibliography"/>
@@ -6371,7 +6373,7 @@
       <w:r>
         <w:t xml:space="preserve">:138–47. doi:</w:t>
       </w:r>
-      <w:hyperlink r:id="rId104">
+      <w:hyperlink r:id="rId103">
         <w:r>
           <w:rPr>
             <w:rStyle w:val="Hyperlink"/>
@@ -6380,8 +6382,8 @@
         </w:r>
       </w:hyperlink>
     </w:p>
-    <w:bookmarkEnd w:id="105"/>
-    <w:bookmarkStart w:id="107" w:name="ref-Hansen2008"/>
+    <w:bookmarkEnd w:id="104"/>
+    <w:bookmarkStart w:id="106" w:name="ref-Hansen2008"/>
     <w:p>
       <w:pPr>
         <w:pStyle w:val="Bibliography"/>
@@ -6413,7 +6415,7 @@
       <w:r>
         <w:t xml:space="preserve">:481–8. doi:</w:t>
       </w:r>
-      <w:hyperlink r:id="rId106">
+      <w:hyperlink r:id="rId105">
         <w:r>
           <w:rPr>
             <w:rStyle w:val="Hyperlink"/>
@@ -6422,8 +6424,8 @@
         </w:r>
       </w:hyperlink>
     </w:p>
+    <w:bookmarkEnd w:id="106"/>
     <w:bookmarkEnd w:id="107"/>
-    <w:bookmarkEnd w:id="108"/>
     <w:p>
       <w:pPr>
         <w:pStyle w:val="BodyText"/>

</xml_diff>

<commit_message>
align results section to methods for prediction step
</commit_message>
<xml_diff>
--- a/submission/manuscript.docx
+++ b/submission/manuscript.docx
@@ -2242,13 +2242,19 @@
         <w:t xml:space="preserve"> </w:t>
       </w:r>
       <w:r>
-        <w:t xml:space="preserve">database that have at least one occurrence of acute myocardial infarction in</w:t>
-      </w:r>
-      <w:r>
-        <w:t xml:space="preserve"> </w:t>
-      </w:r>
-      <w:r>
-        <w:t xml:space="preserve">their record.</w:t>
+        <w:t xml:space="preserve">database that have at least one occurrence of acute myocardial infarction</w:t>
+      </w:r>
+    </w:p>
+    <w:p>
+      <w:pPr>
+        <w:numPr>
+          <w:ilvl w:val="1"/>
+          <w:numId w:val="1002"/>
+        </w:numPr>
+        <w:pStyle w:val="Compact"/>
+      </w:pPr>
+      <w:r>
+        <w:t xml:space="preserve">in their record.</w:t>
       </w:r>
     </w:p>
     <w:p>
@@ -2996,7 +3002,7 @@
       <w:pPr>
         <w:numPr>
           <w:ilvl w:val="0"/>
-          <w:numId w:val="1002"/>
+          <w:numId w:val="1003"/>
         </w:numPr>
         <w:pStyle w:val="Compact"/>
       </w:pPr>
@@ -3014,119 +3020,6 @@
       </w:r>
       <w:r>
         <w:t xml:space="preserve">recorded hypertension diagnosis within that year.</w:t>
-      </w:r>
-    </w:p>
-    <w:p>
-      <w:pPr>
-        <w:numPr>
-          <w:ilvl w:val="0"/>
-          <w:numId w:val="1002"/>
-        </w:numPr>
-        <w:pStyle w:val="Compact"/>
-      </w:pPr>
-      <w:r>
-        <w:t xml:space="preserve">Comparator cohort: Patients receiving any drug within the beta blocker class</w:t>
-      </w:r>
-      <w:r>
-        <w:t xml:space="preserve"> </w:t>
-      </w:r>
-      <w:r>
-        <w:t xml:space="preserve">with at least one year of follow-up before treatment initiation and a</w:t>
-      </w:r>
-      <w:r>
-        <w:t xml:space="preserve"> </w:t>
-      </w:r>
-      <w:r>
-        <w:t xml:space="preserve">recorded hypertension diagnosis within that year.</w:t>
-      </w:r>
-    </w:p>
-    <w:p>
-      <w:pPr>
-        <w:numPr>
-          <w:ilvl w:val="0"/>
-          <w:numId w:val="1002"/>
-        </w:numPr>
-        <w:pStyle w:val="Compact"/>
-      </w:pPr>
-      <w:r>
-        <w:t xml:space="preserve">Outcome cohorts: We consider 3 main and 6 safety outcome cohorts. These are</w:t>
-      </w:r>
-      <w:r>
-        <w:t xml:space="preserve"> </w:t>
-      </w:r>
-      <w:r>
-        <w:t xml:space="preserve">patients in the database with a diagnosis of: acute myocardial infarction</w:t>
-      </w:r>
-      <w:r>
-        <w:t xml:space="preserve"> </w:t>
-      </w:r>
-      <w:r>
-        <w:t xml:space="preserve">(MI); hospitalization with heart failure; ischemic or hemorrhagic stroke</w:t>
-      </w:r>
-      <w:r>
-        <w:t xml:space="preserve"> </w:t>
-      </w:r>
-      <w:r>
-        <w:t xml:space="preserve">(efficacy outcomes); hypokalemia; hyperkalemia; hypotension; angioedema;</w:t>
-      </w:r>
-      <w:r>
-        <w:t xml:space="preserve"> </w:t>
-      </w:r>
-      <w:r>
-        <w:t xml:space="preserve">cough; abnormal weight gain (safety outcomes).</w:t>
-      </w:r>
-    </w:p>
-    <w:p>
-      <w:pPr>
-        <w:pStyle w:val="FirstParagraph"/>
-      </w:pPr>
-      <w:r>
-        <w:t xml:space="preserve">All cohort definitions were identical to the ones used in the multinational</w:t>
-      </w:r>
-      <w:r>
-        <w:t xml:space="preserve"> </w:t>
-      </w:r>
-      <w:r>
-        <w:t xml:space="preserve">study carried out within OHDSI that provided overall treatment effect estimates</w:t>
-      </w:r>
-      <w:r>
-        <w:t xml:space="preserve"> </w:t>
-      </w:r>
-      <w:r>
-        <w:t xml:space="preserve">comparing all anti-hypertensive drug classes with each other</w:t>
-      </w:r>
-      <w:r>
-        <w:t xml:space="preserve"> </w:t>
-      </w:r>
-      <w:r>
-        <w:t xml:space="preserve">[25]</w:t>
-      </w:r>
-      <w:r>
-        <w:t xml:space="preserve">.</w:t>
-      </w:r>
-      <w:r>
-        <w:t xml:space="preserve"> </w:t>
-      </w:r>
-      <w:r>
-        <w:t xml:space="preserve">More information can be found in the supplementary material.</w:t>
-      </w:r>
-    </w:p>
-    <w:p>
-      <w:pPr>
-        <w:pStyle w:val="Heading2"/>
-      </w:pPr>
-      <w:bookmarkStart w:id="33" w:name="step-2-identification-of-the-databases"/>
-      <w:r>
-        <w:t xml:space="preserve">3.2	Step 2: Identification of the databases</w:t>
-      </w:r>
-      <w:bookmarkEnd w:id="33"/>
-    </w:p>
-    <w:p>
-      <w:pPr>
-        <w:pStyle w:val="FirstParagraph"/>
-      </w:pPr>
-      <w:r>
-        <w:t xml:space="preserve">We used the following databases:</w:t>
       </w:r>
     </w:p>
     <w:p>
@@ -3138,43 +3031,19 @@
         <w:pStyle w:val="Compact"/>
       </w:pPr>
       <w:r>
-        <w:t xml:space="preserve">IBM MarketScan Medicare Supplemental Beneficiaries (MDCR): Represents health</w:t>
-      </w:r>
-      <w:r>
-        <w:t xml:space="preserve"> </w:t>
-      </w:r>
-      <w:r>
-        <w:t xml:space="preserve">services of retirees (aged 65 or older) in the United States with primary or</w:t>
-      </w:r>
-      <w:r>
-        <w:t xml:space="preserve"> </w:t>
-      </w:r>
-      <w:r>
-        <w:t xml:space="preserve">Medicare supplemental coverage through privately insured fee-for-service,</w:t>
-      </w:r>
-      <w:r>
-        <w:t xml:space="preserve"> </w:t>
-      </w:r>
-      <w:r>
-        <w:t xml:space="preserve">point-of-service or capitated health plans. These data include adjudicated</w:t>
-      </w:r>
-      <w:r>
-        <w:t xml:space="preserve"> </w:t>
-      </w:r>
-      <w:r>
-        <w:t xml:space="preserve">health insurance claims (e.g. inpatient, outpatient and outpatient</w:t>
-      </w:r>
-      <w:r>
-        <w:t xml:space="preserve"> </w:t>
-      </w:r>
-      <w:r>
-        <w:t xml:space="preserve">pharmacy). Additionally, it captures laboratory tests for a subset of the</w:t>
-      </w:r>
-      <w:r>
-        <w:t xml:space="preserve"> </w:t>
-      </w:r>
-      <w:r>
-        <w:t xml:space="preserve">covered lives.</w:t>
+        <w:t xml:space="preserve">Comparator cohort: Patients receiving any drug within the beta blocker class</w:t>
+      </w:r>
+      <w:r>
+        <w:t xml:space="preserve"> </w:t>
+      </w:r>
+      <w:r>
+        <w:t xml:space="preserve">with at least one year of follow-up before treatment initiation and a</w:t>
+      </w:r>
+      <w:r>
+        <w:t xml:space="preserve"> </w:t>
+      </w:r>
+      <w:r>
+        <w:t xml:space="preserve">recorded hypertension diagnosis within that year.</w:t>
       </w:r>
     </w:p>
     <w:p>
@@ -3186,36 +3055,173 @@
         <w:pStyle w:val="Compact"/>
       </w:pPr>
       <w:r>
-        <w:t xml:space="preserve">IBM MarketScan Medicaid (MDCD): Adjudicated US health insurance claims for</w:t>
-      </w:r>
-      <w:r>
-        <w:t xml:space="preserve"> </w:t>
-      </w:r>
-      <w:r>
-        <w:t xml:space="preserve">Medicaid enrollees from multiple states. It includes hospital discharge</w:t>
-      </w:r>
-      <w:r>
-        <w:t xml:space="preserve"> </w:t>
-      </w:r>
-      <w:r>
-        <w:t xml:space="preserve">diagnoses, outpatient diagnoses and procedures and outpatient pharmacy</w:t>
-      </w:r>
-      <w:r>
-        <w:t xml:space="preserve"> </w:t>
-      </w:r>
-      <w:r>
-        <w:t xml:space="preserve">claims as well as ethnicity and Medicare eligibility.</w:t>
+        <w:t xml:space="preserve">Outcome cohorts: We consider 3 main and 6 safety outcome cohorts. These are</w:t>
+      </w:r>
+      <w:r>
+        <w:t xml:space="preserve"> </w:t>
+      </w:r>
+      <w:r>
+        <w:t xml:space="preserve">patients in the database with a diagnosis of: acute MI; hospitalization with</w:t>
+      </w:r>
+      <w:r>
+        <w:t xml:space="preserve"> </w:t>
+      </w:r>
+      <w:r>
+        <w:t xml:space="preserve">heart failure; ischemic or hemorrhagic stroke (efficacy outcomes);</w:t>
+      </w:r>
+      <w:r>
+        <w:t xml:space="preserve"> </w:t>
+      </w:r>
+      <w:r>
+        <w:t xml:space="preserve">hypokalemia; hyperkalemia; hypotension; angioedema; cough; abnormal weight</w:t>
+      </w:r>
+      <w:r>
+        <w:t xml:space="preserve"> </w:t>
+      </w:r>
+      <w:r>
+        <w:t xml:space="preserve">gain (safety outcomes).</w:t>
+      </w:r>
+    </w:p>
+    <w:p>
+      <w:pPr>
+        <w:pStyle w:val="FirstParagraph"/>
+      </w:pPr>
+      <w:r>
+        <w:t xml:space="preserve">All cohort definitions were identical to the ones used in the multinational</w:t>
+      </w:r>
+      <w:r>
+        <w:t xml:space="preserve"> </w:t>
+      </w:r>
+      <w:r>
+        <w:t xml:space="preserve">study carried out within OHDSI that provided overall treatment effect estimates</w:t>
+      </w:r>
+      <w:r>
+        <w:t xml:space="preserve"> </w:t>
+      </w:r>
+      <w:r>
+        <w:t xml:space="preserve">comparing all anti-hypertensive drug classes with each other</w:t>
+      </w:r>
+      <w:r>
+        <w:t xml:space="preserve"> </w:t>
+      </w:r>
+      <w:r>
+        <w:t xml:space="preserve">[25]</w:t>
+      </w:r>
+      <w:r>
+        <w:t xml:space="preserve">.</w:t>
+      </w:r>
+      <w:r>
+        <w:t xml:space="preserve"> </w:t>
+      </w:r>
+      <w:r>
+        <w:t xml:space="preserve">More information can be found in the supplementary material.</w:t>
+      </w:r>
+    </w:p>
+    <w:p>
+      <w:pPr>
+        <w:pStyle w:val="Heading2"/>
+      </w:pPr>
+      <w:bookmarkStart w:id="33" w:name="step-2-identification-of-the-databases"/>
+      <w:r>
+        <w:t xml:space="preserve">3.2	Step 2: Identification of the databases</w:t>
+      </w:r>
+      <w:bookmarkEnd w:id="33"/>
+    </w:p>
+    <w:p>
+      <w:pPr>
+        <w:pStyle w:val="FirstParagraph"/>
+      </w:pPr>
+      <w:r>
+        <w:t xml:space="preserve">We used the following databases:</w:t>
       </w:r>
     </w:p>
     <w:p>
       <w:pPr>
         <w:numPr>
           <w:ilvl w:val="0"/>
-          <w:numId w:val="1003"/>
+          <w:numId w:val="1004"/>
         </w:numPr>
         <w:pStyle w:val="Compact"/>
       </w:pPr>
       <w:r>
+        <w:t xml:space="preserve">IBM MarketScan Medicare Supplemental Beneficiaries (MDCR): Represents health</w:t>
+      </w:r>
+      <w:r>
+        <w:t xml:space="preserve"> </w:t>
+      </w:r>
+      <w:r>
+        <w:t xml:space="preserve">services of retirees (aged 65 or older) in the United States with primary or</w:t>
+      </w:r>
+      <w:r>
+        <w:t xml:space="preserve"> </w:t>
+      </w:r>
+      <w:r>
+        <w:t xml:space="preserve">Medicare supplemental coverage through privately insured fee-for-service,</w:t>
+      </w:r>
+      <w:r>
+        <w:t xml:space="preserve"> </w:t>
+      </w:r>
+      <w:r>
+        <w:t xml:space="preserve">point-of-service or capitated health plans. These data include adjudicated</w:t>
+      </w:r>
+      <w:r>
+        <w:t xml:space="preserve"> </w:t>
+      </w:r>
+      <w:r>
+        <w:t xml:space="preserve">health insurance claims (e.g. inpatient, outpatient and outpatient</w:t>
+      </w:r>
+      <w:r>
+        <w:t xml:space="preserve"> </w:t>
+      </w:r>
+      <w:r>
+        <w:t xml:space="preserve">pharmacy). Additionally, it captures laboratory tests for a subset of the</w:t>
+      </w:r>
+      <w:r>
+        <w:t xml:space="preserve"> </w:t>
+      </w:r>
+      <w:r>
+        <w:t xml:space="preserve">covered lives.</w:t>
+      </w:r>
+    </w:p>
+    <w:p>
+      <w:pPr>
+        <w:numPr>
+          <w:ilvl w:val="0"/>
+          <w:numId w:val="1004"/>
+        </w:numPr>
+        <w:pStyle w:val="Compact"/>
+      </w:pPr>
+      <w:r>
+        <w:t xml:space="preserve">IBM MarketScan Medicaid (MDCD): Adjudicated US health insurance claims for</w:t>
+      </w:r>
+      <w:r>
+        <w:t xml:space="preserve"> </w:t>
+      </w:r>
+      <w:r>
+        <w:t xml:space="preserve">Medicaid enrollees from multiple states. It includes hospital discharge</w:t>
+      </w:r>
+      <w:r>
+        <w:t xml:space="preserve"> </w:t>
+      </w:r>
+      <w:r>
+        <w:t xml:space="preserve">diagnoses, outpatient diagnoses and procedures and outpatient pharmacy</w:t>
+      </w:r>
+      <w:r>
+        <w:t xml:space="preserve"> </w:t>
+      </w:r>
+      <w:r>
+        <w:t xml:space="preserve">claims as well as ethnicity and Medicare eligibility.</w:t>
+      </w:r>
+    </w:p>
+    <w:p>
+      <w:pPr>
+        <w:numPr>
+          <w:ilvl w:val="0"/>
+          <w:numId w:val="1004"/>
+        </w:numPr>
+        <w:pStyle w:val="Compact"/>
+      </w:pPr>
+      <w:r>
         <w:t xml:space="preserve">IBM MarketScan Commercial Claims and Encounters (CCAE): Data from</w:t>
       </w:r>
       <w:r>
@@ -3257,6 +3263,41 @@
     </w:p>
     <w:p>
       <w:pPr>
+        <w:pStyle w:val="FirstParagraph"/>
+      </w:pPr>
+      <w:r>
+        <w:t xml:space="preserve">Our analyses included a total of 784,561, 66,820 and 101,661 patients initiating</w:t>
+      </w:r>
+      <w:r>
+        <w:t xml:space="preserve"> </w:t>
+      </w:r>
+      <w:r>
+        <w:t xml:space="preserve">treatment with ACE inhibitors and 395,740, 45,999 and 69,798 patients initiating</w:t>
+      </w:r>
+      <w:r>
+        <w:t xml:space="preserve"> </w:t>
+      </w:r>
+      <w:r>
+        <w:t xml:space="preserve">treatment with beta blockers in CCAE, MDCD and MDCD respectively (Table</w:t>
+      </w:r>
+      <w:r>
+        <w:t xml:space="preserve"> </w:t>
+      </w:r>
+      <w:r>
+        <w:t xml:space="preserve">??</w:t>
+      </w:r>
+      <w:r>
+        <w:t xml:space="preserve">). Adequate numbers of patients were included in all strata of</w:t>
+      </w:r>
+      <w:r>
+        <w:t xml:space="preserve"> </w:t>
+      </w:r>
+      <w:r>
+        <w:t xml:space="preserve">predicted acute MI risk.</w:t>
+      </w:r>
+    </w:p>
+    <w:p>
+      <w:pPr>
         <w:pStyle w:val="Heading2"/>
       </w:pPr>
       <w:bookmarkStart w:id="34" w:name="step-3-prediction-1"/>
@@ -3282,7 +3323,13 @@
         <w:t xml:space="preserve"> </w:t>
       </w:r>
       <w:r>
-        <w:t xml:space="preserve">database.</w:t>
+        <w:t xml:space="preserve">database. Here we present only the results for predicting acute MI in all 3</w:t>
+      </w:r>
+      <w:r>
+        <w:t xml:space="preserve"> </w:t>
+      </w:r>
+      <w:r>
+        <w:t xml:space="preserve">databases.</w:t>
       </w:r>
     </w:p>
     <w:p>
@@ -3388,55 +3435,102 @@
         <w:pStyle w:val="BodyText"/>
       </w:pPr>
       <w:r>
-        <w:t xml:space="preserve">The prediction models were estimated on the propensity score matched (1:1) subset of</w:t>
-      </w:r>
-      <w:r>
-        <w:t xml:space="preserve"> </w:t>
-      </w:r>
-      <w:r>
-        <w:t xml:space="preserve">the population, using caliper of 0.2 and after excluding patients having the</w:t>
-      </w:r>
-      <w:r>
-        <w:t xml:space="preserve"> </w:t>
-      </w:r>
-      <w:r>
-        <w:t xml:space="preserve">outcomes any time prior to treatment initiation. We chose a time horizon of 2</w:t>
-      </w:r>
-      <w:r>
-        <w:t xml:space="preserve"> </w:t>
-      </w:r>
-      <w:r>
-        <w:t xml:space="preserve">years after inclusion into the target cohort. For this demonstration, we</w:t>
-      </w:r>
-      <w:r>
-        <w:t xml:space="preserve"> </w:t>
-      </w:r>
-      <w:r>
-        <w:t xml:space="preserve">developed the prediction models using LASSO logistic regression with 3-fold</w:t>
-      </w:r>
-      <w:r>
-        <w:t xml:space="preserve"> </w:t>
-      </w:r>
-      <w:r>
-        <w:t xml:space="preserve">cross validation for hyper-parameter selection. We chose a time horizon of 2</w:t>
-      </w:r>
-      <w:r>
-        <w:t xml:space="preserve"> </w:t>
-      </w:r>
-      <w:r>
-        <w:t xml:space="preserve">years after inclusion into the target cohort. For this demonstration, we</w:t>
-      </w:r>
-      <w:r>
-        <w:t xml:space="preserve"> </w:t>
-      </w:r>
-      <w:r>
-        <w:t xml:space="preserve">developed the prediction models using LASSO logistic regression with 3-fold</w:t>
-      </w:r>
-      <w:r>
-        <w:t xml:space="preserve"> </w:t>
-      </w:r>
-      <w:r>
-        <w:t xml:space="preserve">cross validation for hyper-parameter selection.</w:t>
+        <w:t xml:space="preserve">The prediction models were estimated on the propensity score matched (1:1)</w:t>
+      </w:r>
+      <w:r>
+        <w:t xml:space="preserve"> </w:t>
+      </w:r>
+      <w:r>
+        <w:t xml:space="preserve">subset of the population, using caliper of 0.2 and after excluding patients</w:t>
+      </w:r>
+      <w:r>
+        <w:t xml:space="preserve"> </w:t>
+      </w:r>
+      <w:r>
+        <w:t xml:space="preserve">having the outcomes any time prior to treatment initiation. We chose a time</w:t>
+      </w:r>
+      <w:r>
+        <w:t xml:space="preserve"> </w:t>
+      </w:r>
+      <w:r>
+        <w:t xml:space="preserve">horizon of 2 years after inclusion into the target cohort. For this</w:t>
+      </w:r>
+      <w:r>
+        <w:t xml:space="preserve"> </w:t>
+      </w:r>
+      <w:r>
+        <w:t xml:space="preserve">demonstration, we developed the prediction models using LASSO logistic</w:t>
+      </w:r>
+      <w:r>
+        <w:t xml:space="preserve"> </w:t>
+      </w:r>
+      <w:r>
+        <w:t xml:space="preserve">regression with 3-fold cross validation for hyper-parameter selection. For this</w:t>
+      </w:r>
+      <w:r>
+        <w:t xml:space="preserve"> </w:t>
+      </w:r>
+      <w:r>
+        <w:t xml:space="preserve">demonstration, we developed the prediction models using LASSO logistic</w:t>
+      </w:r>
+      <w:r>
+        <w:t xml:space="preserve"> </w:t>
+      </w:r>
+      <w:r>
+        <w:t xml:space="preserve">regression with 3-fold cross validation for hyper-parameter selection.</w:t>
+      </w:r>
+    </w:p>
+    <w:p>
+      <w:pPr>
+        <w:pStyle w:val="BodyText"/>
+      </w:pPr>
+      <w:r>
+        <w:t xml:space="preserve">The models developed internally in the 3 databases had moderate discriminative</w:t>
+      </w:r>
+      <w:r>
+        <w:t xml:space="preserve"> </w:t>
+      </w:r>
+      <w:r>
+        <w:t xml:space="preserve">performance (internally validated) with no major issues of overfitting to any</w:t>
+      </w:r>
+      <w:r>
+        <w:t xml:space="preserve"> </w:t>
+      </w:r>
+      <w:r>
+        <w:t xml:space="preserve">cohort except for CCAE database in which the derived prediction model performed</w:t>
+      </w:r>
+      <w:r>
+        <w:t xml:space="preserve"> </w:t>
+      </w:r>
+      <w:r>
+        <w:t xml:space="preserve">better in the comparator cohort (Table</w:t>
+      </w:r>
+      <w:r>
+        <w:t xml:space="preserve"> </w:t>
+      </w:r>
+      <w:r>
+        <w:t xml:space="preserve">??</w:t>
+      </w:r>
+      <w:r>
+        <w:t xml:space="preserve">). We also observed</w:t>
+      </w:r>
+      <w:r>
+        <w:t xml:space="preserve"> </w:t>
+      </w:r>
+      <w:r>
+        <w:t xml:space="preserve">lower performance of the prediction model developed in MDCR compared to the</w:t>
+      </w:r>
+      <w:r>
+        <w:t xml:space="preserve"> </w:t>
+      </w:r>
+      <w:r>
+        <w:t xml:space="preserve">other 2 databases. Results on the calibration of the prediction models can be</w:t>
+      </w:r>
+      <w:r>
+        <w:t xml:space="preserve"> </w:t>
+      </w:r>
+      <w:r>
+        <w:t xml:space="preserve">found in the supplement.</w:t>
       </w:r>
     </w:p>
     <w:p>
@@ -3592,9 +3686,6 @@
       </w:r>
       <w:r>
         <w:t xml:space="preserve">hospitalization with heart failure was 0.79 and for stroke it was 0.75).</w:t>
-      </w:r>
-      <w:r>
-        <w:t xml:space="preserve"> </w:t>
       </w:r>
     </w:p>
     <w:p>
@@ -7714,6 +7805,118 @@
       </w:pPr>
     </w:lvl>
   </w:abstractNum>
+  <w:abstractNum w:abstractNumId="99631001">
+    <w:nsid w:val="71315dca"/>
+    <w:multiLevelType w:val="multilevel"/>
+    <w:lvl w:ilvl="0">
+      <w:start w:val="1001"/>
+      <w:numFmt w:val="upperRoman"/>
+      <w:lvlText w:val="(%1)"/>
+      <w:lvlJc w:val="left"/>
+      <w:pPr>
+        <w:tabs>
+          <w:tab w:val="num" w:pos="0"/>
+        </w:tabs>
+        <w:ind w:left="480" w:hanging="480"/>
+      </w:pPr>
+    </w:lvl>
+    <w:lvl w:ilvl="1">
+      <w:start w:val="1001"/>
+      <w:numFmt w:val="upperRoman"/>
+      <w:lvlText w:val="(%2)"/>
+      <w:lvlJc w:val="left"/>
+      <w:pPr>
+        <w:tabs>
+          <w:tab w:val="num" w:pos="720"/>
+        </w:tabs>
+        <w:ind w:left="1200" w:hanging="480"/>
+      </w:pPr>
+    </w:lvl>
+    <w:lvl w:ilvl="2">
+      <w:start w:val="1001"/>
+      <w:numFmt w:val="upperRoman"/>
+      <w:lvlText w:val="(%3)"/>
+      <w:lvlJc w:val="left"/>
+      <w:pPr>
+        <w:tabs>
+          <w:tab w:val="num" w:pos="1440"/>
+        </w:tabs>
+        <w:ind w:left="1920" w:hanging="480"/>
+      </w:pPr>
+    </w:lvl>
+    <w:lvl w:ilvl="3">
+      <w:start w:val="1001"/>
+      <w:numFmt w:val="upperRoman"/>
+      <w:lvlText w:val="(%4)"/>
+      <w:lvlJc w:val="left"/>
+      <w:pPr>
+        <w:tabs>
+          <w:tab w:val="num" w:pos="2160"/>
+        </w:tabs>
+        <w:ind w:left="2640" w:hanging="480"/>
+      </w:pPr>
+    </w:lvl>
+    <w:lvl w:ilvl="4">
+      <w:start w:val="1001"/>
+      <w:numFmt w:val="upperRoman"/>
+      <w:lvlText w:val="(%5)"/>
+      <w:lvlJc w:val="left"/>
+      <w:pPr>
+        <w:tabs>
+          <w:tab w:val="num" w:pos="2880"/>
+        </w:tabs>
+        <w:ind w:left="3360" w:hanging="480"/>
+      </w:pPr>
+    </w:lvl>
+    <w:lvl w:ilvl="5">
+      <w:start w:val="1001"/>
+      <w:numFmt w:val="upperRoman"/>
+      <w:lvlText w:val="(%6)"/>
+      <w:lvlJc w:val="left"/>
+      <w:pPr>
+        <w:tabs>
+          <w:tab w:val="num" w:pos="3600"/>
+        </w:tabs>
+        <w:ind w:left="4080" w:hanging="480"/>
+      </w:pPr>
+    </w:lvl>
+    <w:lvl w:ilvl="6">
+      <w:start w:val="1001"/>
+      <w:numFmt w:val="upperRoman"/>
+      <w:lvlText w:val="(%7)"/>
+      <w:lvlJc w:val="left"/>
+      <w:pPr>
+        <w:tabs>
+          <w:tab w:val="num" w:pos="4320"/>
+        </w:tabs>
+        <w:ind w:left="4800" w:hanging="480"/>
+      </w:pPr>
+    </w:lvl>
+    <w:lvl w:ilvl="7">
+      <w:start w:val="1001"/>
+      <w:numFmt w:val="upperRoman"/>
+      <w:lvlText w:val="(%8)"/>
+      <w:lvlJc w:val="left"/>
+      <w:pPr>
+        <w:tabs>
+          <w:tab w:val="num" w:pos="5040"/>
+        </w:tabs>
+        <w:ind w:left="5520" w:hanging="480"/>
+      </w:pPr>
+    </w:lvl>
+    <w:lvl w:ilvl="8">
+      <w:start w:val="1001"/>
+      <w:numFmt w:val="upperRoman"/>
+      <w:lvlText w:val="(%9)"/>
+      <w:lvlJc w:val="left"/>
+      <w:pPr>
+        <w:tabs>
+          <w:tab w:val="num" w:pos="5760"/>
+        </w:tabs>
+        <w:ind w:left="6240" w:hanging="480"/>
+      </w:pPr>
+    </w:lvl>
+  </w:abstractNum>
   <w:num w:numId="1">
     <w:abstractNumId w:val="0"/>
   </w:num>
@@ -7751,9 +7954,39 @@
     <w:abstractNumId w:val="991"/>
   </w:num>
   <w:num w:numId="1002">
+    <w:abstractNumId w:val="99631001"/>
+    <w:lvlOverride w:ilvl="0">
+      <w:startOverride w:val="1001"/>
+    </w:lvlOverride>
+    <w:lvlOverride w:ilvl="1">
+      <w:startOverride w:val="1001"/>
+    </w:lvlOverride>
+    <w:lvlOverride w:ilvl="2">
+      <w:startOverride w:val="1001"/>
+    </w:lvlOverride>
+    <w:lvlOverride w:ilvl="3">
+      <w:startOverride w:val="1001"/>
+    </w:lvlOverride>
+    <w:lvlOverride w:ilvl="4">
+      <w:startOverride w:val="1001"/>
+    </w:lvlOverride>
+    <w:lvlOverride w:ilvl="5">
+      <w:startOverride w:val="1001"/>
+    </w:lvlOverride>
+    <w:lvlOverride w:ilvl="6">
+      <w:startOverride w:val="1001"/>
+    </w:lvlOverride>
+    <w:lvlOverride w:ilvl="7">
+      <w:startOverride w:val="1001"/>
+    </w:lvlOverride>
+    <w:lvlOverride w:ilvl="8">
+      <w:startOverride w:val="1001"/>
+    </w:lvlOverride>
+  </w:num>
+  <w:num w:numId="1003">
     <w:abstractNumId w:val="991"/>
   </w:num>
-  <w:num w:numId="1003">
+  <w:num w:numId="1004">
     <w:abstractNumId w:val="991"/>
   </w:num>
 </w:numbering>

</xml_diff>

<commit_message>
add evaluation plots to estimation step
</commit_message>
<xml_diff>
--- a/submission/manuscript.docx
+++ b/submission/manuscript.docx
@@ -3311,19 +3311,7 @@
         <w:pStyle w:val="FirstParagraph"/>
       </w:pPr>
       <w:r>
-        <w:t xml:space="preserve">We developed separate prediction models for all efficacy outcomes (acute MI,</w:t>
-      </w:r>
-      <w:r>
-        <w:t xml:space="preserve"> </w:t>
-      </w:r>
-      <w:r>
-        <w:t xml:space="preserve">hospitalization with heart failure and hemorrhagic or ischemic stroke) in each</w:t>
-      </w:r>
-      <w:r>
-        <w:t xml:space="preserve"> </w:t>
-      </w:r>
-      <w:r>
-        <w:t xml:space="preserve">database. Here we present only the results for predicting acute MI in all 3</w:t>
+        <w:t xml:space="preserve">We internally developed separate prediction models for acute MI in all 3</w:t>
       </w:r>
       <w:r>
         <w:t xml:space="preserve"> </w:t>
@@ -3485,19 +3473,19 @@
         <w:pStyle w:val="BodyText"/>
       </w:pPr>
       <w:r>
-        <w:t xml:space="preserve">The models developed internally in the 3 databases had moderate discriminative</w:t>
-      </w:r>
-      <w:r>
-        <w:t xml:space="preserve"> </w:t>
-      </w:r>
-      <w:r>
-        <w:t xml:space="preserve">performance (internally validated) with no major issues of overfitting to any</w:t>
-      </w:r>
-      <w:r>
-        <w:t xml:space="preserve"> </w:t>
-      </w:r>
-      <w:r>
-        <w:t xml:space="preserve">cohort except for CCAE database in which the derived prediction model performed</w:t>
+        <w:t xml:space="preserve">The models developed in the 3 databases had moderate discriminative performance</w:t>
+      </w:r>
+      <w:r>
+        <w:t xml:space="preserve"> </w:t>
+      </w:r>
+      <w:r>
+        <w:t xml:space="preserve">(internally validated) with no major issues of overfitting to any cohort except</w:t>
+      </w:r>
+      <w:r>
+        <w:t xml:space="preserve"> </w:t>
+      </w:r>
+      <w:r>
+        <w:t xml:space="preserve">for the case of CCAE database in which the derived prediction model performed</w:t>
       </w:r>
       <w:r>
         <w:t xml:space="preserve"> </w:t>
@@ -3586,158 +3574,67 @@
       <w:r>
         <w:t xml:space="preserve">propensity scores to stratify patients into 5 strata, within each risk quarter.</w:t>
       </w:r>
-    </w:p>
-    <w:p>
-      <w:pPr>
-        <w:pStyle w:val="Heading2"/>
-      </w:pPr>
-      <w:bookmarkStart w:id="36" w:name="X27fd54aa5334e1e877819cb9f41899728639f0d"/>
-      <w:r>
-        <w:t xml:space="preserve">3.5	Step 5: Result presentation and evaluation</w:t>
-      </w:r>
-      <w:bookmarkEnd w:id="36"/>
-    </w:p>
-    <w:p>
-      <w:pPr>
-        <w:pStyle w:val="FirstParagraph"/>
-      </w:pPr>
-      <w:r>
-        <w:t xml:space="preserve">We present the results of the analysis in the CCAE database with</w:t>
-      </w:r>
-      <w:r>
-        <w:t xml:space="preserve"> </w:t>
-      </w:r>
-      <w:r>
-        <w:t xml:space="preserve">stratification based on risk predictions of acute MI. Results of analyses in the</w:t>
-      </w:r>
-      <w:r>
-        <w:t xml:space="preserve"> </w:t>
-      </w:r>
-      <w:r>
-        <w:t xml:space="preserve">other databases and with other risk stratifications are included in the</w:t>
-      </w:r>
-      <w:r>
-        <w:t xml:space="preserve"> </w:t>
-      </w:r>
-      <w:r>
-        <w:t xml:space="preserve">supplementary material.</w:t>
-      </w:r>
-    </w:p>
-    <w:p>
-      <w:pPr>
-        <w:pStyle w:val="BodyText"/>
-      </w:pPr>
-      <w:r>
-        <w:t xml:space="preserve">For each outcome and in each risk stratum there were adequate numbers of</w:t>
-      </w:r>
-      <w:r>
-        <w:t xml:space="preserve"> </w:t>
-      </w:r>
-      <w:r>
-        <w:t xml:space="preserve">patients (Table</w:t>
-      </w:r>
-      <w:r>
-        <w:t xml:space="preserve"> </w:t>
-      </w:r>
-      <w:r>
-        <w:t xml:space="preserve">??</w:t>
-      </w:r>
-      <w:r>
-        <w:t xml:space="preserve">). The discriminative ability of the prediction</w:t>
-      </w:r>
-      <w:r>
-        <w:t xml:space="preserve"> </w:t>
-      </w:r>
-      <w:r>
-        <w:t xml:space="preserve">models was moderate in the matched development subset (c-index 0.76 for acute MI</w:t>
-      </w:r>
-      <w:r>
-        <w:t xml:space="preserve"> </w:t>
-      </w:r>
-      <w:r>
-        <w:t xml:space="preserve">; 0.79 for hospitalization with heart failure; 0.74 for stroke; ), in the</w:t>
-      </w:r>
-      <w:r>
-        <w:t xml:space="preserve"> </w:t>
-      </w:r>
-      <w:r>
-        <w:t xml:space="preserve">general population (c-index 0.74 for acute MI; 0.77 for hospitalization with</w:t>
-      </w:r>
-      <w:r>
-        <w:t xml:space="preserve"> </w:t>
-      </w:r>
-      <w:r>
-        <w:t xml:space="preserve">heart failure; 0.73 for stroke), in the treatment cohort (c-index for acute MI</w:t>
-      </w:r>
-      <w:r>
-        <w:t xml:space="preserve"> </w:t>
-      </w:r>
-      <w:r>
-        <w:t xml:space="preserve">it was 0.71, for hospitalization with heart failure was 0.76 and for stroke it</w:t>
-      </w:r>
-      <w:r>
-        <w:t xml:space="preserve"> </w:t>
-      </w:r>
-      <w:r>
-        <w:t xml:space="preserve">was 0.72) and in the comparator cohort (c-index for acute MI it was 0.79 for</w:t>
-      </w:r>
-      <w:r>
-        <w:t xml:space="preserve"> </w:t>
-      </w:r>
-      <w:r>
-        <w:t xml:space="preserve">hospitalization with heart failure was 0.79 and for stroke it was 0.75).</w:t>
-      </w:r>
-    </w:p>
-    <w:p>
-      <w:pPr>
-        <w:pStyle w:val="BodyText"/>
-      </w:pPr>
-      <w:r>
-        <w:t xml:space="preserve">Relative treatment effects of ACE-inhibitors vs beta blockers increased in favor</w:t>
-      </w:r>
-      <w:r>
-        <w:t xml:space="preserve"> </w:t>
-      </w:r>
-      <w:r>
-        <w:t xml:space="preserve">of ACE-inhibitors (hazard ratios decreased) with increasing acute MI risk,</w:t>
-      </w:r>
-      <w:r>
-        <w:t xml:space="preserve"> </w:t>
-      </w:r>
-      <w:r>
-        <w:t xml:space="preserve">resulting in more pronounced absolute risk differences (ARD) with increasing</w:t>
-      </w:r>
-      <w:r>
-        <w:t xml:space="preserve"> </w:t>
-      </w:r>
-      <w:r>
-        <w:t xml:space="preserve">acute MI risk (Figure</w:t>
-      </w:r>
-      <w:r>
-        <w:t xml:space="preserve"> </w:t>
-      </w:r>
-      <w:r>
-        <w:t xml:space="preserve">3.1</w:t>
-      </w:r>
-      <w:r>
-        <w:t xml:space="preserve">).</w:t>
-      </w:r>
-    </w:p>
-    <w:p>
-      <w:pPr>
-        <w:pStyle w:val="CaptionedFigure"/>
-      </w:pPr>
+      <w:r>
+        <w:t xml:space="preserve"> </w:t>
+      </w:r>
       <w:r>
         <w:drawing>
           <wp:inline>
             <wp:extent cx="4620126" cy="3696101"/>
             <wp:effectExtent b="0" l="0" r="0" t="0"/>
-            <wp:docPr descr="Figure 3.1: Overview of heterogeneity of ACE-inhibitors treatment within strata of predicted risk of acute MI. The top panel contains the observed acute rates of ACE-inhibitors and beta blockers within each quarter of predicted acute MI risk. These are derived using the KaplanMeier estimates at 730 days after inclusion. The middle panel, contains the hazard ratios of comparing ACE-inhibitors to beta blockers with regard to acute MI. These are estimated using Cox proportional hazards regression within quarters of predicted acute MI risk. The bottom panel contains absolute risk reduction for ACE-inhibitors compared to beta blockers. These are derived as the difference in Kaplan-Meier estimates at 730 after inclusion. Hazard ratios in the middle panel show a decreasing trend with increasing acute MI risk. Given the rather good discrimination of the prediction model (AUC=0.74), this results in an increasing trend for absolute benefit in favor of ACE-inhibitors with increasing risk." title="" id="1" name="Picture"/>
+            <wp:docPr descr="Figure 3.1: Absolute risk reduction for the main and safety outcomes, estimated by fitting stratified Cox regression models within quarters of predicted risk of acute myocardial infarction (MI). The four risk quarters (Q1-Q4) are defined using the internally developed model for acute MI" title="" id="1" name="Picture"/>
             <a:graphic>
               <a:graphicData uri="http://schemas.openxmlformats.org/drawingml/2006/picture">
                 <pic:pic>
                   <pic:nvPicPr>
-                    <pic:cNvPr descr="manuscript_files/figure-docx/figure2-1.png" id="0" name="Picture"/>
+                    <pic:cNvPr descr="manuscript_files/figure-docx/figure8-1.png" id="0" name="Picture"/>
+                    <pic:cNvPicPr>
+                      <a:picLocks noChangeArrowheads="1" noChangeAspect="1"/>
+                    </pic:cNvPicPr>
+                  </pic:nvPicPr>
+                  <pic:blipFill>
+                    <a:blip r:embed="rId36"/>
+                    <a:stretch>
+                      <a:fillRect/>
+                    </a:stretch>
+                  </pic:blipFill>
+                  <pic:spPr bwMode="auto">
+                    <a:xfrm>
+                      <a:off x="0" y="0"/>
+                      <a:ext cx="4620126" cy="3696101"/>
+                    </a:xfrm>
+                    <a:prstGeom prst="rect">
+                      <a:avLst/>
+                    </a:prstGeom>
+                    <a:noFill/>
+                    <a:ln w="9525">
+                      <a:noFill/>
+                      <a:headEnd/>
+                      <a:tailEnd/>
+                    </a:ln>
+                  </pic:spPr>
+                </pic:pic>
+              </a:graphicData>
+            </a:graphic>
+          </wp:inline>
+        </w:drawing>
+      </w:r>
+    </w:p>
+    <w:p>
+      <w:pPr>
+        <w:pStyle w:val="CaptionedFigure"/>
+      </w:pPr>
+      <w:r>
+        <w:drawing>
+          <wp:inline>
+            <wp:extent cx="4620126" cy="3696101"/>
+            <wp:effectExtent b="0" l="0" r="0" t="0"/>
+            <wp:docPr descr="Figure 3.2: Absolute risk reduction for the main and safety outcomes, estimated by fitting stratified Cox regression models within quarters of predicted risk of acute myocardial infarction (MI). The four risk quarters (Q1-Q4) are defined using the internally developed model for acute MI" title="" id="1" name="Picture"/>
+            <a:graphic>
+              <a:graphicData uri="http://schemas.openxmlformats.org/drawingml/2006/picture">
+                <pic:pic>
+                  <pic:nvPicPr>
+                    <pic:cNvPr descr="manuscript_files/figure-docx/figure9-1.png" id="0" name="Picture"/>
                     <pic:cNvPicPr>
                       <a:picLocks noChangeArrowheads="1" noChangeAspect="1"/>
                     </pic:cNvPicPr>
@@ -3775,7 +3672,43 @@
         <w:pStyle w:val="ImageCaption"/>
       </w:pPr>
       <w:r>
-        <w:t xml:space="preserve">Figure 3.1: Overview of heterogeneity of ACE-inhibitors treatment within strata of predicted risk of acute MI. The top panel contains the observed acute rates of ACE-inhibitors and beta blockers within each quarter of predicted acute MI risk. These are derived using the KaplanMeier estimates at 730 days after inclusion. The middle panel, contains the hazard ratios of comparing ACE-inhibitors to beta blockers with regard to acute MI. These are estimated using Cox proportional hazards regression within quarters of predicted acute MI risk. The bottom panel contains absolute risk reduction for ACE-inhibitors compared to beta blockers. These are derived as the difference in Kaplan-Meier estimates at 730 after inclusion. Hazard ratios in the middle panel show a decreasing trend with increasing acute MI risk. Given the rather good discrimination of the prediction model (AUC=0.74), this results in an increasing trend for absolute benefit in favor of ACE-inhibitors with increasing risk.</w:t>
+        <w:t xml:space="preserve">Figure 3.2: Absolute risk reduction for the main and safety outcomes, estimated by fitting stratified Cox regression models within quarters of predicted risk of acute myocardial infarction (MI). The four risk quarters (Q1-Q4) are defined using the internally developed model for acute MI</w:t>
+      </w:r>
+    </w:p>
+    <w:p>
+      <w:pPr>
+        <w:pStyle w:val="Heading2"/>
+      </w:pPr>
+      <w:bookmarkStart w:id="38" w:name="X27fd54aa5334e1e877819cb9f41899728639f0d"/>
+      <w:r>
+        <w:t xml:space="preserve">3.5	Step 5: Result presentation and evaluation</w:t>
+      </w:r>
+      <w:bookmarkEnd w:id="38"/>
+    </w:p>
+    <w:p>
+      <w:pPr>
+        <w:pStyle w:val="FirstParagraph"/>
+      </w:pPr>
+      <w:r>
+        <w:t xml:space="preserve">We present the results of the analysis in the CCAE database with</w:t>
+      </w:r>
+      <w:r>
+        <w:t xml:space="preserve"> </w:t>
+      </w:r>
+      <w:r>
+        <w:t xml:space="preserve">stratification based on risk predictions of acute MI. Results of analyses in the</w:t>
+      </w:r>
+      <w:r>
+        <w:t xml:space="preserve"> </w:t>
+      </w:r>
+      <w:r>
+        <w:t xml:space="preserve">other databases and with other risk stratifications are included in the</w:t>
+      </w:r>
+      <w:r>
+        <w:t xml:space="preserve"> </w:t>
+      </w:r>
+      <w:r>
+        <w:t xml:space="preserve">supplementary material.</w:t>
       </w:r>
     </w:p>
     <w:p>
@@ -3783,61 +3716,90 @@
         <w:pStyle w:val="BodyText"/>
       </w:pPr>
       <w:r>
-        <w:t xml:space="preserve">In general, with increasing acute MI risk we observed an increasing pattern in</w:t>
-      </w:r>
-      <w:r>
-        <w:t xml:space="preserve"> </w:t>
-      </w:r>
-      <w:r>
-        <w:t xml:space="preserve">terms of absolute benefit for the main outcomes, while the absolute harms did</w:t>
-      </w:r>
-      <w:r>
-        <w:t xml:space="preserve"> </w:t>
-      </w:r>
-      <w:r>
-        <w:t xml:space="preserve">not increase for the safety outcomes. More specifically, patients in the low</w:t>
-      </w:r>
-      <w:r>
-        <w:t xml:space="preserve"> </w:t>
-      </w:r>
-      <w:r>
-        <w:t xml:space="preserve">risk quarter did not receive absolute benefit (-0.03%) while absolute risk</w:t>
-      </w:r>
-      <w:r>
-        <w:t xml:space="preserve"> </w:t>
-      </w:r>
-      <w:r>
-        <w:t xml:space="preserve">was 0.54% lower (95% confidence interval 0.36%—0.71%) for patients in the</w:t>
-      </w:r>
-      <w:r>
-        <w:t xml:space="preserve"> </w:t>
-      </w:r>
-      <w:r>
-        <w:t xml:space="preserve">highest risk quarter. In contrast, the absolute and relative effects of</w:t>
-      </w:r>
-      <w:r>
-        <w:t xml:space="preserve"> </w:t>
-      </w:r>
-      <w:r>
-        <w:t xml:space="preserve">ACE-inhibitors on safety outcomes (e.g. cough and angioedema) are slightly</w:t>
-      </w:r>
-      <w:r>
-        <w:t xml:space="preserve"> </w:t>
-      </w:r>
-      <w:r>
-        <w:t xml:space="preserve">decreasing with increasing acute MI risk (Figure</w:t>
-      </w:r>
-      <w:r>
-        <w:t xml:space="preserve"> </w:t>
-      </w:r>
-      <w:r>
-        <w:t xml:space="preserve">3.2</w:t>
-      </w:r>
-      <w:r>
-        <w:t xml:space="preserve"> </w:t>
-      </w:r>
-      <w:r>
-        <w:t xml:space="preserve">and</w:t>
+        <w:t xml:space="preserve">For each outcome and in each risk stratum there were adequate numbers of</w:t>
+      </w:r>
+      <w:r>
+        <w:t xml:space="preserve"> </w:t>
+      </w:r>
+      <w:r>
+        <w:t xml:space="preserve">patients (Table</w:t>
+      </w:r>
+      <w:r>
+        <w:t xml:space="preserve"> </w:t>
+      </w:r>
+      <w:r>
+        <w:t xml:space="preserve">??</w:t>
+      </w:r>
+      <w:r>
+        <w:t xml:space="preserve">). The discriminative ability of the prediction</w:t>
+      </w:r>
+      <w:r>
+        <w:t xml:space="preserve"> </w:t>
+      </w:r>
+      <w:r>
+        <w:t xml:space="preserve">models was moderate in the matched development subset (c-index 0.76 for acute MI</w:t>
+      </w:r>
+      <w:r>
+        <w:t xml:space="preserve"> </w:t>
+      </w:r>
+      <w:r>
+        <w:t xml:space="preserve">; 0.79 for hospitalization with heart failure; 0.74 for stroke; ), in the</w:t>
+      </w:r>
+      <w:r>
+        <w:t xml:space="preserve"> </w:t>
+      </w:r>
+      <w:r>
+        <w:t xml:space="preserve">general population (c-index 0.74 for acute MI; 0.77 for hospitalization with</w:t>
+      </w:r>
+      <w:r>
+        <w:t xml:space="preserve"> </w:t>
+      </w:r>
+      <w:r>
+        <w:t xml:space="preserve">heart failure; 0.73 for stroke), in the treatment cohort (c-index for acute MI</w:t>
+      </w:r>
+      <w:r>
+        <w:t xml:space="preserve"> </w:t>
+      </w:r>
+      <w:r>
+        <w:t xml:space="preserve">it was 0.71, for hospitalization with heart failure was 0.76 and for stroke it</w:t>
+      </w:r>
+      <w:r>
+        <w:t xml:space="preserve"> </w:t>
+      </w:r>
+      <w:r>
+        <w:t xml:space="preserve">was 0.72) and in the comparator cohort (c-index for acute MI it was 0.79 for</w:t>
+      </w:r>
+      <w:r>
+        <w:t xml:space="preserve"> </w:t>
+      </w:r>
+      <w:r>
+        <w:t xml:space="preserve">hospitalization with heart failure was 0.79 and for stroke it was 0.75).</w:t>
+      </w:r>
+    </w:p>
+    <w:p>
+      <w:pPr>
+        <w:pStyle w:val="BodyText"/>
+      </w:pPr>
+      <w:r>
+        <w:t xml:space="preserve">Relative treatment effects of ACE-inhibitors vs beta blockers increased in favor</w:t>
+      </w:r>
+      <w:r>
+        <w:t xml:space="preserve"> </w:t>
+      </w:r>
+      <w:r>
+        <w:t xml:space="preserve">of ACE-inhibitors (hazard ratios decreased) with increasing acute MI risk,</w:t>
+      </w:r>
+      <w:r>
+        <w:t xml:space="preserve"> </w:t>
+      </w:r>
+      <w:r>
+        <w:t xml:space="preserve">resulting in more pronounced absolute risk differences (ARD) with increasing</w:t>
+      </w:r>
+      <w:r>
+        <w:t xml:space="preserve"> </w:t>
+      </w:r>
+      <w:r>
+        <w:t xml:space="preserve">acute MI risk (Figure</w:t>
       </w:r>
       <w:r>
         <w:t xml:space="preserve"> </w:t>
@@ -3846,13 +3808,7 @@
         <w:t xml:space="preserve">3.3</w:t>
       </w:r>
       <w:r>
-        <w:t xml:space="preserve">). Similar results were observed in the other two databases</w:t>
-      </w:r>
-      <w:r>
-        <w:t xml:space="preserve"> </w:t>
-      </w:r>
-      <w:r>
-        <w:t xml:space="preserve">(see supplementary material).</w:t>
+        <w:t xml:space="preserve">).</w:t>
       </w:r>
     </w:p>
     <w:p>
@@ -3864,67 +3820,12 @@
           <wp:inline>
             <wp:extent cx="4620126" cy="3696101"/>
             <wp:effectExtent b="0" l="0" r="0" t="0"/>
-            <wp:docPr descr="Figure 3.2: Hazard ratios (relative treatment effects) for the main and safety outcomes, estimated by fitting stratified Cox regression models within quarters of predicted risk of acute myocardial infarction (MI). The four risk quarters (Q1-Q4) are defined using the internally developed model for acute MI" title="" id="1" name="Picture"/>
+            <wp:docPr descr="Figure 3.3: Overview of heterogeneity of ACE-inhibitors treatment within strata of predicted risk of acute MI. The top panel contains the observed acute rates of ACE-inhibitors and beta blockers within each quarter of predicted acute MI risk. These are derived using the KaplanMeier estimates at 730 days after inclusion. The middle panel, contains the hazard ratios of comparing ACE-inhibitors to beta blockers with regard to acute MI. These are estimated using Cox proportional hazards regression within quarters of predicted acute MI risk. The bottom panel contains absolute risk reduction for ACE-inhibitors compared to beta blockers. These are derived as the difference in Kaplan-Meier estimates at 730 after inclusion. Hazard ratios in the middle panel show a decreasing trend with increasing acute MI risk. Given the rather good discrimination of the prediction model (AUC=0.74), this results in an increasing trend for absolute benefit in favor of ACE-inhibitors with increasing risk." title="" id="1" name="Picture"/>
             <a:graphic>
               <a:graphicData uri="http://schemas.openxmlformats.org/drawingml/2006/picture">
                 <pic:pic>
                   <pic:nvPicPr>
-                    <pic:cNvPr descr="manuscript_files/figure-docx/figure3-1.png" id="0" name="Picture"/>
-                    <pic:cNvPicPr>
-                      <a:picLocks noChangeArrowheads="1" noChangeAspect="1"/>
-                    </pic:cNvPicPr>
-                  </pic:nvPicPr>
-                  <pic:blipFill>
-                    <a:blip r:embed="rId38"/>
-                    <a:stretch>
-                      <a:fillRect/>
-                    </a:stretch>
-                  </pic:blipFill>
-                  <pic:spPr bwMode="auto">
-                    <a:xfrm>
-                      <a:off x="0" y="0"/>
-                      <a:ext cx="4620126" cy="3696101"/>
-                    </a:xfrm>
-                    <a:prstGeom prst="rect">
-                      <a:avLst/>
-                    </a:prstGeom>
-                    <a:noFill/>
-                    <a:ln w="9525">
-                      <a:noFill/>
-                      <a:headEnd/>
-                      <a:tailEnd/>
-                    </a:ln>
-                  </pic:spPr>
-                </pic:pic>
-              </a:graphicData>
-            </a:graphic>
-          </wp:inline>
-        </w:drawing>
-      </w:r>
-    </w:p>
-    <w:p>
-      <w:pPr>
-        <w:pStyle w:val="ImageCaption"/>
-      </w:pPr>
-      <w:r>
-        <w:t xml:space="preserve">Figure 3.2: Hazard ratios (relative treatment effects) for the main and safety outcomes, estimated by fitting stratified Cox regression models within quarters of predicted risk of acute myocardial infarction (MI). The four risk quarters (Q1-Q4) are defined using the internally developed model for acute MI</w:t>
-      </w:r>
-    </w:p>
-    <w:p>
-      <w:pPr>
-        <w:pStyle w:val="CaptionedFigure"/>
-      </w:pPr>
-      <w:r>
-        <w:drawing>
-          <wp:inline>
-            <wp:extent cx="4620126" cy="3696101"/>
-            <wp:effectExtent b="0" l="0" r="0" t="0"/>
-            <wp:docPr descr="Figure 3.3: Absolute risk reduction for the main and safety outcomes, estimated by fitting stratified Cox regression models within quarters of predicted risk of acute myocardial infarction (MI). The four risk quarters (Q1-Q4) are defined using the internally developed model for acute MI" title="" id="1" name="Picture"/>
-            <a:graphic>
-              <a:graphicData uri="http://schemas.openxmlformats.org/drawingml/2006/picture">
-                <pic:pic>
-                  <pic:nvPicPr>
-                    <pic:cNvPr descr="manuscript_files/figure-docx/figure4-1.png" id="0" name="Picture"/>
+                    <pic:cNvPr descr="manuscript_files/figure-docx/figure2-1.png" id="0" name="Picture"/>
                     <pic:cNvPicPr>
                       <a:picLocks noChangeArrowheads="1" noChangeAspect="1"/>
                     </pic:cNvPicPr>
@@ -3962,7 +3863,7 @@
         <w:pStyle w:val="ImageCaption"/>
       </w:pPr>
       <w:r>
-        <w:t xml:space="preserve">Figure 3.3: Absolute risk reduction for the main and safety outcomes, estimated by fitting stratified Cox regression models within quarters of predicted risk of acute myocardial infarction (MI). The four risk quarters (Q1-Q4) are defined using the internally developed model for acute MI</w:t>
+        <w:t xml:space="preserve">Figure 3.3: Overview of heterogeneity of ACE-inhibitors treatment within strata of predicted risk of acute MI. The top panel contains the observed acute rates of ACE-inhibitors and beta blockers within each quarter of predicted acute MI risk. These are derived using the KaplanMeier estimates at 730 days after inclusion. The middle panel, contains the hazard ratios of comparing ACE-inhibitors to beta blockers with regard to acute MI. These are estimated using Cox proportional hazards regression within quarters of predicted acute MI risk. The bottom panel contains absolute risk reduction for ACE-inhibitors compared to beta blockers. These are derived as the difference in Kaplan-Meier estimates at 730 after inclusion. Hazard ratios in the middle panel show a decreasing trend with increasing acute MI risk. Given the rather good discrimination of the prediction model (AUC=0.74), this results in an increasing trend for absolute benefit in favor of ACE-inhibitors with increasing risk.</w:t>
       </w:r>
     </w:p>
     <w:p>
@@ -3970,6 +3871,193 @@
         <w:pStyle w:val="BodyText"/>
       </w:pPr>
       <w:r>
+        <w:t xml:space="preserve">In general, with increasing acute MI risk we observed an increasing pattern in</w:t>
+      </w:r>
+      <w:r>
+        <w:t xml:space="preserve"> </w:t>
+      </w:r>
+      <w:r>
+        <w:t xml:space="preserve">terms of absolute benefit for the main outcomes, while the absolute harms did</w:t>
+      </w:r>
+      <w:r>
+        <w:t xml:space="preserve"> </w:t>
+      </w:r>
+      <w:r>
+        <w:t xml:space="preserve">not increase for the safety outcomes. More specifically, patients in the low</w:t>
+      </w:r>
+      <w:r>
+        <w:t xml:space="preserve"> </w:t>
+      </w:r>
+      <w:r>
+        <w:t xml:space="preserve">risk quarter did not receive absolute benefit (-0.03%) while absolute risk</w:t>
+      </w:r>
+      <w:r>
+        <w:t xml:space="preserve"> </w:t>
+      </w:r>
+      <w:r>
+        <w:t xml:space="preserve">was 0.54% lower (95% confidence interval 0.36%—0.71%) for patients in the</w:t>
+      </w:r>
+      <w:r>
+        <w:t xml:space="preserve"> </w:t>
+      </w:r>
+      <w:r>
+        <w:t xml:space="preserve">highest risk quarter. In contrast, the absolute and relative effects of</w:t>
+      </w:r>
+      <w:r>
+        <w:t xml:space="preserve"> </w:t>
+      </w:r>
+      <w:r>
+        <w:t xml:space="preserve">ACE-inhibitors on safety outcomes (e.g. cough and angioedema) are slightly</w:t>
+      </w:r>
+      <w:r>
+        <w:t xml:space="preserve"> </w:t>
+      </w:r>
+      <w:r>
+        <w:t xml:space="preserve">decreasing with increasing acute MI risk (Figure</w:t>
+      </w:r>
+      <w:r>
+        <w:t xml:space="preserve"> </w:t>
+      </w:r>
+      <w:r>
+        <w:t xml:space="preserve">3.4</w:t>
+      </w:r>
+      <w:r>
+        <w:t xml:space="preserve"> </w:t>
+      </w:r>
+      <w:r>
+        <w:t xml:space="preserve">and</w:t>
+      </w:r>
+      <w:r>
+        <w:t xml:space="preserve"> </w:t>
+      </w:r>
+      <w:r>
+        <w:t xml:space="preserve">3.5</w:t>
+      </w:r>
+      <w:r>
+        <w:t xml:space="preserve">). Similar results were observed in the other two databases</w:t>
+      </w:r>
+      <w:r>
+        <w:t xml:space="preserve"> </w:t>
+      </w:r>
+      <w:r>
+        <w:t xml:space="preserve">(see supplementary material).</w:t>
+      </w:r>
+    </w:p>
+    <w:p>
+      <w:pPr>
+        <w:pStyle w:val="CaptionedFigure"/>
+      </w:pPr>
+      <w:r>
+        <w:drawing>
+          <wp:inline>
+            <wp:extent cx="4620126" cy="3696101"/>
+            <wp:effectExtent b="0" l="0" r="0" t="0"/>
+            <wp:docPr descr="Figure 3.4: Hazard ratios (relative treatment effects) for the main and safety outcomes, estimated by fitting stratified Cox regression models within quarters of predicted risk of acute myocardial infarction (MI). The four risk quarters (Q1-Q4) are defined using the internally developed model for acute MI" title="" id="1" name="Picture"/>
+            <a:graphic>
+              <a:graphicData uri="http://schemas.openxmlformats.org/drawingml/2006/picture">
+                <pic:pic>
+                  <pic:nvPicPr>
+                    <pic:cNvPr descr="manuscript_files/figure-docx/figure3-1.png" id="0" name="Picture"/>
+                    <pic:cNvPicPr>
+                      <a:picLocks noChangeArrowheads="1" noChangeAspect="1"/>
+                    </pic:cNvPicPr>
+                  </pic:nvPicPr>
+                  <pic:blipFill>
+                    <a:blip r:embed="rId40"/>
+                    <a:stretch>
+                      <a:fillRect/>
+                    </a:stretch>
+                  </pic:blipFill>
+                  <pic:spPr bwMode="auto">
+                    <a:xfrm>
+                      <a:off x="0" y="0"/>
+                      <a:ext cx="4620126" cy="3696101"/>
+                    </a:xfrm>
+                    <a:prstGeom prst="rect">
+                      <a:avLst/>
+                    </a:prstGeom>
+                    <a:noFill/>
+                    <a:ln w="9525">
+                      <a:noFill/>
+                      <a:headEnd/>
+                      <a:tailEnd/>
+                    </a:ln>
+                  </pic:spPr>
+                </pic:pic>
+              </a:graphicData>
+            </a:graphic>
+          </wp:inline>
+        </w:drawing>
+      </w:r>
+    </w:p>
+    <w:p>
+      <w:pPr>
+        <w:pStyle w:val="ImageCaption"/>
+      </w:pPr>
+      <w:r>
+        <w:t xml:space="preserve">Figure 3.4: Hazard ratios (relative treatment effects) for the main and safety outcomes, estimated by fitting stratified Cox regression models within quarters of predicted risk of acute myocardial infarction (MI). The four risk quarters (Q1-Q4) are defined using the internally developed model for acute MI</w:t>
+      </w:r>
+    </w:p>
+    <w:p>
+      <w:pPr>
+        <w:pStyle w:val="CaptionedFigure"/>
+      </w:pPr>
+      <w:r>
+        <w:drawing>
+          <wp:inline>
+            <wp:extent cx="4620126" cy="3696101"/>
+            <wp:effectExtent b="0" l="0" r="0" t="0"/>
+            <wp:docPr descr="Figure 3.5: Absolute risk reduction for the main and safety outcomes, estimated by fitting stratified Cox regression models within quarters of predicted risk of acute myocardial infarction (MI). The four risk quarters (Q1-Q4) are defined using the internally developed model for acute MI" title="" id="1" name="Picture"/>
+            <a:graphic>
+              <a:graphicData uri="http://schemas.openxmlformats.org/drawingml/2006/picture">
+                <pic:pic>
+                  <pic:nvPicPr>
+                    <pic:cNvPr descr="manuscript_files/figure-docx/figure4-1.png" id="0" name="Picture"/>
+                    <pic:cNvPicPr>
+                      <a:picLocks noChangeArrowheads="1" noChangeAspect="1"/>
+                    </pic:cNvPicPr>
+                  </pic:nvPicPr>
+                  <pic:blipFill>
+                    <a:blip r:embed="rId41"/>
+                    <a:stretch>
+                      <a:fillRect/>
+                    </a:stretch>
+                  </pic:blipFill>
+                  <pic:spPr bwMode="auto">
+                    <a:xfrm>
+                      <a:off x="0" y="0"/>
+                      <a:ext cx="4620126" cy="3696101"/>
+                    </a:xfrm>
+                    <a:prstGeom prst="rect">
+                      <a:avLst/>
+                    </a:prstGeom>
+                    <a:noFill/>
+                    <a:ln w="9525">
+                      <a:noFill/>
+                      <a:headEnd/>
+                      <a:tailEnd/>
+                    </a:ln>
+                  </pic:spPr>
+                </pic:pic>
+              </a:graphicData>
+            </a:graphic>
+          </wp:inline>
+        </w:drawing>
+      </w:r>
+    </w:p>
+    <w:p>
+      <w:pPr>
+        <w:pStyle w:val="ImageCaption"/>
+      </w:pPr>
+      <w:r>
+        <w:t xml:space="preserve">Figure 3.5: Absolute risk reduction for the main and safety outcomes, estimated by fitting stratified Cox regression models within quarters of predicted risk of acute myocardial infarction (MI). The four risk quarters (Q1-Q4) are defined using the internally developed model for acute MI</w:t>
+      </w:r>
+    </w:p>
+    <w:p>
+      <w:pPr>
+        <w:pStyle w:val="BodyText"/>
+      </w:pPr>
+      <w:r>
         <w:t xml:space="preserve">These results suggest that treatment with ACE-inhibitors, compared to treatment</w:t>
       </w:r>
       <w:r>
@@ -4031,7 +4119,7 @@
       <w:r>
         <w:t xml:space="preserve">publicly available web application (</w:t>
       </w:r>
-      <w:hyperlink r:id="rId40">
+      <w:hyperlink r:id="rId42">
         <w:r>
           <w:rPr>
             <w:rStyle w:val="Hyperlink"/>
@@ -4047,11 +4135,11 @@
       <w:pPr>
         <w:pStyle w:val="Heading1"/>
       </w:pPr>
-      <w:bookmarkStart w:id="41" w:name="discussion"/>
+      <w:bookmarkStart w:id="43" w:name="discussion"/>
       <w:r>
         <w:t xml:space="preserve">4	Discussion</w:t>
       </w:r>
-      <w:bookmarkEnd w:id="41"/>
+      <w:bookmarkEnd w:id="43"/>
     </w:p>
     <w:p>
       <w:pPr>
@@ -4831,19 +4919,19 @@
       <w:pPr>
         <w:pStyle w:val="Heading1"/>
       </w:pPr>
-      <w:bookmarkStart w:id="42" w:name="references"/>
+      <w:bookmarkStart w:id="44" w:name="references"/>
       <w:r>
         <w:t xml:space="preserve">5	References</w:t>
       </w:r>
-      <w:bookmarkEnd w:id="42"/>
+      <w:bookmarkEnd w:id="44"/>
     </w:p>
     <w:p>
       <w:pPr>
         <w:pStyle w:val="FirstParagraph"/>
       </w:pPr>
     </w:p>
-    <w:bookmarkStart w:id="107" w:name="refs"/>
-    <w:bookmarkStart w:id="44" w:name="ref-KRAVITZ2004"/>
+    <w:bookmarkStart w:id="109" w:name="refs"/>
+    <w:bookmarkStart w:id="46" w:name="ref-KRAVITZ2004"/>
     <w:p>
       <w:pPr>
         <w:pStyle w:val="Bibliography"/>
@@ -4875,7 +4963,7 @@
       <w:r>
         <w:t xml:space="preserve">:661–87. doi:</w:t>
       </w:r>
-      <w:hyperlink r:id="rId43">
+      <w:hyperlink r:id="rId45">
         <w:r>
           <w:rPr>
             <w:rStyle w:val="Hyperlink"/>
@@ -4884,8 +4972,8 @@
         </w:r>
       </w:hyperlink>
     </w:p>
-    <w:bookmarkEnd w:id="44"/>
-    <w:bookmarkStart w:id="46" w:name="ref-Yusuf1991"/>
+    <w:bookmarkEnd w:id="46"/>
+    <w:bookmarkStart w:id="48" w:name="ref-Yusuf1991"/>
     <w:p>
       <w:pPr>
         <w:pStyle w:val="Bibliography"/>
@@ -4917,7 +5005,7 @@
       <w:r>
         <w:t xml:space="preserve">:93. doi:</w:t>
       </w:r>
-      <w:hyperlink r:id="rId45">
+      <w:hyperlink r:id="rId47">
         <w:r>
           <w:rPr>
             <w:rStyle w:val="Hyperlink"/>
@@ -4926,8 +5014,8 @@
         </w:r>
       </w:hyperlink>
     </w:p>
-    <w:bookmarkEnd w:id="46"/>
-    <w:bookmarkStart w:id="48" w:name="ref-FernandezyGarcia2010"/>
+    <w:bookmarkEnd w:id="48"/>
+    <w:bookmarkStart w:id="50" w:name="ref-FernandezyGarcia2010"/>
     <w:p>
       <w:pPr>
         <w:pStyle w:val="Bibliography"/>
@@ -4974,7 +5062,7 @@
       <w:r>
         <w:t xml:space="preserve">:283–301. doi:</w:t>
       </w:r>
-      <w:hyperlink r:id="rId47">
+      <w:hyperlink r:id="rId49">
         <w:r>
           <w:rPr>
             <w:rStyle w:val="Hyperlink"/>
@@ -4983,8 +5071,8 @@
         </w:r>
       </w:hyperlink>
     </w:p>
-    <w:bookmarkEnd w:id="48"/>
-    <w:bookmarkStart w:id="50" w:name="ref-Varadhan2013"/>
+    <w:bookmarkEnd w:id="50"/>
+    <w:bookmarkStart w:id="52" w:name="ref-Varadhan2013"/>
     <w:p>
       <w:pPr>
         <w:pStyle w:val="Bibliography"/>
@@ -5031,7 +5119,7 @@
       <w:r>
         <w:t xml:space="preserve">:818–25. doi:</w:t>
       </w:r>
-      <w:hyperlink r:id="rId49">
+      <w:hyperlink r:id="rId51">
         <w:r>
           <w:rPr>
             <w:rStyle w:val="Hyperlink"/>
@@ -5040,8 +5128,8 @@
         </w:r>
       </w:hyperlink>
     </w:p>
-    <w:bookmarkEnd w:id="50"/>
-    <w:bookmarkStart w:id="52" w:name="ref-Rekkas2020"/>
+    <w:bookmarkEnd w:id="52"/>
+    <w:bookmarkStart w:id="54" w:name="ref-Rekkas2020"/>
     <w:p>
       <w:pPr>
         <w:pStyle w:val="Bibliography"/>
@@ -5088,7 +5176,7 @@
       <w:r>
         <w:t xml:space="preserve">. doi:</w:t>
       </w:r>
-      <w:hyperlink r:id="rId51">
+      <w:hyperlink r:id="rId53">
         <w:r>
           <w:rPr>
             <w:rStyle w:val="Hyperlink"/>
@@ -5097,8 +5185,8 @@
         </w:r>
       </w:hyperlink>
     </w:p>
-    <w:bookmarkEnd w:id="52"/>
-    <w:bookmarkStart w:id="54" w:name="ref-Kent2010"/>
+    <w:bookmarkEnd w:id="54"/>
+    <w:bookmarkStart w:id="56" w:name="ref-Kent2010"/>
     <w:p>
       <w:pPr>
         <w:pStyle w:val="Bibliography"/>
@@ -5145,7 +5233,7 @@
       <w:r>
         <w:t xml:space="preserve">. doi:</w:t>
       </w:r>
-      <w:hyperlink r:id="rId53">
+      <w:hyperlink r:id="rId55">
         <w:r>
           <w:rPr>
             <w:rStyle w:val="Hyperlink"/>
@@ -5154,8 +5242,8 @@
         </w:r>
       </w:hyperlink>
     </w:p>
-    <w:bookmarkEnd w:id="54"/>
-    <w:bookmarkStart w:id="56" w:name="ref-Kent2018"/>
+    <w:bookmarkEnd w:id="56"/>
+    <w:bookmarkStart w:id="58" w:name="ref-Kent2018"/>
     <w:p>
       <w:pPr>
         <w:pStyle w:val="Bibliography"/>
@@ -5178,7 +5266,7 @@
       <w:r>
         <w:t xml:space="preserve">2018;k4245. doi:</w:t>
       </w:r>
-      <w:hyperlink r:id="rId55">
+      <w:hyperlink r:id="rId57">
         <w:r>
           <w:rPr>
             <w:rStyle w:val="Hyperlink"/>
@@ -5187,8 +5275,8 @@
         </w:r>
       </w:hyperlink>
     </w:p>
-    <w:bookmarkEnd w:id="56"/>
-    <w:bookmarkStart w:id="58" w:name="ref-AdlerMilstein2017"/>
+    <w:bookmarkEnd w:id="58"/>
+    <w:bookmarkStart w:id="60" w:name="ref-AdlerMilstein2017"/>
     <w:p>
       <w:pPr>
         <w:pStyle w:val="Bibliography"/>
@@ -5235,7 +5323,7 @@
       <w:r>
         <w:t xml:space="preserve">:1142–8. doi:</w:t>
       </w:r>
-      <w:hyperlink r:id="rId57">
+      <w:hyperlink r:id="rId59">
         <w:r>
           <w:rPr>
             <w:rStyle w:val="Hyperlink"/>
@@ -5244,8 +5332,8 @@
         </w:r>
       </w:hyperlink>
     </w:p>
-    <w:bookmarkEnd w:id="58"/>
-    <w:bookmarkStart w:id="60" w:name="ref-Dahabreh2014"/>
+    <w:bookmarkEnd w:id="60"/>
+    <w:bookmarkStart w:id="62" w:name="ref-Dahabreh2014"/>
     <w:p>
       <w:pPr>
         <w:pStyle w:val="Bibliography"/>
@@ -5277,7 +5365,7 @@
       <w:r>
         <w:t xml:space="preserve">:129. doi:</w:t>
       </w:r>
-      <w:hyperlink r:id="rId59">
+      <w:hyperlink r:id="rId61">
         <w:r>
           <w:rPr>
             <w:rStyle w:val="Hyperlink"/>
@@ -5286,8 +5374,8 @@
         </w:r>
       </w:hyperlink>
     </w:p>
-    <w:bookmarkEnd w:id="60"/>
-    <w:bookmarkStart w:id="61" w:name="ref-hripcsak2015observational"/>
+    <w:bookmarkEnd w:id="62"/>
+    <w:bookmarkStart w:id="63" w:name="ref-hripcsak2015observational"/>
     <w:p>
       <w:pPr>
         <w:pStyle w:val="Bibliography"/>
@@ -5335,8 +5423,8 @@
         <w:t xml:space="preserve">:574.</w:t>
       </w:r>
     </w:p>
-    <w:bookmarkEnd w:id="61"/>
-    <w:bookmarkStart w:id="63" w:name="ref-Overhage2012"/>
+    <w:bookmarkEnd w:id="63"/>
+    <w:bookmarkStart w:id="65" w:name="ref-Overhage2012"/>
     <w:p>
       <w:pPr>
         <w:pStyle w:val="Bibliography"/>
@@ -5383,7 +5471,7 @@
       <w:r>
         <w:t xml:space="preserve">:54–60. doi:</w:t>
       </w:r>
-      <w:hyperlink r:id="rId62">
+      <w:hyperlink r:id="rId64">
         <w:r>
           <w:rPr>
             <w:rStyle w:val="Hyperlink"/>
@@ -5392,8 +5480,8 @@
         </w:r>
       </w:hyperlink>
     </w:p>
-    <w:bookmarkEnd w:id="63"/>
-    <w:bookmarkStart w:id="65" w:name="ref-Reps2018"/>
+    <w:bookmarkEnd w:id="65"/>
+    <w:bookmarkStart w:id="67" w:name="ref-Reps2018"/>
     <w:p>
       <w:pPr>
         <w:pStyle w:val="Bibliography"/>
@@ -5440,7 +5528,7 @@
       <w:r>
         <w:t xml:space="preserve">:969–75. doi:</w:t>
       </w:r>
-      <w:hyperlink r:id="rId64">
+      <w:hyperlink r:id="rId66">
         <w:r>
           <w:rPr>
             <w:rStyle w:val="Hyperlink"/>
@@ -5449,8 +5537,8 @@
         </w:r>
       </w:hyperlink>
     </w:p>
-    <w:bookmarkEnd w:id="65"/>
-    <w:bookmarkStart w:id="67" w:name="ref-Ryan2013"/>
+    <w:bookmarkEnd w:id="67"/>
+    <w:bookmarkStart w:id="69" w:name="ref-Ryan2013"/>
     <w:p>
       <w:pPr>
         <w:pStyle w:val="Bibliography"/>
@@ -5497,7 +5585,7 @@
       <w:r>
         <w:t xml:space="preserve">:59–72. doi:</w:t>
       </w:r>
-      <w:hyperlink r:id="rId66">
+      <w:hyperlink r:id="rId68">
         <w:r>
           <w:rPr>
             <w:rStyle w:val="Hyperlink"/>
@@ -5506,8 +5594,8 @@
         </w:r>
       </w:hyperlink>
     </w:p>
-    <w:bookmarkEnd w:id="67"/>
-    <w:bookmarkStart w:id="69" w:name="ref-Collins2015"/>
+    <w:bookmarkEnd w:id="69"/>
+    <w:bookmarkStart w:id="71" w:name="ref-Collins2015"/>
     <w:p>
       <w:pPr>
         <w:pStyle w:val="Bibliography"/>
@@ -5554,7 +5642,7 @@
       <w:r>
         <w:t xml:space="preserve">:1. doi:</w:t>
       </w:r>
-      <w:hyperlink r:id="rId68">
+      <w:hyperlink r:id="rId70">
         <w:r>
           <w:rPr>
             <w:rStyle w:val="Hyperlink"/>
@@ -5563,8 +5651,8 @@
         </w:r>
       </w:hyperlink>
     </w:p>
-    <w:bookmarkEnd w:id="69"/>
-    <w:bookmarkStart w:id="71" w:name="ref-Moons2015"/>
+    <w:bookmarkEnd w:id="71"/>
+    <w:bookmarkStart w:id="73" w:name="ref-Moons2015"/>
     <w:p>
       <w:pPr>
         <w:pStyle w:val="Bibliography"/>
@@ -5611,7 +5699,7 @@
       <w:r>
         <w:t xml:space="preserve">:W1. doi:</w:t>
       </w:r>
-      <w:hyperlink r:id="rId70">
+      <w:hyperlink r:id="rId72">
         <w:r>
           <w:rPr>
             <w:rStyle w:val="Hyperlink"/>
@@ -5620,8 +5708,8 @@
         </w:r>
       </w:hyperlink>
     </w:p>
-    <w:bookmarkEnd w:id="71"/>
-    <w:bookmarkStart w:id="73" w:name="ref-Burke2014"/>
+    <w:bookmarkEnd w:id="73"/>
+    <w:bookmarkStart w:id="75" w:name="ref-Burke2014"/>
     <w:p>
       <w:pPr>
         <w:pStyle w:val="Bibliography"/>
@@ -5668,7 +5756,7 @@
       <w:r>
         <w:t xml:space="preserve">:163–9. doi:</w:t>
       </w:r>
-      <w:hyperlink r:id="rId72">
+      <w:hyperlink r:id="rId74">
         <w:r>
           <w:rPr>
             <w:rStyle w:val="Hyperlink"/>
@@ -5677,8 +5765,8 @@
         </w:r>
       </w:hyperlink>
     </w:p>
-    <w:bookmarkEnd w:id="73"/>
-    <w:bookmarkStart w:id="75" w:name="ref-vanKlaveren2019"/>
+    <w:bookmarkEnd w:id="75"/>
+    <w:bookmarkStart w:id="77" w:name="ref-vanKlaveren2019"/>
     <w:p>
       <w:pPr>
         <w:pStyle w:val="Bibliography"/>
@@ -5725,7 +5813,7 @@
       <w:r>
         <w:t xml:space="preserve">:72–83. doi:</w:t>
       </w:r>
-      <w:hyperlink r:id="rId74">
+      <w:hyperlink r:id="rId76">
         <w:r>
           <w:rPr>
             <w:rStyle w:val="Hyperlink"/>
@@ -5734,8 +5822,8 @@
         </w:r>
       </w:hyperlink>
     </w:p>
-    <w:bookmarkEnd w:id="75"/>
-    <w:bookmarkStart w:id="77" w:name="ref-Kent2016"/>
+    <w:bookmarkEnd w:id="77"/>
+    <w:bookmarkStart w:id="79" w:name="ref-Kent2016"/>
     <w:p>
       <w:pPr>
         <w:pStyle w:val="Bibliography"/>
@@ -5773,7 +5861,7 @@
       <w:r>
         <w:t xml:space="preserve">2016;dyw118. doi:</w:t>
       </w:r>
-      <w:hyperlink r:id="rId76">
+      <w:hyperlink r:id="rId78">
         <w:r>
           <w:rPr>
             <w:rStyle w:val="Hyperlink"/>
@@ -5782,8 +5870,8 @@
         </w:r>
       </w:hyperlink>
     </w:p>
-    <w:bookmarkEnd w:id="77"/>
-    <w:bookmarkStart w:id="79" w:name="ref-Austin2011"/>
+    <w:bookmarkEnd w:id="79"/>
+    <w:bookmarkStart w:id="81" w:name="ref-Austin2011"/>
     <w:p>
       <w:pPr>
         <w:pStyle w:val="Bibliography"/>
@@ -5815,7 +5903,7 @@
       <w:r>
         <w:t xml:space="preserve">:399–424. doi:</w:t>
       </w:r>
-      <w:hyperlink r:id="rId78">
+      <w:hyperlink r:id="rId80">
         <w:r>
           <w:rPr>
             <w:rStyle w:val="Hyperlink"/>
@@ -5824,8 +5912,8 @@
         </w:r>
       </w:hyperlink>
     </w:p>
-    <w:bookmarkEnd w:id="79"/>
-    <w:bookmarkStart w:id="80" w:name="ref-wiysonge2017beta"/>
+    <w:bookmarkEnd w:id="81"/>
+    <w:bookmarkStart w:id="82" w:name="ref-wiysonge2017beta"/>
     <w:p>
       <w:pPr>
         <w:pStyle w:val="Bibliography"/>
@@ -5864,8 +5952,8 @@
         <w:t xml:space="preserve">2017.</w:t>
       </w:r>
     </w:p>
-    <w:bookmarkEnd w:id="80"/>
-    <w:bookmarkStart w:id="82" w:name="ref-Whelton2018"/>
+    <w:bookmarkEnd w:id="82"/>
+    <w:bookmarkStart w:id="84" w:name="ref-Whelton2018"/>
     <w:p>
       <w:pPr>
         <w:pStyle w:val="Bibliography"/>
@@ -5912,7 +6000,7 @@
       <w:r>
         <w:t xml:space="preserve">. doi:</w:t>
       </w:r>
-      <w:hyperlink r:id="rId81">
+      <w:hyperlink r:id="rId83">
         <w:r>
           <w:rPr>
             <w:rStyle w:val="Hyperlink"/>
@@ -5921,8 +6009,8 @@
         </w:r>
       </w:hyperlink>
     </w:p>
-    <w:bookmarkEnd w:id="82"/>
-    <w:bookmarkStart w:id="84" w:name="ref-Williams2018"/>
+    <w:bookmarkEnd w:id="84"/>
+    <w:bookmarkStart w:id="86" w:name="ref-Williams2018"/>
     <w:p>
       <w:pPr>
         <w:pStyle w:val="Bibliography"/>
@@ -5969,7 +6057,7 @@
       <w:r>
         <w:t xml:space="preserve">:3021–104. doi:</w:t>
       </w:r>
-      <w:hyperlink r:id="rId83">
+      <w:hyperlink r:id="rId85">
         <w:r>
           <w:rPr>
             <w:rStyle w:val="Hyperlink"/>
@@ -5978,8 +6066,8 @@
         </w:r>
       </w:hyperlink>
     </w:p>
-    <w:bookmarkEnd w:id="84"/>
-    <w:bookmarkStart w:id="86" w:name="ref-Khan2006"/>
+    <w:bookmarkEnd w:id="86"/>
+    <w:bookmarkStart w:id="88" w:name="ref-Khan2006"/>
     <w:p>
       <w:pPr>
         <w:pStyle w:val="Bibliography"/>
@@ -6011,7 +6099,7 @@
       <w:r>
         <w:t xml:space="preserve">:1737–42. doi:</w:t>
       </w:r>
-      <w:hyperlink r:id="rId85">
+      <w:hyperlink r:id="rId87">
         <w:r>
           <w:rPr>
             <w:rStyle w:val="Hyperlink"/>
@@ -6020,8 +6108,8 @@
         </w:r>
       </w:hyperlink>
     </w:p>
-    <w:bookmarkEnd w:id="86"/>
-    <w:bookmarkStart w:id="88" w:name="ref-Rabi2020"/>
+    <w:bookmarkEnd w:id="88"/>
+    <w:bookmarkStart w:id="90" w:name="ref-Rabi2020"/>
     <w:p>
       <w:pPr>
         <w:pStyle w:val="Bibliography"/>
@@ -6068,7 +6156,7 @@
       <w:r>
         <w:t xml:space="preserve">:596–624. doi:</w:t>
       </w:r>
-      <w:hyperlink r:id="rId87">
+      <w:hyperlink r:id="rId89">
         <w:r>
           <w:rPr>
             <w:rStyle w:val="Hyperlink"/>
@@ -6077,8 +6165,8 @@
         </w:r>
       </w:hyperlink>
     </w:p>
-    <w:bookmarkEnd w:id="88"/>
-    <w:bookmarkStart w:id="90" w:name="ref-Suchard2019"/>
+    <w:bookmarkEnd w:id="90"/>
+    <w:bookmarkStart w:id="92" w:name="ref-Suchard2019"/>
     <w:p>
       <w:pPr>
         <w:pStyle w:val="Bibliography"/>
@@ -6125,7 +6213,7 @@
       <w:r>
         <w:t xml:space="preserve">:1816–26. doi:</w:t>
       </w:r>
-      <w:hyperlink r:id="rId89">
+      <w:hyperlink r:id="rId91">
         <w:r>
           <w:rPr>
             <w:rStyle w:val="Hyperlink"/>
@@ -6134,8 +6222,8 @@
         </w:r>
       </w:hyperlink>
     </w:p>
-    <w:bookmarkEnd w:id="90"/>
-    <w:bookmarkStart w:id="92" w:name="ref-Cruickshank2007"/>
+    <w:bookmarkEnd w:id="92"/>
+    <w:bookmarkStart w:id="94" w:name="ref-Cruickshank2007"/>
     <w:p>
       <w:pPr>
         <w:pStyle w:val="Bibliography"/>
@@ -6167,7 +6255,7 @@
       <w:r>
         <w:t xml:space="preserve">:10–27. doi:</w:t>
       </w:r>
-      <w:hyperlink r:id="rId91">
+      <w:hyperlink r:id="rId93">
         <w:r>
           <w:rPr>
             <w:rStyle w:val="Hyperlink"/>
@@ -6176,8 +6264,8 @@
         </w:r>
       </w:hyperlink>
     </w:p>
-    <w:bookmarkEnd w:id="92"/>
-    <w:bookmarkStart w:id="94" w:name="ref-Kent2019"/>
+    <w:bookmarkEnd w:id="94"/>
+    <w:bookmarkStart w:id="96" w:name="ref-Kent2019"/>
     <w:p>
       <w:pPr>
         <w:pStyle w:val="Bibliography"/>
@@ -6224,7 +6312,7 @@
       <w:r>
         <w:t xml:space="preserve">:35. doi:</w:t>
       </w:r>
-      <w:hyperlink r:id="rId93">
+      <w:hyperlink r:id="rId95">
         <w:r>
           <w:rPr>
             <w:rStyle w:val="Hyperlink"/>
@@ -6233,8 +6321,8 @@
         </w:r>
       </w:hyperlink>
     </w:p>
-    <w:bookmarkEnd w:id="94"/>
-    <w:bookmarkStart w:id="96" w:name="ref-PathEnE"/>
+    <w:bookmarkEnd w:id="96"/>
+    <w:bookmarkStart w:id="98" w:name="ref-PathEnE"/>
     <w:p>
       <w:pPr>
         <w:pStyle w:val="Bibliography"/>
@@ -6266,7 +6354,7 @@
       <w:r>
         <w:t xml:space="preserve">:W1–W25. doi:</w:t>
       </w:r>
-      <w:hyperlink r:id="rId95">
+      <w:hyperlink r:id="rId97">
         <w:r>
           <w:rPr>
             <w:rStyle w:val="Hyperlink"/>
@@ -6275,8 +6363,8 @@
         </w:r>
       </w:hyperlink>
     </w:p>
-    <w:bookmarkEnd w:id="96"/>
-    <w:bookmarkStart w:id="98" w:name="ref-Liu2013"/>
+    <w:bookmarkEnd w:id="98"/>
+    <w:bookmarkStart w:id="100" w:name="ref-Liu2013"/>
     <w:p>
       <w:pPr>
         <w:pStyle w:val="Bibliography"/>
@@ -6308,7 +6396,7 @@
       <w:r>
         <w:t xml:space="preserve">:570–80. doi:</w:t>
       </w:r>
-      <w:hyperlink r:id="rId97">
+      <w:hyperlink r:id="rId99">
         <w:r>
           <w:rPr>
             <w:rStyle w:val="Hyperlink"/>
@@ -6317,8 +6405,8 @@
         </w:r>
       </w:hyperlink>
     </w:p>
-    <w:bookmarkEnd w:id="98"/>
-    <w:bookmarkStart w:id="100" w:name="ref-Schuemie2014"/>
+    <w:bookmarkEnd w:id="100"/>
+    <w:bookmarkStart w:id="102" w:name="ref-Schuemie2014"/>
     <w:p>
       <w:pPr>
         <w:pStyle w:val="Bibliography"/>
@@ -6365,7 +6453,7 @@
       <w:r>
         <w:t xml:space="preserve">:209–18. doi:</w:t>
       </w:r>
-      <w:hyperlink r:id="rId99">
+      <w:hyperlink r:id="rId101">
         <w:r>
           <w:rPr>
             <w:rStyle w:val="Hyperlink"/>
@@ -6374,8 +6462,8 @@
         </w:r>
       </w:hyperlink>
     </w:p>
-    <w:bookmarkEnd w:id="100"/>
-    <w:bookmarkStart w:id="102" w:name="ref-Schuemie2571"/>
+    <w:bookmarkEnd w:id="102"/>
+    <w:bookmarkStart w:id="104" w:name="ref-Schuemie2571"/>
     <w:p>
       <w:pPr>
         <w:pStyle w:val="Bibliography"/>
@@ -6422,7 +6510,7 @@
       <w:r>
         <w:t xml:space="preserve">:2571–7. doi:</w:t>
       </w:r>
-      <w:hyperlink r:id="rId101">
+      <w:hyperlink r:id="rId103">
         <w:r>
           <w:rPr>
             <w:rStyle w:val="Hyperlink"/>
@@ -6431,8 +6519,8 @@
         </w:r>
       </w:hyperlink>
     </w:p>
-    <w:bookmarkEnd w:id="102"/>
-    <w:bookmarkStart w:id="104" w:name="ref-Glynn2012"/>
+    <w:bookmarkEnd w:id="104"/>
+    <w:bookmarkStart w:id="106" w:name="ref-Glynn2012"/>
     <w:p>
       <w:pPr>
         <w:pStyle w:val="Bibliography"/>
@@ -6464,7 +6552,7 @@
       <w:r>
         <w:t xml:space="preserve">:138–47. doi:</w:t>
       </w:r>
-      <w:hyperlink r:id="rId103">
+      <w:hyperlink r:id="rId105">
         <w:r>
           <w:rPr>
             <w:rStyle w:val="Hyperlink"/>
@@ -6473,8 +6561,8 @@
         </w:r>
       </w:hyperlink>
     </w:p>
-    <w:bookmarkEnd w:id="104"/>
-    <w:bookmarkStart w:id="106" w:name="ref-Hansen2008"/>
+    <w:bookmarkEnd w:id="106"/>
+    <w:bookmarkStart w:id="108" w:name="ref-Hansen2008"/>
     <w:p>
       <w:pPr>
         <w:pStyle w:val="Bibliography"/>
@@ -6506,7 +6594,7 @@
       <w:r>
         <w:t xml:space="preserve">:481–8. doi:</w:t>
       </w:r>
-      <w:hyperlink r:id="rId105">
+      <w:hyperlink r:id="rId107">
         <w:r>
           <w:rPr>
             <w:rStyle w:val="Hyperlink"/>
@@ -6515,8 +6603,8 @@
         </w:r>
       </w:hyperlink>
     </w:p>
-    <w:bookmarkEnd w:id="106"/>
-    <w:bookmarkEnd w:id="107"/>
+    <w:bookmarkEnd w:id="108"/>
+    <w:bookmarkEnd w:id="109"/>
     <w:p>
       <w:pPr>
         <w:pStyle w:val="BodyText"/>

</xml_diff>

<commit_message>
modify results section to demonstrate power of OMOP
</commit_message>
<xml_diff>
--- a/submission/manuscript.docx
+++ b/submission/manuscript.docx
@@ -3574,20 +3574,57 @@
       <w:r>
         <w:t xml:space="preserve">propensity scores to stratify patients into 5 strata, within each risk quarter.</w:t>
       </w:r>
-      <w:r>
-        <w:t xml:space="preserve"> </w:t>
-      </w:r>
+    </w:p>
+    <w:p>
+      <w:pPr>
+        <w:pStyle w:val="BodyText"/>
+      </w:pPr>
+      <w:r>
+        <w:t xml:space="preserve">In general, there was sufficient overlap of propensity score distribution in all</w:t>
+      </w:r>
+      <w:r>
+        <w:t xml:space="preserve"> </w:t>
+      </w:r>
+      <w:r>
+        <w:t xml:space="preserve">risk strata (Figure</w:t>
+      </w:r>
+      <w:r>
+        <w:t xml:space="preserve"> </w:t>
+      </w:r>
+      <w:r>
+        <w:t xml:space="preserve">3.1</w:t>
+      </w:r>
+      <w:r>
+        <w:t xml:space="preserve">). If empirical equipoise was not</w:t>
+      </w:r>
+      <w:r>
+        <w:t xml:space="preserve"> </w:t>
+      </w:r>
+      <w:r>
+        <w:t xml:space="preserve">achieved, the validity of the comparative effectiveness estimates would be</w:t>
+      </w:r>
+      <w:r>
+        <w:t xml:space="preserve"> </w:t>
+      </w:r>
+      <w:r>
+        <w:t xml:space="preserve">questionable.</w:t>
+      </w:r>
+    </w:p>
+    <w:p>
+      <w:pPr>
+        <w:pStyle w:val="CaptionedFigure"/>
+      </w:pPr>
       <w:r>
         <w:drawing>
           <wp:inline>
             <wp:extent cx="4620126" cy="3696101"/>
             <wp:effectExtent b="0" l="0" r="0" t="0"/>
-            <wp:docPr descr="Figure 3.1: Absolute risk reduction for the main and safety outcomes, estimated by fitting stratified Cox regression models within quarters of predicted risk of acute myocardial infarction (MI). The four risk quarters (Q1-Q4) are defined using the internally developed model for acute MI" title="" id="1" name="Picture"/>
+            <wp:docPr descr="Figure 3.1: Preference score distributions for the evaluation of heterogeneity of the effect of ACE inhibitors compared to beta blockers on acute MI based on quarters of predicted acute MI risk. The preference score is a transformation of the propensity score that adjusts for prevalence differences between populations." title="" id="1" name="Picture"/>
             <a:graphic>
               <a:graphicData uri="http://schemas.openxmlformats.org/drawingml/2006/picture">
                 <pic:pic>
                   <pic:nvPicPr>
-                    <pic:cNvPr descr="manuscript_files/figure-docx/figure8-1.png" id="0" name="Picture"/>
+                    <pic:cNvPr descr="manuscript_files/figure-docx/psDensity-1.png" id="0" name="Picture"/>
                     <pic:cNvPicPr>
                       <a:picLocks noChangeArrowheads="1" noChangeAspect="1"/>
                     </pic:cNvPicPr>
@@ -3622,6 +3659,70 @@
     </w:p>
     <w:p>
       <w:pPr>
+        <w:pStyle w:val="ImageCaption"/>
+      </w:pPr>
+      <w:r>
+        <w:t xml:space="preserve">Figure 3.1: Preference score distributions for the evaluation of heterogeneity of the effect of ACE inhibitors compared to beta blockers on acute MI based on quarters of predicted acute MI risk. The preference score is a transformation of the propensity score that adjusts for prevalence differences between populations.</w:t>
+      </w:r>
+    </w:p>
+    <w:p>
+      <w:pPr>
+        <w:pStyle w:val="BodyText"/>
+      </w:pPr>
+      <w:r>
+        <w:t xml:space="preserve">Propensity score adjustment achieved balance for most of the considered</w:t>
+      </w:r>
+      <w:r>
+        <w:t xml:space="preserve"> </w:t>
+      </w:r>
+      <w:r>
+        <w:t xml:space="preserve">covariates, measured using standardized mean differences before and after</w:t>
+      </w:r>
+      <w:r>
+        <w:t xml:space="preserve"> </w:t>
+      </w:r>
+      <w:r>
+        <w:t xml:space="preserve">adjustment (Figure</w:t>
+      </w:r>
+      <w:r>
+        <w:t xml:space="preserve"> </w:t>
+      </w:r>
+      <w:r>
+        <w:t xml:space="preserve">3.2</w:t>
+      </w:r>
+      <w:r>
+        <w:t xml:space="preserve">). However, in lower risk strata</w:t>
+      </w:r>
+      <w:r>
+        <w:t xml:space="preserve"> </w:t>
+      </w:r>
+      <w:r>
+        <w:t xml:space="preserve">imbalances persisted for a substantial subset of the covariates, all related to</w:t>
+      </w:r>
+      <w:r>
+        <w:t xml:space="preserve"> </w:t>
+      </w:r>
+      <w:r>
+        <w:t xml:space="preserve">pregnancy findings. This was anticipated (use of ACE inhibitors is specifically</w:t>
+      </w:r>
+      <w:r>
+        <w:t xml:space="preserve"> </w:t>
+      </w:r>
+      <w:r>
+        <w:t xml:space="preserve">contraindicated during pregnancy) and was already pointed out in</w:t>
+      </w:r>
+      <w:r>
+        <w:t xml:space="preserve"> </w:t>
+      </w:r>
+      <w:r>
+        <w:t xml:space="preserve">[25]</w:t>
+      </w:r>
+      <w:r>
+        <w:t xml:space="preserve">.</w:t>
+      </w:r>
+    </w:p>
+    <w:p>
+      <w:pPr>
         <w:pStyle w:val="CaptionedFigure"/>
       </w:pPr>
       <w:r>
@@ -3629,12 +3730,12 @@
           <wp:inline>
             <wp:extent cx="4620126" cy="3696101"/>
             <wp:effectExtent b="0" l="0" r="0" t="0"/>
-            <wp:docPr descr="Figure 3.2: Absolute risk reduction for the main and safety outcomes, estimated by fitting stratified Cox regression models within quarters of predicted risk of acute myocardial infarction (MI). The four risk quarters (Q1-Q4) are defined using the internally developed model for acute MI" title="" id="1" name="Picture"/>
+            <wp:docPr descr="Figure 3.2: Patient charactersistic balance for ACE inhibitors and beta blockers before and after stratification on the propensity scores. Each dot represents the standardized difference of means for a single covariate before (x-axis) and after (y-axis) stratification" title="" id="1" name="Picture"/>
             <a:graphic>
               <a:graphicData uri="http://schemas.openxmlformats.org/drawingml/2006/picture">
                 <pic:pic>
                   <pic:nvPicPr>
-                    <pic:cNvPr descr="manuscript_files/figure-docx/figure9-1.png" id="0" name="Picture"/>
+                    <pic:cNvPr descr="manuscript_files/figure-docx/covariateBalance-1.png" id="0" name="Picture"/>
                     <pic:cNvPicPr>
                       <a:picLocks noChangeArrowheads="1" noChangeAspect="1"/>
                     </pic:cNvPicPr>
@@ -3672,16 +3773,16 @@
         <w:pStyle w:val="ImageCaption"/>
       </w:pPr>
       <w:r>
-        <w:t xml:space="preserve">Figure 3.2: Absolute risk reduction for the main and safety outcomes, estimated by fitting stratified Cox regression models within quarters of predicted risk of acute myocardial infarction (MI). The four risk quarters (Q1-Q4) are defined using the internally developed model for acute MI</w:t>
+        <w:t xml:space="preserve">Figure 3.2: Patient charactersistic balance for ACE inhibitors and beta blockers before and after stratification on the propensity scores. Each dot represents the standardized difference of means for a single covariate before (x-axis) and after (y-axis) stratification</w:t>
       </w:r>
     </w:p>
     <w:p>
       <w:pPr>
         <w:pStyle w:val="Heading2"/>
       </w:pPr>
-      <w:bookmarkStart w:id="38" w:name="X27fd54aa5334e1e877819cb9f41899728639f0d"/>
-      <w:r>
-        <w:t xml:space="preserve">3.5	Step 5: Result presentation and evaluation</w:t>
+      <w:bookmarkStart w:id="38" w:name="step-5-presentation-of-results-1"/>
+      <w:r>
+        <w:t xml:space="preserve">3.5	Step 5: Presentation of results</w:t>
       </w:r>
       <w:bookmarkEnd w:id="38"/>
     </w:p>
@@ -3690,116 +3791,37 @@
         <w:pStyle w:val="FirstParagraph"/>
       </w:pPr>
       <w:r>
-        <w:t xml:space="preserve">We present the results of the analysis in the CCAE database with</w:t>
-      </w:r>
-      <w:r>
-        <w:t xml:space="preserve"> </w:t>
-      </w:r>
-      <w:r>
-        <w:t xml:space="preserve">stratification based on risk predictions of acute MI. Results of analyses in the</w:t>
-      </w:r>
-      <w:r>
-        <w:t xml:space="preserve"> </w:t>
-      </w:r>
-      <w:r>
-        <w:t xml:space="preserve">other databases and with other risk stratifications are included in the</w:t>
-      </w:r>
-      <w:r>
-        <w:t xml:space="preserve"> </w:t>
-      </w:r>
-      <w:r>
-        <w:t xml:space="preserve">supplementary material.</w:t>
-      </w:r>
-    </w:p>
-    <w:p>
-      <w:pPr>
-        <w:pStyle w:val="BodyText"/>
-      </w:pPr>
-      <w:r>
-        <w:t xml:space="preserve">For each outcome and in each risk stratum there were adequate numbers of</w:t>
-      </w:r>
-      <w:r>
-        <w:t xml:space="preserve"> </w:t>
-      </w:r>
-      <w:r>
-        <w:t xml:space="preserve">patients (Table</w:t>
-      </w:r>
-      <w:r>
-        <w:t xml:space="preserve"> </w:t>
-      </w:r>
-      <w:r>
-        <w:t xml:space="preserve">??</w:t>
-      </w:r>
-      <w:r>
-        <w:t xml:space="preserve">). The discriminative ability of the prediction</w:t>
-      </w:r>
-      <w:r>
-        <w:t xml:space="preserve"> </w:t>
-      </w:r>
-      <w:r>
-        <w:t xml:space="preserve">models was moderate in the matched development subset (c-index 0.76 for acute MI</w:t>
-      </w:r>
-      <w:r>
-        <w:t xml:space="preserve"> </w:t>
-      </w:r>
-      <w:r>
-        <w:t xml:space="preserve">; 0.79 for hospitalization with heart failure; 0.74 for stroke; ), in the</w:t>
-      </w:r>
-      <w:r>
-        <w:t xml:space="preserve"> </w:t>
-      </w:r>
-      <w:r>
-        <w:t xml:space="preserve">general population (c-index 0.74 for acute MI; 0.77 for hospitalization with</w:t>
-      </w:r>
-      <w:r>
-        <w:t xml:space="preserve"> </w:t>
-      </w:r>
-      <w:r>
-        <w:t xml:space="preserve">heart failure; 0.73 for stroke), in the treatment cohort (c-index for acute MI</w:t>
-      </w:r>
-      <w:r>
-        <w:t xml:space="preserve"> </w:t>
-      </w:r>
-      <w:r>
-        <w:t xml:space="preserve">it was 0.71, for hospitalization with heart failure was 0.76 and for stroke it</w:t>
-      </w:r>
-      <w:r>
-        <w:t xml:space="preserve"> </w:t>
-      </w:r>
-      <w:r>
-        <w:t xml:space="preserve">was 0.72) and in the comparator cohort (c-index for acute MI it was 0.79 for</w:t>
-      </w:r>
-      <w:r>
-        <w:t xml:space="preserve"> </w:t>
-      </w:r>
-      <w:r>
-        <w:t xml:space="preserve">hospitalization with heart failure was 0.79 and for stroke it was 0.75).</w:t>
-      </w:r>
-    </w:p>
-    <w:p>
-      <w:pPr>
-        <w:pStyle w:val="BodyText"/>
-      </w:pPr>
-      <w:r>
-        <w:t xml:space="preserve">Relative treatment effects of ACE-inhibitors vs beta blockers increased in favor</w:t>
-      </w:r>
-      <w:r>
-        <w:t xml:space="preserve"> </w:t>
-      </w:r>
-      <w:r>
-        <w:t xml:space="preserve">of ACE-inhibitors (hazard ratios decreased) with increasing acute MI risk,</w:t>
-      </w:r>
-      <w:r>
-        <w:t xml:space="preserve"> </w:t>
-      </w:r>
-      <w:r>
-        <w:t xml:space="preserve">resulting in more pronounced absolute risk differences (ARD) with increasing</w:t>
-      </w:r>
-      <w:r>
-        <w:t xml:space="preserve"> </w:t>
-      </w:r>
-      <w:r>
-        <w:t xml:space="preserve">acute MI risk (Figure</w:t>
+        <w:t xml:space="preserve">For hospitalization with acute MI there was an increasing trend in favor ACE</w:t>
+      </w:r>
+      <w:r>
+        <w:t xml:space="preserve"> </w:t>
+      </w:r>
+      <w:r>
+        <w:t xml:space="preserve">inhibitors compared to beta blockers on the relative scale (hazard ratios</w:t>
+      </w:r>
+      <w:r>
+        <w:t xml:space="preserve"> </w:t>
+      </w:r>
+      <w:r>
+        <w:t xml:space="preserve">decreased) with increasing acute MI risk. More specifically, hazard ratios</w:t>
+      </w:r>
+      <w:r>
+        <w:t xml:space="preserve"> </w:t>
+      </w:r>
+      <w:r>
+        <w:t xml:space="preserve">decreased from 0.98 (0.77 to 1.26; 95% CI), 1.30 (0.51 to 3.22; 95% CI) and 1.03</w:t>
+      </w:r>
+      <w:r>
+        <w:t xml:space="preserve"> </w:t>
+      </w:r>
+      <w:r>
+        <w:t xml:space="preserve">(0.82 to 1.29; 95% CI) to 0.76 (0.71 to 0.82; 95% CI), 0.94 (0.82 to 1.07; 95%</w:t>
+      </w:r>
+      <w:r>
+        <w:t xml:space="preserve"> </w:t>
+      </w:r>
+      <w:r>
+        <w:t xml:space="preserve">CI) and 1.03 (0.93 to 1.15; 95% CI) in CCAE, MDCD and MDCR respectively (Figure</w:t>
       </w:r>
       <w:r>
         <w:t xml:space="preserve"> </w:t>
@@ -3808,7 +3830,61 @@
         <w:t xml:space="preserve">3.3</w:t>
       </w:r>
       <w:r>
-        <w:t xml:space="preserve">).</w:t>
+        <w:t xml:space="preserve">). In terms of hospitalization with heart failure</w:t>
+      </w:r>
+      <w:r>
+        <w:t xml:space="preserve"> </w:t>
+      </w:r>
+      <w:r>
+        <w:t xml:space="preserve">relative treatment effect estimates favored ACE inhibitors across all risk</w:t>
+      </w:r>
+      <w:r>
+        <w:t xml:space="preserve"> </w:t>
+      </w:r>
+      <w:r>
+        <w:t xml:space="preserve">strata in all databases. We found no differences between the two treatments in</w:t>
+      </w:r>
+      <w:r>
+        <w:t xml:space="preserve"> </w:t>
+      </w:r>
+      <w:r>
+        <w:t xml:space="preserve">their effect on stroke on the relative scale. In terms of the safety outcomes we</w:t>
+      </w:r>
+      <w:r>
+        <w:t xml:space="preserve"> </w:t>
+      </w:r>
+      <w:r>
+        <w:t xml:space="preserve">found an increased risk of cough and angioedema on the relative scale across all</w:t>
+      </w:r>
+      <w:r>
+        <w:t xml:space="preserve"> </w:t>
+      </w:r>
+      <w:r>
+        <w:t xml:space="preserve">risk strata. In the case of cough, this effect decreased with increasing risk of</w:t>
+      </w:r>
+      <w:r>
+        <w:t xml:space="preserve"> </w:t>
+      </w:r>
+      <w:r>
+        <w:t xml:space="preserve">acute MI—from 1.37 (1.33 to 1.41; 95% CI), 1.35 (1.24 to 1.48; 95% CI)</w:t>
+      </w:r>
+      <w:r>
+        <w:t xml:space="preserve"> </w:t>
+      </w:r>
+      <w:r>
+        <w:t xml:space="preserve">and 1.37 (1.29 to 1.45; 95% CI) in the lowest acute MI risk quarter to 1.26</w:t>
+      </w:r>
+      <w:r>
+        <w:t xml:space="preserve"> </w:t>
+      </w:r>
+      <w:r>
+        <w:t xml:space="preserve">(1.22 to 1.29; 95% CI), 1.07 (1.00 to 1.14) and 1.10 (1.04 to 1.17; 95% CI) in</w:t>
+      </w:r>
+      <w:r>
+        <w:t xml:space="preserve"> </w:t>
+      </w:r>
+      <w:r>
+        <w:t xml:space="preserve">the highest acute MI risk quarter in CCAE, MDCD and MDCR respectively.</w:t>
       </w:r>
     </w:p>
     <w:p>
@@ -3820,12 +3896,12 @@
           <wp:inline>
             <wp:extent cx="4620126" cy="3696101"/>
             <wp:effectExtent b="0" l="0" r="0" t="0"/>
-            <wp:docPr descr="Figure 3.3: Overview of heterogeneity of ACE-inhibitors treatment within strata of predicted risk of acute MI. The top panel contains the observed acute rates of ACE-inhibitors and beta blockers within each quarter of predicted acute MI risk. These are derived using the KaplanMeier estimates at 730 days after inclusion. The middle panel, contains the hazard ratios of comparing ACE-inhibitors to beta blockers with regard to acute MI. These are estimated using Cox proportional hazards regression within quarters of predicted acute MI risk. The bottom panel contains absolute risk reduction for ACE-inhibitors compared to beta blockers. These are derived as the difference in Kaplan-Meier estimates at 730 after inclusion. Hazard ratios in the middle panel show a decreasing trend with increasing acute MI risk. Given the rather good discrimination of the prediction model (AUC=0.74), this results in an increasing trend for absolute benefit in favor of ACE-inhibitors with increasing risk." title="" id="1" name="Picture"/>
+            <wp:docPr descr="Figure 3.3: Overview of heterogeneity of ACE-inhibitors treatment on the relative scale (hazard ratios) within strata of predicted risk of acute MI. Values below 1 favor ACE inhibitors, while values above 1 favor beta blockers." title="" id="1" name="Picture"/>
             <a:graphic>
               <a:graphicData uri="http://schemas.openxmlformats.org/drawingml/2006/picture">
                 <pic:pic>
                   <pic:nvPicPr>
-                    <pic:cNvPr descr="manuscript_files/figure-docx/figure2-1.png" id="0" name="Picture"/>
+                    <pic:cNvPr descr="manuscript_files/figure-docx/combinedRelative-1.png" id="0" name="Picture"/>
                     <pic:cNvPicPr>
                       <a:picLocks noChangeArrowheads="1" noChangeAspect="1"/>
                     </pic:cNvPicPr>
@@ -3863,7 +3939,7 @@
         <w:pStyle w:val="ImageCaption"/>
       </w:pPr>
       <w:r>
-        <w:t xml:space="preserve">Figure 3.3: Overview of heterogeneity of ACE-inhibitors treatment within strata of predicted risk of acute MI. The top panel contains the observed acute rates of ACE-inhibitors and beta blockers within each quarter of predicted acute MI risk. These are derived using the KaplanMeier estimates at 730 days after inclusion. The middle panel, contains the hazard ratios of comparing ACE-inhibitors to beta blockers with regard to acute MI. These are estimated using Cox proportional hazards regression within quarters of predicted acute MI risk. The bottom panel contains absolute risk reduction for ACE-inhibitors compared to beta blockers. These are derived as the difference in Kaplan-Meier estimates at 730 after inclusion. Hazard ratios in the middle panel show a decreasing trend with increasing acute MI risk. Given the rather good discrimination of the prediction model (AUC=0.74), this results in an increasing trend for absolute benefit in favor of ACE-inhibitors with increasing risk.</w:t>
+        <w:t xml:space="preserve">Figure 3.3: Overview of heterogeneity of ACE-inhibitors treatment on the relative scale (hazard ratios) within strata of predicted risk of acute MI. Values below 1 favor ACE inhibitors, while values above 1 favor beta blockers.</w:t>
       </w:r>
     </w:p>
     <w:p>
@@ -3871,49 +3947,43 @@
         <w:pStyle w:val="BodyText"/>
       </w:pPr>
       <w:r>
-        <w:t xml:space="preserve">In general, with increasing acute MI risk we observed an increasing pattern in</w:t>
-      </w:r>
-      <w:r>
-        <w:t xml:space="preserve"> </w:t>
-      </w:r>
-      <w:r>
-        <w:t xml:space="preserve">terms of absolute benefit for the main outcomes, while the absolute harms did</w:t>
-      </w:r>
-      <w:r>
-        <w:t xml:space="preserve"> </w:t>
-      </w:r>
-      <w:r>
-        <w:t xml:space="preserve">not increase for the safety outcomes. More specifically, patients in the low</w:t>
-      </w:r>
-      <w:r>
-        <w:t xml:space="preserve"> </w:t>
-      </w:r>
-      <w:r>
-        <w:t xml:space="preserve">risk quarter did not receive absolute benefit (-0.03%) while absolute risk</w:t>
-      </w:r>
-      <w:r>
-        <w:t xml:space="preserve"> </w:t>
-      </w:r>
-      <w:r>
-        <w:t xml:space="preserve">was 0.54% lower (95% confidence interval 0.36%—0.71%) for patients in the</w:t>
-      </w:r>
-      <w:r>
-        <w:t xml:space="preserve"> </w:t>
-      </w:r>
-      <w:r>
-        <w:t xml:space="preserve">highest risk quarter. In contrast, the absolute and relative effects of</w:t>
-      </w:r>
-      <w:r>
-        <w:t xml:space="preserve"> </w:t>
-      </w:r>
-      <w:r>
-        <w:t xml:space="preserve">ACE-inhibitors on safety outcomes (e.g. cough and angioedema) are slightly</w:t>
-      </w:r>
-      <w:r>
-        <w:t xml:space="preserve"> </w:t>
-      </w:r>
-      <w:r>
-        <w:t xml:space="preserve">decreasing with increasing acute MI risk (Figure</w:t>
+        <w:t xml:space="preserve">We observed an increasing trend of treatment effect on the absolute scale with</w:t>
+      </w:r>
+      <w:r>
+        <w:t xml:space="preserve"> </w:t>
+      </w:r>
+      <w:r>
+        <w:t xml:space="preserve">increasing acute MI risk in favor of ACE inhibitors in terms of acute MI in all</w:t>
+      </w:r>
+      <w:r>
+        <w:t xml:space="preserve"> </w:t>
+      </w:r>
+      <w:r>
+        <w:t xml:space="preserve">databases except for MDCR—from -0.03% (-0.08% to 0.01%; 95% CI), -0.05%</w:t>
+      </w:r>
+      <w:r>
+        <w:t xml:space="preserve"> </w:t>
+      </w:r>
+      <w:r>
+        <w:t xml:space="preserve">(-0.18% to 0.08%; 95% CI) and -0.02% (-0.24% to 0.19%; 95% CI) in the lowest</w:t>
+      </w:r>
+      <w:r>
+        <w:t xml:space="preserve"> </w:t>
+      </w:r>
+      <w:r>
+        <w:t xml:space="preserve">acute MI risk quarter to 0.54% (0.36% to 0.71%; 95% CI), 0.29% (-0.39%</w:t>
+      </w:r>
+      <w:r>
+        <w:t xml:space="preserve"> </w:t>
+      </w:r>
+      <w:r>
+        <w:t xml:space="preserve">to 0.97%; 95% CI) and -0.39% (-0.96% to 0.18%; 95% CI) in the highest acute MI</w:t>
+      </w:r>
+      <w:r>
+        <w:t xml:space="preserve"> </w:t>
+      </w:r>
+      <w:r>
+        <w:t xml:space="preserve">risk quarter in CCAE, MDCD and MDCR, respectively (Figure</w:t>
       </w:r>
       <w:r>
         <w:t xml:space="preserve"> </w:t>
@@ -3922,25 +3992,61 @@
         <w:t xml:space="preserve">3.4</w:t>
       </w:r>
       <w:r>
-        <w:t xml:space="preserve"> </w:t>
-      </w:r>
-      <w:r>
-        <w:t xml:space="preserve">and</w:t>
-      </w:r>
-      <w:r>
-        <w:t xml:space="preserve"> </w:t>
-      </w:r>
-      <w:r>
-        <w:t xml:space="preserve">3.5</w:t>
-      </w:r>
-      <w:r>
-        <w:t xml:space="preserve">). Similar results were observed in the other two databases</w:t>
-      </w:r>
-      <w:r>
-        <w:t xml:space="preserve"> </w:t>
-      </w:r>
-      <w:r>
-        <w:t xml:space="preserve">(see supplementary material).</w:t>
+        <w:t xml:space="preserve">).</w:t>
+      </w:r>
+      <w:r>
+        <w:t xml:space="preserve"> </w:t>
+      </w:r>
+      <w:r>
+        <w:t xml:space="preserve">We found no difference on the absolute scale for stroke across risk strata.</w:t>
+      </w:r>
+      <w:r>
+        <w:t xml:space="preserve"> </w:t>
+      </w:r>
+      <w:r>
+        <w:t xml:space="preserve">Absolute risk differences did not favor ACE inhibitors compared to beta blockers</w:t>
+      </w:r>
+      <w:r>
+        <w:t xml:space="preserve"> </w:t>
+      </w:r>
+      <w:r>
+        <w:t xml:space="preserve">in terms of cough, even though this effect again diminished with increasing</w:t>
+      </w:r>
+      <w:r>
+        <w:t xml:space="preserve"> </w:t>
+      </w:r>
+      <w:r>
+        <w:t xml:space="preserve">acute MI risk—from -4.14% (-4.62% to -3.66%; 95% CI), -6.45% (-9.12% to</w:t>
+      </w:r>
+      <w:r>
+        <w:t xml:space="preserve"> </w:t>
+      </w:r>
+      <w:r>
+        <w:t xml:space="preserve">-3.78%; 95% CI) and -4.81% (-5.76% to -3.85%; 95% CI) in the lowest acute MI</w:t>
+      </w:r>
+      <w:r>
+        <w:t xml:space="preserve"> </w:t>
+      </w:r>
+      <w:r>
+        <w:t xml:space="preserve">risk quarter to -2.57% (-2.99% to -2.15%; 95% CI), -1.11% (-2.93% to 0.70%; 95%</w:t>
+      </w:r>
+      <w:r>
+        <w:t xml:space="preserve"> </w:t>
+      </w:r>
+      <w:r>
+        <w:t xml:space="preserve">CI) and -1.69% (-2.83% to -0.55%; 95% CI) in the highest acute MI risk quarter</w:t>
+      </w:r>
+      <w:r>
+        <w:t xml:space="preserve"> </w:t>
+      </w:r>
+      <w:r>
+        <w:t xml:space="preserve">in CCAE, MDCD and MDCR, respectively. In terms of angioedema absolute risk</w:t>
+      </w:r>
+      <w:r>
+        <w:t xml:space="preserve"> </w:t>
+      </w:r>
+      <w:r>
+        <w:t xml:space="preserve">differences were very small due to the rarity of the outcome.</w:t>
       </w:r>
     </w:p>
     <w:p>
@@ -3952,12 +4058,12 @@
           <wp:inline>
             <wp:extent cx="4620126" cy="3696101"/>
             <wp:effectExtent b="0" l="0" r="0" t="0"/>
-            <wp:docPr descr="Figure 3.4: Hazard ratios (relative treatment effects) for the main and safety outcomes, estimated by fitting stratified Cox regression models within quarters of predicted risk of acute myocardial infarction (MI). The four risk quarters (Q1-Q4) are defined using the internally developed model for acute MI" title="" id="1" name="Picture"/>
+            <wp:docPr descr="Figure 3.4: Overview of heterogeneity of ACE-inhibitors treatment on the absolute scale within strata of predicted risk of acute MI. Estimates of absolute treatment effect are derived as the difference in Kaplan-Meier estimates at 730 after inclusion. Values above 0 favor ACE inhibitors, while values below 0 favor beta blockers." title="" id="1" name="Picture"/>
             <a:graphic>
               <a:graphicData uri="http://schemas.openxmlformats.org/drawingml/2006/picture">
                 <pic:pic>
                   <pic:nvPicPr>
-                    <pic:cNvPr descr="manuscript_files/figure-docx/figure3-1.png" id="0" name="Picture"/>
+                    <pic:cNvPr descr="manuscript_files/figure-docx/figure12-1.png" id="0" name="Picture"/>
                     <pic:cNvPicPr>
                       <a:picLocks noChangeArrowheads="1" noChangeAspect="1"/>
                     </pic:cNvPicPr>
@@ -3995,62 +4101,7 @@
         <w:pStyle w:val="ImageCaption"/>
       </w:pPr>
       <w:r>
-        <w:t xml:space="preserve">Figure 3.4: Hazard ratios (relative treatment effects) for the main and safety outcomes, estimated by fitting stratified Cox regression models within quarters of predicted risk of acute myocardial infarction (MI). The four risk quarters (Q1-Q4) are defined using the internally developed model for acute MI</w:t>
-      </w:r>
-    </w:p>
-    <w:p>
-      <w:pPr>
-        <w:pStyle w:val="CaptionedFigure"/>
-      </w:pPr>
-      <w:r>
-        <w:drawing>
-          <wp:inline>
-            <wp:extent cx="4620126" cy="3696101"/>
-            <wp:effectExtent b="0" l="0" r="0" t="0"/>
-            <wp:docPr descr="Figure 3.5: Absolute risk reduction for the main and safety outcomes, estimated by fitting stratified Cox regression models within quarters of predicted risk of acute myocardial infarction (MI). The four risk quarters (Q1-Q4) are defined using the internally developed model for acute MI" title="" id="1" name="Picture"/>
-            <a:graphic>
-              <a:graphicData uri="http://schemas.openxmlformats.org/drawingml/2006/picture">
-                <pic:pic>
-                  <pic:nvPicPr>
-                    <pic:cNvPr descr="manuscript_files/figure-docx/figure4-1.png" id="0" name="Picture"/>
-                    <pic:cNvPicPr>
-                      <a:picLocks noChangeArrowheads="1" noChangeAspect="1"/>
-                    </pic:cNvPicPr>
-                  </pic:nvPicPr>
-                  <pic:blipFill>
-                    <a:blip r:embed="rId41"/>
-                    <a:stretch>
-                      <a:fillRect/>
-                    </a:stretch>
-                  </pic:blipFill>
-                  <pic:spPr bwMode="auto">
-                    <a:xfrm>
-                      <a:off x="0" y="0"/>
-                      <a:ext cx="4620126" cy="3696101"/>
-                    </a:xfrm>
-                    <a:prstGeom prst="rect">
-                      <a:avLst/>
-                    </a:prstGeom>
-                    <a:noFill/>
-                    <a:ln w="9525">
-                      <a:noFill/>
-                      <a:headEnd/>
-                      <a:tailEnd/>
-                    </a:ln>
-                  </pic:spPr>
-                </pic:pic>
-              </a:graphicData>
-            </a:graphic>
-          </wp:inline>
-        </w:drawing>
-      </w:r>
-    </w:p>
-    <w:p>
-      <w:pPr>
-        <w:pStyle w:val="ImageCaption"/>
-      </w:pPr>
-      <w:r>
-        <w:t xml:space="preserve">Figure 3.5: Absolute risk reduction for the main and safety outcomes, estimated by fitting stratified Cox regression models within quarters of predicted risk of acute myocardial infarction (MI). The four risk quarters (Q1-Q4) are defined using the internally developed model for acute MI</w:t>
+        <w:t xml:space="preserve">Figure 3.4: Overview of heterogeneity of ACE-inhibitors treatment on the absolute scale within strata of predicted risk of acute MI. Estimates of absolute treatment effect are derived as the difference in Kaplan-Meier estimates at 730 after inclusion. Values above 0 favor ACE inhibitors, while values below 0 favor beta blockers.</w:t>
       </w:r>
     </w:p>
     <w:p>
@@ -4097,13 +4148,19 @@
         <w:t xml:space="preserve">[23,26]</w:t>
       </w:r>
       <w:r>
-        <w:t xml:space="preserve">. More thorough evaluation of these results is required in future</w:t>
-      </w:r>
-      <w:r>
-        <w:t xml:space="preserve"> </w:t>
-      </w:r>
-      <w:r>
-        <w:t xml:space="preserve">research, however.</w:t>
+        <w:t xml:space="preserve">. This analysis, however, was carried out as demonstration of the</w:t>
+      </w:r>
+      <w:r>
+        <w:t xml:space="preserve"> </w:t>
+      </w:r>
+      <w:r>
+        <w:t xml:space="preserve">framework and more rigorous analyses are required to make any suggestions for</w:t>
+      </w:r>
+      <w:r>
+        <w:t xml:space="preserve"> </w:t>
+      </w:r>
+      <w:r>
+        <w:t xml:space="preserve">clinical practice.</w:t>
       </w:r>
     </w:p>
     <w:p>
@@ -4119,7 +4176,7 @@
       <w:r>
         <w:t xml:space="preserve">publicly available web application (</w:t>
       </w:r>
-      <w:hyperlink r:id="rId42">
+      <w:hyperlink r:id="rId41">
         <w:r>
           <w:rPr>
             <w:rStyle w:val="Hyperlink"/>
@@ -4135,11 +4192,11 @@
       <w:pPr>
         <w:pStyle w:val="Heading1"/>
       </w:pPr>
-      <w:bookmarkStart w:id="43" w:name="discussion"/>
+      <w:bookmarkStart w:id="42" w:name="discussion"/>
       <w:r>
         <w:t xml:space="preserve">4	Discussion</w:t>
       </w:r>
-      <w:bookmarkEnd w:id="43"/>
+      <w:bookmarkEnd w:id="42"/>
     </w:p>
     <w:p>
       <w:pPr>
@@ -4919,19 +4976,19 @@
       <w:pPr>
         <w:pStyle w:val="Heading1"/>
       </w:pPr>
-      <w:bookmarkStart w:id="44" w:name="references"/>
+      <w:bookmarkStart w:id="43" w:name="references"/>
       <w:r>
         <w:t xml:space="preserve">5	References</w:t>
       </w:r>
-      <w:bookmarkEnd w:id="44"/>
+      <w:bookmarkEnd w:id="43"/>
     </w:p>
     <w:p>
       <w:pPr>
         <w:pStyle w:val="FirstParagraph"/>
       </w:pPr>
     </w:p>
-    <w:bookmarkStart w:id="109" w:name="refs"/>
-    <w:bookmarkStart w:id="46" w:name="ref-KRAVITZ2004"/>
+    <w:bookmarkStart w:id="108" w:name="refs"/>
+    <w:bookmarkStart w:id="45" w:name="ref-KRAVITZ2004"/>
     <w:p>
       <w:pPr>
         <w:pStyle w:val="Bibliography"/>
@@ -4963,7 +5020,7 @@
       <w:r>
         <w:t xml:space="preserve">:661–87. doi:</w:t>
       </w:r>
-      <w:hyperlink r:id="rId45">
+      <w:hyperlink r:id="rId44">
         <w:r>
           <w:rPr>
             <w:rStyle w:val="Hyperlink"/>
@@ -4972,8 +5029,8 @@
         </w:r>
       </w:hyperlink>
     </w:p>
-    <w:bookmarkEnd w:id="46"/>
-    <w:bookmarkStart w:id="48" w:name="ref-Yusuf1991"/>
+    <w:bookmarkEnd w:id="45"/>
+    <w:bookmarkStart w:id="47" w:name="ref-Yusuf1991"/>
     <w:p>
       <w:pPr>
         <w:pStyle w:val="Bibliography"/>
@@ -5005,7 +5062,7 @@
       <w:r>
         <w:t xml:space="preserve">:93. doi:</w:t>
       </w:r>
-      <w:hyperlink r:id="rId47">
+      <w:hyperlink r:id="rId46">
         <w:r>
           <w:rPr>
             <w:rStyle w:val="Hyperlink"/>
@@ -5014,8 +5071,8 @@
         </w:r>
       </w:hyperlink>
     </w:p>
-    <w:bookmarkEnd w:id="48"/>
-    <w:bookmarkStart w:id="50" w:name="ref-FernandezyGarcia2010"/>
+    <w:bookmarkEnd w:id="47"/>
+    <w:bookmarkStart w:id="49" w:name="ref-FernandezyGarcia2010"/>
     <w:p>
       <w:pPr>
         <w:pStyle w:val="Bibliography"/>
@@ -5062,7 +5119,7 @@
       <w:r>
         <w:t xml:space="preserve">:283–301. doi:</w:t>
       </w:r>
-      <w:hyperlink r:id="rId49">
+      <w:hyperlink r:id="rId48">
         <w:r>
           <w:rPr>
             <w:rStyle w:val="Hyperlink"/>
@@ -5071,8 +5128,8 @@
         </w:r>
       </w:hyperlink>
     </w:p>
-    <w:bookmarkEnd w:id="50"/>
-    <w:bookmarkStart w:id="52" w:name="ref-Varadhan2013"/>
+    <w:bookmarkEnd w:id="49"/>
+    <w:bookmarkStart w:id="51" w:name="ref-Varadhan2013"/>
     <w:p>
       <w:pPr>
         <w:pStyle w:val="Bibliography"/>
@@ -5119,7 +5176,7 @@
       <w:r>
         <w:t xml:space="preserve">:818–25. doi:</w:t>
       </w:r>
-      <w:hyperlink r:id="rId51">
+      <w:hyperlink r:id="rId50">
         <w:r>
           <w:rPr>
             <w:rStyle w:val="Hyperlink"/>
@@ -5128,8 +5185,8 @@
         </w:r>
       </w:hyperlink>
     </w:p>
-    <w:bookmarkEnd w:id="52"/>
-    <w:bookmarkStart w:id="54" w:name="ref-Rekkas2020"/>
+    <w:bookmarkEnd w:id="51"/>
+    <w:bookmarkStart w:id="53" w:name="ref-Rekkas2020"/>
     <w:p>
       <w:pPr>
         <w:pStyle w:val="Bibliography"/>
@@ -5176,7 +5233,7 @@
       <w:r>
         <w:t xml:space="preserve">. doi:</w:t>
       </w:r>
-      <w:hyperlink r:id="rId53">
+      <w:hyperlink r:id="rId52">
         <w:r>
           <w:rPr>
             <w:rStyle w:val="Hyperlink"/>
@@ -5185,8 +5242,8 @@
         </w:r>
       </w:hyperlink>
     </w:p>
-    <w:bookmarkEnd w:id="54"/>
-    <w:bookmarkStart w:id="56" w:name="ref-Kent2010"/>
+    <w:bookmarkEnd w:id="53"/>
+    <w:bookmarkStart w:id="55" w:name="ref-Kent2010"/>
     <w:p>
       <w:pPr>
         <w:pStyle w:val="Bibliography"/>
@@ -5233,7 +5290,7 @@
       <w:r>
         <w:t xml:space="preserve">. doi:</w:t>
       </w:r>
-      <w:hyperlink r:id="rId55">
+      <w:hyperlink r:id="rId54">
         <w:r>
           <w:rPr>
             <w:rStyle w:val="Hyperlink"/>
@@ -5242,8 +5299,8 @@
         </w:r>
       </w:hyperlink>
     </w:p>
-    <w:bookmarkEnd w:id="56"/>
-    <w:bookmarkStart w:id="58" w:name="ref-Kent2018"/>
+    <w:bookmarkEnd w:id="55"/>
+    <w:bookmarkStart w:id="57" w:name="ref-Kent2018"/>
     <w:p>
       <w:pPr>
         <w:pStyle w:val="Bibliography"/>
@@ -5266,7 +5323,7 @@
       <w:r>
         <w:t xml:space="preserve">2018;k4245. doi:</w:t>
       </w:r>
-      <w:hyperlink r:id="rId57">
+      <w:hyperlink r:id="rId56">
         <w:r>
           <w:rPr>
             <w:rStyle w:val="Hyperlink"/>
@@ -5275,8 +5332,8 @@
         </w:r>
       </w:hyperlink>
     </w:p>
-    <w:bookmarkEnd w:id="58"/>
-    <w:bookmarkStart w:id="60" w:name="ref-AdlerMilstein2017"/>
+    <w:bookmarkEnd w:id="57"/>
+    <w:bookmarkStart w:id="59" w:name="ref-AdlerMilstein2017"/>
     <w:p>
       <w:pPr>
         <w:pStyle w:val="Bibliography"/>
@@ -5323,7 +5380,7 @@
       <w:r>
         <w:t xml:space="preserve">:1142–8. doi:</w:t>
       </w:r>
-      <w:hyperlink r:id="rId59">
+      <w:hyperlink r:id="rId58">
         <w:r>
           <w:rPr>
             <w:rStyle w:val="Hyperlink"/>
@@ -5332,8 +5389,8 @@
         </w:r>
       </w:hyperlink>
     </w:p>
-    <w:bookmarkEnd w:id="60"/>
-    <w:bookmarkStart w:id="62" w:name="ref-Dahabreh2014"/>
+    <w:bookmarkEnd w:id="59"/>
+    <w:bookmarkStart w:id="61" w:name="ref-Dahabreh2014"/>
     <w:p>
       <w:pPr>
         <w:pStyle w:val="Bibliography"/>
@@ -5365,7 +5422,7 @@
       <w:r>
         <w:t xml:space="preserve">:129. doi:</w:t>
       </w:r>
-      <w:hyperlink r:id="rId61">
+      <w:hyperlink r:id="rId60">
         <w:r>
           <w:rPr>
             <w:rStyle w:val="Hyperlink"/>
@@ -5374,14 +5431,63 @@
         </w:r>
       </w:hyperlink>
     </w:p>
+    <w:bookmarkEnd w:id="61"/>
+    <w:bookmarkStart w:id="62" w:name="ref-hripcsak2015observational"/>
+    <w:p>
+      <w:pPr>
+        <w:pStyle w:val="Bibliography"/>
+      </w:pPr>
+      <w:r>
+        <w:t xml:space="preserve">10 Hripcsak G, Duke JD, Shah NH</w:t>
+      </w:r>
+      <w:r>
+        <w:t xml:space="preserve"> </w:t>
+      </w:r>
+      <w:r>
+        <w:rPr>
+          <w:i/>
+        </w:rPr>
+        <w:t xml:space="preserve">et al.</w:t>
+      </w:r>
+      <w:r>
+        <w:t xml:space="preserve"> </w:t>
+      </w:r>
+      <w:r>
+        <w:t xml:space="preserve">Observational health data sciences and informatics (ohdsi): Opportunities for observational researchers.</w:t>
+      </w:r>
+      <w:r>
+        <w:t xml:space="preserve"> </w:t>
+      </w:r>
+      <w:r>
+        <w:rPr>
+          <w:i/>
+        </w:rPr>
+        <w:t xml:space="preserve">Studies in health technology and informatics</w:t>
+      </w:r>
+      <w:r>
+        <w:t xml:space="preserve"> </w:t>
+      </w:r>
+      <w:r>
+        <w:t xml:space="preserve">2015;</w:t>
+      </w:r>
+      <w:r>
+        <w:rPr>
+          <w:b/>
+        </w:rPr>
+        <w:t xml:space="preserve">216</w:t>
+      </w:r>
+      <w:r>
+        <w:t xml:space="preserve">:574.</w:t>
+      </w:r>
+    </w:p>
     <w:bookmarkEnd w:id="62"/>
-    <w:bookmarkStart w:id="63" w:name="ref-hripcsak2015observational"/>
+    <w:bookmarkStart w:id="64" w:name="ref-Overhage2012"/>
     <w:p>
       <w:pPr>
         <w:pStyle w:val="Bibliography"/>
       </w:pPr>
       <w:r>
-        <w:t xml:space="preserve">10 Hripcsak G, Duke JD, Shah NH</w:t>
+        <w:t xml:space="preserve">11 Overhage JM, Ryan PB, Reich CG</w:t>
       </w:r>
       <w:r>
         <w:t xml:space="preserve"> </w:t>
@@ -5396,55 +5502,6 @@
         <w:t xml:space="preserve"> </w:t>
       </w:r>
       <w:r>
-        <w:t xml:space="preserve">Observational health data sciences and informatics (ohdsi): Opportunities for observational researchers.</w:t>
-      </w:r>
-      <w:r>
-        <w:t xml:space="preserve"> </w:t>
-      </w:r>
-      <w:r>
-        <w:rPr>
-          <w:i/>
-        </w:rPr>
-        <w:t xml:space="preserve">Studies in health technology and informatics</w:t>
-      </w:r>
-      <w:r>
-        <w:t xml:space="preserve"> </w:t>
-      </w:r>
-      <w:r>
-        <w:t xml:space="preserve">2015;</w:t>
-      </w:r>
-      <w:r>
-        <w:rPr>
-          <w:b/>
-        </w:rPr>
-        <w:t xml:space="preserve">216</w:t>
-      </w:r>
-      <w:r>
-        <w:t xml:space="preserve">:574.</w:t>
-      </w:r>
-    </w:p>
-    <w:bookmarkEnd w:id="63"/>
-    <w:bookmarkStart w:id="65" w:name="ref-Overhage2012"/>
-    <w:p>
-      <w:pPr>
-        <w:pStyle w:val="Bibliography"/>
-      </w:pPr>
-      <w:r>
-        <w:t xml:space="preserve">11 Overhage JM, Ryan PB, Reich CG</w:t>
-      </w:r>
-      <w:r>
-        <w:t xml:space="preserve"> </w:t>
-      </w:r>
-      <w:r>
-        <w:rPr>
-          <w:i/>
-        </w:rPr>
-        <w:t xml:space="preserve">et al.</w:t>
-      </w:r>
-      <w:r>
-        <w:t xml:space="preserve"> </w:t>
-      </w:r>
-      <w:r>
         <w:t xml:space="preserve">Validation of a common data model for active safety surveillance research.</w:t>
       </w:r>
       <w:r>
@@ -5471,7 +5528,7 @@
       <w:r>
         <w:t xml:space="preserve">:54–60. doi:</w:t>
       </w:r>
-      <w:hyperlink r:id="rId64">
+      <w:hyperlink r:id="rId63">
         <w:r>
           <w:rPr>
             <w:rStyle w:val="Hyperlink"/>
@@ -5480,8 +5537,8 @@
         </w:r>
       </w:hyperlink>
     </w:p>
-    <w:bookmarkEnd w:id="65"/>
-    <w:bookmarkStart w:id="67" w:name="ref-Reps2018"/>
+    <w:bookmarkEnd w:id="64"/>
+    <w:bookmarkStart w:id="66" w:name="ref-Reps2018"/>
     <w:p>
       <w:pPr>
         <w:pStyle w:val="Bibliography"/>
@@ -5528,7 +5585,7 @@
       <w:r>
         <w:t xml:space="preserve">:969–75. doi:</w:t>
       </w:r>
-      <w:hyperlink r:id="rId66">
+      <w:hyperlink r:id="rId65">
         <w:r>
           <w:rPr>
             <w:rStyle w:val="Hyperlink"/>
@@ -5537,8 +5594,8 @@
         </w:r>
       </w:hyperlink>
     </w:p>
-    <w:bookmarkEnd w:id="67"/>
-    <w:bookmarkStart w:id="69" w:name="ref-Ryan2013"/>
+    <w:bookmarkEnd w:id="66"/>
+    <w:bookmarkStart w:id="68" w:name="ref-Ryan2013"/>
     <w:p>
       <w:pPr>
         <w:pStyle w:val="Bibliography"/>
@@ -5585,7 +5642,7 @@
       <w:r>
         <w:t xml:space="preserve">:59–72. doi:</w:t>
       </w:r>
-      <w:hyperlink r:id="rId68">
+      <w:hyperlink r:id="rId67">
         <w:r>
           <w:rPr>
             <w:rStyle w:val="Hyperlink"/>
@@ -5594,8 +5651,8 @@
         </w:r>
       </w:hyperlink>
     </w:p>
-    <w:bookmarkEnd w:id="69"/>
-    <w:bookmarkStart w:id="71" w:name="ref-Collins2015"/>
+    <w:bookmarkEnd w:id="68"/>
+    <w:bookmarkStart w:id="70" w:name="ref-Collins2015"/>
     <w:p>
       <w:pPr>
         <w:pStyle w:val="Bibliography"/>
@@ -5642,7 +5699,7 @@
       <w:r>
         <w:t xml:space="preserve">:1. doi:</w:t>
       </w:r>
-      <w:hyperlink r:id="rId70">
+      <w:hyperlink r:id="rId69">
         <w:r>
           <w:rPr>
             <w:rStyle w:val="Hyperlink"/>
@@ -5651,8 +5708,8 @@
         </w:r>
       </w:hyperlink>
     </w:p>
-    <w:bookmarkEnd w:id="71"/>
-    <w:bookmarkStart w:id="73" w:name="ref-Moons2015"/>
+    <w:bookmarkEnd w:id="70"/>
+    <w:bookmarkStart w:id="72" w:name="ref-Moons2015"/>
     <w:p>
       <w:pPr>
         <w:pStyle w:val="Bibliography"/>
@@ -5699,7 +5756,7 @@
       <w:r>
         <w:t xml:space="preserve">:W1. doi:</w:t>
       </w:r>
-      <w:hyperlink r:id="rId72">
+      <w:hyperlink r:id="rId71">
         <w:r>
           <w:rPr>
             <w:rStyle w:val="Hyperlink"/>
@@ -5708,8 +5765,8 @@
         </w:r>
       </w:hyperlink>
     </w:p>
-    <w:bookmarkEnd w:id="73"/>
-    <w:bookmarkStart w:id="75" w:name="ref-Burke2014"/>
+    <w:bookmarkEnd w:id="72"/>
+    <w:bookmarkStart w:id="74" w:name="ref-Burke2014"/>
     <w:p>
       <w:pPr>
         <w:pStyle w:val="Bibliography"/>
@@ -5756,7 +5813,7 @@
       <w:r>
         <w:t xml:space="preserve">:163–9. doi:</w:t>
       </w:r>
-      <w:hyperlink r:id="rId74">
+      <w:hyperlink r:id="rId73">
         <w:r>
           <w:rPr>
             <w:rStyle w:val="Hyperlink"/>
@@ -5765,8 +5822,8 @@
         </w:r>
       </w:hyperlink>
     </w:p>
-    <w:bookmarkEnd w:id="75"/>
-    <w:bookmarkStart w:id="77" w:name="ref-vanKlaveren2019"/>
+    <w:bookmarkEnd w:id="74"/>
+    <w:bookmarkStart w:id="76" w:name="ref-vanKlaveren2019"/>
     <w:p>
       <w:pPr>
         <w:pStyle w:val="Bibliography"/>
@@ -5813,7 +5870,7 @@
       <w:r>
         <w:t xml:space="preserve">:72–83. doi:</w:t>
       </w:r>
-      <w:hyperlink r:id="rId76">
+      <w:hyperlink r:id="rId75">
         <w:r>
           <w:rPr>
             <w:rStyle w:val="Hyperlink"/>
@@ -5822,8 +5879,8 @@
         </w:r>
       </w:hyperlink>
     </w:p>
-    <w:bookmarkEnd w:id="77"/>
-    <w:bookmarkStart w:id="79" w:name="ref-Kent2016"/>
+    <w:bookmarkEnd w:id="76"/>
+    <w:bookmarkStart w:id="78" w:name="ref-Kent2016"/>
     <w:p>
       <w:pPr>
         <w:pStyle w:val="Bibliography"/>
@@ -5861,7 +5918,7 @@
       <w:r>
         <w:t xml:space="preserve">2016;dyw118. doi:</w:t>
       </w:r>
-      <w:hyperlink r:id="rId78">
+      <w:hyperlink r:id="rId77">
         <w:r>
           <w:rPr>
             <w:rStyle w:val="Hyperlink"/>
@@ -5870,8 +5927,8 @@
         </w:r>
       </w:hyperlink>
     </w:p>
-    <w:bookmarkEnd w:id="79"/>
-    <w:bookmarkStart w:id="81" w:name="ref-Austin2011"/>
+    <w:bookmarkEnd w:id="78"/>
+    <w:bookmarkStart w:id="80" w:name="ref-Austin2011"/>
     <w:p>
       <w:pPr>
         <w:pStyle w:val="Bibliography"/>
@@ -5903,7 +5960,7 @@
       <w:r>
         <w:t xml:space="preserve">:399–424. doi:</w:t>
       </w:r>
-      <w:hyperlink r:id="rId80">
+      <w:hyperlink r:id="rId79">
         <w:r>
           <w:rPr>
             <w:rStyle w:val="Hyperlink"/>
@@ -5912,14 +5969,54 @@
         </w:r>
       </w:hyperlink>
     </w:p>
+    <w:bookmarkEnd w:id="80"/>
+    <w:bookmarkStart w:id="81" w:name="ref-wiysonge2017beta"/>
+    <w:p>
+      <w:pPr>
+        <w:pStyle w:val="Bibliography"/>
+      </w:pPr>
+      <w:r>
+        <w:t xml:space="preserve">20 Wiysonge CS, Bradley HA, Volmink J</w:t>
+      </w:r>
+      <w:r>
+        <w:t xml:space="preserve"> </w:t>
+      </w:r>
+      <w:r>
+        <w:rPr>
+          <w:i/>
+        </w:rPr>
+        <w:t xml:space="preserve">et al.</w:t>
+      </w:r>
+      <w:r>
+        <w:t xml:space="preserve"> </w:t>
+      </w:r>
+      <w:r>
+        <w:t xml:space="preserve">Beta-blockers for hypertension.</w:t>
+      </w:r>
+      <w:r>
+        <w:t xml:space="preserve"> </w:t>
+      </w:r>
+      <w:r>
+        <w:rPr>
+          <w:i/>
+        </w:rPr>
+        <w:t xml:space="preserve">Cochrane database of systematic reviews</w:t>
+      </w:r>
+      <w:r>
+        <w:t xml:space="preserve"> </w:t>
+      </w:r>
+      <w:r>
+        <w:t xml:space="preserve">2017.</w:t>
+      </w:r>
+    </w:p>
     <w:bookmarkEnd w:id="81"/>
-    <w:bookmarkStart w:id="82" w:name="ref-wiysonge2017beta"/>
+    <w:bookmarkStart w:id="83" w:name="ref-Whelton2018"/>
     <w:p>
       <w:pPr>
         <w:pStyle w:val="Bibliography"/>
       </w:pPr>
       <w:r>
-        <w:t xml:space="preserve">20 Wiysonge CS, Bradley HA, Volmink J</w:t>
+        <w:t xml:space="preserve">21 Whelton PK, Carey RM, Aronow WS</w:t>
       </w:r>
       <w:r>
         <w:t xml:space="preserve"> </w:t>
@@ -5934,46 +6031,6 @@
         <w:t xml:space="preserve"> </w:t>
       </w:r>
       <w:r>
-        <w:t xml:space="preserve">Beta-blockers for hypertension.</w:t>
-      </w:r>
-      <w:r>
-        <w:t xml:space="preserve"> </w:t>
-      </w:r>
-      <w:r>
-        <w:rPr>
-          <w:i/>
-        </w:rPr>
-        <w:t xml:space="preserve">Cochrane database of systematic reviews</w:t>
-      </w:r>
-      <w:r>
-        <w:t xml:space="preserve"> </w:t>
-      </w:r>
-      <w:r>
-        <w:t xml:space="preserve">2017.</w:t>
-      </w:r>
-    </w:p>
-    <w:bookmarkEnd w:id="82"/>
-    <w:bookmarkStart w:id="84" w:name="ref-Whelton2018"/>
-    <w:p>
-      <w:pPr>
-        <w:pStyle w:val="Bibliography"/>
-      </w:pPr>
-      <w:r>
-        <w:t xml:space="preserve">21 Whelton PK, Carey RM, Aronow WS</w:t>
-      </w:r>
-      <w:r>
-        <w:t xml:space="preserve"> </w:t>
-      </w:r>
-      <w:r>
-        <w:rPr>
-          <w:i/>
-        </w:rPr>
-        <w:t xml:space="preserve">et al.</w:t>
-      </w:r>
-      <w:r>
-        <w:t xml:space="preserve"> </w:t>
-      </w:r>
-      <w:r>
         <w:t xml:space="preserve">2017 ACC/AHA/AAPA/ABC/ACPM/AGS/APhA/ASH/ASPC/NMA/PCNA guideline for the prevention, detection, evaluation, and management of high blood pressure in adults: A report of the american college of cardiology/american heart association task force on clinical practice guidelines.</w:t>
       </w:r>
       <w:r>
@@ -6000,7 +6057,7 @@
       <w:r>
         <w:t xml:space="preserve">. doi:</w:t>
       </w:r>
-      <w:hyperlink r:id="rId83">
+      <w:hyperlink r:id="rId82">
         <w:r>
           <w:rPr>
             <w:rStyle w:val="Hyperlink"/>
@@ -6009,8 +6066,8 @@
         </w:r>
       </w:hyperlink>
     </w:p>
-    <w:bookmarkEnd w:id="84"/>
-    <w:bookmarkStart w:id="86" w:name="ref-Williams2018"/>
+    <w:bookmarkEnd w:id="83"/>
+    <w:bookmarkStart w:id="85" w:name="ref-Williams2018"/>
     <w:p>
       <w:pPr>
         <w:pStyle w:val="Bibliography"/>
@@ -6057,7 +6114,7 @@
       <w:r>
         <w:t xml:space="preserve">:3021–104. doi:</w:t>
       </w:r>
-      <w:hyperlink r:id="rId85">
+      <w:hyperlink r:id="rId84">
         <w:r>
           <w:rPr>
             <w:rStyle w:val="Hyperlink"/>
@@ -6066,8 +6123,8 @@
         </w:r>
       </w:hyperlink>
     </w:p>
-    <w:bookmarkEnd w:id="86"/>
-    <w:bookmarkStart w:id="88" w:name="ref-Khan2006"/>
+    <w:bookmarkEnd w:id="85"/>
+    <w:bookmarkStart w:id="87" w:name="ref-Khan2006"/>
     <w:p>
       <w:pPr>
         <w:pStyle w:val="Bibliography"/>
@@ -6099,7 +6156,7 @@
       <w:r>
         <w:t xml:space="preserve">:1737–42. doi:</w:t>
       </w:r>
-      <w:hyperlink r:id="rId87">
+      <w:hyperlink r:id="rId86">
         <w:r>
           <w:rPr>
             <w:rStyle w:val="Hyperlink"/>
@@ -6108,8 +6165,8 @@
         </w:r>
       </w:hyperlink>
     </w:p>
-    <w:bookmarkEnd w:id="88"/>
-    <w:bookmarkStart w:id="90" w:name="ref-Rabi2020"/>
+    <w:bookmarkEnd w:id="87"/>
+    <w:bookmarkStart w:id="89" w:name="ref-Rabi2020"/>
     <w:p>
       <w:pPr>
         <w:pStyle w:val="Bibliography"/>
@@ -6156,7 +6213,7 @@
       <w:r>
         <w:t xml:space="preserve">:596–624. doi:</w:t>
       </w:r>
-      <w:hyperlink r:id="rId89">
+      <w:hyperlink r:id="rId88">
         <w:r>
           <w:rPr>
             <w:rStyle w:val="Hyperlink"/>
@@ -6165,8 +6222,8 @@
         </w:r>
       </w:hyperlink>
     </w:p>
-    <w:bookmarkEnd w:id="90"/>
-    <w:bookmarkStart w:id="92" w:name="ref-Suchard2019"/>
+    <w:bookmarkEnd w:id="89"/>
+    <w:bookmarkStart w:id="91" w:name="ref-Suchard2019"/>
     <w:p>
       <w:pPr>
         <w:pStyle w:val="Bibliography"/>
@@ -6213,7 +6270,7 @@
       <w:r>
         <w:t xml:space="preserve">:1816–26. doi:</w:t>
       </w:r>
-      <w:hyperlink r:id="rId91">
+      <w:hyperlink r:id="rId90">
         <w:r>
           <w:rPr>
             <w:rStyle w:val="Hyperlink"/>
@@ -6222,8 +6279,8 @@
         </w:r>
       </w:hyperlink>
     </w:p>
-    <w:bookmarkEnd w:id="92"/>
-    <w:bookmarkStart w:id="94" w:name="ref-Cruickshank2007"/>
+    <w:bookmarkEnd w:id="91"/>
+    <w:bookmarkStart w:id="93" w:name="ref-Cruickshank2007"/>
     <w:p>
       <w:pPr>
         <w:pStyle w:val="Bibliography"/>
@@ -6255,7 +6312,7 @@
       <w:r>
         <w:t xml:space="preserve">:10–27. doi:</w:t>
       </w:r>
-      <w:hyperlink r:id="rId93">
+      <w:hyperlink r:id="rId92">
         <w:r>
           <w:rPr>
             <w:rStyle w:val="Hyperlink"/>
@@ -6264,8 +6321,8 @@
         </w:r>
       </w:hyperlink>
     </w:p>
-    <w:bookmarkEnd w:id="94"/>
-    <w:bookmarkStart w:id="96" w:name="ref-Kent2019"/>
+    <w:bookmarkEnd w:id="93"/>
+    <w:bookmarkStart w:id="95" w:name="ref-Kent2019"/>
     <w:p>
       <w:pPr>
         <w:pStyle w:val="Bibliography"/>
@@ -6312,7 +6369,7 @@
       <w:r>
         <w:t xml:space="preserve">:35. doi:</w:t>
       </w:r>
-      <w:hyperlink r:id="rId95">
+      <w:hyperlink r:id="rId94">
         <w:r>
           <w:rPr>
             <w:rStyle w:val="Hyperlink"/>
@@ -6321,8 +6378,8 @@
         </w:r>
       </w:hyperlink>
     </w:p>
-    <w:bookmarkEnd w:id="96"/>
-    <w:bookmarkStart w:id="98" w:name="ref-PathEnE"/>
+    <w:bookmarkEnd w:id="95"/>
+    <w:bookmarkStart w:id="97" w:name="ref-PathEnE"/>
     <w:p>
       <w:pPr>
         <w:pStyle w:val="Bibliography"/>
@@ -6354,7 +6411,7 @@
       <w:r>
         <w:t xml:space="preserve">:W1–W25. doi:</w:t>
       </w:r>
-      <w:hyperlink r:id="rId97">
+      <w:hyperlink r:id="rId96">
         <w:r>
           <w:rPr>
             <w:rStyle w:val="Hyperlink"/>
@@ -6363,8 +6420,8 @@
         </w:r>
       </w:hyperlink>
     </w:p>
-    <w:bookmarkEnd w:id="98"/>
-    <w:bookmarkStart w:id="100" w:name="ref-Liu2013"/>
+    <w:bookmarkEnd w:id="97"/>
+    <w:bookmarkStart w:id="99" w:name="ref-Liu2013"/>
     <w:p>
       <w:pPr>
         <w:pStyle w:val="Bibliography"/>
@@ -6396,7 +6453,7 @@
       <w:r>
         <w:t xml:space="preserve">:570–80. doi:</w:t>
       </w:r>
-      <w:hyperlink r:id="rId99">
+      <w:hyperlink r:id="rId98">
         <w:r>
           <w:rPr>
             <w:rStyle w:val="Hyperlink"/>
@@ -6405,8 +6462,8 @@
         </w:r>
       </w:hyperlink>
     </w:p>
-    <w:bookmarkEnd w:id="100"/>
-    <w:bookmarkStart w:id="102" w:name="ref-Schuemie2014"/>
+    <w:bookmarkEnd w:id="99"/>
+    <w:bookmarkStart w:id="101" w:name="ref-Schuemie2014"/>
     <w:p>
       <w:pPr>
         <w:pStyle w:val="Bibliography"/>
@@ -6453,7 +6510,7 @@
       <w:r>
         <w:t xml:space="preserve">:209–18. doi:</w:t>
       </w:r>
-      <w:hyperlink r:id="rId101">
+      <w:hyperlink r:id="rId100">
         <w:r>
           <w:rPr>
             <w:rStyle w:val="Hyperlink"/>
@@ -6462,8 +6519,8 @@
         </w:r>
       </w:hyperlink>
     </w:p>
-    <w:bookmarkEnd w:id="102"/>
-    <w:bookmarkStart w:id="104" w:name="ref-Schuemie2571"/>
+    <w:bookmarkEnd w:id="101"/>
+    <w:bookmarkStart w:id="103" w:name="ref-Schuemie2571"/>
     <w:p>
       <w:pPr>
         <w:pStyle w:val="Bibliography"/>
@@ -6510,7 +6567,7 @@
       <w:r>
         <w:t xml:space="preserve">:2571–7. doi:</w:t>
       </w:r>
-      <w:hyperlink r:id="rId103">
+      <w:hyperlink r:id="rId102">
         <w:r>
           <w:rPr>
             <w:rStyle w:val="Hyperlink"/>
@@ -6519,8 +6576,8 @@
         </w:r>
       </w:hyperlink>
     </w:p>
-    <w:bookmarkEnd w:id="104"/>
-    <w:bookmarkStart w:id="106" w:name="ref-Glynn2012"/>
+    <w:bookmarkEnd w:id="103"/>
+    <w:bookmarkStart w:id="105" w:name="ref-Glynn2012"/>
     <w:p>
       <w:pPr>
         <w:pStyle w:val="Bibliography"/>
@@ -6552,7 +6609,7 @@
       <w:r>
         <w:t xml:space="preserve">:138–47. doi:</w:t>
       </w:r>
-      <w:hyperlink r:id="rId105">
+      <w:hyperlink r:id="rId104">
         <w:r>
           <w:rPr>
             <w:rStyle w:val="Hyperlink"/>
@@ -6561,8 +6618,8 @@
         </w:r>
       </w:hyperlink>
     </w:p>
-    <w:bookmarkEnd w:id="106"/>
-    <w:bookmarkStart w:id="108" w:name="ref-Hansen2008"/>
+    <w:bookmarkEnd w:id="105"/>
+    <w:bookmarkStart w:id="107" w:name="ref-Hansen2008"/>
     <w:p>
       <w:pPr>
         <w:pStyle w:val="Bibliography"/>
@@ -6594,7 +6651,7 @@
       <w:r>
         <w:t xml:space="preserve">:481–8. doi:</w:t>
       </w:r>
-      <w:hyperlink r:id="rId107">
+      <w:hyperlink r:id="rId106">
         <w:r>
           <w:rPr>
             <w:rStyle w:val="Hyperlink"/>
@@ -6603,8 +6660,8 @@
         </w:r>
       </w:hyperlink>
     </w:p>
+    <w:bookmarkEnd w:id="107"/>
     <w:bookmarkEnd w:id="108"/>
-    <w:bookmarkEnd w:id="109"/>
     <w:p>
       <w:pPr>
         <w:pStyle w:val="BodyText"/>

</xml_diff>

<commit_message>
include resutls from all databases; closes #1
</commit_message>
<xml_diff>
--- a/submission/manuscript.docx
+++ b/submission/manuscript.docx
@@ -1566,19 +1566,19 @@
         <w:pStyle w:val="BodyText"/>
       </w:pPr>
       <w:r>
-        <w:t xml:space="preserve">We aimed to develop a framework for risk-based assessment of treatment effect heterogeneity</w:t>
-      </w:r>
-      <w:r>
-        <w:t xml:space="preserve"> </w:t>
-      </w:r>
-      <w:r>
-        <w:t xml:space="preserve">in high-dimensional observational data, which extends the existing guidelines of</w:t>
-      </w:r>
-      <w:r>
-        <w:t xml:space="preserve"> </w:t>
-      </w:r>
-      <w:r>
-        <w:t xml:space="preserve">the RCT setting.</w:t>
+        <w:t xml:space="preserve">We aimed to develop a framework for risk-based assessment of treatment effect</w:t>
+      </w:r>
+      <w:r>
+        <w:t xml:space="preserve"> </w:t>
+      </w:r>
+      <w:r>
+        <w:t xml:space="preserve">heterogeneity in high-dimensional observational data, which extends the existing</w:t>
+      </w:r>
+      <w:r>
+        <w:t xml:space="preserve"> </w:t>
+      </w:r>
+      <w:r>
+        <w:t xml:space="preserve">guidelines of the RCT setting.</w:t>
       </w:r>
     </w:p>
     <w:p>

</xml_diff>

<commit_message>
first draft of response
</commit_message>
<xml_diff>
--- a/submission/manuscript.docx
+++ b/submission/manuscript.docx
@@ -1934,6 +1934,76 @@
           <w:i/>
           <w:b/>
         </w:rPr>
+        <w:t xml:space="preserve">These comparisons may be focused on the the difference in outcomes for a</w:t>
+      </w:r>
+      <w:r>
+        <w:rPr>
+          <w:i/>
+          <w:b/>
+        </w:rPr>
+        <w:t xml:space="preserve"> </w:t>
+      </w:r>
+      <w:r>
+        <w:rPr>
+          <w:i/>
+          <w:b/>
+        </w:rPr>
+        <w:t xml:space="preserve">randomly selected person from the population (average treatment effect) or for a</w:t>
+      </w:r>
+      <w:r>
+        <w:rPr>
+          <w:i/>
+          <w:b/>
+        </w:rPr>
+        <w:t xml:space="preserve"> </w:t>
+      </w:r>
+      <w:r>
+        <w:rPr>
+          <w:i/>
+          <w:b/>
+        </w:rPr>
+        <w:t xml:space="preserve">randomly selected person from the population of persons receiving the treatment</w:t>
+      </w:r>
+      <w:r>
+        <w:rPr>
+          <w:i/>
+          <w:b/>
+        </w:rPr>
+        <w:t xml:space="preserve"> </w:t>
+      </w:r>
+      <w:r>
+        <w:rPr>
+          <w:i/>
+          <w:b/>
+        </w:rPr>
+        <w:t xml:space="preserve">under study (average treatment effect on the treated).</w:t>
+      </w:r>
+    </w:p>
+    <w:p>
+      <w:pPr>
+        <w:pStyle w:val="BodyText"/>
+      </w:pPr>
+      <w:r>
+        <w:t xml:space="preserve">&lt; &lt; ADD &lt; &lt;</w:t>
+      </w:r>
+    </w:p>
+    <w:p>
+      <w:pPr>
+        <w:pStyle w:val="BodyText"/>
+      </w:pPr>
+      <w:r>
+        <w:t xml:space="preserve">&gt; &gt; ADD &gt; &gt;</w:t>
+      </w:r>
+    </w:p>
+    <w:p>
+      <w:pPr>
+        <w:pStyle w:val="BodyText"/>
+      </w:pPr>
+      <w:r>
+        <w:rPr>
+          <w:i/>
+          <w:b/>
+        </w:rPr>
         <w:t xml:space="preserve">Cohort definitions are crucial for this step of the framework. We define a</w:t>
       </w:r>
       <w:r>
@@ -2087,11 +2157,11 @@
     </w:p>
     <w:p>
       <w:pPr>
+        <w:pStyle w:val="Compact"/>
         <w:numPr>
+          <w:numId w:val="1001"/>
           <w:ilvl w:val="0"/>
-          <w:numId w:val="1001"/>
         </w:numPr>
-        <w:pStyle w:val="Compact"/>
       </w:pPr>
       <w:r>
         <w:t xml:space="preserve">A single treatment cohort (</w:t>
@@ -2139,11 +2209,11 @@
     </w:p>
     <w:p>
       <w:pPr>
+        <w:pStyle w:val="Compact"/>
         <w:numPr>
+          <w:numId w:val="1001"/>
           <w:ilvl w:val="0"/>
-          <w:numId w:val="1001"/>
         </w:numPr>
-        <w:pStyle w:val="Compact"/>
       </w:pPr>
       <w:r>
         <w:t xml:space="preserve">A single comparator cohort (</w:t>
@@ -2185,11 +2255,11 @@
     </w:p>
     <w:p>
       <w:pPr>
+        <w:pStyle w:val="Compact"/>
         <w:numPr>
+          <w:numId w:val="1001"/>
           <w:ilvl w:val="0"/>
-          <w:numId w:val="1001"/>
         </w:numPr>
-        <w:pStyle w:val="Compact"/>
       </w:pPr>
       <w:r>
         <w:t xml:space="preserve">One or more outcome cohorts (</w:t>
@@ -2247,11 +2317,11 @@
     </w:p>
     <w:p>
       <w:pPr>
+        <w:pStyle w:val="Compact"/>
         <w:numPr>
+          <w:numId w:val="1002"/>
           <w:ilvl w:val="1"/>
-          <w:numId w:val="1002"/>
         </w:numPr>
-        <w:pStyle w:val="Compact"/>
       </w:pPr>
       <w:r>
         <w:t xml:space="preserve">in their record.</w:t>
@@ -3000,226 +3070,226 @@
     </w:p>
     <w:p>
       <w:pPr>
+        <w:pStyle w:val="Compact"/>
         <w:numPr>
+          <w:numId w:val="1003"/>
           <w:ilvl w:val="0"/>
+        </w:numPr>
+      </w:pPr>
+      <w:r>
+        <w:t xml:space="preserve">Treatment cohort: Patients receiving any drug within the ACE-inhibitor class</w:t>
+      </w:r>
+      <w:r>
+        <w:t xml:space="preserve"> </w:t>
+      </w:r>
+      <w:r>
+        <w:t xml:space="preserve">with at least one year of follow-up before treatment initiation and a</w:t>
+      </w:r>
+      <w:r>
+        <w:t xml:space="preserve"> </w:t>
+      </w:r>
+      <w:r>
+        <w:t xml:space="preserve">recorded hypertension diagnosis within that year.</w:t>
+      </w:r>
+    </w:p>
+    <w:p>
+      <w:pPr>
+        <w:pStyle w:val="Compact"/>
+        <w:numPr>
           <w:numId w:val="1003"/>
+          <w:ilvl w:val="0"/>
         </w:numPr>
+      </w:pPr>
+      <w:r>
+        <w:t xml:space="preserve">Comparator cohort: Patients receiving any drug within the beta blocker class</w:t>
+      </w:r>
+      <w:r>
+        <w:t xml:space="preserve"> </w:t>
+      </w:r>
+      <w:r>
+        <w:t xml:space="preserve">with at least one year of follow-up before treatment initiation and a</w:t>
+      </w:r>
+      <w:r>
+        <w:t xml:space="preserve"> </w:t>
+      </w:r>
+      <w:r>
+        <w:t xml:space="preserve">recorded hypertension diagnosis within that year.</w:t>
+      </w:r>
+    </w:p>
+    <w:p>
+      <w:pPr>
         <w:pStyle w:val="Compact"/>
-      </w:pPr>
-      <w:r>
-        <w:t xml:space="preserve">Treatment cohort: Patients receiving any drug within the ACE-inhibitor class</w:t>
-      </w:r>
-      <w:r>
-        <w:t xml:space="preserve"> </w:t>
-      </w:r>
-      <w:r>
-        <w:t xml:space="preserve">with at least one year of follow-up before treatment initiation and a</w:t>
-      </w:r>
-      <w:r>
-        <w:t xml:space="preserve"> </w:t>
-      </w:r>
-      <w:r>
-        <w:t xml:space="preserve">recorded hypertension diagnosis within that year.</w:t>
-      </w:r>
-    </w:p>
-    <w:p>
-      <w:pPr>
         <w:numPr>
+          <w:numId w:val="1003"/>
           <w:ilvl w:val="0"/>
-          <w:numId w:val="1003"/>
         </w:numPr>
+      </w:pPr>
+      <w:r>
+        <w:t xml:space="preserve">Outcome cohorts: We consider 3 main and 6 safety outcome cohorts. These are</w:t>
+      </w:r>
+      <w:r>
+        <w:t xml:space="preserve"> </w:t>
+      </w:r>
+      <w:r>
+        <w:t xml:space="preserve">patients in the database with a diagnosis of: acute MI; hospitalization with</w:t>
+      </w:r>
+      <w:r>
+        <w:t xml:space="preserve"> </w:t>
+      </w:r>
+      <w:r>
+        <w:t xml:space="preserve">heart failure; ischemic or hemorrhagic stroke (efficacy outcomes);</w:t>
+      </w:r>
+      <w:r>
+        <w:t xml:space="preserve"> </w:t>
+      </w:r>
+      <w:r>
+        <w:t xml:space="preserve">hypokalemia; hyperkalemia; hypotension; angioedema; cough; abnormal weight</w:t>
+      </w:r>
+      <w:r>
+        <w:t xml:space="preserve"> </w:t>
+      </w:r>
+      <w:r>
+        <w:t xml:space="preserve">gain (safety outcomes).</w:t>
+      </w:r>
+    </w:p>
+    <w:p>
+      <w:pPr>
+        <w:pStyle w:val="FirstParagraph"/>
+      </w:pPr>
+      <w:r>
+        <w:t xml:space="preserve">All cohort definitions were identical to the ones used in the multinational</w:t>
+      </w:r>
+      <w:r>
+        <w:t xml:space="preserve"> </w:t>
+      </w:r>
+      <w:r>
+        <w:t xml:space="preserve">study carried out within OHDSI that provided overall treatment effect estimates</w:t>
+      </w:r>
+      <w:r>
+        <w:t xml:space="preserve"> </w:t>
+      </w:r>
+      <w:r>
+        <w:t xml:space="preserve">comparing all anti-hypertensive drug classes with each other</w:t>
+      </w:r>
+      <w:r>
+        <w:t xml:space="preserve"> </w:t>
+      </w:r>
+      <w:r>
+        <w:t xml:space="preserve">[25]</w:t>
+      </w:r>
+      <w:r>
+        <w:t xml:space="preserve">.</w:t>
+      </w:r>
+      <w:r>
+        <w:t xml:space="preserve"> </w:t>
+      </w:r>
+      <w:r>
+        <w:t xml:space="preserve">More information can be found in the supplementary material.</w:t>
+      </w:r>
+    </w:p>
+    <w:p>
+      <w:pPr>
+        <w:pStyle w:val="Heading2"/>
+      </w:pPr>
+      <w:bookmarkStart w:id="33" w:name="step-2-identification-of-the-databases"/>
+      <w:r>
+        <w:t xml:space="preserve">3.2	Step 2: Identification of the databases</w:t>
+      </w:r>
+      <w:bookmarkEnd w:id="33"/>
+    </w:p>
+    <w:p>
+      <w:pPr>
+        <w:pStyle w:val="FirstParagraph"/>
+      </w:pPr>
+      <w:r>
+        <w:t xml:space="preserve">We used the following databases:</w:t>
+      </w:r>
+    </w:p>
+    <w:p>
+      <w:pPr>
         <w:pStyle w:val="Compact"/>
-      </w:pPr>
-      <w:r>
-        <w:t xml:space="preserve">Comparator cohort: Patients receiving any drug within the beta blocker class</w:t>
-      </w:r>
-      <w:r>
-        <w:t xml:space="preserve"> </w:t>
-      </w:r>
-      <w:r>
-        <w:t xml:space="preserve">with at least one year of follow-up before treatment initiation and a</w:t>
-      </w:r>
-      <w:r>
-        <w:t xml:space="preserve"> </w:t>
-      </w:r>
-      <w:r>
-        <w:t xml:space="preserve">recorded hypertension diagnosis within that year.</w:t>
-      </w:r>
-    </w:p>
-    <w:p>
-      <w:pPr>
         <w:numPr>
+          <w:numId w:val="1004"/>
           <w:ilvl w:val="0"/>
-          <w:numId w:val="1003"/>
         </w:numPr>
+      </w:pPr>
+      <w:r>
+        <w:t xml:space="preserve">IBM MarketScan Medicare Supplemental Beneficiaries (MDCR): Represents health</w:t>
+      </w:r>
+      <w:r>
+        <w:t xml:space="preserve"> </w:t>
+      </w:r>
+      <w:r>
+        <w:t xml:space="preserve">services of retirees (aged 65 or older) in the United States with primary or</w:t>
+      </w:r>
+      <w:r>
+        <w:t xml:space="preserve"> </w:t>
+      </w:r>
+      <w:r>
+        <w:t xml:space="preserve">Medicare supplemental coverage through privately insured fee-for-service,</w:t>
+      </w:r>
+      <w:r>
+        <w:t xml:space="preserve"> </w:t>
+      </w:r>
+      <w:r>
+        <w:t xml:space="preserve">point-of-service or capitated health plans. These data include adjudicated</w:t>
+      </w:r>
+      <w:r>
+        <w:t xml:space="preserve"> </w:t>
+      </w:r>
+      <w:r>
+        <w:t xml:space="preserve">health insurance claims (e.g. inpatient, outpatient and outpatient</w:t>
+      </w:r>
+      <w:r>
+        <w:t xml:space="preserve"> </w:t>
+      </w:r>
+      <w:r>
+        <w:t xml:space="preserve">pharmacy). Additionally, it captures laboratory tests for a subset of the</w:t>
+      </w:r>
+      <w:r>
+        <w:t xml:space="preserve"> </w:t>
+      </w:r>
+      <w:r>
+        <w:t xml:space="preserve">covered lives.</w:t>
+      </w:r>
+    </w:p>
+    <w:p>
+      <w:pPr>
         <w:pStyle w:val="Compact"/>
-      </w:pPr>
-      <w:r>
-        <w:t xml:space="preserve">Outcome cohorts: We consider 3 main and 6 safety outcome cohorts. These are</w:t>
-      </w:r>
-      <w:r>
-        <w:t xml:space="preserve"> </w:t>
-      </w:r>
-      <w:r>
-        <w:t xml:space="preserve">patients in the database with a diagnosis of: acute MI; hospitalization with</w:t>
-      </w:r>
-      <w:r>
-        <w:t xml:space="preserve"> </w:t>
-      </w:r>
-      <w:r>
-        <w:t xml:space="preserve">heart failure; ischemic or hemorrhagic stroke (efficacy outcomes);</w:t>
-      </w:r>
-      <w:r>
-        <w:t xml:space="preserve"> </w:t>
-      </w:r>
-      <w:r>
-        <w:t xml:space="preserve">hypokalemia; hyperkalemia; hypotension; angioedema; cough; abnormal weight</w:t>
-      </w:r>
-      <w:r>
-        <w:t xml:space="preserve"> </w:t>
-      </w:r>
-      <w:r>
-        <w:t xml:space="preserve">gain (safety outcomes).</w:t>
-      </w:r>
-    </w:p>
-    <w:p>
-      <w:pPr>
-        <w:pStyle w:val="FirstParagraph"/>
-      </w:pPr>
-      <w:r>
-        <w:t xml:space="preserve">All cohort definitions were identical to the ones used in the multinational</w:t>
-      </w:r>
-      <w:r>
-        <w:t xml:space="preserve"> </w:t>
-      </w:r>
-      <w:r>
-        <w:t xml:space="preserve">study carried out within OHDSI that provided overall treatment effect estimates</w:t>
-      </w:r>
-      <w:r>
-        <w:t xml:space="preserve"> </w:t>
-      </w:r>
-      <w:r>
-        <w:t xml:space="preserve">comparing all anti-hypertensive drug classes with each other</w:t>
-      </w:r>
-      <w:r>
-        <w:t xml:space="preserve"> </w:t>
-      </w:r>
-      <w:r>
-        <w:t xml:space="preserve">[25]</w:t>
-      </w:r>
-      <w:r>
-        <w:t xml:space="preserve">.</w:t>
-      </w:r>
-      <w:r>
-        <w:t xml:space="preserve"> </w:t>
-      </w:r>
-      <w:r>
-        <w:t xml:space="preserve">More information can be found in the supplementary material.</w:t>
-      </w:r>
-    </w:p>
-    <w:p>
-      <w:pPr>
-        <w:pStyle w:val="Heading2"/>
-      </w:pPr>
-      <w:bookmarkStart w:id="33" w:name="step-2-identification-of-the-databases"/>
-      <w:r>
-        <w:t xml:space="preserve">3.2	Step 2: Identification of the databases</w:t>
-      </w:r>
-      <w:bookmarkEnd w:id="33"/>
-    </w:p>
-    <w:p>
-      <w:pPr>
-        <w:pStyle w:val="FirstParagraph"/>
-      </w:pPr>
-      <w:r>
-        <w:t xml:space="preserve">We used the following databases:</w:t>
-      </w:r>
-    </w:p>
-    <w:p>
-      <w:pPr>
         <w:numPr>
+          <w:numId w:val="1004"/>
           <w:ilvl w:val="0"/>
+        </w:numPr>
+      </w:pPr>
+      <w:r>
+        <w:t xml:space="preserve">IBM MarketScan Medicaid (MDCD): Adjudicated US health insurance claims for</w:t>
+      </w:r>
+      <w:r>
+        <w:t xml:space="preserve"> </w:t>
+      </w:r>
+      <w:r>
+        <w:t xml:space="preserve">Medicaid enrollees from multiple states. It includes hospital discharge</w:t>
+      </w:r>
+      <w:r>
+        <w:t xml:space="preserve"> </w:t>
+      </w:r>
+      <w:r>
+        <w:t xml:space="preserve">diagnoses, outpatient diagnoses and procedures and outpatient pharmacy</w:t>
+      </w:r>
+      <w:r>
+        <w:t xml:space="preserve"> </w:t>
+      </w:r>
+      <w:r>
+        <w:t xml:space="preserve">claims as well as ethnicity and Medicare eligibility.</w:t>
+      </w:r>
+    </w:p>
+    <w:p>
+      <w:pPr>
+        <w:pStyle w:val="Compact"/>
+        <w:numPr>
           <w:numId w:val="1004"/>
+          <w:ilvl w:val="0"/>
         </w:numPr>
-        <w:pStyle w:val="Compact"/>
-      </w:pPr>
-      <w:r>
-        <w:t xml:space="preserve">IBM MarketScan Medicare Supplemental Beneficiaries (MDCR): Represents health</w:t>
-      </w:r>
-      <w:r>
-        <w:t xml:space="preserve"> </w:t>
-      </w:r>
-      <w:r>
-        <w:t xml:space="preserve">services of retirees (aged 65 or older) in the United States with primary or</w:t>
-      </w:r>
-      <w:r>
-        <w:t xml:space="preserve"> </w:t>
-      </w:r>
-      <w:r>
-        <w:t xml:space="preserve">Medicare supplemental coverage through privately insured fee-for-service,</w:t>
-      </w:r>
-      <w:r>
-        <w:t xml:space="preserve"> </w:t>
-      </w:r>
-      <w:r>
-        <w:t xml:space="preserve">point-of-service or capitated health plans. These data include adjudicated</w:t>
-      </w:r>
-      <w:r>
-        <w:t xml:space="preserve"> </w:t>
-      </w:r>
-      <w:r>
-        <w:t xml:space="preserve">health insurance claims (e.g. inpatient, outpatient and outpatient</w:t>
-      </w:r>
-      <w:r>
-        <w:t xml:space="preserve"> </w:t>
-      </w:r>
-      <w:r>
-        <w:t xml:space="preserve">pharmacy). Additionally, it captures laboratory tests for a subset of the</w:t>
-      </w:r>
-      <w:r>
-        <w:t xml:space="preserve"> </w:t>
-      </w:r>
-      <w:r>
-        <w:t xml:space="preserve">covered lives.</w:t>
-      </w:r>
-    </w:p>
-    <w:p>
-      <w:pPr>
-        <w:numPr>
-          <w:ilvl w:val="0"/>
-          <w:numId w:val="1004"/>
-        </w:numPr>
-        <w:pStyle w:val="Compact"/>
-      </w:pPr>
-      <w:r>
-        <w:t xml:space="preserve">IBM MarketScan Medicaid (MDCD): Adjudicated US health insurance claims for</w:t>
-      </w:r>
-      <w:r>
-        <w:t xml:space="preserve"> </w:t>
-      </w:r>
-      <w:r>
-        <w:t xml:space="preserve">Medicaid enrollees from multiple states. It includes hospital discharge</w:t>
-      </w:r>
-      <w:r>
-        <w:t xml:space="preserve"> </w:t>
-      </w:r>
-      <w:r>
-        <w:t xml:space="preserve">diagnoses, outpatient diagnoses and procedures and outpatient pharmacy</w:t>
-      </w:r>
-      <w:r>
-        <w:t xml:space="preserve"> </w:t>
-      </w:r>
-      <w:r>
-        <w:t xml:space="preserve">claims as well as ethnicity and Medicare eligibility.</w:t>
-      </w:r>
-    </w:p>
-    <w:p>
-      <w:pPr>
-        <w:numPr>
-          <w:ilvl w:val="0"/>
-          <w:numId w:val="1004"/>
-        </w:numPr>
-        <w:pStyle w:val="Compact"/>
       </w:pPr>
       <w:r>
         <w:t xml:space="preserve">IBM MarketScan Commercial Claims and Encounters (CCAE): Data from</w:t>
@@ -4984,7 +5054,7 @@
     </w:p>
     <w:p>
       <w:pPr>
-        <w:pStyle w:val="FirstParagraph"/>
+        <w:pStyle w:val="Compact"/>
       </w:pPr>
     </w:p>
     <w:bookmarkStart w:id="108" w:name="refs"/>
@@ -5715,7 +5785,7 @@
         <w:pStyle w:val="Bibliography"/>
       </w:pPr>
       <w:r>
-        <w:t xml:space="preserve">15 Moons KGM, Altman DG, Reitsma JB</w:t>
+        <w:t xml:space="preserve">15 Moons KG, Altman DG, Reitsma JB</w:t>
       </w:r>
       <w:r>
         <w:t xml:space="preserve"> </w:t>
@@ -6286,7 +6356,7 @@
         <w:pStyle w:val="Bibliography"/>
       </w:pPr>
       <w:r>
-        <w:t xml:space="preserve">26 Cruickshank JM. Are we misunderstanding beta-blockers.</w:t>
+        <w:t xml:space="preserve">26 Cruickshank J. Are we misunderstanding beta-blockers.</w:t>
       </w:r>
       <w:r>
         <w:t xml:space="preserve"> </w:t>

</xml_diff>

<commit_message>
more changes for response
</commit_message>
<xml_diff>
--- a/submission/manuscript.docx
+++ b/submission/manuscript.docx
@@ -875,7 +875,136 @@
         <w:pStyle w:val="BodyText"/>
       </w:pPr>
       <w:r>
-        <w:t xml:space="preserve">&gt; &gt; EDIT &gt; &gt;</w:t>
+        <w:t xml:space="preserve">In recent years, a large number of methods has been developed for the</w:t>
+      </w:r>
+      <w:r>
+        <w:t xml:space="preserve"> </w:t>
+      </w:r>
+      <w:r>
+        <w:t xml:space="preserve">assessment of HTE, mainly in the RCT setting. Earlier work suggested separating</w:t>
+      </w:r>
+      <w:r>
+        <w:t xml:space="preserve"> </w:t>
+      </w:r>
+      <w:r>
+        <w:t xml:space="preserve">HTE analyses into exploratory, confirmatory, descriptive and predictive</w:t>
+      </w:r>
+      <w:r>
+        <w:t xml:space="preserve"> </w:t>
+      </w:r>
+      <w:r>
+        <w:t xml:space="preserve">[4]</w:t>
+      </w:r>
+      <w:r>
+        <w:t xml:space="preserve">. Exploratory analyses focus on hypothesis generation,</w:t>
+      </w:r>
+      <w:r>
+        <w:t xml:space="preserve"> </w:t>
+      </w:r>
+      <w:r>
+        <w:t xml:space="preserve">confirmatory analyses test subgroup effect hypotheses, descriptive analyses aim</w:t>
+      </w:r>
+      <w:r>
+        <w:t xml:space="preserve"> </w:t>
+      </w:r>
+      <w:r>
+        <w:t xml:space="preserve">at facilitating future synthesis of subgroup effects and predictive analyses</w:t>
+      </w:r>
+      <w:r>
+        <w:t xml:space="preserve"> </w:t>
+      </w:r>
+      <w:r>
+        <w:t xml:space="preserve">predict probabilities of benefit or harm in individual patients. Predictive HTE</w:t>
+      </w:r>
+      <w:r>
+        <w:t xml:space="preserve"> </w:t>
+      </w:r>
+      <w:r>
+        <w:t xml:space="preserve">approaches can be further subdivided into risk modeling, treatment effect</w:t>
+      </w:r>
+      <w:r>
+        <w:t xml:space="preserve"> </w:t>
+      </w:r>
+      <w:r>
+        <w:t xml:space="preserve">modeling and optimal treatment regime methods, based on the reference class used</w:t>
+      </w:r>
+      <w:r>
+        <w:t xml:space="preserve"> </w:t>
+      </w:r>
+      <w:r>
+        <w:t xml:space="preserve">for defining patient similarity when making individualized predictions or</w:t>
+      </w:r>
+      <w:r>
+        <w:t xml:space="preserve"> </w:t>
+      </w:r>
+      <w:r>
+        <w:t xml:space="preserve">recommendations</w:t>
+      </w:r>
+      <w:r>
+        <w:t xml:space="preserve"> </w:t>
+      </w:r>
+      <w:r>
+        <w:t xml:space="preserve">[5]</w:t>
+      </w:r>
+      <w:r>
+        <w:t xml:space="preserve">. We focus on</w:t>
+      </w:r>
+      <w:r>
+        <w:t xml:space="preserve"> </w:t>
+      </w:r>
+      <w:r>
+        <w:t xml:space="preserve">“</w:t>
+      </w:r>
+      <w:r>
+        <w:t xml:space="preserve">risk modeling</w:t>
+      </w:r>
+      <w:r>
+        <w:t xml:space="preserve">”</w:t>
+      </w:r>
+      <w:r>
+        <w:t xml:space="preserve"> </w:t>
+      </w:r>
+      <w:r>
+        <w:t xml:space="preserve">approaches where</w:t>
+      </w:r>
+      <w:r>
+        <w:t xml:space="preserve"> </w:t>
+      </w:r>
+      <w:r>
+        <w:t xml:space="preserve">patients are divided into risk strata using either an existing or an internally</w:t>
+      </w:r>
+      <w:r>
+        <w:t xml:space="preserve"> </w:t>
+      </w:r>
+      <w:r>
+        <w:t xml:space="preserve">developed risk prediction model. Risk-stratum-specific estimates provide an</w:t>
+      </w:r>
+      <w:r>
+        <w:t xml:space="preserve"> </w:t>
+      </w:r>
+      <w:r>
+        <w:t xml:space="preserve">overview of the evolution of treatment effects with increasing risk both on the</w:t>
+      </w:r>
+      <w:r>
+        <w:t xml:space="preserve"> </w:t>
+      </w:r>
+      <w:r>
+        <w:t xml:space="preserve">relative and the absolute scale. Recently, systematic guidance on the</w:t>
+      </w:r>
+      <w:r>
+        <w:t xml:space="preserve"> </w:t>
+      </w:r>
+      <w:r>
+        <w:t xml:space="preserve">application of such methods has been developed</w:t>
+      </w:r>
+      <w:r>
+        <w:t xml:space="preserve"> </w:t>
+      </w:r>
+      <w:r>
+        <w:t xml:space="preserve">[6,7]</w:t>
+      </w:r>
+      <w:r>
+        <w:t xml:space="preserve">.</w:t>
       </w:r>
     </w:p>
     <w:p>
@@ -883,320 +1012,123 @@
         <w:pStyle w:val="BodyText"/>
       </w:pPr>
       <w:r>
-        <w:rPr>
-          <w:i/>
-          <w:b/>
-        </w:rPr>
-        <w:t xml:space="preserve">In recent years, a large number of methods has been developed for the</w:t>
-      </w:r>
-      <w:r>
-        <w:rPr>
-          <w:i/>
-          <w:b/>
-        </w:rPr>
-        <w:t xml:space="preserve"> </w:t>
-      </w:r>
-      <w:r>
-        <w:rPr>
-          <w:i/>
-          <w:b/>
-        </w:rPr>
-        <w:t xml:space="preserve">assessment of HTE, mainly in the RCT setting. Earlier work suggested separating</w:t>
-      </w:r>
-      <w:r>
-        <w:rPr>
-          <w:i/>
-          <w:b/>
-        </w:rPr>
-        <w:t xml:space="preserve"> </w:t>
-      </w:r>
-      <w:r>
-        <w:rPr>
-          <w:i/>
-          <w:b/>
-        </w:rPr>
-        <w:t xml:space="preserve">HTE analyses into exploratory, confirmatory, descriptive and predictive</w:t>
-      </w:r>
-      <w:r>
-        <w:rPr>
-          <w:i/>
-          <w:b/>
-        </w:rPr>
-        <w:t xml:space="preserve"> </w:t>
-      </w:r>
-      <w:r>
-        <w:rPr>
-          <w:i/>
-          <w:b/>
-        </w:rPr>
-        <w:t xml:space="preserve">[4]</w:t>
-      </w:r>
-      <w:r>
-        <w:rPr>
-          <w:i/>
-          <w:b/>
-        </w:rPr>
-        <w:t xml:space="preserve">. Exploratory analyses focus on hypothesis generation,</w:t>
-      </w:r>
-      <w:r>
-        <w:rPr>
-          <w:i/>
-          <w:b/>
-        </w:rPr>
-        <w:t xml:space="preserve"> </w:t>
-      </w:r>
-      <w:r>
-        <w:rPr>
-          <w:i/>
-          <w:b/>
-        </w:rPr>
-        <w:t xml:space="preserve">confirmatory analyses test subgroup effect hypotheses, descriptive analyses aim</w:t>
-      </w:r>
-      <w:r>
-        <w:rPr>
-          <w:i/>
-          <w:b/>
-        </w:rPr>
-        <w:t xml:space="preserve"> </w:t>
-      </w:r>
-      <w:r>
-        <w:rPr>
-          <w:i/>
-          <w:b/>
-        </w:rPr>
-        <w:t xml:space="preserve">at facilitating future synthesis of subgroup effects and predictive analyses</w:t>
-      </w:r>
-      <w:r>
-        <w:rPr>
-          <w:i/>
-          <w:b/>
-        </w:rPr>
-        <w:t xml:space="preserve"> </w:t>
-      </w:r>
-      <w:r>
-        <w:rPr>
-          <w:i/>
-          <w:b/>
-        </w:rPr>
-        <w:t xml:space="preserve">predict probabilities of benefit or harm in individual patients. Predictive HTE</w:t>
-      </w:r>
-      <w:r>
-        <w:rPr>
-          <w:i/>
-          <w:b/>
-        </w:rPr>
-        <w:t xml:space="preserve"> </w:t>
-      </w:r>
-      <w:r>
-        <w:rPr>
-          <w:i/>
-          <w:b/>
-        </w:rPr>
-        <w:t xml:space="preserve">approaches can be further subdivided into risk modeling, treatment effect</w:t>
-      </w:r>
-      <w:r>
-        <w:rPr>
-          <w:i/>
-          <w:b/>
-        </w:rPr>
-        <w:t xml:space="preserve"> </w:t>
-      </w:r>
-      <w:r>
-        <w:rPr>
-          <w:i/>
-          <w:b/>
-        </w:rPr>
-        <w:t xml:space="preserve">modeling and optimal treatment regime methods, based on the reference class used</w:t>
-      </w:r>
-      <w:r>
-        <w:rPr>
-          <w:i/>
-          <w:b/>
-        </w:rPr>
-        <w:t xml:space="preserve"> </w:t>
-      </w:r>
-      <w:r>
-        <w:rPr>
-          <w:i/>
-          <w:b/>
-        </w:rPr>
-        <w:t xml:space="preserve">for defining patient similarity when making individualized predictions or</w:t>
-      </w:r>
-      <w:r>
-        <w:rPr>
-          <w:i/>
-          <w:b/>
-        </w:rPr>
-        <w:t xml:space="preserve"> </w:t>
-      </w:r>
-      <w:r>
-        <w:rPr>
-          <w:i/>
-          <w:b/>
-        </w:rPr>
-        <w:t xml:space="preserve">recommendations</w:t>
-      </w:r>
-      <w:r>
-        <w:rPr>
-          <w:i/>
-          <w:b/>
-        </w:rPr>
-        <w:t xml:space="preserve"> </w:t>
-      </w:r>
-      <w:r>
-        <w:rPr>
-          <w:i/>
-          <w:b/>
-        </w:rPr>
-        <w:t xml:space="preserve">[5]</w:t>
-      </w:r>
-      <w:r>
-        <w:rPr>
-          <w:i/>
-          <w:b/>
-        </w:rPr>
-        <w:t xml:space="preserve">. We focus on</w:t>
-      </w:r>
-      <w:r>
-        <w:rPr>
-          <w:i/>
-          <w:b/>
-        </w:rPr>
-        <w:t xml:space="preserve"> </w:t>
-      </w:r>
-      <w:r>
-        <w:rPr>
-          <w:i/>
-          <w:b/>
-        </w:rPr>
-        <w:t xml:space="preserve">“</w:t>
-      </w:r>
-      <w:r>
-        <w:rPr>
-          <w:i/>
-          <w:b/>
-        </w:rPr>
-        <w:t xml:space="preserve">risk modeling</w:t>
-      </w:r>
-      <w:r>
-        <w:rPr>
-          <w:i/>
-          <w:b/>
-        </w:rPr>
-        <w:t xml:space="preserve">”</w:t>
-      </w:r>
-      <w:r>
-        <w:rPr>
-          <w:i/>
-          <w:b/>
-        </w:rPr>
-        <w:t xml:space="preserve"> </w:t>
-      </w:r>
-      <w:r>
-        <w:rPr>
-          <w:i/>
-          <w:b/>
-        </w:rPr>
-        <w:t xml:space="preserve">approaches where</w:t>
-      </w:r>
-      <w:r>
-        <w:rPr>
-          <w:i/>
-          <w:b/>
-        </w:rPr>
-        <w:t xml:space="preserve"> </w:t>
-      </w:r>
-      <w:r>
-        <w:rPr>
-          <w:i/>
-          <w:b/>
-        </w:rPr>
-        <w:t xml:space="preserve">patients are divided into risk strata using either an existing or an internally</w:t>
-      </w:r>
-      <w:r>
-        <w:rPr>
-          <w:i/>
-          <w:b/>
-        </w:rPr>
-        <w:t xml:space="preserve"> </w:t>
-      </w:r>
-      <w:r>
-        <w:rPr>
-          <w:i/>
-          <w:b/>
-        </w:rPr>
-        <w:t xml:space="preserve">developed risk prediction model. Risk-stratum-specific estimates provide an</w:t>
-      </w:r>
-      <w:r>
-        <w:rPr>
-          <w:i/>
-          <w:b/>
-        </w:rPr>
-        <w:t xml:space="preserve"> </w:t>
-      </w:r>
-      <w:r>
-        <w:rPr>
-          <w:i/>
-          <w:b/>
-        </w:rPr>
-        <w:t xml:space="preserve">overview of the evolution of treatment effects with increasing risk both on the</w:t>
-      </w:r>
-      <w:r>
-        <w:rPr>
-          <w:i/>
-          <w:b/>
-        </w:rPr>
-        <w:t xml:space="preserve"> </w:t>
-      </w:r>
-      <w:r>
-        <w:rPr>
-          <w:i/>
-          <w:b/>
-        </w:rPr>
-        <w:t xml:space="preserve">relative and the absolute scale. Recently, systematic guidance on the</w:t>
-      </w:r>
-      <w:r>
-        <w:rPr>
-          <w:i/>
-          <w:b/>
-        </w:rPr>
-        <w:t xml:space="preserve"> </w:t>
-      </w:r>
-      <w:r>
-        <w:rPr>
-          <w:i/>
-          <w:b/>
-        </w:rPr>
-        <w:t xml:space="preserve">application of such methods has been developed</w:t>
-      </w:r>
-      <w:r>
-        <w:rPr>
-          <w:i/>
-          <w:b/>
-        </w:rPr>
-        <w:t xml:space="preserve"> </w:t>
-      </w:r>
-      <w:r>
-        <w:rPr>
-          <w:i/>
-          <w:b/>
-        </w:rPr>
-        <w:t xml:space="preserve">[6,7]</w:t>
-      </w:r>
-      <w:r>
-        <w:rPr>
-          <w:i/>
-          <w:b/>
-        </w:rPr>
+        <w:t xml:space="preserve">While these approaches were developed for application in randomized controlled</w:t>
+      </w:r>
+      <w:r>
+        <w:t xml:space="preserve"> </w:t>
+      </w:r>
+      <w:r>
+        <w:t xml:space="preserve">trials (RCTs), observational databases are also an appealing substrate.</w:t>
+      </w:r>
+      <w:r>
+        <w:t xml:space="preserve"> </w:t>
+      </w:r>
+      <w:r>
+        <w:t xml:space="preserve">Observational healthcare databases, such as administrative claims and electronic</w:t>
+      </w:r>
+      <w:r>
+        <w:t xml:space="preserve"> </w:t>
+      </w:r>
+      <w:r>
+        <w:t xml:space="preserve">health records, are already highly available for the analysis of</w:t>
+      </w:r>
+      <w:r>
+        <w:t xml:space="preserve"> </w:t>
+      </w:r>
+      <w:r>
+        <w:t xml:space="preserve">pharmacoepidemiologic research questions</w:t>
+      </w:r>
+      <w:r>
+        <w:t xml:space="preserve"> </w:t>
+      </w:r>
+      <w:r>
+        <w:t xml:space="preserve">[8,9]</w:t>
+      </w:r>
+      <w:r>
         <w:t xml:space="preserve">.</w:t>
       </w:r>
+      <w:r>
+        <w:t xml:space="preserve"> </w:t>
+      </w:r>
+      <w:r>
+        <w:t xml:space="preserve">They are also often larger than many typical trials, providing excellent power</w:t>
+      </w:r>
+      <w:r>
+        <w:t xml:space="preserve"> </w:t>
+      </w:r>
+      <w:r>
+        <w:t xml:space="preserve">for HTE analysis, including heterogeneous populations. However, unlike RCTs,</w:t>
+      </w:r>
+      <w:r>
+        <w:t xml:space="preserve"> </w:t>
+      </w:r>
+      <w:r>
+        <w:t xml:space="preserve">treatment effects are subject to confounding, while the unique structure of</w:t>
+      </w:r>
+      <w:r>
+        <w:t xml:space="preserve"> </w:t>
+      </w:r>
+      <w:r>
+        <w:t xml:space="preserve">different databases calls for database-specific analysis plans that often are</w:t>
+      </w:r>
+      <w:r>
+        <w:t xml:space="preserve"> </w:t>
+      </w:r>
+      <w:r>
+        <w:t xml:space="preserve">not easily transportable. Because of the latter issue, running analyses at scale</w:t>
+      </w:r>
+      <w:r>
+        <w:t xml:space="preserve"> </w:t>
+      </w:r>
+      <w:r>
+        <w:t xml:space="preserve">demands a big investment of time and effort, as researchers are forced to map</w:t>
+      </w:r>
+      <w:r>
+        <w:t xml:space="preserve"> </w:t>
+      </w:r>
+      <w:r>
+        <w:t xml:space="preserve">their analysis plans to the databases available to them.</w:t>
+      </w:r>
     </w:p>
     <w:p>
       <w:pPr>
         <w:pStyle w:val="BodyText"/>
       </w:pPr>
       <w:r>
-        <w:t xml:space="preserve">&lt; &lt; EDIT &lt; &lt;</w:t>
+        <w:t xml:space="preserve">The Observational Health Data Sciences and Informatics (OHDSI) collaborative has</w:t>
+      </w:r>
+      <w:r>
+        <w:t xml:space="preserve"> </w:t>
+      </w:r>
+      <w:r>
+        <w:t xml:space="preserve">established an international network of data partners and researchers that aim</w:t>
+      </w:r>
+      <w:r>
+        <w:t xml:space="preserve"> </w:t>
+      </w:r>
+      <w:r>
+        <w:t xml:space="preserve">to bring out the value of health data through large-scale analytics by mapping</w:t>
+      </w:r>
+      <w:r>
+        <w:t xml:space="preserve"> </w:t>
+      </w:r>
+      <w:r>
+        <w:t xml:space="preserve">all available databases to the Observational Medical Outcomes Partnership (OMOP)</w:t>
+      </w:r>
+      <w:r>
+        <w:t xml:space="preserve"> </w:t>
+      </w:r>
+      <w:r>
+        <w:t xml:space="preserve">Common Data Model (CDM)</w:t>
+      </w:r>
+      <w:r>
+        <w:t xml:space="preserve"> </w:t>
+      </w:r>
+      <w:r>
+        <w:t xml:space="preserve">[10,11]</w:t>
+      </w:r>
+      <w:r>
+        <w:t xml:space="preserve">.</w:t>
       </w:r>
     </w:p>
     <w:p>
@@ -1204,409 +1136,49 @@
         <w:pStyle w:val="BodyText"/>
       </w:pPr>
       <w:r>
-        <w:t xml:space="preserve">&gt; &gt; OLD &gt; &gt;</w:t>
-      </w:r>
-    </w:p>
-    <w:p>
-      <w:pPr>
-        <w:pStyle w:val="BodyText"/>
-      </w:pPr>
-      <w:r>
-        <w:t xml:space="preserve">Predictive HTE analyses have been described as approaches that</w:t>
-      </w:r>
-      <w:r>
-        <w:t xml:space="preserve"> </w:t>
-      </w:r>
-      <w:r>
-        <w:t xml:space="preserve">provide predictions of potential outcomes in a particular patient with one</w:t>
-      </w:r>
-      <w:r>
-        <w:t xml:space="preserve"> </w:t>
-      </w:r>
-      <w:r>
-        <w:t xml:space="preserve">intervention versus an alternative, taking into account multiple relevant</w:t>
-      </w:r>
-      <w:r>
-        <w:t xml:space="preserve"> </w:t>
-      </w:r>
-      <w:r>
-        <w:t xml:space="preserve">patient characteristics</w:t>
-      </w:r>
-      <w:r>
-        <w:t xml:space="preserve"> </w:t>
-      </w:r>
-      <w:r>
-        <w:t xml:space="preserve">[4]</w:t>
-      </w:r>
-      <w:r>
-        <w:t xml:space="preserve">. We focus on</w:t>
-      </w:r>
-      <w:r>
-        <w:t xml:space="preserve"> </w:t>
-      </w:r>
-      <w:r>
-        <w:t xml:space="preserve">“</w:t>
-      </w:r>
-      <w:r>
-        <w:t xml:space="preserve">risk modeling</w:t>
-      </w:r>
-      <w:r>
-        <w:t xml:space="preserve">”</w:t>
-      </w:r>
-      <w:r>
-        <w:t xml:space="preserve"> </w:t>
-      </w:r>
-      <w:r>
-        <w:t xml:space="preserve">approaches where patients are divided into risk strata using either an existing</w:t>
-      </w:r>
-      <w:r>
-        <w:t xml:space="preserve"> </w:t>
-      </w:r>
-      <w:r>
-        <w:t xml:space="preserve">or an internally developed risk prediction model. Risk-stratum-specific</w:t>
-      </w:r>
-      <w:r>
-        <w:t xml:space="preserve"> </w:t>
-      </w:r>
-      <w:r>
-        <w:t xml:space="preserve">estimates provide an overview of the evolution of treatment effects with</w:t>
-      </w:r>
-      <w:r>
-        <w:t xml:space="preserve"> </w:t>
-      </w:r>
-      <w:r>
-        <w:t xml:space="preserve">increasing risk both on the relative and the absolute scale. Recently,</w:t>
-      </w:r>
-      <w:r>
-        <w:t xml:space="preserve"> </w:t>
-      </w:r>
-      <w:r>
-        <w:t xml:space="preserve">systematic guidance on the application of such methods has been developed</w:t>
-      </w:r>
-      <w:r>
-        <w:t xml:space="preserve"> </w:t>
-      </w:r>
-      <w:r>
-        <w:t xml:space="preserve">[6,7]</w:t>
-      </w:r>
-      <w:r>
-        <w:t xml:space="preserve">.</w:t>
-      </w:r>
-    </w:p>
-    <w:p>
-      <w:pPr>
-        <w:pStyle w:val="BodyText"/>
-      </w:pPr>
-      <w:r>
-        <w:t xml:space="preserve">&lt; &lt; OLD &lt; &lt;</w:t>
-      </w:r>
-    </w:p>
-    <w:p>
-      <w:pPr>
-        <w:pStyle w:val="BodyText"/>
-      </w:pPr>
-      <w:r>
-        <w:t xml:space="preserve">While these approaches were developed for application in randomized controlled</w:t>
-      </w:r>
-      <w:r>
-        <w:t xml:space="preserve"> </w:t>
-      </w:r>
-      <w:r>
-        <w:t xml:space="preserve">trials (RCTs), observational databases are also an appealing substrate.</w:t>
-      </w:r>
-      <w:r>
-        <w:t xml:space="preserve"> </w:t>
-      </w:r>
-      <w:r>
-        <w:t xml:space="preserve">Observational healthcare databases, such as administrative claims and electronic</w:t>
-      </w:r>
-      <w:r>
-        <w:t xml:space="preserve"> </w:t>
-      </w:r>
-      <w:r>
-        <w:t xml:space="preserve">health records, are already highly available for the analysis of</w:t>
-      </w:r>
-      <w:r>
-        <w:t xml:space="preserve"> </w:t>
-      </w:r>
-      <w:r>
-        <w:t xml:space="preserve">pharmacoepidemiologic research questions</w:t>
-      </w:r>
-      <w:r>
-        <w:t xml:space="preserve"> </w:t>
-      </w:r>
-      <w:r>
-        <w:t xml:space="preserve">[8,9]</w:t>
-      </w:r>
-      <w:r>
-        <w:t xml:space="preserve">.</w:t>
-      </w:r>
-      <w:r>
-        <w:t xml:space="preserve"> </w:t>
-      </w:r>
-      <w:r>
-        <w:t xml:space="preserve">They are also often larger than many typical trials, providing excellent power</w:t>
-      </w:r>
-      <w:r>
-        <w:t xml:space="preserve"> </w:t>
-      </w:r>
-      <w:r>
-        <w:t xml:space="preserve">for HTE analysis, including heterogeneous populations. However, unlike RCTs,</w:t>
-      </w:r>
-      <w:r>
-        <w:t xml:space="preserve"> </w:t>
-      </w:r>
-      <w:r>
-        <w:t xml:space="preserve">treatment effects are subject to confounding, while the unique structure of</w:t>
-      </w:r>
-      <w:r>
-        <w:t xml:space="preserve"> </w:t>
-      </w:r>
-      <w:r>
-        <w:t xml:space="preserve">different databases calls for database-specific analysis plans that often are</w:t>
-      </w:r>
-      <w:r>
-        <w:t xml:space="preserve"> </w:t>
-      </w:r>
-      <w:r>
-        <w:t xml:space="preserve">not easily transportable.</w:t>
-      </w:r>
-    </w:p>
-    <w:p>
-      <w:pPr>
-        <w:pStyle w:val="BodyText"/>
-      </w:pPr>
-      <w:r>
-        <w:t xml:space="preserve">&gt; &gt; ADD &gt; &gt;</w:t>
-      </w:r>
-    </w:p>
-    <w:p>
-      <w:pPr>
-        <w:pStyle w:val="BodyText"/>
-      </w:pPr>
-      <w:r>
-        <w:rPr>
-          <w:i/>
-          <w:b/>
-        </w:rPr>
-        <w:t xml:space="preserve">Because of the latter issue, running analyses at scale demands a big investment</w:t>
-      </w:r>
-      <w:r>
-        <w:rPr>
-          <w:i/>
-          <w:b/>
-        </w:rPr>
-        <w:t xml:space="preserve"> </w:t>
-      </w:r>
-      <w:r>
-        <w:rPr>
-          <w:i/>
-          <w:b/>
-        </w:rPr>
-        <w:t xml:space="preserve">of time and effort, as researchers are forced to map their analysis plans to the</w:t>
-      </w:r>
-      <w:r>
-        <w:rPr>
-          <w:i/>
-          <w:b/>
-        </w:rPr>
-        <w:t xml:space="preserve"> </w:t>
-      </w:r>
-      <w:r>
-        <w:rPr>
-          <w:i/>
-          <w:b/>
-        </w:rPr>
-        <w:t xml:space="preserve">databases available to them.</w:t>
-      </w:r>
-    </w:p>
-    <w:p>
-      <w:pPr>
-        <w:pStyle w:val="BodyText"/>
-      </w:pPr>
-      <w:r>
-        <w:t xml:space="preserve">&lt; &lt; ADD &lt; &lt;</w:t>
-      </w:r>
-    </w:p>
-    <w:p>
-      <w:pPr>
-        <w:pStyle w:val="BodyText"/>
-      </w:pPr>
-      <w:r>
-        <w:t xml:space="preserve">The Observational Health Data Sciences and Informatics (OHDSI) collaborative has</w:t>
-      </w:r>
-      <w:r>
-        <w:t xml:space="preserve"> </w:t>
-      </w:r>
-      <w:r>
-        <w:t xml:space="preserve">established an international network of data partners and researchers that aim</w:t>
-      </w:r>
-      <w:r>
-        <w:t xml:space="preserve"> </w:t>
-      </w:r>
-      <w:r>
-        <w:t xml:space="preserve">to bring out the value of health data through large-scale analytics by mapping</w:t>
-      </w:r>
-      <w:r>
-        <w:t xml:space="preserve"> </w:t>
-      </w:r>
-      <w:r>
-        <w:t xml:space="preserve">all available databases to the Observational Medical Outcomes Partnership (OMOP)</w:t>
-      </w:r>
-      <w:r>
-        <w:t xml:space="preserve"> </w:t>
-      </w:r>
-      <w:r>
-        <w:t xml:space="preserve">Common Data Model (CDM)</w:t>
-      </w:r>
-      <w:r>
-        <w:t xml:space="preserve"> </w:t>
-      </w:r>
-      <w:r>
-        <w:t xml:space="preserve">[10,11]</w:t>
-      </w:r>
-      <w:r>
-        <w:t xml:space="preserve">.</w:t>
-      </w:r>
-    </w:p>
-    <w:p>
-      <w:pPr>
-        <w:pStyle w:val="BodyText"/>
-      </w:pPr>
-      <w:r>
-        <w:t xml:space="preserve">&gt; &gt; EDIT &gt; &gt;</w:t>
-      </w:r>
-    </w:p>
-    <w:p>
-      <w:pPr>
-        <w:pStyle w:val="BodyText"/>
-      </w:pPr>
-      <w:r>
-        <w:rPr>
-          <w:i/>
-          <w:b/>
-        </w:rPr>
-        <w:t xml:space="preserve">We aimed to develop a framework for implementing risk-based assessment of</w:t>
-      </w:r>
-      <w:r>
-        <w:rPr>
-          <w:i/>
-          <w:b/>
-        </w:rPr>
-        <w:t xml:space="preserve"> </w:t>
-      </w:r>
-      <w:r>
-        <w:rPr>
-          <w:i/>
-          <w:b/>
-        </w:rPr>
-        <w:t xml:space="preserve">treatment heterogeneity in high-dimensional observational data, extending the</w:t>
-      </w:r>
-      <w:r>
-        <w:rPr>
-          <w:i/>
-          <w:b/>
-        </w:rPr>
-        <w:t xml:space="preserve"> </w:t>
-      </w:r>
-      <w:r>
-        <w:rPr>
-          <w:i/>
-          <w:b/>
-        </w:rPr>
-        <w:t xml:space="preserve">existing guidelines of the RCT setting. Our publicly available package provides</w:t>
-      </w:r>
-      <w:r>
-        <w:rPr>
-          <w:i/>
-          <w:b/>
-        </w:rPr>
-        <w:t xml:space="preserve"> </w:t>
-      </w:r>
-      <w:r>
-        <w:rPr>
-          <w:i/>
-          <w:b/>
-        </w:rPr>
-        <w:t xml:space="preserve">an out-of-the-box solution for implementing such analyses at scale within the</w:t>
-      </w:r>
-      <w:r>
-        <w:rPr>
-          <w:i/>
-          <w:b/>
-        </w:rPr>
-        <w:t xml:space="preserve"> </w:t>
-      </w:r>
-      <w:r>
-        <w:rPr>
-          <w:i/>
-          <w:b/>
-        </w:rPr>
-        <w:t xml:space="preserve">OHDSI network, taking advantage of the OMOP-CDM.</w:t>
-      </w:r>
-    </w:p>
-    <w:p>
-      <w:pPr>
-        <w:pStyle w:val="BodyText"/>
-      </w:pPr>
-      <w:r>
-        <w:t xml:space="preserve">&lt; &lt; EDIT &lt; &lt;</w:t>
-      </w:r>
-    </w:p>
-    <w:p>
-      <w:pPr>
-        <w:pStyle w:val="BodyText"/>
-      </w:pPr>
-      <w:r>
-        <w:t xml:space="preserve">&gt; &gt; OLD &gt; &gt;</w:t>
-      </w:r>
-    </w:p>
-    <w:p>
-      <w:pPr>
-        <w:pStyle w:val="BodyText"/>
-      </w:pPr>
-      <w:r>
-        <w:t xml:space="preserve">We aimed to develop a framework for risk-based assessment of treatment effect</w:t>
-      </w:r>
-      <w:r>
-        <w:t xml:space="preserve"> </w:t>
-      </w:r>
-      <w:r>
-        <w:t xml:space="preserve">heterogeneity in high-dimensional observational data, which extends the existing</w:t>
-      </w:r>
-      <w:r>
-        <w:t xml:space="preserve"> </w:t>
-      </w:r>
-      <w:r>
-        <w:t xml:space="preserve">guidelines of the RCT setting.</w:t>
-      </w:r>
-    </w:p>
-    <w:p>
-      <w:pPr>
-        <w:pStyle w:val="BodyText"/>
-      </w:pPr>
-      <w:r>
-        <w:t xml:space="preserve">&lt; &lt; OLD &lt; &lt;</w:t>
-      </w:r>
-    </w:p>
-    <w:p>
-      <w:pPr>
-        <w:pStyle w:val="BodyText"/>
-      </w:pPr>
-      <w:r>
-        <w:t xml:space="preserve">We implemented the framework using existing OHDSI methods including the</w:t>
-      </w:r>
-      <w:r>
-        <w:t xml:space="preserve"> </w:t>
-      </w:r>
-      <w:r>
-        <w:t xml:space="preserve">patient-level prediction framework and the population-level effect estimation</w:t>
-      </w:r>
-      <w:r>
-        <w:t xml:space="preserve"> </w:t>
-      </w:r>
-      <w:r>
-        <w:t xml:space="preserve">framework based on new-user cohort design</w:t>
+        <w:t xml:space="preserve">We aimed to develop a framework for implementing a risk-based predictive</w:t>
+      </w:r>
+      <w:r>
+        <w:t xml:space="preserve"> </w:t>
+      </w:r>
+      <w:r>
+        <w:t xml:space="preserve">approach for evaluating HTE in high-dimensional observational data, extending</w:t>
+      </w:r>
+      <w:r>
+        <w:t xml:space="preserve"> </w:t>
+      </w:r>
+      <w:r>
+        <w:t xml:space="preserve">the existing guidelines of the RCT setting. Our publicly available package</w:t>
+      </w:r>
+      <w:r>
+        <w:t xml:space="preserve"> </w:t>
+      </w:r>
+      <w:r>
+        <w:t xml:space="preserve">provides an out-of-the-box solution for implementing such analyses at scale</w:t>
+      </w:r>
+      <w:r>
+        <w:t xml:space="preserve"> </w:t>
+      </w:r>
+      <w:r>
+        <w:t xml:space="preserve">within the OHDSI network, taking advantage of the OMOP-CDM. We implemented the</w:t>
+      </w:r>
+      <w:r>
+        <w:t xml:space="preserve"> </w:t>
+      </w:r>
+      <w:r>
+        <w:t xml:space="preserve">framework using existing OHDSI methods including the patient-level prediction</w:t>
+      </w:r>
+      <w:r>
+        <w:t xml:space="preserve"> </w:t>
+      </w:r>
+      <w:r>
+        <w:t xml:space="preserve">framework and the population-level effect estimation framework based on new-user</w:t>
+      </w:r>
+      <w:r>
+        <w:t xml:space="preserve"> </w:t>
+      </w:r>
+      <w:r>
+        <w:t xml:space="preserve">cohort design</w:t>
       </w:r>
       <w:r>
         <w:t xml:space="preserve"> </w:t>
@@ -1615,31 +1187,25 @@
         <w:t xml:space="preserve">[12,13]</w:t>
       </w:r>
       <w:r>
-        <w:t xml:space="preserve">. As a</w:t>
-      </w:r>
-      <w:r>
-        <w:t xml:space="preserve"> </w:t>
-      </w:r>
-      <w:r>
-        <w:t xml:space="preserve">proof-of-concept we analyzed heterogeneity of the effects of first-line</w:t>
-      </w:r>
-      <w:r>
-        <w:t xml:space="preserve"> </w:t>
-      </w:r>
-      <w:r>
-        <w:t xml:space="preserve">hypertension treatment: we compared the effect of angiotensin converting enzyme</w:t>
-      </w:r>
-      <w:r>
-        <w:t xml:space="preserve"> </w:t>
-      </w:r>
-      <w:r>
-        <w:t xml:space="preserve">(ACE) inhibitors to beta blockers on 9 outcomes across three different US claims</w:t>
-      </w:r>
-      <w:r>
-        <w:t xml:space="preserve"> </w:t>
-      </w:r>
-      <w:r>
-        <w:t xml:space="preserve">databases.</w:t>
+        <w:t xml:space="preserve">. As a proof-of-concept we analyzed</w:t>
+      </w:r>
+      <w:r>
+        <w:t xml:space="preserve"> </w:t>
+      </w:r>
+      <w:r>
+        <w:t xml:space="preserve">heterogeneity of the effects of first-line hypertension treatment: we compared</w:t>
+      </w:r>
+      <w:r>
+        <w:t xml:space="preserve"> </w:t>
+      </w:r>
+      <w:r>
+        <w:t xml:space="preserve">the effect of angiotensin converting enzyme (ACE) inhibitors to beta blockers</w:t>
+      </w:r>
+      <w:r>
+        <w:t xml:space="preserve"> </w:t>
+      </w:r>
+      <w:r>
+        <w:t xml:space="preserve">on 9 outcomes across three different US claims databases.</w:t>
       </w:r>
     </w:p>
     <w:p>
@@ -1699,19 +1265,19 @@
         <w:t xml:space="preserve"> </w:t>
       </w:r>
       <w:r>
-        <w:t xml:space="preserve">presentation and evaluation of the results. We developed an open-source</w:t>
-      </w:r>
-      <w:r>
-        <w:t xml:space="preserve"> </w:t>
-      </w:r>
-      <w:r>
-        <w:t xml:space="preserve">R-package for the implementation of the proposed framework and made it publicly</w:t>
-      </w:r>
-      <w:r>
-        <w:t xml:space="preserve"> </w:t>
-      </w:r>
-      <w:r>
-        <w:t xml:space="preserve">available. The source code can be found at</w:t>
+        <w:t xml:space="preserve">presentation of the results. We developed an open-source R-package for the</w:t>
+      </w:r>
+      <w:r>
+        <w:t xml:space="preserve"> </w:t>
+      </w:r>
+      <w:r>
+        <w:t xml:space="preserve">implementation of the proposed framework and made it publicly available. The</w:t>
+      </w:r>
+      <w:r>
+        <w:t xml:space="preserve"> </w:t>
+      </w:r>
+      <w:r>
+        <w:t xml:space="preserve">source code can be found at</w:t>
       </w:r>
       <w:r>
         <w:t xml:space="preserve"> </w:t>
@@ -1725,88 +1291,18 @@
         </w:r>
       </w:hyperlink>
       <w:r>
-        <w:t xml:space="preserve">. An overview of the</w:t>
-      </w:r>
-      <w:r>
-        <w:t xml:space="preserve"> </w:t>
-      </w:r>
-      <w:r>
-        <w:t xml:space="preserve">procedure can be seen in Figure</w:t>
-      </w:r>
-      <w:r>
-        <w:t xml:space="preserve"> </w:t>
-      </w:r>
-      <w:r>
-        <w:t xml:space="preserve">2.1</w:t>
-      </w:r>
-      <w:r>
         <w:t xml:space="preserve">.</w:t>
       </w:r>
     </w:p>
     <w:p>
       <w:pPr>
-        <w:pStyle w:val="CaptionedFigure"/>
-      </w:pPr>
-      <w:r>
-        <w:drawing>
-          <wp:inline>
-            <wp:extent cx="4620126" cy="3696101"/>
-            <wp:effectExtent b="0" l="0" r="0" t="0"/>
-            <wp:docPr descr="Figure 2.1: (A) Starting from a treatment (top), a comparator (bottom) and an outcome (middle) cohort we estimate the propensity scores on the entire target population. (B) We match patients on the propensity scores and estimate the prediction model. Since we match patients we develop the prediction model on smaller subset of the initial population and, therefore, the number of patients is smaller in B compared to A. (C) We apply the prediction model on the entire population (green: lower 25% of the risk distribution; yellow: patients with risk between 25% and 50% of the risk distribution; orange: patients with risk between 50% and 75% of the risk distribution; red: patients at risk higher than 75% of the risk distribution). (D) We separate in risk subgroups, here quarters. Within risk quarters propensity scores are estimated again and relative and absolute treatment effects are estimated." title="" id="1" name="Picture"/>
-            <a:graphic>
-              <a:graphicData uri="http://schemas.openxmlformats.org/drawingml/2006/picture">
-                <pic:pic>
-                  <pic:nvPicPr>
-                    <pic:cNvPr descr="manuscript_files/figure-docx/figure1-1.png" id="0" name="Picture"/>
-                    <pic:cNvPicPr>
-                      <a:picLocks noChangeArrowheads="1" noChangeAspect="1"/>
-                    </pic:cNvPicPr>
-                  </pic:nvPicPr>
-                  <pic:blipFill>
-                    <a:blip r:embed="rId25"/>
-                    <a:stretch>
-                      <a:fillRect/>
-                    </a:stretch>
-                  </pic:blipFill>
-                  <pic:spPr bwMode="auto">
-                    <a:xfrm>
-                      <a:off x="0" y="0"/>
-                      <a:ext cx="4620126" cy="3696101"/>
-                    </a:xfrm>
-                    <a:prstGeom prst="rect">
-                      <a:avLst/>
-                    </a:prstGeom>
-                    <a:noFill/>
-                    <a:ln w="9525">
-                      <a:noFill/>
-                      <a:headEnd/>
-                      <a:tailEnd/>
-                    </a:ln>
-                  </pic:spPr>
-                </pic:pic>
-              </a:graphicData>
-            </a:graphic>
-          </wp:inline>
-        </w:drawing>
-      </w:r>
-    </w:p>
-    <w:p>
-      <w:pPr>
-        <w:pStyle w:val="ImageCaption"/>
-      </w:pPr>
-      <w:r>
-        <w:t xml:space="preserve">Figure 2.1: (A) Starting from a treatment (top), a comparator (bottom) and an outcome (middle) cohort we estimate the propensity scores on the entire target population. (B) We match patients on the propensity scores and estimate the prediction model. Since we match patients we develop the prediction model on smaller subset of the initial population and, therefore, the number of patients is smaller in B compared to A. (C) We apply the prediction model on the entire population (green: lower 25% of the risk distribution; yellow: patients with risk between 25% and 50% of the risk distribution; orange: patients with risk between 50% and 75% of the risk distribution; red: patients at risk higher than 75% of the risk distribution). (D) We separate in risk subgroups, here quarters. Within risk quarters propensity scores are estimated again and relative and absolute treatment effects are estimated.</w:t>
-      </w:r>
-    </w:p>
-    <w:p>
-      <w:pPr>
         <w:pStyle w:val="Heading2"/>
       </w:pPr>
-      <w:bookmarkStart w:id="26" w:name="step-1-general-definition-of-the-problem"/>
+      <w:bookmarkStart w:id="25" w:name="step-1-general-definition-of-the-problem"/>
       <w:r>
         <w:t xml:space="preserve">2.1	Step 1: General definition of the problem</w:t>
       </w:r>
-      <w:bookmarkEnd w:id="26"/>
+      <w:bookmarkEnd w:id="25"/>
     </w:p>
     <w:p>
       <w:pPr>
@@ -1922,7 +1418,67 @@
         <w:pStyle w:val="BodyText"/>
       </w:pPr>
       <w:r>
-        <w:t xml:space="preserve">&gt; &gt; ADD &gt; &gt;</w:t>
+        <w:t xml:space="preserve">Cohort definitions are crucial for this step of the framework. We define a</w:t>
+      </w:r>
+      <w:r>
+        <w:t xml:space="preserve"> </w:t>
+      </w:r>
+      <w:r>
+        <w:t xml:space="preserve">cohort as the set of patients who satisfy one or more inclusion criteria for a</w:t>
+      </w:r>
+      <w:r>
+        <w:t xml:space="preserve"> </w:t>
+      </w:r>
+      <w:r>
+        <w:t xml:space="preserve">duration of time. A cohort within the OHDSI setting is more than a set of</w:t>
+      </w:r>
+      <w:r>
+        <w:t xml:space="preserve"> </w:t>
+      </w:r>
+      <w:r>
+        <w:t xml:space="preserve">specific clinical codes, providing a definition of a logic for how to use that</w:t>
+      </w:r>
+      <w:r>
+        <w:t xml:space="preserve"> </w:t>
+      </w:r>
+      <w:r>
+        <w:t xml:space="preserve">code set. All cohort definitions consist of: an entry event, i.e. the time a</w:t>
+      </w:r>
+      <w:r>
+        <w:t xml:space="preserve"> </w:t>
+      </w:r>
+      <w:r>
+        <w:t xml:space="preserve">patient enters a cohort; a set of inclusion criteria applied to the initial</w:t>
+      </w:r>
+      <w:r>
+        <w:t xml:space="preserve"> </w:t>
+      </w:r>
+      <w:r>
+        <w:t xml:space="preserve">event cohort to further restrict the set of people, resulting in the</w:t>
+      </w:r>
+      <w:r>
+        <w:t xml:space="preserve"> </w:t>
+      </w:r>
+      <w:r>
+        <w:t xml:space="preserve">construction of the construction of the qualifying cohort; cohort exit criteria</w:t>
+      </w:r>
+      <w:r>
+        <w:t xml:space="preserve"> </w:t>
+      </w:r>
+      <w:r>
+        <w:t xml:space="preserve">that terminate the patient’s presence in the cohort. Cohort definitions are</w:t>
+      </w:r>
+      <w:r>
+        <w:t xml:space="preserve"> </w:t>
+      </w:r>
+      <w:r>
+        <w:t xml:space="preserve">transportable, meaning that in theory they can be implemented in any database,</w:t>
+      </w:r>
+      <w:r>
+        <w:t xml:space="preserve"> </w:t>
+      </w:r>
+      <w:r>
+        <w:t xml:space="preserve">provided that it is mapped to the OMOP-CDM.</w:t>
       </w:r>
     </w:p>
     <w:p>
@@ -1930,229 +1486,13 @@
         <w:pStyle w:val="BodyText"/>
       </w:pPr>
       <w:r>
-        <w:rPr>
-          <w:i/>
-          <w:b/>
-        </w:rPr>
-        <w:t xml:space="preserve">These comparisons may be focused on the the difference in outcomes for a</w:t>
-      </w:r>
-      <w:r>
-        <w:rPr>
-          <w:i/>
-          <w:b/>
-        </w:rPr>
-        <w:t xml:space="preserve"> </w:t>
-      </w:r>
-      <w:r>
-        <w:rPr>
-          <w:i/>
-          <w:b/>
-        </w:rPr>
-        <w:t xml:space="preserve">randomly selected person from the population (average treatment effect) or for a</w:t>
-      </w:r>
-      <w:r>
-        <w:rPr>
-          <w:i/>
-          <w:b/>
-        </w:rPr>
-        <w:t xml:space="preserve"> </w:t>
-      </w:r>
-      <w:r>
-        <w:rPr>
-          <w:i/>
-          <w:b/>
-        </w:rPr>
-        <w:t xml:space="preserve">randomly selected person from the population of persons receiving the treatment</w:t>
-      </w:r>
-      <w:r>
-        <w:rPr>
-          <w:i/>
-          <w:b/>
-        </w:rPr>
-        <w:t xml:space="preserve"> </w:t>
-      </w:r>
-      <w:r>
-        <w:rPr>
-          <w:i/>
-          <w:b/>
-        </w:rPr>
-        <w:t xml:space="preserve">under study (average treatment effect on the treated).</w:t>
-      </w:r>
-    </w:p>
-    <w:p>
-      <w:pPr>
-        <w:pStyle w:val="BodyText"/>
-      </w:pPr>
-      <w:r>
-        <w:t xml:space="preserve">&lt; &lt; ADD &lt; &lt;</w:t>
-      </w:r>
-    </w:p>
-    <w:p>
-      <w:pPr>
-        <w:pStyle w:val="BodyText"/>
-      </w:pPr>
-      <w:r>
-        <w:t xml:space="preserve">&gt; &gt; ADD &gt; &gt;</w:t>
-      </w:r>
-    </w:p>
-    <w:p>
-      <w:pPr>
-        <w:pStyle w:val="BodyText"/>
-      </w:pPr>
-      <w:r>
-        <w:rPr>
-          <w:i/>
-          <w:b/>
-        </w:rPr>
-        <w:t xml:space="preserve">Cohort definitions are crucial for this step of the framework. We define a</w:t>
-      </w:r>
-      <w:r>
-        <w:rPr>
-          <w:i/>
-          <w:b/>
-        </w:rPr>
-        <w:t xml:space="preserve"> </w:t>
-      </w:r>
-      <w:r>
-        <w:rPr>
-          <w:i/>
-          <w:b/>
-        </w:rPr>
-        <w:t xml:space="preserve">cohort as the set of patients who satisfy one or more inclusion criteria for a</w:t>
-      </w:r>
-      <w:r>
-        <w:rPr>
-          <w:i/>
-          <w:b/>
-        </w:rPr>
-        <w:t xml:space="preserve"> </w:t>
-      </w:r>
-      <w:r>
-        <w:rPr>
-          <w:i/>
-          <w:b/>
-        </w:rPr>
-        <w:t xml:space="preserve">duration of time. A cohort within the OHDSI setting is more than a set of</w:t>
-      </w:r>
-      <w:r>
-        <w:rPr>
-          <w:i/>
-          <w:b/>
-        </w:rPr>
-        <w:t xml:space="preserve"> </w:t>
-      </w:r>
-      <w:r>
-        <w:rPr>
-          <w:i/>
-          <w:b/>
-        </w:rPr>
-        <w:t xml:space="preserve">specific clinical codes, providing a definition of a logic for how to use that</w:t>
-      </w:r>
-      <w:r>
-        <w:rPr>
-          <w:i/>
-          <w:b/>
-        </w:rPr>
-        <w:t xml:space="preserve"> </w:t>
-      </w:r>
-      <w:r>
-        <w:rPr>
-          <w:i/>
-          <w:b/>
-        </w:rPr>
-        <w:t xml:space="preserve">code set. All cohort definitions consist of: an entry event, i.e. the time a</w:t>
-      </w:r>
-      <w:r>
-        <w:rPr>
-          <w:i/>
-          <w:b/>
-        </w:rPr>
-        <w:t xml:space="preserve"> </w:t>
-      </w:r>
-      <w:r>
-        <w:rPr>
-          <w:i/>
-          <w:b/>
-        </w:rPr>
-        <w:t xml:space="preserve">patient enters a cohort; a set of inclusion criteria applied to the initial</w:t>
-      </w:r>
-      <w:r>
-        <w:rPr>
-          <w:i/>
-          <w:b/>
-        </w:rPr>
-        <w:t xml:space="preserve"> </w:t>
-      </w:r>
-      <w:r>
-        <w:rPr>
-          <w:i/>
-          <w:b/>
-        </w:rPr>
-        <w:t xml:space="preserve">event cohort to further restrict the set of people, resulting in the</w:t>
-      </w:r>
-      <w:r>
-        <w:rPr>
-          <w:i/>
-          <w:b/>
-        </w:rPr>
-        <w:t xml:space="preserve"> </w:t>
-      </w:r>
-      <w:r>
-        <w:rPr>
-          <w:i/>
-          <w:b/>
-        </w:rPr>
-        <w:t xml:space="preserve">construction of the construction of the qualifying cohort; cohort exit criteria</w:t>
-      </w:r>
-      <w:r>
-        <w:rPr>
-          <w:i/>
-          <w:b/>
-        </w:rPr>
-        <w:t xml:space="preserve"> </w:t>
-      </w:r>
-      <w:r>
-        <w:rPr>
-          <w:i/>
-          <w:b/>
-        </w:rPr>
-        <w:t xml:space="preserve">that terminate the patient’s presence in the cohort. Cohort definitions are</w:t>
-      </w:r>
-      <w:r>
-        <w:rPr>
-          <w:i/>
-          <w:b/>
-        </w:rPr>
-        <w:t xml:space="preserve"> </w:t>
-      </w:r>
-      <w:r>
-        <w:rPr>
-          <w:i/>
-          <w:b/>
-        </w:rPr>
-        <w:t xml:space="preserve">transportable, meaning that in theory they can be implemented in any database,</w:t>
-      </w:r>
-      <w:r>
-        <w:rPr>
-          <w:i/>
-          <w:b/>
-        </w:rPr>
-        <w:t xml:space="preserve"> </w:t>
-      </w:r>
-      <w:r>
-        <w:rPr>
-          <w:i/>
-          <w:b/>
-        </w:rPr>
-        <w:t xml:space="preserve">provided that it is mapped to the OMOP-CDM.</w:t>
-      </w:r>
-    </w:p>
-    <w:p>
-      <w:pPr>
-        <w:pStyle w:val="BodyText"/>
-      </w:pPr>
-      <w:r>
-        <w:t xml:space="preserve">&lt; &lt; ADD &lt; &lt;</w:t>
+        <w:t xml:space="preserve">Our framework uses a comparative cohort design. This means that at least 3</w:t>
+      </w:r>
+      <w:r>
+        <w:t xml:space="preserve"> </w:t>
+      </w:r>
+      <w:r>
+        <w:t xml:space="preserve">cohorts of patients need to be defined at this stage of the framework.</w:t>
       </w:r>
     </w:p>
     <w:p>
@@ -2331,10 +1671,76 @@
       <w:pPr>
         <w:pStyle w:val="Heading2"/>
       </w:pPr>
-      <w:bookmarkStart w:id="27" w:name="step-2-identification-of-the-database"/>
+      <w:bookmarkStart w:id="26" w:name="step-2-identification-of-the-database"/>
       <w:r>
         <w:t xml:space="preserve">2.2	Step 2: Identification of the database</w:t>
       </w:r>
+      <w:bookmarkEnd w:id="26"/>
+    </w:p>
+    <w:p>
+      <w:pPr>
+        <w:pStyle w:val="FirstParagraph"/>
+      </w:pPr>
+      <w:r>
+        <w:t xml:space="preserve">The aim of this step is the inclusion of databases that represent the patient</w:t>
+      </w:r>
+      <w:r>
+        <w:t xml:space="preserve"> </w:t>
+      </w:r>
+      <w:r>
+        <w:t xml:space="preserve">population of interest. It is required that the databases are mapped to the</w:t>
+      </w:r>
+      <w:r>
+        <w:t xml:space="preserve"> </w:t>
+      </w:r>
+      <w:r>
+        <w:t xml:space="preserve">OMOP-CDM. The inclusion of multiple databases potentially increases the</w:t>
+      </w:r>
+      <w:r>
+        <w:t xml:space="preserve"> </w:t>
+      </w:r>
+      <w:r>
+        <w:t xml:space="preserve">generalizability of results. Furthermore, the cohorts should preferably have</w:t>
+      </w:r>
+      <w:r>
+        <w:t xml:space="preserve"> </w:t>
+      </w:r>
+      <w:r>
+        <w:t xml:space="preserve">adequate sample size with adequate follow-up time to ensure precise effect</w:t>
+      </w:r>
+      <w:r>
+        <w:t xml:space="preserve"> </w:t>
+      </w:r>
+      <w:r>
+        <w:t xml:space="preserve">estimation, even within smaller risk strata. Other issues that may be of</w:t>
+      </w:r>
+      <w:r>
+        <w:t xml:space="preserve"> </w:t>
+      </w:r>
+      <w:r>
+        <w:t xml:space="preserve">importance for database inclusion are the depth of data capture (the precision</w:t>
+      </w:r>
+      <w:r>
+        <w:t xml:space="preserve"> </w:t>
+      </w:r>
+      <w:r>
+        <w:t xml:space="preserve">at which measurements, lab tests, conditions are recorded), the reliability of</w:t>
+      </w:r>
+      <w:r>
+        <w:t xml:space="preserve"> </w:t>
+      </w:r>
+      <w:r>
+        <w:t xml:space="preserve">data entry and many more, also depending on the task at hand.</w:t>
+      </w:r>
+    </w:p>
+    <w:p>
+      <w:pPr>
+        <w:pStyle w:val="Heading2"/>
+      </w:pPr>
+      <w:bookmarkStart w:id="27" w:name="step-3-prediction"/>
+      <w:r>
+        <w:t xml:space="preserve">2.3	Step 3: Prediction</w:t>
+      </w:r>
       <w:bookmarkEnd w:id="27"/>
     </w:p>
     <w:p>
@@ -2342,46 +1748,300 @@
         <w:pStyle w:val="FirstParagraph"/>
       </w:pPr>
       <w:r>
-        <w:t xml:space="preserve">The aim of this step is the inclusion of databases that represent the patient</w:t>
-      </w:r>
-      <w:r>
-        <w:t xml:space="preserve"> </w:t>
-      </w:r>
-      <w:r>
-        <w:t xml:space="preserve">population of interest. It is required that the databases are mapped to the</w:t>
-      </w:r>
-      <w:r>
-        <w:t xml:space="preserve"> </w:t>
-      </w:r>
-      <w:r>
-        <w:t xml:space="preserve">OMOP-CDM. The inclusion of multiple databases potentially increases the</w:t>
-      </w:r>
-      <w:r>
-        <w:t xml:space="preserve"> </w:t>
-      </w:r>
-      <w:r>
-        <w:t xml:space="preserve">generalizability of results. Furthermore, the cohorts should preferably have</w:t>
-      </w:r>
-      <w:r>
-        <w:t xml:space="preserve"> </w:t>
-      </w:r>
-      <w:r>
-        <w:t xml:space="preserve">adequate sample size to ensure precise effect estimation, even within smaller</w:t>
-      </w:r>
-      <w:r>
-        <w:t xml:space="preserve"> </w:t>
-      </w:r>
-      <w:r>
-        <w:t xml:space="preserve">risk strata.</w:t>
+        <w:t xml:space="preserve">We adopt the standardized framework for the generation of patient-level</w:t>
+      </w:r>
+      <w:r>
+        <w:t xml:space="preserve"> </w:t>
+      </w:r>
+      <w:r>
+        <w:t xml:space="preserve">prediction models using observational data that ensures adherence to existing</w:t>
+      </w:r>
+      <w:r>
+        <w:t xml:space="preserve"> </w:t>
+      </w:r>
+      <w:r>
+        <w:t xml:space="preserve">guidelines</w:t>
+      </w:r>
+      <w:r>
+        <w:t xml:space="preserve"> </w:t>
+      </w:r>
+      <w:r>
+        <w:t xml:space="preserve">[14,15]</w:t>
+      </w:r>
+      <w:r>
+        <w:t xml:space="preserve">. This prediction framework requires the</w:t>
+      </w:r>
+      <w:r>
+        <w:t xml:space="preserve"> </w:t>
+      </w:r>
+      <w:r>
+        <w:t xml:space="preserve">definition of two essential cohorts: a target cohort, i.e. a set of patients</w:t>
+      </w:r>
+      <w:r>
+        <w:t xml:space="preserve"> </w:t>
+      </w:r>
+      <w:r>
+        <w:t xml:space="preserve">that satisfy one or more inclusion criteria for a duration of time, and an</w:t>
+      </w:r>
+      <w:r>
+        <w:t xml:space="preserve"> </w:t>
+      </w:r>
+      <w:r>
+        <w:t xml:space="preserve">outcome cohort.</w:t>
+      </w:r>
+    </w:p>
+    <w:p>
+      <w:pPr>
+        <w:pStyle w:val="BodyText"/>
+      </w:pPr>
+      <w:r>
+        <w:t xml:space="preserve">To generate the target cohort we pool the already defined treatment cohort and</w:t>
+      </w:r>
+      <w:r>
+        <w:t xml:space="preserve"> </w:t>
+      </w:r>
+      <w:r>
+        <w:t xml:space="preserve">comparator cohort. Further restrictions can be applied on the target cohort to</w:t>
+      </w:r>
+      <w:r>
+        <w:t xml:space="preserve"> </w:t>
+      </w:r>
+      <w:r>
+        <w:t xml:space="preserve">construct the final population on which the prediction model will be developed</w:t>
+      </w:r>
+      <w:r>
+        <w:t xml:space="preserve"> </w:t>
+      </w:r>
+      <w:r>
+        <w:t xml:space="preserve">(e.g. exclude patients with a prior outcome in their history, before being</w:t>
+      </w:r>
+      <w:r>
+        <w:t xml:space="preserve"> </w:t>
+      </w:r>
+      <w:r>
+        <w:t xml:space="preserve">included in the target cohort). To avoid deferentially fitting the prediction</w:t>
+      </w:r>
+      <w:r>
+        <w:t xml:space="preserve"> </w:t>
+      </w:r>
+      <w:r>
+        <w:t xml:space="preserve">model to patients across treatment arms, thus introducing spurious interactions</w:t>
+      </w:r>
+      <w:r>
+        <w:t xml:space="preserve"> </w:t>
+      </w:r>
+      <w:r>
+        <w:t xml:space="preserve">with treatment</w:t>
+      </w:r>
+      <w:r>
+        <w:t xml:space="preserve"> </w:t>
+      </w:r>
+      <w:r>
+        <w:t xml:space="preserve">[16,17]</w:t>
+      </w:r>
+      <w:r>
+        <w:t xml:space="preserve">, we develop the patient-level</w:t>
+      </w:r>
+      <w:r>
+        <w:t xml:space="preserve"> </w:t>
+      </w:r>
+      <w:r>
+        <w:t xml:space="preserve">prediction model in the propensity score-matched (1:1) subset of the population.</w:t>
+      </w:r>
+    </w:p>
+    <w:p>
+      <w:pPr>
+        <w:pStyle w:val="BodyText"/>
+      </w:pPr>
+      <w:r>
+        <w:t xml:space="preserve">More specifically, we first estimate propensity scores using LASSO logistic</w:t>
+      </w:r>
+      <w:r>
+        <w:t xml:space="preserve"> </w:t>
+      </w:r>
+      <w:r>
+        <w:t xml:space="preserve">regression and a large set of baseline covariates including demographics, drug</w:t>
+      </w:r>
+      <w:r>
+        <w:t xml:space="preserve"> </w:t>
+      </w:r>
+      <w:r>
+        <w:t xml:space="preserve">exposures, diagnoses, measurements and medical devices. We match patients 1-1</w:t>
+      </w:r>
+      <w:r>
+        <w:t xml:space="preserve"> </w:t>
+      </w:r>
+      <w:r>
+        <w:t xml:space="preserve">using a caliper, i.e. the maximum distance that is acceptable for any match. The</w:t>
+      </w:r>
+      <w:r>
+        <w:t xml:space="preserve"> </w:t>
+      </w:r>
+      <w:r>
+        <w:t xml:space="preserve">default value we use is 0.2 on the standardized logit scale for the propensity</w:t>
+      </w:r>
+      <w:r>
+        <w:t xml:space="preserve"> </w:t>
+      </w:r>
+      <w:r>
+        <w:t xml:space="preserve">scores. Other methods of fitting the propensity scores, such as random forest</w:t>
+      </w:r>
+      <w:r>
+        <w:t xml:space="preserve"> </w:t>
+      </w:r>
+      <w:r>
+        <w:t xml:space="preserve">and others can also be considered.</w:t>
+      </w:r>
+    </w:p>
+    <w:p>
+      <w:pPr>
+        <w:pStyle w:val="BodyText"/>
+      </w:pPr>
+      <w:r>
+        <w:t xml:space="preserve">Finally, we need to define the time horizon within which we aim to make</w:t>
+      </w:r>
+      <w:r>
+        <w:t xml:space="preserve"> </w:t>
+      </w:r>
+      <w:r>
+        <w:t xml:space="preserve">predictions and we also need to select the machine-learning algorithm we want to</w:t>
+      </w:r>
+      <w:r>
+        <w:t xml:space="preserve"> </w:t>
+      </w:r>
+      <w:r>
+        <w:t xml:space="preserve">use to generate patient-level predictions. Currently, the available options are</w:t>
+      </w:r>
+      <w:r>
+        <w:t xml:space="preserve"> </w:t>
+      </w:r>
+      <w:r>
+        <w:t xml:space="preserve">regularized logistic regression, random forest, gradient boosting machines,</w:t>
+      </w:r>
+      <w:r>
+        <w:t xml:space="preserve"> </w:t>
+      </w:r>
+      <w:r>
+        <w:t xml:space="preserve">decision tree, naive Bayes, K-nearest neighbors, neural network and deep</w:t>
+      </w:r>
+      <w:r>
+        <w:t xml:space="preserve"> </w:t>
+      </w:r>
+      <w:r>
+        <w:t xml:space="preserve">learning (convolutional neural networks, recurrent neural network and deep</w:t>
+      </w:r>
+      <w:r>
+        <w:t xml:space="preserve"> </w:t>
+      </w:r>
+      <w:r>
+        <w:t xml:space="preserve">nets).</w:t>
+      </w:r>
+    </w:p>
+    <w:p>
+      <w:pPr>
+        <w:pStyle w:val="BodyText"/>
+      </w:pPr>
+      <w:r>
+        <w:t xml:space="preserve">After model development, a performance overview of the derived prediction models</w:t>
+      </w:r>
+      <w:r>
+        <w:t xml:space="preserve"> </w:t>
+      </w:r>
+      <w:r>
+        <w:t xml:space="preserve">including discrimination and calibration both in the propensity score matched</w:t>
+      </w:r>
+      <w:r>
+        <w:t xml:space="preserve"> </w:t>
+      </w:r>
+      <w:r>
+        <w:t xml:space="preserve">subset, the entire population and separately for treated and comparator patients</w:t>
+      </w:r>
+      <w:r>
+        <w:t xml:space="preserve"> </w:t>
+      </w:r>
+      <w:r>
+        <w:t xml:space="preserve">should also be reported. This is important to ensure that no overfitting of the</w:t>
+      </w:r>
+      <w:r>
+        <w:t xml:space="preserve"> </w:t>
+      </w:r>
+      <w:r>
+        <w:t xml:space="preserve">prediction model in one of the cohorts has occurred. In addition, the</w:t>
+      </w:r>
+      <w:r>
+        <w:t xml:space="preserve"> </w:t>
+      </w:r>
+      <w:r>
+        <w:t xml:space="preserve">performance of the prediction models is directly related to our ability to</w:t>
+      </w:r>
+      <w:r>
+        <w:t xml:space="preserve"> </w:t>
+      </w:r>
+      <w:r>
+        <w:t xml:space="preserve">single out patient subgroups where treatment may be highly beneficial or unsafe.</w:t>
+      </w:r>
+      <w:r>
+        <w:t xml:space="preserve"> </w:t>
+      </w:r>
+      <w:r>
+        <w:t xml:space="preserve">Kent et al</w:t>
+      </w:r>
+      <w:r>
+        <w:t xml:space="preserve"> </w:t>
+      </w:r>
+      <w:r>
+        <w:t xml:space="preserve">[18]</w:t>
+      </w:r>
+      <w:r>
+        <w:t xml:space="preserve"> </w:t>
+      </w:r>
+      <w:r>
+        <w:t xml:space="preserve">demonstrated that the event rate and the discriminative</w:t>
+      </w:r>
+      <w:r>
+        <w:t xml:space="preserve"> </w:t>
+      </w:r>
+      <w:r>
+        <w:t xml:space="preserve">ability of the prediction model can predict very well the distribution of</w:t>
+      </w:r>
+      <w:r>
+        <w:t xml:space="preserve"> </w:t>
+      </w:r>
+      <w:r>
+        <w:t xml:space="preserve">predicted risk. Lower event rate and higher c-statistic (given good calibration)</w:t>
+      </w:r>
+      <w:r>
+        <w:t xml:space="preserve"> </w:t>
+      </w:r>
+      <w:r>
+        <w:t xml:space="preserve">result in high risk heterogeneity, thus making estimated average treatment</w:t>
+      </w:r>
+      <w:r>
+        <w:t xml:space="preserve"> </w:t>
+      </w:r>
+      <w:r>
+        <w:t xml:space="preserve">effects uninformative. In this case, risk stratified analysis of HTE can be more</w:t>
+      </w:r>
+      <w:r>
+        <w:t xml:space="preserve"> </w:t>
+      </w:r>
+      <w:r>
+        <w:t xml:space="preserve">effective in singling out patient subgroups that stand to benefit (or be harmed)</w:t>
+      </w:r>
+      <w:r>
+        <w:t xml:space="preserve"> </w:t>
+      </w:r>
+      <w:r>
+        <w:t xml:space="preserve">most by treatment in question.</w:t>
       </w:r>
     </w:p>
     <w:p>
       <w:pPr>
         <w:pStyle w:val="Heading2"/>
       </w:pPr>
-      <w:bookmarkStart w:id="28" w:name="step-3-prediction"/>
-      <w:r>
-        <w:t xml:space="preserve">2.3	Step 3: Prediction</w:t>
+      <w:bookmarkStart w:id="28" w:name="step-4-estimation"/>
+      <w:r>
+        <w:t xml:space="preserve">2.4	Step 4: Estimation</w:t>
       </w:r>
       <w:bookmarkEnd w:id="28"/>
     </w:p>
@@ -2390,46 +2050,43 @@
         <w:pStyle w:val="FirstParagraph"/>
       </w:pPr>
       <w:r>
-        <w:t xml:space="preserve">We adopt the standardized framework for the generation of patient-level</w:t>
-      </w:r>
-      <w:r>
-        <w:t xml:space="preserve"> </w:t>
-      </w:r>
-      <w:r>
-        <w:t xml:space="preserve">prediction models using observational data that ensures adherence to existing</w:t>
-      </w:r>
-      <w:r>
-        <w:t xml:space="preserve"> </w:t>
-      </w:r>
-      <w:r>
-        <w:t xml:space="preserve">guidelines</w:t>
-      </w:r>
-      <w:r>
-        <w:t xml:space="preserve"> </w:t>
-      </w:r>
-      <w:r>
-        <w:t xml:space="preserve">[14,15]</w:t>
-      </w:r>
-      <w:r>
-        <w:t xml:space="preserve">. This prediction framework requires the</w:t>
-      </w:r>
-      <w:r>
-        <w:t xml:space="preserve"> </w:t>
-      </w:r>
-      <w:r>
-        <w:t xml:space="preserve">definition of two essential cohorts: a target cohort, i.e. a set of patients</w:t>
-      </w:r>
-      <w:r>
-        <w:t xml:space="preserve"> </w:t>
-      </w:r>
-      <w:r>
-        <w:t xml:space="preserve">that satisfy one or more inclusion criteria for a duration of time, and an</w:t>
-      </w:r>
-      <w:r>
-        <w:t xml:space="preserve"> </w:t>
-      </w:r>
-      <w:r>
-        <w:t xml:space="preserve">outcome cohort.</w:t>
+        <w:t xml:space="preserve">The aim of this step is the estimation of treatment effects (both on the</w:t>
+      </w:r>
+      <w:r>
+        <w:t xml:space="preserve"> </w:t>
+      </w:r>
+      <w:r>
+        <w:t xml:space="preserve">relative and the absolute scale) within risk strata—typically 4 risk</w:t>
+      </w:r>
+      <w:r>
+        <w:t xml:space="preserve"> </w:t>
+      </w:r>
+      <w:r>
+        <w:t xml:space="preserve">quarters—defined using the prediction model of step 3. Effect estimation may</w:t>
+      </w:r>
+      <w:r>
+        <w:t xml:space="preserve"> </w:t>
+      </w:r>
+      <w:r>
+        <w:t xml:space="preserve">be focused on the difference in outcomes for a randomly selected person from the</w:t>
+      </w:r>
+      <w:r>
+        <w:t xml:space="preserve"> </w:t>
+      </w:r>
+      <w:r>
+        <w:t xml:space="preserve">risk stratum (average treatment effect) or for a randomly selected person from</w:t>
+      </w:r>
+      <w:r>
+        <w:t xml:space="preserve"> </w:t>
+      </w:r>
+      <w:r>
+        <w:t xml:space="preserve">the treatment cohort within the risk stratum receiving the treatment under study</w:t>
+      </w:r>
+      <w:r>
+        <w:t xml:space="preserve"> </w:t>
+      </w:r>
+      <w:r>
+        <w:t xml:space="preserve">(average treatment effect on the treated).</w:t>
       </w:r>
     </w:p>
     <w:p>
@@ -2437,58 +2094,64 @@
         <w:pStyle w:val="BodyText"/>
       </w:pPr>
       <w:r>
-        <w:t xml:space="preserve">To generate the target cohort we pool the already defined treatment cohort and</w:t>
-      </w:r>
-      <w:r>
-        <w:t xml:space="preserve"> </w:t>
-      </w:r>
-      <w:r>
-        <w:t xml:space="preserve">comparator cohort. Further restrictions can be applied on the target cohort to</w:t>
-      </w:r>
-      <w:r>
-        <w:t xml:space="preserve"> </w:t>
-      </w:r>
-      <w:r>
-        <w:t xml:space="preserve">construct the final population on which the prediction model will be developed</w:t>
-      </w:r>
-      <w:r>
-        <w:t xml:space="preserve"> </w:t>
-      </w:r>
-      <w:r>
-        <w:t xml:space="preserve">(e.g. exclude patients with a prior outcome in their history, before being</w:t>
-      </w:r>
-      <w:r>
-        <w:t xml:space="preserve"> </w:t>
-      </w:r>
-      <w:r>
-        <w:t xml:space="preserve">included in the target cohort). To avoid deferentially fitting the prediction</w:t>
-      </w:r>
-      <w:r>
-        <w:t xml:space="preserve"> </w:t>
-      </w:r>
-      <w:r>
-        <w:t xml:space="preserve">model to patients across treatment arms, thus introducing spurious interactions</w:t>
-      </w:r>
-      <w:r>
-        <w:t xml:space="preserve"> </w:t>
-      </w:r>
-      <w:r>
-        <w:t xml:space="preserve">with treatment</w:t>
-      </w:r>
-      <w:r>
-        <w:t xml:space="preserve"> </w:t>
-      </w:r>
-      <w:r>
-        <w:t xml:space="preserve">[16,17]</w:t>
-      </w:r>
-      <w:r>
-        <w:t xml:space="preserve">, we develop the patient-level</w:t>
-      </w:r>
-      <w:r>
-        <w:t xml:space="preserve"> </w:t>
-      </w:r>
-      <w:r>
-        <w:t xml:space="preserve">prediction model in the propensity score-matched (1:1) subset of the population.</w:t>
+        <w:t xml:space="preserve">Any appropriate method for the evaluation of relative and absolute treatment</w:t>
+      </w:r>
+      <w:r>
+        <w:t xml:space="preserve"> </w:t>
+      </w:r>
+      <w:r>
+        <w:t xml:space="preserve">effects can be considered, as long as the this is done consistently in all risk</w:t>
+      </w:r>
+      <w:r>
+        <w:t xml:space="preserve"> </w:t>
+      </w:r>
+      <w:r>
+        <w:t xml:space="preserve">strata. Common approaches are odds ratios or hazard ratios for relative scale</w:t>
+      </w:r>
+      <w:r>
+        <w:t xml:space="preserve"> </w:t>
+      </w:r>
+      <w:r>
+        <w:t xml:space="preserve">estimates and differences in observed proportions or differences in Kaplan-Meier</w:t>
+      </w:r>
+      <w:r>
+        <w:t xml:space="preserve"> </w:t>
+      </w:r>
+      <w:r>
+        <w:t xml:space="preserve">estimates for absolute scale estimates, depending on the problem at hand. We</w:t>
+      </w:r>
+      <w:r>
+        <w:t xml:space="preserve"> </w:t>
+      </w:r>
+      <w:r>
+        <w:t xml:space="preserve">estimate propensity scores within risk strata which we then use to match</w:t>
+      </w:r>
+      <w:r>
+        <w:t xml:space="preserve"> </w:t>
+      </w:r>
+      <w:r>
+        <w:t xml:space="preserve">patients from different treatment cohorts or stratify them into groups with</w:t>
+      </w:r>
+      <w:r>
+        <w:t xml:space="preserve"> </w:t>
+      </w:r>
+      <w:r>
+        <w:t xml:space="preserve">similar propensity scores or to weigh each patient’s contribution to the</w:t>
+      </w:r>
+      <w:r>
+        <w:t xml:space="preserve"> </w:t>
+      </w:r>
+      <w:r>
+        <w:t xml:space="preserve">estimation process</w:t>
+      </w:r>
+      <w:r>
+        <w:t xml:space="preserve"> </w:t>
+      </w:r>
+      <w:r>
+        <w:t xml:space="preserve">[19]</w:t>
+      </w:r>
+      <w:r>
+        <w:t xml:space="preserve">.</w:t>
       </w:r>
     </w:p>
     <w:p>
@@ -2496,7 +2159,31 @@
         <w:pStyle w:val="BodyText"/>
       </w:pPr>
       <w:r>
-        <w:t xml:space="preserve">&lt; &lt; MOVE: ps_matching &gt; &gt;</w:t>
+        <w:t xml:space="preserve">Before focusing on the results of the estimation process we need to evaluate if</w:t>
+      </w:r>
+      <w:r>
+        <w:t xml:space="preserve"> </w:t>
+      </w:r>
+      <w:r>
+        <w:t xml:space="preserve">adequate covariate balance was achieved within each risk stratum accounting for</w:t>
+      </w:r>
+      <w:r>
+        <w:t xml:space="preserve"> </w:t>
+      </w:r>
+      <w:r>
+        <w:t xml:space="preserve">measured confounding. Common approaches include evaluation of the overlap of</w:t>
+      </w:r>
+      <w:r>
+        <w:t xml:space="preserve"> </w:t>
+      </w:r>
+      <w:r>
+        <w:t xml:space="preserve">propensity score distributions and calculation of standardized covariate</w:t>
+      </w:r>
+      <w:r>
+        <w:t xml:space="preserve"> </w:t>
+      </w:r>
+      <w:r>
+        <w:t xml:space="preserve">differences before and after propensity score adjustment.</w:t>
       </w:r>
     </w:p>
     <w:p>
@@ -2504,267 +2191,19 @@
         <w:pStyle w:val="BodyText"/>
       </w:pPr>
       <w:r>
-        <w:t xml:space="preserve">&gt; &gt; ADD &gt; &gt;</w:t>
-      </w:r>
-    </w:p>
-    <w:p>
-      <w:pPr>
-        <w:pStyle w:val="BodyText"/>
-      </w:pPr>
-      <w:r>
-        <w:rPr>
-          <w:i/>
-          <w:b/>
-        </w:rPr>
-        <w:t xml:space="preserve">Other methods of fitting the propensity scores, such as random forest and</w:t>
-      </w:r>
-      <w:r>
-        <w:rPr>
-          <w:i/>
-          <w:b/>
-        </w:rPr>
-        <w:t xml:space="preserve"> </w:t>
-      </w:r>
-      <w:r>
-        <w:rPr>
-          <w:i/>
-          <w:b/>
-        </w:rPr>
-        <w:t xml:space="preserve">others (REF) can also be considered.</w:t>
-      </w:r>
-    </w:p>
-    <w:p>
-      <w:pPr>
-        <w:pStyle w:val="BodyText"/>
-      </w:pPr>
-      <w:r>
-        <w:t xml:space="preserve">&lt; &lt; ADD &lt; &lt;</w:t>
-      </w:r>
-    </w:p>
-    <w:p>
-      <w:pPr>
-        <w:pStyle w:val="BodyText"/>
-      </w:pPr>
-      <w:r>
-        <w:t xml:space="preserve">Finally, we need to define the time horizon within which we aim to make</w:t>
-      </w:r>
-      <w:r>
-        <w:t xml:space="preserve"> </w:t>
-      </w:r>
-      <w:r>
-        <w:t xml:space="preserve">predictions and we also need to select the machine-learning algorithm we want to</w:t>
-      </w:r>
-      <w:r>
-        <w:t xml:space="preserve"> </w:t>
-      </w:r>
-      <w:r>
-        <w:t xml:space="preserve">use to generate patient-level predictions. Currently, the available options are</w:t>
-      </w:r>
-      <w:r>
-        <w:t xml:space="preserve"> </w:t>
-      </w:r>
-      <w:r>
-        <w:t xml:space="preserve">regularized logistic regression, random forest, gradient boosting machines,</w:t>
-      </w:r>
-      <w:r>
-        <w:t xml:space="preserve"> </w:t>
-      </w:r>
-      <w:r>
-        <w:t xml:space="preserve">decision tree, naive Bayes, K-nearest neighbors, neural network and deep</w:t>
-      </w:r>
-      <w:r>
-        <w:t xml:space="preserve"> </w:t>
-      </w:r>
-      <w:r>
-        <w:t xml:space="preserve">learning (convolutional neural networks, recurrent neural network and deep</w:t>
-      </w:r>
-      <w:r>
-        <w:t xml:space="preserve"> </w:t>
-      </w:r>
-      <w:r>
-        <w:t xml:space="preserve">nets).</w:t>
-      </w:r>
-    </w:p>
-    <w:p>
-      <w:pPr>
-        <w:pStyle w:val="BodyText"/>
-      </w:pPr>
-      <w:r>
-        <w:t xml:space="preserve">After model development, a performance overview of the derived prediction models</w:t>
-      </w:r>
-      <w:r>
-        <w:t xml:space="preserve"> </w:t>
-      </w:r>
-      <w:r>
-        <w:t xml:space="preserve">including discrimination and calibration both in the propensity score matched</w:t>
-      </w:r>
-      <w:r>
-        <w:t xml:space="preserve"> </w:t>
-      </w:r>
-      <w:r>
-        <w:t xml:space="preserve">subset, the entire population and separately for treated and comparator patients</w:t>
-      </w:r>
-      <w:r>
-        <w:t xml:space="preserve"> </w:t>
-      </w:r>
-      <w:r>
-        <w:t xml:space="preserve">should also be reported. This is important to ensure that no overfitting of the</w:t>
-      </w:r>
-      <w:r>
-        <w:t xml:space="preserve"> </w:t>
-      </w:r>
-      <w:r>
-        <w:t xml:space="preserve">prediction model in one of the cohorts has occurred. In addition, the</w:t>
-      </w:r>
-      <w:r>
-        <w:t xml:space="preserve"> </w:t>
-      </w:r>
-      <w:r>
-        <w:t xml:space="preserve">performance of the prediction models is directly related to our ability to</w:t>
-      </w:r>
-      <w:r>
-        <w:t xml:space="preserve"> </w:t>
-      </w:r>
-      <w:r>
-        <w:t xml:space="preserve">single out patient subgroups where treatment may be highly beneficial or unsafe.</w:t>
-      </w:r>
-      <w:r>
-        <w:t xml:space="preserve"> </w:t>
-      </w:r>
-      <w:r>
-        <w:t xml:space="preserve">Kent et al</w:t>
-      </w:r>
-      <w:r>
-        <w:t xml:space="preserve"> </w:t>
-      </w:r>
-      <w:r>
-        <w:t xml:space="preserve">[18]</w:t>
-      </w:r>
-      <w:r>
-        <w:t xml:space="preserve"> </w:t>
-      </w:r>
-      <w:r>
-        <w:t xml:space="preserve">demonstrated that the event rate and the discriminative</w:t>
-      </w:r>
-      <w:r>
-        <w:t xml:space="preserve"> </w:t>
-      </w:r>
-      <w:r>
-        <w:t xml:space="preserve">ability of the prediction model can predict very well the distribution of</w:t>
-      </w:r>
-      <w:r>
-        <w:t xml:space="preserve"> </w:t>
-      </w:r>
-      <w:r>
-        <w:t xml:space="preserve">predicted risk. Lower event rate and higher c-statistic (given good calibration)</w:t>
-      </w:r>
-      <w:r>
-        <w:t xml:space="preserve"> </w:t>
-      </w:r>
-      <w:r>
-        <w:t xml:space="preserve">result in high risk heterogeneity, thus making estimated average treatment</w:t>
-      </w:r>
-      <w:r>
-        <w:t xml:space="preserve"> </w:t>
-      </w:r>
-      <w:r>
-        <w:t xml:space="preserve">effects uninformative. In this case, risk stratified analysis of HTE can be more</w:t>
-      </w:r>
-      <w:r>
-        <w:t xml:space="preserve"> </w:t>
-      </w:r>
-      <w:r>
-        <w:t xml:space="preserve">effective in singling out patient subgroups that stand to benefit (or be harmed)</w:t>
-      </w:r>
-      <w:r>
-        <w:t xml:space="preserve"> </w:t>
-      </w:r>
-      <w:r>
-        <w:t xml:space="preserve">most by treatment in question.</w:t>
-      </w:r>
-    </w:p>
-    <w:p>
-      <w:pPr>
-        <w:pStyle w:val="Heading2"/>
-      </w:pPr>
-      <w:bookmarkStart w:id="29" w:name="step-4-estimation"/>
-      <w:r>
-        <w:t xml:space="preserve">2.4	Step 4: Estimation</w:t>
-      </w:r>
-      <w:bookmarkEnd w:id="29"/>
-    </w:p>
-    <w:p>
-      <w:pPr>
-        <w:pStyle w:val="FirstParagraph"/>
-      </w:pPr>
-      <w:r>
-        <w:t xml:space="preserve">The aim of this step is the estimation of treatment effects (both on the</w:t>
-      </w:r>
-      <w:r>
-        <w:t xml:space="preserve"> </w:t>
-      </w:r>
-      <w:r>
-        <w:t xml:space="preserve">relative and the absolute scale) within risk strata—typically 4 risk</w:t>
-      </w:r>
-      <w:r>
-        <w:t xml:space="preserve"> </w:t>
-      </w:r>
-      <w:r>
-        <w:t xml:space="preserve">quarters—defined using the prediction model of step 3. Any appropriate method</w:t>
-      </w:r>
-      <w:r>
-        <w:t xml:space="preserve"> </w:t>
-      </w:r>
-      <w:r>
-        <w:t xml:space="preserve">for the evaluation of relative and absolute treatment effects can be considered,</w:t>
-      </w:r>
-      <w:r>
-        <w:t xml:space="preserve"> </w:t>
-      </w:r>
-      <w:r>
-        <w:t xml:space="preserve">as long as the this is done consistently in all risk strata. Common approaches</w:t>
-      </w:r>
-      <w:r>
-        <w:t xml:space="preserve"> </w:t>
-      </w:r>
-      <w:r>
-        <w:t xml:space="preserve">are odds ratios or hazard ratios for relative scale estimates and differences in</w:t>
-      </w:r>
-      <w:r>
-        <w:t xml:space="preserve"> </w:t>
-      </w:r>
-      <w:r>
-        <w:t xml:space="preserve">observed proportions or differences in Kaplan-Meier estimates for absolute scale</w:t>
-      </w:r>
-      <w:r>
-        <w:t xml:space="preserve"> </w:t>
-      </w:r>
-      <w:r>
-        <w:t xml:space="preserve">estimates, depending on the problem at hand. We estimate propensity scores</w:t>
-      </w:r>
-      <w:r>
-        <w:t xml:space="preserve"> </w:t>
-      </w:r>
-      <w:r>
-        <w:t xml:space="preserve">within risk strata which we then use to match patients from different treatment</w:t>
-      </w:r>
-      <w:r>
-        <w:t xml:space="preserve"> </w:t>
-      </w:r>
-      <w:r>
-        <w:t xml:space="preserve">cohorts or stratify them into groups with similar propensity scores or to weigh</w:t>
-      </w:r>
-      <w:r>
-        <w:t xml:space="preserve"> </w:t>
-      </w:r>
-      <w:r>
-        <w:t xml:space="preserve">each patient’s contribution to the estimation process</w:t>
-      </w:r>
-      <w:r>
-        <w:t xml:space="preserve"> </w:t>
-      </w:r>
-      <w:r>
-        <w:t xml:space="preserve">[19]</w:t>
+        <w:t xml:space="preserve">A schematic overview of the prediction and estimation steps is presented in</w:t>
+      </w:r>
+      <w:r>
+        <w:t xml:space="preserve"> </w:t>
+      </w:r>
+      <w:r>
+        <w:t xml:space="preserve">Figure</w:t>
+      </w:r>
+      <w:r>
+        <w:t xml:space="preserve"> </w:t>
+      </w:r>
+      <w:r>
+        <w:t xml:space="preserve">2.1</w:t>
       </w:r>
       <w:r>
         <w:t xml:space="preserve">.</w:t>
@@ -2772,34 +2211,57 @@
     </w:p>
     <w:p>
       <w:pPr>
-        <w:pStyle w:val="BodyText"/>
-      </w:pPr>
-      <w:r>
-        <w:t xml:space="preserve">Before focusing on the results of the estimation process we need to evaluate if</w:t>
-      </w:r>
-      <w:r>
-        <w:t xml:space="preserve"> </w:t>
-      </w:r>
-      <w:r>
-        <w:t xml:space="preserve">adequate covariate balance was achieved within each risk stratum accounting for</w:t>
-      </w:r>
-      <w:r>
-        <w:t xml:space="preserve"> </w:t>
-      </w:r>
-      <w:r>
-        <w:t xml:space="preserve">measured confounding. Common approaches include evaluation of the overlap of</w:t>
-      </w:r>
-      <w:r>
-        <w:t xml:space="preserve"> </w:t>
-      </w:r>
-      <w:r>
-        <w:t xml:space="preserve">propensity score distributions and calculation of standardized covariate</w:t>
-      </w:r>
-      <w:r>
-        <w:t xml:space="preserve"> </w:t>
-      </w:r>
-      <w:r>
-        <w:t xml:space="preserve">differences before and after propensity score adjustment.</w:t>
+        <w:pStyle w:val="CaptionedFigure"/>
+      </w:pPr>
+      <w:r>
+        <w:drawing>
+          <wp:inline>
+            <wp:extent cx="4620126" cy="3696101"/>
+            <wp:effectExtent b="0" l="0" r="0" t="0"/>
+            <wp:docPr descr="Figure 2.1: (A) Starting from a treatment (top), a comparator (bottom) and an outcome (middle) cohort we estimate the propensity scores on the entire target population. (B) We match patients on the propensity scores and estimate the prediction model. Since we match patients we develop the prediction model on smaller subset of the initial population and, therefore, the number of patients is smaller in B compared to A. (C) We apply the prediction model on the entire population (green: lower 25% of the risk distribution; yellow: patients with risk between 25% and 50% of the risk distribution; orange: patients with risk between 50% and 75% of the risk distribution; red: patients at risk higher than 75% of the risk distribution). (D) We separate in risk subgroups, here quarters. Within risk quarters propensity scores are estimated again and relative and absolute treatment effects are estimated." title="" id="1" name="Picture"/>
+            <a:graphic>
+              <a:graphicData uri="http://schemas.openxmlformats.org/drawingml/2006/picture">
+                <pic:pic>
+                  <pic:nvPicPr>
+                    <pic:cNvPr descr="manuscript_files/figure-docx/figure1-1.png" id="0" name="Picture"/>
+                    <pic:cNvPicPr>
+                      <a:picLocks noChangeArrowheads="1" noChangeAspect="1"/>
+                    </pic:cNvPicPr>
+                  </pic:nvPicPr>
+                  <pic:blipFill>
+                    <a:blip r:embed="rId29"/>
+                    <a:stretch>
+                      <a:fillRect/>
+                    </a:stretch>
+                  </pic:blipFill>
+                  <pic:spPr bwMode="auto">
+                    <a:xfrm>
+                      <a:off x="0" y="0"/>
+                      <a:ext cx="4620126" cy="3696101"/>
+                    </a:xfrm>
+                    <a:prstGeom prst="rect">
+                      <a:avLst/>
+                    </a:prstGeom>
+                    <a:noFill/>
+                    <a:ln w="9525">
+                      <a:noFill/>
+                      <a:headEnd/>
+                      <a:tailEnd/>
+                    </a:ln>
+                  </pic:spPr>
+                </pic:pic>
+              </a:graphicData>
+            </a:graphic>
+          </wp:inline>
+        </w:drawing>
+      </w:r>
+    </w:p>
+    <w:p>
+      <w:pPr>
+        <w:pStyle w:val="ImageCaption"/>
+      </w:pPr>
+      <w:r>
+        <w:t xml:space="preserve">Figure 2.1: (A) Starting from a treatment (top), a comparator (bottom) and an outcome (middle) cohort we estimate the propensity scores on the entire target population. (B) We match patients on the propensity scores and estimate the prediction model. Since we match patients we develop the prediction model on smaller subset of the initial population and, therefore, the number of patients is smaller in B compared to A. (C) We apply the prediction model on the entire population (green: lower 25% of the risk distribution; yellow: patients with risk between 25% and 50% of the risk distribution; orange: patients with risk between 50% and 75% of the risk distribution; red: patients at risk higher than 75% of the risk distribution). (D) We separate in risk subgroups, here quarters. Within risk quarters propensity scores are estimated again and relative and absolute treatment effects are estimated.</w:t>
       </w:r>
     </w:p>
     <w:p>
@@ -3395,7 +2857,49 @@
         <w:pStyle w:val="BodyText"/>
       </w:pPr>
       <w:r>
-        <w:t xml:space="preserve">&gt; &gt; MOVE: ps_matching &gt; &gt;</w:t>
+        <w:t xml:space="preserve">The prediction models were estimated on the propensity score matched (1:1)</w:t>
+      </w:r>
+      <w:r>
+        <w:t xml:space="preserve"> </w:t>
+      </w:r>
+      <w:r>
+        <w:t xml:space="preserve">subset of the population, using caliper of 0.2 and after excluding patients</w:t>
+      </w:r>
+      <w:r>
+        <w:t xml:space="preserve"> </w:t>
+      </w:r>
+      <w:r>
+        <w:t xml:space="preserve">having the outcomes any time prior to treatment initiation. We chose a time</w:t>
+      </w:r>
+      <w:r>
+        <w:t xml:space="preserve"> </w:t>
+      </w:r>
+      <w:r>
+        <w:t xml:space="preserve">horizon of 2 years after inclusion into the target cohort. For this</w:t>
+      </w:r>
+      <w:r>
+        <w:t xml:space="preserve"> </w:t>
+      </w:r>
+      <w:r>
+        <w:t xml:space="preserve">demonstration, we developed the prediction models using LASSO logistic</w:t>
+      </w:r>
+      <w:r>
+        <w:t xml:space="preserve"> </w:t>
+      </w:r>
+      <w:r>
+        <w:t xml:space="preserve">regression with 3-fold cross validation for hyper-parameter selection. For this</w:t>
+      </w:r>
+      <w:r>
+        <w:t xml:space="preserve"> </w:t>
+      </w:r>
+      <w:r>
+        <w:t xml:space="preserve">demonstration, we developed the prediction models using LASSO logistic</w:t>
+      </w:r>
+      <w:r>
+        <w:t xml:space="preserve"> </w:t>
+      </w:r>
+      <w:r>
+        <w:t xml:space="preserve">regression with 3-fold cross validation for hyper-parameter selection.</w:t>
       </w:r>
     </w:p>
     <w:p>
@@ -3403,207 +2907,81 @@
         <w:pStyle w:val="BodyText"/>
       </w:pPr>
       <w:r>
-        <w:rPr>
-          <w:i/>
-          <w:b/>
-        </w:rPr>
-        <w:t xml:space="preserve">More specifically, we first estimate propensity scores using LASSO</w:t>
-      </w:r>
-      <w:r>
-        <w:rPr>
-          <w:i/>
-          <w:b/>
-        </w:rPr>
-        <w:t xml:space="preserve"> </w:t>
-      </w:r>
-      <w:r>
-        <w:rPr>
-          <w:i/>
-          <w:b/>
-        </w:rPr>
-        <w:t xml:space="preserve">logistic regression and a large set of baseline covariates including</w:t>
-      </w:r>
-      <w:r>
-        <w:rPr>
-          <w:i/>
-          <w:b/>
-        </w:rPr>
-        <w:t xml:space="preserve"> </w:t>
-      </w:r>
-      <w:r>
-        <w:rPr>
-          <w:i/>
-          <w:b/>
-        </w:rPr>
-        <w:t xml:space="preserve">demographics, drug exposures, diagnoses, measurements and medical devices. We</w:t>
-      </w:r>
-      <w:r>
-        <w:rPr>
-          <w:i/>
-          <w:b/>
-        </w:rPr>
-        <w:t xml:space="preserve"> </w:t>
-      </w:r>
-      <w:r>
-        <w:rPr>
-          <w:i/>
-          <w:b/>
-        </w:rPr>
-        <w:t xml:space="preserve">match patients 1-1 using a caliper, i.e. the maximum distance that is acceptable</w:t>
-      </w:r>
-      <w:r>
-        <w:rPr>
-          <w:i/>
-          <w:b/>
-        </w:rPr>
-        <w:t xml:space="preserve"> </w:t>
-      </w:r>
-      <w:r>
-        <w:rPr>
-          <w:i/>
-          <w:b/>
-        </w:rPr>
-        <w:t xml:space="preserve">for any match. The default value we use is 0.2 on the standardized logit scale</w:t>
-      </w:r>
-      <w:r>
-        <w:rPr>
-          <w:i/>
-          <w:b/>
-        </w:rPr>
-        <w:t xml:space="preserve"> </w:t>
-      </w:r>
-      <w:r>
-        <w:rPr>
-          <w:i/>
-          <w:b/>
-        </w:rPr>
-        <w:t xml:space="preserve">for the propensity scores.</w:t>
+        <w:t xml:space="preserve">The models developed in the 3 databases had moderate discriminative performance</w:t>
+      </w:r>
+      <w:r>
+        <w:t xml:space="preserve"> </w:t>
+      </w:r>
+      <w:r>
+        <w:t xml:space="preserve">(internally validated) with no major issues of overfitting to any cohort except</w:t>
+      </w:r>
+      <w:r>
+        <w:t xml:space="preserve"> </w:t>
+      </w:r>
+      <w:r>
+        <w:t xml:space="preserve">for the case of CCAE database in which the derived prediction model performed</w:t>
+      </w:r>
+      <w:r>
+        <w:t xml:space="preserve"> </w:t>
+      </w:r>
+      <w:r>
+        <w:t xml:space="preserve">better in the comparator cohort (Table</w:t>
+      </w:r>
+      <w:r>
+        <w:t xml:space="preserve"> </w:t>
+      </w:r>
+      <w:r>
+        <w:t xml:space="preserve">??</w:t>
+      </w:r>
+      <w:r>
+        <w:t xml:space="preserve">). We also observed</w:t>
+      </w:r>
+      <w:r>
+        <w:t xml:space="preserve"> </w:t>
+      </w:r>
+      <w:r>
+        <w:t xml:space="preserve">lower performance of the prediction model developed in MDCR compared to the</w:t>
+      </w:r>
+      <w:r>
+        <w:t xml:space="preserve"> </w:t>
+      </w:r>
+      <w:r>
+        <w:t xml:space="preserve">other 2 databases. Results on the calibration of the prediction models can be</w:t>
+      </w:r>
+      <w:r>
+        <w:t xml:space="preserve"> </w:t>
+      </w:r>
+      <w:r>
+        <w:t xml:space="preserve">found in the supplement.</w:t>
+      </w:r>
+    </w:p>
+    <w:p>
+      <w:pPr>
+        <w:pStyle w:val="Heading2"/>
+      </w:pPr>
+      <w:bookmarkStart w:id="35" w:name="step-4-estimation-1"/>
+      <w:r>
+        <w:t xml:space="preserve">3.4	Step 4: Estimation</w:t>
+      </w:r>
+      <w:bookmarkEnd w:id="35"/>
+    </w:p>
+    <w:p>
+      <w:pPr>
+        <w:pStyle w:val="FirstParagraph"/>
+      </w:pPr>
+      <w:r>
+        <w:t xml:space="preserve">Our aim was to estimate the average treatment effects on the relative and the</w:t>
+      </w:r>
+      <w:r>
+        <w:t xml:space="preserve"> </w:t>
+      </w:r>
+      <w:r>
+        <w:t xml:space="preserve">absolute scale within strata of predicted acute MI risk.</w:t>
       </w:r>
     </w:p>
     <w:p>
       <w:pPr>
         <w:pStyle w:val="BodyText"/>
-      </w:pPr>
-      <w:r>
-        <w:t xml:space="preserve">&lt; &lt; MOVE &lt; &lt;</w:t>
-      </w:r>
-    </w:p>
-    <w:p>
-      <w:pPr>
-        <w:pStyle w:val="BodyText"/>
-      </w:pPr>
-      <w:r>
-        <w:t xml:space="preserve">The prediction models were estimated on the propensity score matched (1:1)</w:t>
-      </w:r>
-      <w:r>
-        <w:t xml:space="preserve"> </w:t>
-      </w:r>
-      <w:r>
-        <w:t xml:space="preserve">subset of the population, using caliper of 0.2 and after excluding patients</w:t>
-      </w:r>
-      <w:r>
-        <w:t xml:space="preserve"> </w:t>
-      </w:r>
-      <w:r>
-        <w:t xml:space="preserve">having the outcomes any time prior to treatment initiation. We chose a time</w:t>
-      </w:r>
-      <w:r>
-        <w:t xml:space="preserve"> </w:t>
-      </w:r>
-      <w:r>
-        <w:t xml:space="preserve">horizon of 2 years after inclusion into the target cohort. For this</w:t>
-      </w:r>
-      <w:r>
-        <w:t xml:space="preserve"> </w:t>
-      </w:r>
-      <w:r>
-        <w:t xml:space="preserve">demonstration, we developed the prediction models using LASSO logistic</w:t>
-      </w:r>
-      <w:r>
-        <w:t xml:space="preserve"> </w:t>
-      </w:r>
-      <w:r>
-        <w:t xml:space="preserve">regression with 3-fold cross validation for hyper-parameter selection. For this</w:t>
-      </w:r>
-      <w:r>
-        <w:t xml:space="preserve"> </w:t>
-      </w:r>
-      <w:r>
-        <w:t xml:space="preserve">demonstration, we developed the prediction models using LASSO logistic</w:t>
-      </w:r>
-      <w:r>
-        <w:t xml:space="preserve"> </w:t>
-      </w:r>
-      <w:r>
-        <w:t xml:space="preserve">regression with 3-fold cross validation for hyper-parameter selection.</w:t>
-      </w:r>
-    </w:p>
-    <w:p>
-      <w:pPr>
-        <w:pStyle w:val="BodyText"/>
-      </w:pPr>
-      <w:r>
-        <w:t xml:space="preserve">The models developed in the 3 databases had moderate discriminative performance</w:t>
-      </w:r>
-      <w:r>
-        <w:t xml:space="preserve"> </w:t>
-      </w:r>
-      <w:r>
-        <w:t xml:space="preserve">(internally validated) with no major issues of overfitting to any cohort except</w:t>
-      </w:r>
-      <w:r>
-        <w:t xml:space="preserve"> </w:t>
-      </w:r>
-      <w:r>
-        <w:t xml:space="preserve">for the case of CCAE database in which the derived prediction model performed</w:t>
-      </w:r>
-      <w:r>
-        <w:t xml:space="preserve"> </w:t>
-      </w:r>
-      <w:r>
-        <w:t xml:space="preserve">better in the comparator cohort (Table</w:t>
-      </w:r>
-      <w:r>
-        <w:t xml:space="preserve"> </w:t>
-      </w:r>
-      <w:r>
-        <w:t xml:space="preserve">??</w:t>
-      </w:r>
-      <w:r>
-        <w:t xml:space="preserve">). We also observed</w:t>
-      </w:r>
-      <w:r>
-        <w:t xml:space="preserve"> </w:t>
-      </w:r>
-      <w:r>
-        <w:t xml:space="preserve">lower performance of the prediction model developed in MDCR compared to the</w:t>
-      </w:r>
-      <w:r>
-        <w:t xml:space="preserve"> </w:t>
-      </w:r>
-      <w:r>
-        <w:t xml:space="preserve">other 2 databases. Results on the calibration of the prediction models can be</w:t>
-      </w:r>
-      <w:r>
-        <w:t xml:space="preserve"> </w:t>
-      </w:r>
-      <w:r>
-        <w:t xml:space="preserve">found in the supplement.</w:t>
-      </w:r>
-    </w:p>
-    <w:p>
-      <w:pPr>
-        <w:pStyle w:val="Heading2"/>
-      </w:pPr>
-      <w:bookmarkStart w:id="35" w:name="step-4-estimation-1"/>
-      <w:r>
-        <w:t xml:space="preserve">3.4	Step 4: Estimation</w:t>
-      </w:r>
-      <w:bookmarkEnd w:id="35"/>
-    </w:p>
-    <w:p>
-      <w:pPr>
-        <w:pStyle w:val="FirstParagraph"/>
       </w:pPr>
       <w:r>
         <w:t xml:space="preserve">We used patient-level predictions to stratify the patient population into 4 risk</w:t>
@@ -3800,7 +3178,7 @@
           <wp:inline>
             <wp:extent cx="4620126" cy="3696101"/>
             <wp:effectExtent b="0" l="0" r="0" t="0"/>
-            <wp:docPr descr="Figure 3.2: Patient charactersistic balance for ACE inhibitors and beta blockers before and after stratification on the propensity scores. Each dot represents the standardized difference of means for a single covariate before (x-axis) and after (y-axis) stratification" title="" id="1" name="Picture"/>
+            <wp:docPr descr="Figure 3.2: Patient characteristic balance for ACE inhibitors and beta blockers before and after stratification on the propensity scores. Each dot represents the standardized difference of means for a single covariate before (x-axis) and after (y-axis) stratification" title="" id="1" name="Picture"/>
             <a:graphic>
               <a:graphicData uri="http://schemas.openxmlformats.org/drawingml/2006/picture">
                 <pic:pic>
@@ -3843,7 +3221,7 @@
         <w:pStyle w:val="ImageCaption"/>
       </w:pPr>
       <w:r>
-        <w:t xml:space="preserve">Figure 3.2: Patient charactersistic balance for ACE inhibitors and beta blockers before and after stratification on the propensity scores. Each dot represents the standardized difference of means for a single covariate before (x-axis) and after (y-axis) stratification</w:t>
+        <w:t xml:space="preserve">Figure 3.2: Patient characteristic balance for ACE inhibitors and beta blockers before and after stratification on the propensity scores. Each dot represents the standardized difference of means for a single covariate before (x-axis) and after (y-axis) stratification</w:t>
       </w:r>
     </w:p>
     <w:p>
@@ -4385,31 +3763,43 @@
         <w:t xml:space="preserve"> </w:t>
       </w:r>
       <w:r>
-        <w:t xml:space="preserve">assessment of treatment effect heterogeneity. Multiple outcomes can be evaluated</w:t>
-      </w:r>
-      <w:r>
-        <w:t xml:space="preserve"> </w:t>
-      </w:r>
-      <w:r>
-        <w:t xml:space="preserve">in patient subgroups of similar baseline outcome risk. Multiple outcome risk</w:t>
-      </w:r>
-      <w:r>
-        <w:t xml:space="preserve"> </w:t>
-      </w:r>
-      <w:r>
-        <w:t xml:space="preserve">stratification schemes can also be considered. However, this should be done with</w:t>
-      </w:r>
-      <w:r>
-        <w:t xml:space="preserve"> </w:t>
-      </w:r>
-      <w:r>
-        <w:t xml:space="preserve">caution, as it may hinder the interpretability of the results, in a similar</w:t>
-      </w:r>
-      <w:r>
-        <w:t xml:space="preserve"> </w:t>
-      </w:r>
-      <w:r>
-        <w:t xml:space="preserve">manner as typical subgroup analyses.</w:t>
+        <w:t xml:space="preserve">assessment of treatment effect heterogeneity. It is an addition to the rapidly</w:t>
+      </w:r>
+      <w:r>
+        <w:t xml:space="preserve"> </w:t>
+      </w:r>
+      <w:r>
+        <w:t xml:space="preserve">expanding literature of approaches for evaluating treatment effect</w:t>
+      </w:r>
+      <w:r>
+        <w:t xml:space="preserve"> </w:t>
+      </w:r>
+      <w:r>
+        <w:t xml:space="preserve">heterogeneity. Multiple outcomes can be evaluated in patient subgroups of</w:t>
+      </w:r>
+      <w:r>
+        <w:t xml:space="preserve"> </w:t>
+      </w:r>
+      <w:r>
+        <w:t xml:space="preserve">similar baseline outcome risk. Multiple outcome risk stratification schemes can</w:t>
+      </w:r>
+      <w:r>
+        <w:t xml:space="preserve"> </w:t>
+      </w:r>
+      <w:r>
+        <w:t xml:space="preserve">also be considered. However, this should be done with caution, as it may hinder</w:t>
+      </w:r>
+      <w:r>
+        <w:t xml:space="preserve"> </w:t>
+      </w:r>
+      <w:r>
+        <w:t xml:space="preserve">the interpretability of the results, in a similar manner as typical subgroup</w:t>
+      </w:r>
+      <w:r>
+        <w:t xml:space="preserve"> </w:t>
+      </w:r>
+      <w:r>
+        <w:t xml:space="preserve">analyses.</w:t>
       </w:r>
     </w:p>
     <w:p>
@@ -4657,239 +4047,73 @@
         <w:pStyle w:val="BodyText"/>
       </w:pPr>
       <w:r>
-        <w:t xml:space="preserve">&gt; &gt; EDIT &gt; &gt;</w:t>
-      </w:r>
-    </w:p>
-    <w:p>
-      <w:pPr>
-        <w:pStyle w:val="BodyText"/>
-      </w:pPr>
-      <w:r>
-        <w:rPr>
-          <w:i/>
-          <w:b/>
-        </w:rPr>
-        <w:t xml:space="preserve">Ideally, externally derived and adequately validated prediction model would</w:t>
-      </w:r>
-      <w:r>
-        <w:rPr>
-          <w:i/>
-          <w:b/>
-        </w:rPr>
-        <w:t xml:space="preserve"> </w:t>
-      </w:r>
-      <w:r>
-        <w:rPr>
-          <w:i/>
-          <w:b/>
-        </w:rPr>
-        <w:t xml:space="preserve">be preferred for analyzing treatment effect heterogeneity</w:t>
-      </w:r>
-      <w:r>
-        <w:rPr>
-          <w:i/>
-          <w:b/>
-        </w:rPr>
-        <w:t xml:space="preserve"> </w:t>
-      </w:r>
-      <w:r>
-        <w:rPr>
-          <w:i/>
-          <w:b/>
-        </w:rPr>
+        <w:t xml:space="preserve">Ideally, externally derived and adequately validated prediction model would be</w:t>
+      </w:r>
+      <w:r>
+        <w:t xml:space="preserve"> </w:t>
+      </w:r>
+      <w:r>
+        <w:t xml:space="preserve">preferred for analyzing treatment effect heterogeneity</w:t>
+      </w:r>
+      <w:r>
+        <w:t xml:space="preserve"> </w:t>
+      </w:r>
+      <w:r>
         <w:t xml:space="preserve">[6]</w:t>
       </w:r>
       <w:r>
-        <w:rPr>
-          <w:i/>
-          <w:b/>
-        </w:rPr>
         <w:t xml:space="preserve">. In the</w:t>
       </w:r>
       <w:r>
-        <w:rPr>
-          <w:i/>
-          <w:b/>
-        </w:rPr>
-        <w:t xml:space="preserve"> </w:t>
-      </w:r>
-      <w:r>
-        <w:rPr>
-          <w:i/>
-          <w:b/>
-        </w:rPr>
+        <w:t xml:space="preserve"> </w:t>
+      </w:r>
+      <w:r>
         <w:t xml:space="preserve">absence of such prediction models an internally-developed risk prediction model</w:t>
       </w:r>
       <w:r>
-        <w:rPr>
-          <w:i/>
-          <w:b/>
-        </w:rPr>
-        <w:t xml:space="preserve"> </w:t>
-      </w:r>
-      <w:r>
-        <w:rPr>
-          <w:i/>
-          <w:b/>
-        </w:rPr>
+        <w:t xml:space="preserve"> </w:t>
+      </w:r>
+      <w:r>
         <w:t xml:space="preserve">can be considered. Earlier simulations of RCT studies have shown that internal</w:t>
       </w:r>
       <w:r>
-        <w:rPr>
-          <w:i/>
-          <w:b/>
-        </w:rPr>
-        <w:t xml:space="preserve"> </w:t>
-      </w:r>
-      <w:r>
-        <w:rPr>
-          <w:i/>
-          <w:b/>
-        </w:rPr>
+        <w:t xml:space="preserve"> </w:t>
+      </w:r>
+      <w:r>
         <w:t xml:space="preserve">models developed on the combined treatment and control arms blinded to treatment</w:t>
       </w:r>
       <w:r>
-        <w:rPr>
-          <w:i/>
-          <w:b/>
-        </w:rPr>
-        <w:t xml:space="preserve"> </w:t>
-      </w:r>
-      <w:r>
-        <w:rPr>
-          <w:i/>
-          <w:b/>
-        </w:rPr>
+        <w:t xml:space="preserve"> </w:t>
+      </w:r>
+      <w:r>
         <w:t xml:space="preserve">gave relatively unbiased estimates of treatment effect across the spectrum of</w:t>
       </w:r>
       <w:r>
-        <w:rPr>
-          <w:i/>
-          <w:b/>
-        </w:rPr>
-        <w:t xml:space="preserve"> </w:t>
-      </w:r>
-      <w:r>
-        <w:rPr>
-          <w:i/>
-          <w:b/>
-        </w:rPr>
+        <w:t xml:space="preserve"> </w:t>
+      </w:r>
+      <w:r>
         <w:t xml:space="preserve">risk</w:t>
       </w:r>
       <w:r>
-        <w:rPr>
-          <w:i/>
-          <w:b/>
-        </w:rPr>
-        <w:t xml:space="preserve"> </w:t>
-      </w:r>
-      <w:r>
-        <w:rPr>
-          <w:i/>
-          <w:b/>
-        </w:rPr>
+        <w:t xml:space="preserve"> </w:t>
+      </w:r>
+      <w:r>
         <w:t xml:space="preserve">[16]</w:t>
       </w:r>
       <w:r>
-        <w:rPr>
-          <w:i/>
-          <w:b/>
-        </w:rPr>
-        <w:t xml:space="preserve">.</w:t>
-      </w:r>
-    </w:p>
-    <w:p>
-      <w:pPr>
-        <w:pStyle w:val="BodyText"/>
-      </w:pPr>
-      <w:r>
-        <w:t xml:space="preserve">&lt; &lt; EDIT &lt; &lt;</w:t>
-      </w:r>
-    </w:p>
-    <w:p>
-      <w:pPr>
-        <w:pStyle w:val="BodyText"/>
-      </w:pPr>
-      <w:r>
-        <w:t xml:space="preserve">&gt; &gt; OLD &gt; &gt;</w:t>
-      </w:r>
-    </w:p>
-    <w:p>
-      <w:pPr>
-        <w:pStyle w:val="BodyText"/>
-      </w:pPr>
-      <w:r>
-        <w:t xml:space="preserve">Externally derived and well transportable prediction models are preferred for</w:t>
-      </w:r>
-      <w:r>
-        <w:t xml:space="preserve"> </w:t>
-      </w:r>
-      <w:r>
-        <w:t xml:space="preserve">analyzing treatment effect heterogeneity</w:t>
-      </w:r>
-      <w:r>
-        <w:t xml:space="preserve"> </w:t>
-      </w:r>
-      <w:r>
-        <w:t xml:space="preserve">[6]</w:t>
-      </w:r>
-      <w:r>
-        <w:t xml:space="preserve">. In the absence of such</w:t>
-      </w:r>
-      <w:r>
-        <w:t xml:space="preserve"> </w:t>
-      </w:r>
-      <w:r>
-        <w:t xml:space="preserve">prediction models, simulations of RCTs have shown that internal models can be</w:t>
-      </w:r>
-      <w:r>
-        <w:t xml:space="preserve"> </w:t>
-      </w:r>
-      <w:r>
-        <w:t xml:space="preserve">used to provide unbiased estimates of treatment effect across the spectrum of</w:t>
-      </w:r>
-      <w:r>
-        <w:t xml:space="preserve"> </w:t>
-      </w:r>
-      <w:r>
-        <w:t xml:space="preserve">baseline risk</w:t>
-      </w:r>
-      <w:r>
-        <w:t xml:space="preserve"> </w:t>
-      </w:r>
-      <w:r>
-        <w:t xml:space="preserve">[16]</w:t>
-      </w:r>
-      <w:r>
-        <w:t xml:space="preserve">.</w:t>
-      </w:r>
-    </w:p>
-    <w:p>
-      <w:pPr>
-        <w:pStyle w:val="BodyText"/>
-      </w:pPr>
-      <w:r>
-        <w:t xml:space="preserve">&lt; &lt; OLD &lt; &lt;</w:t>
-      </w:r>
-    </w:p>
-    <w:p>
-      <w:pPr>
-        <w:pStyle w:val="BodyText"/>
-      </w:pPr>
-      <w:r>
-        <w:t xml:space="preserve">However, in observational databases treatment arms</w:t>
-      </w:r>
-      <w:r>
-        <w:t xml:space="preserve"> </w:t>
-      </w:r>
-      <w:r>
-        <w:t xml:space="preserve">may significantly differ in sample size. Because the prediction model will</w:t>
-      </w:r>
-      <w:r>
-        <w:t xml:space="preserve"> </w:t>
-      </w:r>
-      <w:r>
-        <w:t xml:space="preserve">possibly better fit to the larger treatment arm, spurious treatment-covariate</w:t>
+        <w:t xml:space="preserve">. However, in observational databases treatment arms may</w:t>
+      </w:r>
+      <w:r>
+        <w:t xml:space="preserve"> </w:t>
+      </w:r>
+      <w:r>
+        <w:t xml:space="preserve">significantly differ in sample size. Because the prediction model will possibly</w:t>
+      </w:r>
+      <w:r>
+        <w:t xml:space="preserve"> </w:t>
+      </w:r>
+      <w:r>
+        <w:t xml:space="preserve">better fit to the larger treatment arm, spurious treatment-covariate</w:t>
       </w:r>
       <w:r>
         <w:t xml:space="preserve"> </w:t>
@@ -6455,7 +5679,22 @@
         <w:pStyle w:val="Bibliography"/>
       </w:pPr>
       <w:r>
-        <w:t xml:space="preserve">28 The predictive approaches to treatment effect heterogeneity (path) statement: Explanation and elaboration.</w:t>
+        <w:t xml:space="preserve">28 Kent DM, Klaveren D van, Paulus JK</w:t>
+      </w:r>
+      <w:r>
+        <w:t xml:space="preserve"> </w:t>
+      </w:r>
+      <w:r>
+        <w:rPr>
+          <w:i/>
+        </w:rPr>
+        <w:t xml:space="preserve">et al.</w:t>
+      </w:r>
+      <w:r>
+        <w:t xml:space="preserve"> </w:t>
+      </w:r>
+      <w:r>
+        <w:t xml:space="preserve">The predictive approaches to treatment effect heterogeneity (path) statement: Explanation and elaboration.</w:t>
       </w:r>
       <w:r>
         <w:t xml:space="preserve"> </w:t>

</xml_diff>